<commit_message>
[Versão 2] Inclusão do diagrama de atividades do aplicativo
</commit_message>
<xml_diff>
--- a/1.4 Processos a serem informatizados.docx
+++ b/1.4 Processos a serem informatizados.docx
@@ -1,6 +1,6 @@
 
 <file path=word/document.xml><?xml version="1.0" encoding="utf-8"?>
-<w:document xmlns:ve="http://schemas.openxmlformats.org/markup-compatibility/2006" xmlns:o="urn:schemas-microsoft-com:office:office" xmlns:r="http://schemas.openxmlformats.org/officeDocument/2006/relationships" xmlns:m="http://schemas.openxmlformats.org/officeDocument/2006/math" xmlns:v="urn:schemas-microsoft-com:vml" xmlns:wp="http://schemas.openxmlformats.org/drawingml/2006/wordprocessingDrawing" xmlns:w10="urn:schemas-microsoft-com:office:word" xmlns:w="http://schemas.openxmlformats.org/wordprocessingml/2006/main" xmlns:wne="http://schemas.microsoft.com/office/word/2006/wordml">
+<w:document xmlns:wpc="http://schemas.microsoft.com/office/word/2010/wordprocessingCanvas" xmlns:mc="http://schemas.openxmlformats.org/markup-compatibility/2006" xmlns:o="urn:schemas-microsoft-com:office:office" xmlns:r="http://schemas.openxmlformats.org/officeDocument/2006/relationships" xmlns:m="http://schemas.openxmlformats.org/officeDocument/2006/math" xmlns:v="urn:schemas-microsoft-com:vml" xmlns:wp14="http://schemas.microsoft.com/office/word/2010/wordprocessingDrawing" xmlns:wp="http://schemas.openxmlformats.org/drawingml/2006/wordprocessingDrawing" xmlns:w10="urn:schemas-microsoft-com:office:word" xmlns:w="http://schemas.openxmlformats.org/wordprocessingml/2006/main" xmlns:w14="http://schemas.microsoft.com/office/word/2010/wordml" xmlns:w15="http://schemas.microsoft.com/office/word/2012/wordml" xmlns:wpg="http://schemas.microsoft.com/office/word/2010/wordprocessingGroup" xmlns:wpi="http://schemas.microsoft.com/office/word/2010/wordprocessingInk" xmlns:wne="http://schemas.microsoft.com/office/word/2006/wordml" xmlns:wps="http://schemas.microsoft.com/office/word/2010/wordprocessingShape" mc:Ignorable="w14 w15 wp14">
   <w:body>
     <w:tbl>
       <w:tblPr>
@@ -18,7 +18,7 @@
           <w:left w:w="70" w:type="dxa"/>
           <w:right w:w="70" w:type="dxa"/>
         </w:tblCellMar>
-        <w:tblLook w:val="0000"/>
+        <w:tblLook w:val="0000" w:firstRow="0" w:lastRow="0" w:firstColumn="0" w:lastColumn="0" w:noHBand="0" w:noVBand="0"/>
       </w:tblPr>
       <w:tblGrid>
         <w:gridCol w:w="9283"/>
@@ -132,6 +132,8 @@
                 <w:rFonts w:ascii="Arial" w:hAnsi="Arial" w:cs="Arial"/>
                 <w:b/>
                 <w:bCs/>
+                <w:noProof/>
+                <w:lang w:eastAsia="pt-BR"/>
               </w:rPr>
               <w:drawing>
                 <wp:inline distT="0" distB="0" distL="0" distR="0">
@@ -399,11 +401,176 @@
           </w:p>
         </w:tc>
       </w:tr>
+      <w:tr>
+        <w:tc>
+          <w:tcPr>
+            <w:tcW w:w="9283" w:type="dxa"/>
+            <w:tcBorders>
+              <w:top w:val="single" w:sz="4" w:space="0" w:color="auto"/>
+              <w:left w:val="single" w:sz="4" w:space="0" w:color="auto"/>
+              <w:bottom w:val="single" w:sz="4" w:space="0" w:color="auto"/>
+              <w:right w:val="single" w:sz="4" w:space="0" w:color="auto"/>
+            </w:tcBorders>
+            <w:shd w:val="clear" w:color="auto" w:fill="BFBFBF" w:themeFill="background1" w:themeFillShade="BF"/>
+          </w:tcPr>
+          <w:p>
+            <w:pPr>
+              <w:pStyle w:val="Cabealho"/>
+              <w:jc w:val="center"/>
+              <w:rPr>
+                <w:rFonts w:ascii="Arial" w:hAnsi="Arial" w:cs="Arial"/>
+                <w:b/>
+                <w:bCs/>
+                <w:noProof/>
+                <w:lang w:eastAsia="pt-BR"/>
+              </w:rPr>
+            </w:pPr>
+            <w:r>
+              <w:rPr>
+                <w:rFonts w:ascii="Arial" w:hAnsi="Arial" w:cs="Arial"/>
+                <w:b/>
+                <w:bCs/>
+                <w:noProof/>
+                <w:lang w:eastAsia="pt-BR"/>
+              </w:rPr>
+              <w:lastRenderedPageBreak/>
+              <w:t>Diagrama do aplicativo</w:t>
+            </w:r>
+          </w:p>
+        </w:tc>
+      </w:tr>
+      <w:tr>
+        <w:trPr>
+          <w:trHeight w:val="13338"/>
+        </w:trPr>
+        <w:tc>
+          <w:tcPr>
+            <w:tcW w:w="9283" w:type="dxa"/>
+            <w:tcBorders>
+              <w:top w:val="single" w:sz="4" w:space="0" w:color="auto"/>
+              <w:left w:val="single" w:sz="4" w:space="0" w:color="auto"/>
+              <w:bottom w:val="single" w:sz="4" w:space="0" w:color="auto"/>
+              <w:right w:val="single" w:sz="4" w:space="0" w:color="auto"/>
+            </w:tcBorders>
+          </w:tcPr>
+          <w:p>
+            <w:pPr>
+              <w:pStyle w:val="Cabealho"/>
+              <w:jc w:val="center"/>
+              <w:rPr>
+                <w:rFonts w:ascii="Arial" w:hAnsi="Arial" w:cs="Arial"/>
+                <w:b/>
+                <w:bCs/>
+                <w:noProof/>
+                <w:lang w:eastAsia="pt-BR"/>
+              </w:rPr>
+            </w:pPr>
+          </w:p>
+          <w:p>
+            <w:pPr>
+              <w:pStyle w:val="Cabealho"/>
+              <w:jc w:val="center"/>
+              <w:rPr>
+                <w:rFonts w:ascii="Arial" w:hAnsi="Arial" w:cs="Arial"/>
+                <w:b/>
+                <w:bCs/>
+                <w:noProof/>
+                <w:lang w:eastAsia="pt-BR"/>
+              </w:rPr>
+            </w:pPr>
+            <w:r>
+              <w:rPr>
+                <w:rFonts w:ascii="Arial" w:hAnsi="Arial" w:cs="Arial"/>
+                <w:b/>
+                <w:bCs/>
+                <w:noProof/>
+                <w:lang w:eastAsia="pt-BR"/>
+              </w:rPr>
+              <w:drawing>
+                <wp:inline distT="0" distB="0" distL="0" distR="0" wp14:anchorId="61A6F561" wp14:editId="5D207DC7">
+                  <wp:extent cx="5457825" cy="8181975"/>
+                  <wp:effectExtent l="0" t="0" r="0" b="0"/>
+                  <wp:docPr id="5" name="Imagem 5" descr="C:\Users\Lucas\AppData\Local\Microsoft\Windows\INetCache\Content.Word\Diagrama_Atividade_Aplicativo.png"/>
+                  <wp:cNvGraphicFramePr>
+                    <a:graphicFrameLocks xmlns:a="http://schemas.openxmlformats.org/drawingml/2006/main" noChangeAspect="1"/>
+                  </wp:cNvGraphicFramePr>
+                  <a:graphic xmlns:a="http://schemas.openxmlformats.org/drawingml/2006/main">
+                    <a:graphicData uri="http://schemas.openxmlformats.org/drawingml/2006/picture">
+                      <pic:pic xmlns:pic="http://schemas.openxmlformats.org/drawingml/2006/picture">
+                        <pic:nvPicPr>
+                          <pic:cNvPr id="0" name="Picture 12" descr="C:\Users\Lucas\AppData\Local\Microsoft\Windows\INetCache\Content.Word\Diagrama_Atividade_Aplicativo.png"/>
+                          <pic:cNvPicPr>
+                            <a:picLocks noChangeAspect="1" noChangeArrowheads="1"/>
+                          </pic:cNvPicPr>
+                        </pic:nvPicPr>
+                        <pic:blipFill>
+                          <a:blip r:embed="rId10">
+                            <a:extLst>
+                              <a:ext uri="{28A0092B-C50C-407E-A947-70E740481C1C}">
+                                <a14:useLocalDpi xmlns:a14="http://schemas.microsoft.com/office/drawing/2010/main" val="0"/>
+                              </a:ext>
+                            </a:extLst>
+                          </a:blip>
+                          <a:srcRect/>
+                          <a:stretch>
+                            <a:fillRect/>
+                          </a:stretch>
+                        </pic:blipFill>
+                        <pic:spPr bwMode="auto">
+                          <a:xfrm>
+                            <a:off x="0" y="0"/>
+                            <a:ext cx="5457825" cy="8181975"/>
+                          </a:xfrm>
+                          <a:prstGeom prst="rect">
+                            <a:avLst/>
+                          </a:prstGeom>
+                          <a:noFill/>
+                          <a:ln>
+                            <a:noFill/>
+                          </a:ln>
+                        </pic:spPr>
+                      </pic:pic>
+                    </a:graphicData>
+                  </a:graphic>
+                </wp:inline>
+              </w:drawing>
+            </w:r>
+          </w:p>
+          <w:p>
+            <w:pPr>
+              <w:pStyle w:val="Cabealho"/>
+              <w:jc w:val="center"/>
+              <w:rPr>
+                <w:rFonts w:ascii="Arial" w:hAnsi="Arial" w:cs="Arial"/>
+                <w:b/>
+                <w:bCs/>
+                <w:noProof/>
+                <w:lang w:eastAsia="pt-BR"/>
+              </w:rPr>
+            </w:pPr>
+          </w:p>
+          <w:p>
+            <w:pPr>
+              <w:pStyle w:val="Cabealho"/>
+              <w:rPr>
+                <w:rFonts w:ascii="Arial" w:hAnsi="Arial" w:cs="Arial"/>
+                <w:b/>
+                <w:bCs/>
+                <w:noProof/>
+                <w:lang w:eastAsia="pt-BR"/>
+              </w:rPr>
+            </w:pPr>
+          </w:p>
+        </w:tc>
+      </w:tr>
     </w:tbl>
-    <w:p/>
+    <w:p>
+      <w:bookmarkStart w:id="0" w:name="_GoBack"/>
+      <w:bookmarkEnd w:id="0"/>
+    </w:p>
     <w:sectPr>
-      <w:headerReference w:type="default" r:id="rId10"/>
-      <w:footerReference w:type="default" r:id="rId11"/>
+      <w:headerReference w:type="default" r:id="rId11"/>
+      <w:footerReference w:type="default" r:id="rId12"/>
       <w:pgSz w:w="11906" w:h="16838"/>
       <w:pgMar w:top="1134" w:right="1134" w:bottom="1134" w:left="1701" w:header="709" w:footer="709" w:gutter="0"/>
       <w:cols w:space="708"/>
@@ -414,8 +581,8 @@
 </file>
 
 <file path=word/endnotes.xml><?xml version="1.0" encoding="utf-8"?>
-<w:endnotes xmlns:ve="http://schemas.openxmlformats.org/markup-compatibility/2006" xmlns:o="urn:schemas-microsoft-com:office:office" xmlns:r="http://schemas.openxmlformats.org/officeDocument/2006/relationships" xmlns:m="http://schemas.openxmlformats.org/officeDocument/2006/math" xmlns:v="urn:schemas-microsoft-com:vml" xmlns:wp="http://schemas.openxmlformats.org/drawingml/2006/wordprocessingDrawing" xmlns:w10="urn:schemas-microsoft-com:office:word" xmlns:w="http://schemas.openxmlformats.org/wordprocessingml/2006/main" xmlns:wne="http://schemas.microsoft.com/office/word/2006/wordml">
-  <w:endnote w:type="separator" w:id="0">
+<w:endnotes xmlns:wpc="http://schemas.microsoft.com/office/word/2010/wordprocessingCanvas" xmlns:mc="http://schemas.openxmlformats.org/markup-compatibility/2006" xmlns:o="urn:schemas-microsoft-com:office:office" xmlns:r="http://schemas.openxmlformats.org/officeDocument/2006/relationships" xmlns:m="http://schemas.openxmlformats.org/officeDocument/2006/math" xmlns:v="urn:schemas-microsoft-com:vml" xmlns:wp14="http://schemas.microsoft.com/office/word/2010/wordprocessingDrawing" xmlns:wp="http://schemas.openxmlformats.org/drawingml/2006/wordprocessingDrawing" xmlns:w10="urn:schemas-microsoft-com:office:word" xmlns:w="http://schemas.openxmlformats.org/wordprocessingml/2006/main" xmlns:w14="http://schemas.microsoft.com/office/word/2010/wordml" xmlns:w15="http://schemas.microsoft.com/office/word/2012/wordml" xmlns:wpg="http://schemas.microsoft.com/office/word/2010/wordprocessingGroup" xmlns:wpi="http://schemas.microsoft.com/office/word/2010/wordprocessingInk" xmlns:wne="http://schemas.microsoft.com/office/word/2006/wordml" xmlns:wps="http://schemas.microsoft.com/office/word/2010/wordprocessingShape" mc:Ignorable="w14 w15 wp14">
+  <w:endnote w:type="separator" w:id="-1">
     <w:p>
       <w:pPr>
         <w:spacing w:after="0" w:line="240" w:lineRule="auto"/>
@@ -425,7 +592,7 @@
       </w:r>
     </w:p>
   </w:endnote>
-  <w:endnote w:type="continuationSeparator" w:id="1">
+  <w:endnote w:type="continuationSeparator" w:id="0">
     <w:p>
       <w:pPr>
         <w:spacing w:after="0" w:line="240" w:lineRule="auto"/>
@@ -439,7 +606,7 @@
 </file>
 
 <file path=word/footer1.xml><?xml version="1.0" encoding="utf-8"?>
-<w:ftr xmlns:ve="http://schemas.openxmlformats.org/markup-compatibility/2006" xmlns:o="urn:schemas-microsoft-com:office:office" xmlns:r="http://schemas.openxmlformats.org/officeDocument/2006/relationships" xmlns:m="http://schemas.openxmlformats.org/officeDocument/2006/math" xmlns:v="urn:schemas-microsoft-com:vml" xmlns:wp="http://schemas.openxmlformats.org/drawingml/2006/wordprocessingDrawing" xmlns:w10="urn:schemas-microsoft-com:office:word" xmlns:w="http://schemas.openxmlformats.org/wordprocessingml/2006/main" xmlns:wne="http://schemas.microsoft.com/office/word/2006/wordml">
+<w:ftr xmlns:wpc="http://schemas.microsoft.com/office/word/2010/wordprocessingCanvas" xmlns:mc="http://schemas.openxmlformats.org/markup-compatibility/2006" xmlns:o="urn:schemas-microsoft-com:office:office" xmlns:r="http://schemas.openxmlformats.org/officeDocument/2006/relationships" xmlns:m="http://schemas.openxmlformats.org/officeDocument/2006/math" xmlns:v="urn:schemas-microsoft-com:vml" xmlns:wp14="http://schemas.microsoft.com/office/word/2010/wordprocessingDrawing" xmlns:wp="http://schemas.openxmlformats.org/drawingml/2006/wordprocessingDrawing" xmlns:w10="urn:schemas-microsoft-com:office:word" xmlns:w="http://schemas.openxmlformats.org/wordprocessingml/2006/main" xmlns:w14="http://schemas.microsoft.com/office/word/2010/wordml" xmlns:w15="http://schemas.microsoft.com/office/word/2012/wordml" xmlns:wpg="http://schemas.microsoft.com/office/word/2010/wordprocessingGroup" xmlns:wpi="http://schemas.microsoft.com/office/word/2010/wordprocessingInk" xmlns:wne="http://schemas.microsoft.com/office/word/2006/wordml" xmlns:wps="http://schemas.microsoft.com/office/word/2010/wordprocessingShape" mc:Ignorable="w14 w15 wp14">
   <w:p>
     <w:pPr>
       <w:pStyle w:val="Rodap"/>
@@ -472,8 +639,8 @@
 </file>
 
 <file path=word/footnotes.xml><?xml version="1.0" encoding="utf-8"?>
-<w:footnotes xmlns:ve="http://schemas.openxmlformats.org/markup-compatibility/2006" xmlns:o="urn:schemas-microsoft-com:office:office" xmlns:r="http://schemas.openxmlformats.org/officeDocument/2006/relationships" xmlns:m="http://schemas.openxmlformats.org/officeDocument/2006/math" xmlns:v="urn:schemas-microsoft-com:vml" xmlns:wp="http://schemas.openxmlformats.org/drawingml/2006/wordprocessingDrawing" xmlns:w10="urn:schemas-microsoft-com:office:word" xmlns:w="http://schemas.openxmlformats.org/wordprocessingml/2006/main" xmlns:wne="http://schemas.microsoft.com/office/word/2006/wordml">
-  <w:footnote w:type="separator" w:id="0">
+<w:footnotes xmlns:wpc="http://schemas.microsoft.com/office/word/2010/wordprocessingCanvas" xmlns:mc="http://schemas.openxmlformats.org/markup-compatibility/2006" xmlns:o="urn:schemas-microsoft-com:office:office" xmlns:r="http://schemas.openxmlformats.org/officeDocument/2006/relationships" xmlns:m="http://schemas.openxmlformats.org/officeDocument/2006/math" xmlns:v="urn:schemas-microsoft-com:vml" xmlns:wp14="http://schemas.microsoft.com/office/word/2010/wordprocessingDrawing" xmlns:wp="http://schemas.openxmlformats.org/drawingml/2006/wordprocessingDrawing" xmlns:w10="urn:schemas-microsoft-com:office:word" xmlns:w="http://schemas.openxmlformats.org/wordprocessingml/2006/main" xmlns:w14="http://schemas.microsoft.com/office/word/2010/wordml" xmlns:w15="http://schemas.microsoft.com/office/word/2012/wordml" xmlns:wpg="http://schemas.microsoft.com/office/word/2010/wordprocessingGroup" xmlns:wpi="http://schemas.microsoft.com/office/word/2010/wordprocessingInk" xmlns:wne="http://schemas.microsoft.com/office/word/2006/wordml" xmlns:wps="http://schemas.microsoft.com/office/word/2010/wordprocessingShape" mc:Ignorable="w14 w15 wp14">
+  <w:footnote w:type="separator" w:id="-1">
     <w:p>
       <w:pPr>
         <w:spacing w:after="0" w:line="240" w:lineRule="auto"/>
@@ -483,7 +650,7 @@
       </w:r>
     </w:p>
   </w:footnote>
-  <w:footnote w:type="continuationSeparator" w:id="1">
+  <w:footnote w:type="continuationSeparator" w:id="0">
     <w:p>
       <w:pPr>
         <w:spacing w:after="0" w:line="240" w:lineRule="auto"/>
@@ -497,13 +664,13 @@
 </file>
 
 <file path=word/header1.xml><?xml version="1.0" encoding="utf-8"?>
-<w:hdr xmlns:ve="http://schemas.openxmlformats.org/markup-compatibility/2006" xmlns:o="urn:schemas-microsoft-com:office:office" xmlns:r="http://schemas.openxmlformats.org/officeDocument/2006/relationships" xmlns:m="http://schemas.openxmlformats.org/officeDocument/2006/math" xmlns:v="urn:schemas-microsoft-com:vml" xmlns:wp="http://schemas.openxmlformats.org/drawingml/2006/wordprocessingDrawing" xmlns:w10="urn:schemas-microsoft-com:office:word" xmlns:w="http://schemas.openxmlformats.org/wordprocessingml/2006/main" xmlns:wne="http://schemas.microsoft.com/office/word/2006/wordml">
+<w:hdr xmlns:wpc="http://schemas.microsoft.com/office/word/2010/wordprocessingCanvas" xmlns:mc="http://schemas.openxmlformats.org/markup-compatibility/2006" xmlns:o="urn:schemas-microsoft-com:office:office" xmlns:r="http://schemas.openxmlformats.org/officeDocument/2006/relationships" xmlns:m="http://schemas.openxmlformats.org/officeDocument/2006/math" xmlns:v="urn:schemas-microsoft-com:vml" xmlns:wp14="http://schemas.microsoft.com/office/word/2010/wordprocessingDrawing" xmlns:wp="http://schemas.openxmlformats.org/drawingml/2006/wordprocessingDrawing" xmlns:w10="urn:schemas-microsoft-com:office:word" xmlns:w="http://schemas.openxmlformats.org/wordprocessingml/2006/main" xmlns:w14="http://schemas.microsoft.com/office/word/2010/wordml" xmlns:w15="http://schemas.microsoft.com/office/word/2012/wordml" xmlns:wpg="http://schemas.microsoft.com/office/word/2010/wordprocessingGroup" xmlns:wpi="http://schemas.microsoft.com/office/word/2010/wordprocessingInk" xmlns:wne="http://schemas.microsoft.com/office/word/2006/wordml" xmlns:wps="http://schemas.microsoft.com/office/word/2010/wordprocessingShape" mc:Ignorable="w14 w15 wp14">
   <w:tbl>
     <w:tblPr>
       <w:tblStyle w:val="Tabelacomgrade"/>
       <w:tblW w:w="9211" w:type="dxa"/>
       <w:shd w:val="clear" w:color="auto" w:fill="FFFFFF" w:themeFill="background1"/>
-      <w:tblLook w:val="04A0"/>
+      <w:tblLook w:val="04A0" w:firstRow="1" w:lastRow="0" w:firstColumn="1" w:lastColumn="0" w:noHBand="0" w:noVBand="1"/>
     </w:tblPr>
     <w:tblGrid>
       <w:gridCol w:w="1101"/>
@@ -541,7 +708,21 @@
             <w:rPr>
               <w:b/>
             </w:rPr>
-            <w:t>PROCESSOS A SEREM INFORMATIZADOS  (USAR WORKFLOW DA UML)</w:t>
+            <w:t xml:space="preserve">PROCESSOS A SEREM </w:t>
+          </w:r>
+          <w:proofErr w:type="gramStart"/>
+          <w:r>
+            <w:rPr>
+              <w:b/>
+            </w:rPr>
+            <w:t>INFORMATIZADOS  (</w:t>
+          </w:r>
+          <w:proofErr w:type="gramEnd"/>
+          <w:r>
+            <w:rPr>
+              <w:b/>
+            </w:rPr>
+            <w:t>USAR WORKFLOW DA UML)</w:t>
           </w:r>
         </w:p>
       </w:tc>
@@ -635,7 +816,7 @@
 </file>
 
 <file path=word/styles.xml><?xml version="1.0" encoding="utf-8"?>
-<w:styles xmlns:r="http://schemas.openxmlformats.org/officeDocument/2006/relationships" xmlns:w="http://schemas.openxmlformats.org/wordprocessingml/2006/main">
+<w:styles xmlns:mc="http://schemas.openxmlformats.org/markup-compatibility/2006" xmlns:r="http://schemas.openxmlformats.org/officeDocument/2006/relationships" xmlns:w="http://schemas.openxmlformats.org/wordprocessingml/2006/main" xmlns:w14="http://schemas.microsoft.com/office/word/2010/wordml" xmlns:w15="http://schemas.microsoft.com/office/word/2012/wordml" mc:Ignorable="w14 w15">
   <w:docDefaults>
     <w:rPrDefault>
       <w:rPr>
@@ -651,144 +832,378 @@
       </w:pPr>
     </w:pPrDefault>
   </w:docDefaults>
-  <w:latentStyles w:defLockedState="0" w:defUIPriority="99" w:defSemiHidden="1" w:defUnhideWhenUsed="1" w:defQFormat="0" w:count="267">
-    <w:lsdException w:name="Normal" w:semiHidden="0" w:uiPriority="0" w:unhideWhenUsed="0" w:qFormat="1"/>
-    <w:lsdException w:name="heading 1" w:semiHidden="0" w:uiPriority="9" w:unhideWhenUsed="0" w:qFormat="1"/>
-    <w:lsdException w:name="heading 2" w:uiPriority="9" w:qFormat="1"/>
-    <w:lsdException w:name="heading 3" w:uiPriority="9" w:qFormat="1"/>
-    <w:lsdException w:name="heading 4" w:uiPriority="9" w:qFormat="1"/>
-    <w:lsdException w:name="heading 5" w:uiPriority="9" w:qFormat="1"/>
-    <w:lsdException w:name="heading 6" w:uiPriority="9" w:qFormat="1"/>
-    <w:lsdException w:name="heading 7" w:uiPriority="9" w:qFormat="1"/>
-    <w:lsdException w:name="heading 8" w:uiPriority="9" w:qFormat="1"/>
-    <w:lsdException w:name="heading 9" w:uiPriority="9" w:qFormat="1"/>
-    <w:lsdException w:name="toc 1" w:uiPriority="39"/>
-    <w:lsdException w:name="toc 2" w:uiPriority="39"/>
-    <w:lsdException w:name="toc 3" w:uiPriority="39"/>
-    <w:lsdException w:name="toc 4" w:uiPriority="39"/>
-    <w:lsdException w:name="toc 5" w:uiPriority="39"/>
-    <w:lsdException w:name="toc 6" w:uiPriority="39"/>
-    <w:lsdException w:name="toc 7" w:uiPriority="39"/>
-    <w:lsdException w:name="toc 8" w:uiPriority="39"/>
-    <w:lsdException w:name="toc 9" w:uiPriority="39"/>
-    <w:lsdException w:name="caption" w:uiPriority="35" w:qFormat="1"/>
-    <w:lsdException w:name="Title" w:semiHidden="0" w:uiPriority="10" w:unhideWhenUsed="0" w:qFormat="1"/>
-    <w:lsdException w:name="Default Paragraph Font" w:uiPriority="1"/>
-    <w:lsdException w:name="Subtitle" w:semiHidden="0" w:uiPriority="11" w:unhideWhenUsed="0" w:qFormat="1"/>
-    <w:lsdException w:name="Strong" w:semiHidden="0" w:uiPriority="22" w:unhideWhenUsed="0" w:qFormat="1"/>
-    <w:lsdException w:name="Emphasis" w:semiHidden="0" w:uiPriority="20" w:unhideWhenUsed="0" w:qFormat="1"/>
-    <w:lsdException w:name="Table Grid" w:semiHidden="0" w:uiPriority="0" w:unhideWhenUsed="0"/>
-    <w:lsdException w:name="Placeholder Text" w:unhideWhenUsed="0"/>
-    <w:lsdException w:name="No Spacing" w:semiHidden="0" w:uiPriority="1" w:unhideWhenUsed="0" w:qFormat="1"/>
-    <w:lsdException w:name="Light Shading" w:semiHidden="0" w:uiPriority="60" w:unhideWhenUsed="0"/>
-    <w:lsdException w:name="Light List" w:semiHidden="0" w:uiPriority="61" w:unhideWhenUsed="0"/>
-    <w:lsdException w:name="Light Grid" w:semiHidden="0" w:uiPriority="62" w:unhideWhenUsed="0"/>
-    <w:lsdException w:name="Medium Shading 1" w:semiHidden="0" w:uiPriority="63" w:unhideWhenUsed="0"/>
-    <w:lsdException w:name="Medium Shading 2" w:semiHidden="0" w:uiPriority="64" w:unhideWhenUsed="0"/>
-    <w:lsdException w:name="Medium List 1" w:semiHidden="0" w:uiPriority="65" w:unhideWhenUsed="0"/>
-    <w:lsdException w:name="Medium List 2" w:semiHidden="0" w:uiPriority="66" w:unhideWhenUsed="0"/>
-    <w:lsdException w:name="Medium Grid 1" w:semiHidden="0" w:uiPriority="67" w:unhideWhenUsed="0"/>
-    <w:lsdException w:name="Medium Grid 2" w:semiHidden="0" w:uiPriority="68" w:unhideWhenUsed="0"/>
-    <w:lsdException w:name="Medium Grid 3" w:semiHidden="0" w:uiPriority="69" w:unhideWhenUsed="0"/>
-    <w:lsdException w:name="Dark List" w:semiHidden="0" w:uiPriority="70" w:unhideWhenUsed="0"/>
-    <w:lsdException w:name="Colorful Shading" w:semiHidden="0" w:uiPriority="71" w:unhideWhenUsed="0"/>
-    <w:lsdException w:name="Colorful List" w:semiHidden="0" w:uiPriority="72" w:unhideWhenUsed="0"/>
-    <w:lsdException w:name="Colorful Grid" w:semiHidden="0" w:uiPriority="73" w:unhideWhenUsed="0"/>
-    <w:lsdException w:name="Light Shading Accent 1" w:semiHidden="0" w:uiPriority="60" w:unhideWhenUsed="0"/>
-    <w:lsdException w:name="Light List Accent 1" w:semiHidden="0" w:uiPriority="61" w:unhideWhenUsed="0"/>
-    <w:lsdException w:name="Light Grid Accent 1" w:semiHidden="0" w:uiPriority="62" w:unhideWhenUsed="0"/>
-    <w:lsdException w:name="Medium Shading 1 Accent 1" w:semiHidden="0" w:uiPriority="63" w:unhideWhenUsed="0"/>
-    <w:lsdException w:name="Medium Shading 2 Accent 1" w:semiHidden="0" w:uiPriority="64" w:unhideWhenUsed="0"/>
-    <w:lsdException w:name="Medium List 1 Accent 1" w:semiHidden="0" w:uiPriority="65" w:unhideWhenUsed="0"/>
-    <w:lsdException w:name="Revision" w:unhideWhenUsed="0"/>
-    <w:lsdException w:name="List Paragraph" w:semiHidden="0" w:uiPriority="34" w:unhideWhenUsed="0" w:qFormat="1"/>
-    <w:lsdException w:name="Quote" w:semiHidden="0" w:uiPriority="29" w:unhideWhenUsed="0" w:qFormat="1"/>
-    <w:lsdException w:name="Intense Quote" w:semiHidden="0" w:uiPriority="30" w:unhideWhenUsed="0" w:qFormat="1"/>
-    <w:lsdException w:name="Medium List 2 Accent 1" w:semiHidden="0" w:uiPriority="66" w:unhideWhenUsed="0"/>
-    <w:lsdException w:name="Medium Grid 1 Accent 1" w:semiHidden="0" w:uiPriority="67" w:unhideWhenUsed="0"/>
-    <w:lsdException w:name="Medium Grid 2 Accent 1" w:semiHidden="0" w:uiPriority="68" w:unhideWhenUsed="0"/>
-    <w:lsdException w:name="Medium Grid 3 Accent 1" w:semiHidden="0" w:uiPriority="69" w:unhideWhenUsed="0"/>
-    <w:lsdException w:name="Dark List Accent 1" w:semiHidden="0" w:uiPriority="70" w:unhideWhenUsed="0"/>
-    <w:lsdException w:name="Colorful Shading Accent 1" w:semiHidden="0" w:uiPriority="71" w:unhideWhenUsed="0"/>
-    <w:lsdException w:name="Colorful List Accent 1" w:semiHidden="0" w:uiPriority="72" w:unhideWhenUsed="0"/>
-    <w:lsdException w:name="Colorful Grid Accent 1" w:semiHidden="0" w:uiPriority="73" w:unhideWhenUsed="0"/>
-    <w:lsdException w:name="Light Shading Accent 2" w:semiHidden="0" w:uiPriority="60" w:unhideWhenUsed="0"/>
-    <w:lsdException w:name="Light List Accent 2" w:semiHidden="0" w:uiPriority="61" w:unhideWhenUsed="0"/>
-    <w:lsdException w:name="Light Grid Accent 2" w:semiHidden="0" w:uiPriority="62" w:unhideWhenUsed="0"/>
-    <w:lsdException w:name="Medium Shading 1 Accent 2" w:semiHidden="0" w:uiPriority="63" w:unhideWhenUsed="0"/>
-    <w:lsdException w:name="Medium Shading 2 Accent 2" w:semiHidden="0" w:uiPriority="64" w:unhideWhenUsed="0"/>
-    <w:lsdException w:name="Medium List 1 Accent 2" w:semiHidden="0" w:uiPriority="65" w:unhideWhenUsed="0"/>
-    <w:lsdException w:name="Medium List 2 Accent 2" w:semiHidden="0" w:uiPriority="66" w:unhideWhenUsed="0"/>
-    <w:lsdException w:name="Medium Grid 1 Accent 2" w:semiHidden="0" w:uiPriority="67" w:unhideWhenUsed="0"/>
-    <w:lsdException w:name="Medium Grid 2 Accent 2" w:semiHidden="0" w:uiPriority="68" w:unhideWhenUsed="0"/>
-    <w:lsdException w:name="Medium Grid 3 Accent 2" w:semiHidden="0" w:uiPriority="69" w:unhideWhenUsed="0"/>
-    <w:lsdException w:name="Dark List Accent 2" w:semiHidden="0" w:uiPriority="70" w:unhideWhenUsed="0"/>
-    <w:lsdException w:name="Colorful Shading Accent 2" w:semiHidden="0" w:uiPriority="71" w:unhideWhenUsed="0"/>
-    <w:lsdException w:name="Colorful List Accent 2" w:semiHidden="0" w:uiPriority="72" w:unhideWhenUsed="0"/>
-    <w:lsdException w:name="Colorful Grid Accent 2" w:semiHidden="0" w:uiPriority="73" w:unhideWhenUsed="0"/>
-    <w:lsdException w:name="Light Shading Accent 3" w:semiHidden="0" w:uiPriority="60" w:unhideWhenUsed="0"/>
-    <w:lsdException w:name="Light List Accent 3" w:semiHidden="0" w:uiPriority="61" w:unhideWhenUsed="0"/>
-    <w:lsdException w:name="Light Grid Accent 3" w:semiHidden="0" w:uiPriority="62" w:unhideWhenUsed="0"/>
-    <w:lsdException w:name="Medium Shading 1 Accent 3" w:semiHidden="0" w:uiPriority="63" w:unhideWhenUsed="0"/>
-    <w:lsdException w:name="Medium Shading 2 Accent 3" w:semiHidden="0" w:uiPriority="64" w:unhideWhenUsed="0"/>
-    <w:lsdException w:name="Medium List 1 Accent 3" w:semiHidden="0" w:uiPriority="65" w:unhideWhenUsed="0"/>
-    <w:lsdException w:name="Medium List 2 Accent 3" w:semiHidden="0" w:uiPriority="66" w:unhideWhenUsed="0"/>
-    <w:lsdException w:name="Medium Grid 1 Accent 3" w:semiHidden="0" w:uiPriority="67" w:unhideWhenUsed="0"/>
-    <w:lsdException w:name="Medium Grid 2 Accent 3" w:semiHidden="0" w:uiPriority="68" w:unhideWhenUsed="0"/>
-    <w:lsdException w:name="Medium Grid 3 Accent 3" w:semiHidden="0" w:uiPriority="69" w:unhideWhenUsed="0"/>
-    <w:lsdException w:name="Dark List Accent 3" w:semiHidden="0" w:uiPriority="70" w:unhideWhenUsed="0"/>
-    <w:lsdException w:name="Colorful Shading Accent 3" w:semiHidden="0" w:uiPriority="71" w:unhideWhenUsed="0"/>
-    <w:lsdException w:name="Colorful List Accent 3" w:semiHidden="0" w:uiPriority="72" w:unhideWhenUsed="0"/>
-    <w:lsdException w:name="Colorful Grid Accent 3" w:semiHidden="0" w:uiPriority="73" w:unhideWhenUsed="0"/>
-    <w:lsdException w:name="Light Shading Accent 4" w:semiHidden="0" w:uiPriority="60" w:unhideWhenUsed="0"/>
-    <w:lsdException w:name="Light List Accent 4" w:semiHidden="0" w:uiPriority="61" w:unhideWhenUsed="0"/>
-    <w:lsdException w:name="Light Grid Accent 4" w:semiHidden="0" w:uiPriority="62" w:unhideWhenUsed="0"/>
-    <w:lsdException w:name="Medium Shading 1 Accent 4" w:semiHidden="0" w:uiPriority="63" w:unhideWhenUsed="0"/>
-    <w:lsdException w:name="Medium Shading 2 Accent 4" w:semiHidden="0" w:uiPriority="64" w:unhideWhenUsed="0"/>
-    <w:lsdException w:name="Medium List 1 Accent 4" w:semiHidden="0" w:uiPriority="65" w:unhideWhenUsed="0"/>
-    <w:lsdException w:name="Medium List 2 Accent 4" w:semiHidden="0" w:uiPriority="66" w:unhideWhenUsed="0"/>
-    <w:lsdException w:name="Medium Grid 1 Accent 4" w:semiHidden="0" w:uiPriority="67" w:unhideWhenUsed="0"/>
-    <w:lsdException w:name="Medium Grid 2 Accent 4" w:semiHidden="0" w:uiPriority="68" w:unhideWhenUsed="0"/>
-    <w:lsdException w:name="Medium Grid 3 Accent 4" w:semiHidden="0" w:uiPriority="69" w:unhideWhenUsed="0"/>
-    <w:lsdException w:name="Dark List Accent 4" w:semiHidden="0" w:uiPriority="70" w:unhideWhenUsed="0"/>
-    <w:lsdException w:name="Colorful Shading Accent 4" w:semiHidden="0" w:uiPriority="71" w:unhideWhenUsed="0"/>
-    <w:lsdException w:name="Colorful List Accent 4" w:semiHidden="0" w:uiPriority="72" w:unhideWhenUsed="0"/>
-    <w:lsdException w:name="Colorful Grid Accent 4" w:semiHidden="0" w:uiPriority="73" w:unhideWhenUsed="0"/>
-    <w:lsdException w:name="Light Shading Accent 5" w:semiHidden="0" w:uiPriority="60" w:unhideWhenUsed="0"/>
-    <w:lsdException w:name="Light List Accent 5" w:semiHidden="0" w:uiPriority="61" w:unhideWhenUsed="0"/>
-    <w:lsdException w:name="Light Grid Accent 5" w:semiHidden="0" w:uiPriority="62" w:unhideWhenUsed="0"/>
-    <w:lsdException w:name="Medium Shading 1 Accent 5" w:semiHidden="0" w:uiPriority="63" w:unhideWhenUsed="0"/>
-    <w:lsdException w:name="Medium Shading 2 Accent 5" w:semiHidden="0" w:uiPriority="64" w:unhideWhenUsed="0"/>
-    <w:lsdException w:name="Medium List 1 Accent 5" w:semiHidden="0" w:uiPriority="65" w:unhideWhenUsed="0"/>
-    <w:lsdException w:name="Medium List 2 Accent 5" w:semiHidden="0" w:uiPriority="66" w:unhideWhenUsed="0"/>
-    <w:lsdException w:name="Medium Grid 1 Accent 5" w:semiHidden="0" w:uiPriority="67" w:unhideWhenUsed="0"/>
-    <w:lsdException w:name="Medium Grid 2 Accent 5" w:semiHidden="0" w:uiPriority="68" w:unhideWhenUsed="0"/>
-    <w:lsdException w:name="Medium Grid 3 Accent 5" w:semiHidden="0" w:uiPriority="69" w:unhideWhenUsed="0"/>
-    <w:lsdException w:name="Dark List Accent 5" w:semiHidden="0" w:uiPriority="70" w:unhideWhenUsed="0"/>
-    <w:lsdException w:name="Colorful Shading Accent 5" w:semiHidden="0" w:uiPriority="71" w:unhideWhenUsed="0"/>
-    <w:lsdException w:name="Colorful List Accent 5" w:semiHidden="0" w:uiPriority="72" w:unhideWhenUsed="0"/>
-    <w:lsdException w:name="Colorful Grid Accent 5" w:semiHidden="0" w:uiPriority="73" w:unhideWhenUsed="0"/>
-    <w:lsdException w:name="Light Shading Accent 6" w:semiHidden="0" w:uiPriority="60" w:unhideWhenUsed="0"/>
-    <w:lsdException w:name="Light List Accent 6" w:semiHidden="0" w:uiPriority="61" w:unhideWhenUsed="0"/>
-    <w:lsdException w:name="Light Grid Accent 6" w:semiHidden="0" w:uiPriority="62" w:unhideWhenUsed="0"/>
-    <w:lsdException w:name="Medium Shading 1 Accent 6" w:semiHidden="0" w:uiPriority="63" w:unhideWhenUsed="0"/>
-    <w:lsdException w:name="Medium Shading 2 Accent 6" w:semiHidden="0" w:uiPriority="64" w:unhideWhenUsed="0"/>
-    <w:lsdException w:name="Medium List 1 Accent 6" w:semiHidden="0" w:uiPriority="65" w:unhideWhenUsed="0"/>
-    <w:lsdException w:name="Medium List 2 Accent 6" w:semiHidden="0" w:uiPriority="66" w:unhideWhenUsed="0"/>
-    <w:lsdException w:name="Medium Grid 1 Accent 6" w:semiHidden="0" w:uiPriority="67" w:unhideWhenUsed="0"/>
-    <w:lsdException w:name="Medium Grid 2 Accent 6" w:semiHidden="0" w:uiPriority="68" w:unhideWhenUsed="0"/>
-    <w:lsdException w:name="Medium Grid 3 Accent 6" w:semiHidden="0" w:uiPriority="69" w:unhideWhenUsed="0"/>
-    <w:lsdException w:name="Dark List Accent 6" w:semiHidden="0" w:uiPriority="70" w:unhideWhenUsed="0"/>
-    <w:lsdException w:name="Colorful Shading Accent 6" w:semiHidden="0" w:uiPriority="71" w:unhideWhenUsed="0"/>
-    <w:lsdException w:name="Colorful List Accent 6" w:semiHidden="0" w:uiPriority="72" w:unhideWhenUsed="0"/>
-    <w:lsdException w:name="Colorful Grid Accent 6" w:semiHidden="0" w:uiPriority="73" w:unhideWhenUsed="0"/>
-    <w:lsdException w:name="Subtle Emphasis" w:semiHidden="0" w:uiPriority="19" w:unhideWhenUsed="0" w:qFormat="1"/>
-    <w:lsdException w:name="Intense Emphasis" w:semiHidden="0" w:uiPriority="21" w:unhideWhenUsed="0" w:qFormat="1"/>
-    <w:lsdException w:name="Subtle Reference" w:semiHidden="0" w:uiPriority="31" w:unhideWhenUsed="0" w:qFormat="1"/>
-    <w:lsdException w:name="Intense Reference" w:semiHidden="0" w:uiPriority="32" w:unhideWhenUsed="0" w:qFormat="1"/>
-    <w:lsdException w:name="Book Title" w:semiHidden="0" w:uiPriority="33" w:unhideWhenUsed="0" w:qFormat="1"/>
-    <w:lsdException w:name="Bibliography" w:uiPriority="37"/>
-    <w:lsdException w:name="TOC Heading" w:uiPriority="39" w:qFormat="1"/>
+  <w:latentStyles w:defLockedState="0" w:defUIPriority="99" w:defSemiHidden="0" w:defUnhideWhenUsed="0" w:defQFormat="0" w:count="371">
+    <w:lsdException w:name="Normal" w:uiPriority="0" w:qFormat="1"/>
+    <w:lsdException w:name="heading 1" w:uiPriority="9" w:qFormat="1"/>
+    <w:lsdException w:name="heading 2" w:semiHidden="1" w:uiPriority="9" w:unhideWhenUsed="1" w:qFormat="1"/>
+    <w:lsdException w:name="heading 3" w:semiHidden="1" w:uiPriority="9" w:unhideWhenUsed="1" w:qFormat="1"/>
+    <w:lsdException w:name="heading 4" w:semiHidden="1" w:uiPriority="9" w:unhideWhenUsed="1" w:qFormat="1"/>
+    <w:lsdException w:name="heading 5" w:semiHidden="1" w:uiPriority="9" w:unhideWhenUsed="1" w:qFormat="1"/>
+    <w:lsdException w:name="heading 6" w:semiHidden="1" w:uiPriority="9" w:unhideWhenUsed="1" w:qFormat="1"/>
+    <w:lsdException w:name="heading 7" w:semiHidden="1" w:uiPriority="9" w:unhideWhenUsed="1" w:qFormat="1"/>
+    <w:lsdException w:name="heading 8" w:semiHidden="1" w:uiPriority="9" w:unhideWhenUsed="1" w:qFormat="1"/>
+    <w:lsdException w:name="heading 9" w:semiHidden="1" w:uiPriority="9" w:unhideWhenUsed="1" w:qFormat="1"/>
+    <w:lsdException w:name="index 1" w:semiHidden="1" w:unhideWhenUsed="1"/>
+    <w:lsdException w:name="index 2" w:semiHidden="1" w:unhideWhenUsed="1"/>
+    <w:lsdException w:name="index 3" w:semiHidden="1" w:unhideWhenUsed="1"/>
+    <w:lsdException w:name="index 4" w:semiHidden="1" w:unhideWhenUsed="1"/>
+    <w:lsdException w:name="index 5" w:semiHidden="1" w:unhideWhenUsed="1"/>
+    <w:lsdException w:name="index 6" w:semiHidden="1" w:unhideWhenUsed="1"/>
+    <w:lsdException w:name="index 7" w:semiHidden="1" w:unhideWhenUsed="1"/>
+    <w:lsdException w:name="index 8" w:semiHidden="1" w:unhideWhenUsed="1"/>
+    <w:lsdException w:name="index 9" w:semiHidden="1" w:unhideWhenUsed="1"/>
+    <w:lsdException w:name="toc 1" w:semiHidden="1" w:uiPriority="39" w:unhideWhenUsed="1"/>
+    <w:lsdException w:name="toc 2" w:semiHidden="1" w:uiPriority="39" w:unhideWhenUsed="1"/>
+    <w:lsdException w:name="toc 3" w:semiHidden="1" w:uiPriority="39" w:unhideWhenUsed="1"/>
+    <w:lsdException w:name="toc 4" w:semiHidden="1" w:uiPriority="39" w:unhideWhenUsed="1"/>
+    <w:lsdException w:name="toc 5" w:semiHidden="1" w:uiPriority="39" w:unhideWhenUsed="1"/>
+    <w:lsdException w:name="toc 6" w:semiHidden="1" w:uiPriority="39" w:unhideWhenUsed="1"/>
+    <w:lsdException w:name="toc 7" w:semiHidden="1" w:uiPriority="39" w:unhideWhenUsed="1"/>
+    <w:lsdException w:name="toc 8" w:semiHidden="1" w:uiPriority="39" w:unhideWhenUsed="1"/>
+    <w:lsdException w:name="toc 9" w:semiHidden="1" w:uiPriority="39" w:unhideWhenUsed="1"/>
+    <w:lsdException w:name="Normal Indent" w:semiHidden="1" w:unhideWhenUsed="1"/>
+    <w:lsdException w:name="footnote text" w:semiHidden="1" w:unhideWhenUsed="1"/>
+    <w:lsdException w:name="annotation text" w:semiHidden="1" w:unhideWhenUsed="1"/>
+    <w:lsdException w:name="header" w:semiHidden="1" w:unhideWhenUsed="1"/>
+    <w:lsdException w:name="footer" w:semiHidden="1" w:unhideWhenUsed="1"/>
+    <w:lsdException w:name="index heading" w:semiHidden="1" w:unhideWhenUsed="1"/>
+    <w:lsdException w:name="caption" w:semiHidden="1" w:uiPriority="35" w:unhideWhenUsed="1" w:qFormat="1"/>
+    <w:lsdException w:name="table of figures" w:semiHidden="1" w:unhideWhenUsed="1"/>
+    <w:lsdException w:name="envelope address" w:semiHidden="1" w:unhideWhenUsed="1"/>
+    <w:lsdException w:name="envelope return" w:semiHidden="1" w:unhideWhenUsed="1"/>
+    <w:lsdException w:name="footnote reference" w:semiHidden="1" w:unhideWhenUsed="1"/>
+    <w:lsdException w:name="annotation reference" w:semiHidden="1" w:unhideWhenUsed="1"/>
+    <w:lsdException w:name="line number" w:semiHidden="1" w:unhideWhenUsed="1"/>
+    <w:lsdException w:name="page number" w:semiHidden="1" w:unhideWhenUsed="1"/>
+    <w:lsdException w:name="endnote reference" w:semiHidden="1" w:unhideWhenUsed="1"/>
+    <w:lsdException w:name="endnote text" w:semiHidden="1" w:unhideWhenUsed="1"/>
+    <w:lsdException w:name="table of authorities" w:semiHidden="1" w:unhideWhenUsed="1"/>
+    <w:lsdException w:name="macro" w:semiHidden="1" w:unhideWhenUsed="1"/>
+    <w:lsdException w:name="toa heading" w:semiHidden="1" w:unhideWhenUsed="1"/>
+    <w:lsdException w:name="List" w:semiHidden="1" w:unhideWhenUsed="1"/>
+    <w:lsdException w:name="List Bullet" w:semiHidden="1" w:unhideWhenUsed="1"/>
+    <w:lsdException w:name="List Number" w:semiHidden="1" w:unhideWhenUsed="1"/>
+    <w:lsdException w:name="List 2" w:semiHidden="1" w:unhideWhenUsed="1"/>
+    <w:lsdException w:name="List 3" w:semiHidden="1" w:unhideWhenUsed="1"/>
+    <w:lsdException w:name="List 4" w:semiHidden="1" w:unhideWhenUsed="1"/>
+    <w:lsdException w:name="List 5" w:semiHidden="1" w:unhideWhenUsed="1"/>
+    <w:lsdException w:name="List Bullet 2" w:semiHidden="1" w:unhideWhenUsed="1"/>
+    <w:lsdException w:name="List Bullet 3" w:semiHidden="1" w:unhideWhenUsed="1"/>
+    <w:lsdException w:name="List Bullet 4" w:semiHidden="1" w:unhideWhenUsed="1"/>
+    <w:lsdException w:name="List Bullet 5" w:semiHidden="1" w:unhideWhenUsed="1"/>
+    <w:lsdException w:name="List Number 2" w:semiHidden="1" w:unhideWhenUsed="1"/>
+    <w:lsdException w:name="List Number 3" w:semiHidden="1" w:unhideWhenUsed="1"/>
+    <w:lsdException w:name="List Number 4" w:semiHidden="1" w:unhideWhenUsed="1"/>
+    <w:lsdException w:name="List Number 5" w:semiHidden="1" w:unhideWhenUsed="1"/>
+    <w:lsdException w:name="Title" w:uiPriority="10" w:qFormat="1"/>
+    <w:lsdException w:name="Closing" w:semiHidden="1" w:unhideWhenUsed="1"/>
+    <w:lsdException w:name="Signature" w:semiHidden="1" w:unhideWhenUsed="1"/>
+    <w:lsdException w:name="Default Paragraph Font" w:semiHidden="1" w:uiPriority="1" w:unhideWhenUsed="1"/>
+    <w:lsdException w:name="Body Text" w:semiHidden="1" w:unhideWhenUsed="1"/>
+    <w:lsdException w:name="Body Text Indent" w:semiHidden="1" w:unhideWhenUsed="1"/>
+    <w:lsdException w:name="List Continue" w:semiHidden="1" w:unhideWhenUsed="1"/>
+    <w:lsdException w:name="List Continue 2" w:semiHidden="1" w:unhideWhenUsed="1"/>
+    <w:lsdException w:name="List Continue 3" w:semiHidden="1" w:unhideWhenUsed="1"/>
+    <w:lsdException w:name="List Continue 4" w:semiHidden="1" w:unhideWhenUsed="1"/>
+    <w:lsdException w:name="List Continue 5" w:semiHidden="1" w:unhideWhenUsed="1"/>
+    <w:lsdException w:name="Message Header" w:semiHidden="1" w:unhideWhenUsed="1"/>
+    <w:lsdException w:name="Subtitle" w:uiPriority="11" w:qFormat="1"/>
+    <w:lsdException w:name="Salutation" w:semiHidden="1" w:unhideWhenUsed="1"/>
+    <w:lsdException w:name="Date" w:semiHidden="1" w:unhideWhenUsed="1"/>
+    <w:lsdException w:name="Body Text First Indent" w:semiHidden="1" w:unhideWhenUsed="1"/>
+    <w:lsdException w:name="Body Text First Indent 2" w:semiHidden="1" w:unhideWhenUsed="1"/>
+    <w:lsdException w:name="Note Heading" w:semiHidden="1" w:unhideWhenUsed="1"/>
+    <w:lsdException w:name="Body Text 2" w:semiHidden="1" w:unhideWhenUsed="1"/>
+    <w:lsdException w:name="Body Text 3" w:semiHidden="1" w:unhideWhenUsed="1"/>
+    <w:lsdException w:name="Body Text Indent 2" w:semiHidden="1" w:unhideWhenUsed="1"/>
+    <w:lsdException w:name="Body Text Indent 3" w:semiHidden="1" w:unhideWhenUsed="1"/>
+    <w:lsdException w:name="Block Text" w:semiHidden="1" w:unhideWhenUsed="1"/>
+    <w:lsdException w:name="Hyperlink" w:semiHidden="1" w:unhideWhenUsed="1"/>
+    <w:lsdException w:name="FollowedHyperlink" w:semiHidden="1" w:unhideWhenUsed="1"/>
+    <w:lsdException w:name="Strong" w:uiPriority="22" w:qFormat="1"/>
+    <w:lsdException w:name="Emphasis" w:uiPriority="20" w:qFormat="1"/>
+    <w:lsdException w:name="Document Map" w:semiHidden="1" w:unhideWhenUsed="1"/>
+    <w:lsdException w:name="Plain Text" w:semiHidden="1" w:unhideWhenUsed="1"/>
+    <w:lsdException w:name="E-mail Signature" w:semiHidden="1" w:unhideWhenUsed="1"/>
+    <w:lsdException w:name="HTML Top of Form" w:semiHidden="1" w:unhideWhenUsed="1"/>
+    <w:lsdException w:name="HTML Bottom of Form" w:semiHidden="1" w:unhideWhenUsed="1"/>
+    <w:lsdException w:name="Normal (Web)" w:semiHidden="1" w:unhideWhenUsed="1"/>
+    <w:lsdException w:name="HTML Acronym" w:semiHidden="1" w:unhideWhenUsed="1"/>
+    <w:lsdException w:name="HTML Address" w:semiHidden="1" w:unhideWhenUsed="1"/>
+    <w:lsdException w:name="HTML Cite" w:semiHidden="1" w:unhideWhenUsed="1"/>
+    <w:lsdException w:name="HTML Code" w:semiHidden="1" w:unhideWhenUsed="1"/>
+    <w:lsdException w:name="HTML Definition" w:semiHidden="1" w:unhideWhenUsed="1"/>
+    <w:lsdException w:name="HTML Keyboard" w:semiHidden="1" w:unhideWhenUsed="1"/>
+    <w:lsdException w:name="HTML Preformatted" w:semiHidden="1" w:unhideWhenUsed="1"/>
+    <w:lsdException w:name="HTML Sample" w:semiHidden="1" w:unhideWhenUsed="1"/>
+    <w:lsdException w:name="HTML Typewriter" w:semiHidden="1" w:unhideWhenUsed="1"/>
+    <w:lsdException w:name="HTML Variable" w:semiHidden="1" w:unhideWhenUsed="1"/>
+    <w:lsdException w:name="Normal Table" w:semiHidden="1" w:unhideWhenUsed="1"/>
+    <w:lsdException w:name="annotation subject" w:semiHidden="1" w:unhideWhenUsed="1"/>
+    <w:lsdException w:name="No List" w:semiHidden="1" w:unhideWhenUsed="1"/>
+    <w:lsdException w:name="Outline List 1" w:semiHidden="1" w:unhideWhenUsed="1"/>
+    <w:lsdException w:name="Outline List 2" w:semiHidden="1" w:unhideWhenUsed="1"/>
+    <w:lsdException w:name="Outline List 3" w:semiHidden="1" w:unhideWhenUsed="1"/>
+    <w:lsdException w:name="Table Simple 1" w:semiHidden="1" w:unhideWhenUsed="1"/>
+    <w:lsdException w:name="Table Simple 2" w:semiHidden="1" w:unhideWhenUsed="1"/>
+    <w:lsdException w:name="Table Simple 3" w:semiHidden="1" w:unhideWhenUsed="1"/>
+    <w:lsdException w:name="Table Classic 1" w:semiHidden="1" w:unhideWhenUsed="1"/>
+    <w:lsdException w:name="Table Classic 2" w:semiHidden="1" w:unhideWhenUsed="1"/>
+    <w:lsdException w:name="Table Classic 3" w:semiHidden="1" w:unhideWhenUsed="1"/>
+    <w:lsdException w:name="Table Classic 4" w:semiHidden="1" w:unhideWhenUsed="1"/>
+    <w:lsdException w:name="Table Colorful 1" w:semiHidden="1" w:unhideWhenUsed="1"/>
+    <w:lsdException w:name="Table Colorful 2" w:semiHidden="1" w:unhideWhenUsed="1"/>
+    <w:lsdException w:name="Table Colorful 3" w:semiHidden="1" w:unhideWhenUsed="1"/>
+    <w:lsdException w:name="Table Columns 1" w:semiHidden="1" w:unhideWhenUsed="1"/>
+    <w:lsdException w:name="Table Columns 2" w:semiHidden="1" w:unhideWhenUsed="1"/>
+    <w:lsdException w:name="Table Columns 3" w:semiHidden="1" w:unhideWhenUsed="1"/>
+    <w:lsdException w:name="Table Columns 4" w:semiHidden="1" w:unhideWhenUsed="1"/>
+    <w:lsdException w:name="Table Columns 5" w:semiHidden="1" w:unhideWhenUsed="1"/>
+    <w:lsdException w:name="Table Grid 1" w:semiHidden="1" w:unhideWhenUsed="1"/>
+    <w:lsdException w:name="Table Grid 2" w:semiHidden="1" w:unhideWhenUsed="1"/>
+    <w:lsdException w:name="Table Grid 3" w:semiHidden="1" w:unhideWhenUsed="1"/>
+    <w:lsdException w:name="Table Grid 4" w:semiHidden="1" w:unhideWhenUsed="1"/>
+    <w:lsdException w:name="Table Grid 5" w:semiHidden="1" w:unhideWhenUsed="1"/>
+    <w:lsdException w:name="Table Grid 6" w:semiHidden="1" w:unhideWhenUsed="1"/>
+    <w:lsdException w:name="Table Grid 7" w:semiHidden="1" w:unhideWhenUsed="1"/>
+    <w:lsdException w:name="Table Grid 8" w:semiHidden="1" w:unhideWhenUsed="1"/>
+    <w:lsdException w:name="Table List 1" w:semiHidden="1" w:unhideWhenUsed="1"/>
+    <w:lsdException w:name="Table List 2" w:semiHidden="1" w:unhideWhenUsed="1"/>
+    <w:lsdException w:name="Table List 3" w:semiHidden="1" w:unhideWhenUsed="1"/>
+    <w:lsdException w:name="Table List 4" w:semiHidden="1" w:unhideWhenUsed="1"/>
+    <w:lsdException w:name="Table List 5" w:semiHidden="1" w:unhideWhenUsed="1"/>
+    <w:lsdException w:name="Table List 6" w:semiHidden="1" w:unhideWhenUsed="1"/>
+    <w:lsdException w:name="Table List 7" w:semiHidden="1" w:unhideWhenUsed="1"/>
+    <w:lsdException w:name="Table List 8" w:semiHidden="1" w:unhideWhenUsed="1"/>
+    <w:lsdException w:name="Table 3D effects 1" w:semiHidden="1" w:unhideWhenUsed="1"/>
+    <w:lsdException w:name="Table 3D effects 2" w:semiHidden="1" w:unhideWhenUsed="1"/>
+    <w:lsdException w:name="Table 3D effects 3" w:semiHidden="1" w:unhideWhenUsed="1"/>
+    <w:lsdException w:name="Table Contemporary" w:semiHidden="1" w:unhideWhenUsed="1"/>
+    <w:lsdException w:name="Table Elegant" w:semiHidden="1" w:unhideWhenUsed="1"/>
+    <w:lsdException w:name="Table Professional" w:semiHidden="1" w:unhideWhenUsed="1"/>
+    <w:lsdException w:name="Table Subtle 1" w:semiHidden="1" w:unhideWhenUsed="1"/>
+    <w:lsdException w:name="Table Subtle 2" w:semiHidden="1" w:unhideWhenUsed="1"/>
+    <w:lsdException w:name="Table Web 1" w:semiHidden="1" w:unhideWhenUsed="1"/>
+    <w:lsdException w:name="Table Web 2" w:semiHidden="1" w:unhideWhenUsed="1"/>
+    <w:lsdException w:name="Table Web 3" w:semiHidden="1" w:unhideWhenUsed="1"/>
+    <w:lsdException w:name="Balloon Text" w:semiHidden="1" w:unhideWhenUsed="1"/>
+    <w:lsdException w:name="Table Grid" w:uiPriority="0"/>
+    <w:lsdException w:name="Table Theme" w:semiHidden="1" w:unhideWhenUsed="1"/>
+    <w:lsdException w:name="Placeholder Text" w:semiHidden="1"/>
+    <w:lsdException w:name="No Spacing" w:uiPriority="1" w:qFormat="1"/>
+    <w:lsdException w:name="Light Shading" w:uiPriority="60"/>
+    <w:lsdException w:name="Light List" w:uiPriority="61"/>
+    <w:lsdException w:name="Light Grid" w:uiPriority="62"/>
+    <w:lsdException w:name="Medium Shading 1" w:uiPriority="63"/>
+    <w:lsdException w:name="Medium Shading 2" w:uiPriority="64"/>
+    <w:lsdException w:name="Medium List 1" w:uiPriority="65"/>
+    <w:lsdException w:name="Medium List 2" w:uiPriority="66"/>
+    <w:lsdException w:name="Medium Grid 1" w:uiPriority="67"/>
+    <w:lsdException w:name="Medium Grid 2" w:uiPriority="68"/>
+    <w:lsdException w:name="Medium Grid 3" w:uiPriority="69"/>
+    <w:lsdException w:name="Dark List" w:uiPriority="70"/>
+    <w:lsdException w:name="Colorful Shading" w:uiPriority="71"/>
+    <w:lsdException w:name="Colorful List" w:uiPriority="72"/>
+    <w:lsdException w:name="Colorful Grid" w:uiPriority="73"/>
+    <w:lsdException w:name="Light Shading Accent 1" w:uiPriority="60"/>
+    <w:lsdException w:name="Light List Accent 1" w:uiPriority="61"/>
+    <w:lsdException w:name="Light Grid Accent 1" w:uiPriority="62"/>
+    <w:lsdException w:name="Medium Shading 1 Accent 1" w:uiPriority="63"/>
+    <w:lsdException w:name="Medium Shading 2 Accent 1" w:uiPriority="64"/>
+    <w:lsdException w:name="Medium List 1 Accent 1" w:uiPriority="65"/>
+    <w:lsdException w:name="Revision" w:semiHidden="1"/>
+    <w:lsdException w:name="List Paragraph" w:uiPriority="34" w:qFormat="1"/>
+    <w:lsdException w:name="Quote" w:uiPriority="29" w:qFormat="1"/>
+    <w:lsdException w:name="Intense Quote" w:uiPriority="30" w:qFormat="1"/>
+    <w:lsdException w:name="Medium List 2 Accent 1" w:uiPriority="66"/>
+    <w:lsdException w:name="Medium Grid 1 Accent 1" w:uiPriority="67"/>
+    <w:lsdException w:name="Medium Grid 2 Accent 1" w:uiPriority="68"/>
+    <w:lsdException w:name="Medium Grid 3 Accent 1" w:uiPriority="69"/>
+    <w:lsdException w:name="Dark List Accent 1" w:uiPriority="70"/>
+    <w:lsdException w:name="Colorful Shading Accent 1" w:uiPriority="71"/>
+    <w:lsdException w:name="Colorful List Accent 1" w:uiPriority="72"/>
+    <w:lsdException w:name="Colorful Grid Accent 1" w:uiPriority="73"/>
+    <w:lsdException w:name="Light Shading Accent 2" w:uiPriority="60"/>
+    <w:lsdException w:name="Light List Accent 2" w:uiPriority="61"/>
+    <w:lsdException w:name="Light Grid Accent 2" w:uiPriority="62"/>
+    <w:lsdException w:name="Medium Shading 1 Accent 2" w:uiPriority="63"/>
+    <w:lsdException w:name="Medium Shading 2 Accent 2" w:uiPriority="64"/>
+    <w:lsdException w:name="Medium List 1 Accent 2" w:uiPriority="65"/>
+    <w:lsdException w:name="Medium List 2 Accent 2" w:uiPriority="66"/>
+    <w:lsdException w:name="Medium Grid 1 Accent 2" w:uiPriority="67"/>
+    <w:lsdException w:name="Medium Grid 2 Accent 2" w:uiPriority="68"/>
+    <w:lsdException w:name="Medium Grid 3 Accent 2" w:uiPriority="69"/>
+    <w:lsdException w:name="Dark List Accent 2" w:uiPriority="70"/>
+    <w:lsdException w:name="Colorful Shading Accent 2" w:uiPriority="71"/>
+    <w:lsdException w:name="Colorful List Accent 2" w:uiPriority="72"/>
+    <w:lsdException w:name="Colorful Grid Accent 2" w:uiPriority="73"/>
+    <w:lsdException w:name="Light Shading Accent 3" w:uiPriority="60"/>
+    <w:lsdException w:name="Light List Accent 3" w:uiPriority="61"/>
+    <w:lsdException w:name="Light Grid Accent 3" w:uiPriority="62"/>
+    <w:lsdException w:name="Medium Shading 1 Accent 3" w:uiPriority="63"/>
+    <w:lsdException w:name="Medium Shading 2 Accent 3" w:uiPriority="64"/>
+    <w:lsdException w:name="Medium List 1 Accent 3" w:uiPriority="65"/>
+    <w:lsdException w:name="Medium List 2 Accent 3" w:uiPriority="66"/>
+    <w:lsdException w:name="Medium Grid 1 Accent 3" w:uiPriority="67"/>
+    <w:lsdException w:name="Medium Grid 2 Accent 3" w:uiPriority="68"/>
+    <w:lsdException w:name="Medium Grid 3 Accent 3" w:uiPriority="69"/>
+    <w:lsdException w:name="Dark List Accent 3" w:uiPriority="70"/>
+    <w:lsdException w:name="Colorful Shading Accent 3" w:uiPriority="71"/>
+    <w:lsdException w:name="Colorful List Accent 3" w:uiPriority="72"/>
+    <w:lsdException w:name="Colorful Grid Accent 3" w:uiPriority="73"/>
+    <w:lsdException w:name="Light Shading Accent 4" w:uiPriority="60"/>
+    <w:lsdException w:name="Light List Accent 4" w:uiPriority="61"/>
+    <w:lsdException w:name="Light Grid Accent 4" w:uiPriority="62"/>
+    <w:lsdException w:name="Medium Shading 1 Accent 4" w:uiPriority="63"/>
+    <w:lsdException w:name="Medium Shading 2 Accent 4" w:uiPriority="64"/>
+    <w:lsdException w:name="Medium List 1 Accent 4" w:uiPriority="65"/>
+    <w:lsdException w:name="Medium List 2 Accent 4" w:uiPriority="66"/>
+    <w:lsdException w:name="Medium Grid 1 Accent 4" w:uiPriority="67"/>
+    <w:lsdException w:name="Medium Grid 2 Accent 4" w:uiPriority="68"/>
+    <w:lsdException w:name="Medium Grid 3 Accent 4" w:uiPriority="69"/>
+    <w:lsdException w:name="Dark List Accent 4" w:uiPriority="70"/>
+    <w:lsdException w:name="Colorful Shading Accent 4" w:uiPriority="71"/>
+    <w:lsdException w:name="Colorful List Accent 4" w:uiPriority="72"/>
+    <w:lsdException w:name="Colorful Grid Accent 4" w:uiPriority="73"/>
+    <w:lsdException w:name="Light Shading Accent 5" w:uiPriority="60"/>
+    <w:lsdException w:name="Light List Accent 5" w:uiPriority="61"/>
+    <w:lsdException w:name="Light Grid Accent 5" w:uiPriority="62"/>
+    <w:lsdException w:name="Medium Shading 1 Accent 5" w:uiPriority="63"/>
+    <w:lsdException w:name="Medium Shading 2 Accent 5" w:uiPriority="64"/>
+    <w:lsdException w:name="Medium List 1 Accent 5" w:uiPriority="65"/>
+    <w:lsdException w:name="Medium List 2 Accent 5" w:uiPriority="66"/>
+    <w:lsdException w:name="Medium Grid 1 Accent 5" w:uiPriority="67"/>
+    <w:lsdException w:name="Medium Grid 2 Accent 5" w:uiPriority="68"/>
+    <w:lsdException w:name="Medium Grid 3 Accent 5" w:uiPriority="69"/>
+    <w:lsdException w:name="Dark List Accent 5" w:uiPriority="70"/>
+    <w:lsdException w:name="Colorful Shading Accent 5" w:uiPriority="71"/>
+    <w:lsdException w:name="Colorful List Accent 5" w:uiPriority="72"/>
+    <w:lsdException w:name="Colorful Grid Accent 5" w:uiPriority="73"/>
+    <w:lsdException w:name="Light Shading Accent 6" w:uiPriority="60"/>
+    <w:lsdException w:name="Light List Accent 6" w:uiPriority="61"/>
+    <w:lsdException w:name="Light Grid Accent 6" w:uiPriority="62"/>
+    <w:lsdException w:name="Medium Shading 1 Accent 6" w:uiPriority="63"/>
+    <w:lsdException w:name="Medium Shading 2 Accent 6" w:uiPriority="64"/>
+    <w:lsdException w:name="Medium List 1 Accent 6" w:uiPriority="65"/>
+    <w:lsdException w:name="Medium List 2 Accent 6" w:uiPriority="66"/>
+    <w:lsdException w:name="Medium Grid 1 Accent 6" w:uiPriority="67"/>
+    <w:lsdException w:name="Medium Grid 2 Accent 6" w:uiPriority="68"/>
+    <w:lsdException w:name="Medium Grid 3 Accent 6" w:uiPriority="69"/>
+    <w:lsdException w:name="Dark List Accent 6" w:uiPriority="70"/>
+    <w:lsdException w:name="Colorful Shading Accent 6" w:uiPriority="71"/>
+    <w:lsdException w:name="Colorful List Accent 6" w:uiPriority="72"/>
+    <w:lsdException w:name="Colorful Grid Accent 6" w:uiPriority="73"/>
+    <w:lsdException w:name="Subtle Emphasis" w:uiPriority="19" w:qFormat="1"/>
+    <w:lsdException w:name="Intense Emphasis" w:uiPriority="21" w:qFormat="1"/>
+    <w:lsdException w:name="Subtle Reference" w:uiPriority="31" w:qFormat="1"/>
+    <w:lsdException w:name="Intense Reference" w:uiPriority="32" w:qFormat="1"/>
+    <w:lsdException w:name="Book Title" w:uiPriority="33" w:qFormat="1"/>
+    <w:lsdException w:name="Bibliography" w:semiHidden="1" w:uiPriority="37" w:unhideWhenUsed="1"/>
+    <w:lsdException w:name="TOC Heading" w:semiHidden="1" w:uiPriority="39" w:unhideWhenUsed="1" w:qFormat="1"/>
+    <w:lsdException w:name="Plain Table 1" w:uiPriority="41"/>
+    <w:lsdException w:name="Plain Table 2" w:uiPriority="42"/>
+    <w:lsdException w:name="Plain Table 3" w:uiPriority="43"/>
+    <w:lsdException w:name="Plain Table 4" w:uiPriority="44"/>
+    <w:lsdException w:name="Plain Table 5" w:uiPriority="45"/>
+    <w:lsdException w:name="Grid Table Light" w:uiPriority="40"/>
+    <w:lsdException w:name="Grid Table 1 Light" w:uiPriority="46"/>
+    <w:lsdException w:name="Grid Table 2" w:uiPriority="47"/>
+    <w:lsdException w:name="Grid Table 3" w:uiPriority="48"/>
+    <w:lsdException w:name="Grid Table 4" w:uiPriority="49"/>
+    <w:lsdException w:name="Grid Table 5 Dark" w:uiPriority="50"/>
+    <w:lsdException w:name="Grid Table 6 Colorful" w:uiPriority="51"/>
+    <w:lsdException w:name="Grid Table 7 Colorful" w:uiPriority="52"/>
+    <w:lsdException w:name="Grid Table 1 Light Accent 1" w:uiPriority="46"/>
+    <w:lsdException w:name="Grid Table 2 Accent 1" w:uiPriority="47"/>
+    <w:lsdException w:name="Grid Table 3 Accent 1" w:uiPriority="48"/>
+    <w:lsdException w:name="Grid Table 4 Accent 1" w:uiPriority="49"/>
+    <w:lsdException w:name="Grid Table 5 Dark Accent 1" w:uiPriority="50"/>
+    <w:lsdException w:name="Grid Table 6 Colorful Accent 1" w:uiPriority="51"/>
+    <w:lsdException w:name="Grid Table 7 Colorful Accent 1" w:uiPriority="52"/>
+    <w:lsdException w:name="Grid Table 1 Light Accent 2" w:uiPriority="46"/>
+    <w:lsdException w:name="Grid Table 2 Accent 2" w:uiPriority="47"/>
+    <w:lsdException w:name="Grid Table 3 Accent 2" w:uiPriority="48"/>
+    <w:lsdException w:name="Grid Table 4 Accent 2" w:uiPriority="49"/>
+    <w:lsdException w:name="Grid Table 5 Dark Accent 2" w:uiPriority="50"/>
+    <w:lsdException w:name="Grid Table 6 Colorful Accent 2" w:uiPriority="51"/>
+    <w:lsdException w:name="Grid Table 7 Colorful Accent 2" w:uiPriority="52"/>
+    <w:lsdException w:name="Grid Table 1 Light Accent 3" w:uiPriority="46"/>
+    <w:lsdException w:name="Grid Table 2 Accent 3" w:uiPriority="47"/>
+    <w:lsdException w:name="Grid Table 3 Accent 3" w:uiPriority="48"/>
+    <w:lsdException w:name="Grid Table 4 Accent 3" w:uiPriority="49"/>
+    <w:lsdException w:name="Grid Table 5 Dark Accent 3" w:uiPriority="50"/>
+    <w:lsdException w:name="Grid Table 6 Colorful Accent 3" w:uiPriority="51"/>
+    <w:lsdException w:name="Grid Table 7 Colorful Accent 3" w:uiPriority="52"/>
+    <w:lsdException w:name="Grid Table 1 Light Accent 4" w:uiPriority="46"/>
+    <w:lsdException w:name="Grid Table 2 Accent 4" w:uiPriority="47"/>
+    <w:lsdException w:name="Grid Table 3 Accent 4" w:uiPriority="48"/>
+    <w:lsdException w:name="Grid Table 4 Accent 4" w:uiPriority="49"/>
+    <w:lsdException w:name="Grid Table 5 Dark Accent 4" w:uiPriority="50"/>
+    <w:lsdException w:name="Grid Table 6 Colorful Accent 4" w:uiPriority="51"/>
+    <w:lsdException w:name="Grid Table 7 Colorful Accent 4" w:uiPriority="52"/>
+    <w:lsdException w:name="Grid Table 1 Light Accent 5" w:uiPriority="46"/>
+    <w:lsdException w:name="Grid Table 2 Accent 5" w:uiPriority="47"/>
+    <w:lsdException w:name="Grid Table 3 Accent 5" w:uiPriority="48"/>
+    <w:lsdException w:name="Grid Table 4 Accent 5" w:uiPriority="49"/>
+    <w:lsdException w:name="Grid Table 5 Dark Accent 5" w:uiPriority="50"/>
+    <w:lsdException w:name="Grid Table 6 Colorful Accent 5" w:uiPriority="51"/>
+    <w:lsdException w:name="Grid Table 7 Colorful Accent 5" w:uiPriority="52"/>
+    <w:lsdException w:name="Grid Table 1 Light Accent 6" w:uiPriority="46"/>
+    <w:lsdException w:name="Grid Table 2 Accent 6" w:uiPriority="47"/>
+    <w:lsdException w:name="Grid Table 3 Accent 6" w:uiPriority="48"/>
+    <w:lsdException w:name="Grid Table 4 Accent 6" w:uiPriority="49"/>
+    <w:lsdException w:name="Grid Table 5 Dark Accent 6" w:uiPriority="50"/>
+    <w:lsdException w:name="Grid Table 6 Colorful Accent 6" w:uiPriority="51"/>
+    <w:lsdException w:name="Grid Table 7 Colorful Accent 6" w:uiPriority="52"/>
+    <w:lsdException w:name="List Table 1 Light" w:uiPriority="46"/>
+    <w:lsdException w:name="List Table 2" w:uiPriority="47"/>
+    <w:lsdException w:name="List Table 3" w:uiPriority="48"/>
+    <w:lsdException w:name="List Table 4" w:uiPriority="49"/>
+    <w:lsdException w:name="List Table 5 Dark" w:uiPriority="50"/>
+    <w:lsdException w:name="List Table 6 Colorful" w:uiPriority="51"/>
+    <w:lsdException w:name="List Table 7 Colorful" w:uiPriority="52"/>
+    <w:lsdException w:name="List Table 1 Light Accent 1" w:uiPriority="46"/>
+    <w:lsdException w:name="List Table 2 Accent 1" w:uiPriority="47"/>
+    <w:lsdException w:name="List Table 3 Accent 1" w:uiPriority="48"/>
+    <w:lsdException w:name="List Table 4 Accent 1" w:uiPriority="49"/>
+    <w:lsdException w:name="List Table 5 Dark Accent 1" w:uiPriority="50"/>
+    <w:lsdException w:name="List Table 6 Colorful Accent 1" w:uiPriority="51"/>
+    <w:lsdException w:name="List Table 7 Colorful Accent 1" w:uiPriority="52"/>
+    <w:lsdException w:name="List Table 1 Light Accent 2" w:uiPriority="46"/>
+    <w:lsdException w:name="List Table 2 Accent 2" w:uiPriority="47"/>
+    <w:lsdException w:name="List Table 3 Accent 2" w:uiPriority="48"/>
+    <w:lsdException w:name="List Table 4 Accent 2" w:uiPriority="49"/>
+    <w:lsdException w:name="List Table 5 Dark Accent 2" w:uiPriority="50"/>
+    <w:lsdException w:name="List Table 6 Colorful Accent 2" w:uiPriority="51"/>
+    <w:lsdException w:name="List Table 7 Colorful Accent 2" w:uiPriority="52"/>
+    <w:lsdException w:name="List Table 1 Light Accent 3" w:uiPriority="46"/>
+    <w:lsdException w:name="List Table 2 Accent 3" w:uiPriority="47"/>
+    <w:lsdException w:name="List Table 3 Accent 3" w:uiPriority="48"/>
+    <w:lsdException w:name="List Table 4 Accent 3" w:uiPriority="49"/>
+    <w:lsdException w:name="List Table 5 Dark Accent 3" w:uiPriority="50"/>
+    <w:lsdException w:name="List Table 6 Colorful Accent 3" w:uiPriority="51"/>
+    <w:lsdException w:name="List Table 7 Colorful Accent 3" w:uiPriority="52"/>
+    <w:lsdException w:name="List Table 1 Light Accent 4" w:uiPriority="46"/>
+    <w:lsdException w:name="List Table 2 Accent 4" w:uiPriority="47"/>
+    <w:lsdException w:name="List Table 3 Accent 4" w:uiPriority="48"/>
+    <w:lsdException w:name="List Table 4 Accent 4" w:uiPriority="49"/>
+    <w:lsdException w:name="List Table 5 Dark Accent 4" w:uiPriority="50"/>
+    <w:lsdException w:name="List Table 6 Colorful Accent 4" w:uiPriority="51"/>
+    <w:lsdException w:name="List Table 7 Colorful Accent 4" w:uiPriority="52"/>
+    <w:lsdException w:name="List Table 1 Light Accent 5" w:uiPriority="46"/>
+    <w:lsdException w:name="List Table 2 Accent 5" w:uiPriority="47"/>
+    <w:lsdException w:name="List Table 3 Accent 5" w:uiPriority="48"/>
+    <w:lsdException w:name="List Table 4 Accent 5" w:uiPriority="49"/>
+    <w:lsdException w:name="List Table 5 Dark Accent 5" w:uiPriority="50"/>
+    <w:lsdException w:name="List Table 6 Colorful Accent 5" w:uiPriority="51"/>
+    <w:lsdException w:name="List Table 7 Colorful Accent 5" w:uiPriority="52"/>
+    <w:lsdException w:name="List Table 1 Light Accent 6" w:uiPriority="46"/>
+    <w:lsdException w:name="List Table 2 Accent 6" w:uiPriority="47"/>
+    <w:lsdException w:name="List Table 3 Accent 6" w:uiPriority="48"/>
+    <w:lsdException w:name="List Table 4 Accent 6" w:uiPriority="49"/>
+    <w:lsdException w:name="List Table 5 Dark Accent 6" w:uiPriority="50"/>
+    <w:lsdException w:name="List Table 6 Colorful Accent 6" w:uiPriority="51"/>
+    <w:lsdException w:name="List Table 7 Colorful Accent 6" w:uiPriority="52"/>
   </w:latentStyles>
   <w:style w:type="paragraph" w:default="1" w:styleId="Normal">
     <w:name w:val="Normal"/>
@@ -806,7 +1221,6 @@
     <w:uiPriority w:val="99"/>
     <w:semiHidden/>
     <w:unhideWhenUsed/>
-    <w:qFormat/>
     <w:tblPr>
       <w:tblInd w:w="0" w:type="dxa"/>
       <w:tblCellMar>
@@ -1213,7 +1627,7 @@
 </file>
 
 <file path=customXml/itemProps1.xml><?xml version="1.0" encoding="utf-8"?>
-<ds:datastoreItem xmlns:ds="http://schemas.openxmlformats.org/officeDocument/2006/customXml" ds:itemID="{87758CEB-CF73-481B-B4D5-DB6B8BA0FC77}">
+<ds:datastoreItem xmlns:ds="http://schemas.openxmlformats.org/officeDocument/2006/customXml" ds:itemID="{FFD8105B-28FC-477C-B187-DEFEE28336DA}">
   <ds:schemaRefs>
     <ds:schemaRef ds:uri="http://schemas.openxmlformats.org/officeDocument/2006/bibliography"/>
   </ds:schemaRefs>

</xml_diff>

<commit_message>
[Versão 1] Processos a serem informatizados
</commit_message>
<xml_diff>
--- a/1.4 Processos a serem informatizados.docx
+++ b/1.4 Processos a serem informatizados.docx
@@ -1,6 +1,6 @@
 
 <file path=word/document.xml><?xml version="1.0" encoding="utf-8"?>
-<w:document xmlns:ve="http://schemas.openxmlformats.org/markup-compatibility/2006" xmlns:o="urn:schemas-microsoft-com:office:office" xmlns:r="http://schemas.openxmlformats.org/officeDocument/2006/relationships" xmlns:m="http://schemas.openxmlformats.org/officeDocument/2006/math" xmlns:v="urn:schemas-microsoft-com:vml" xmlns:wp="http://schemas.openxmlformats.org/drawingml/2006/wordprocessingDrawing" xmlns:w10="urn:schemas-microsoft-com:office:word" xmlns:w="http://schemas.openxmlformats.org/wordprocessingml/2006/main" xmlns:wne="http://schemas.microsoft.com/office/word/2006/wordml">
+<w:document xmlns:wpc="http://schemas.microsoft.com/office/word/2010/wordprocessingCanvas" xmlns:mc="http://schemas.openxmlformats.org/markup-compatibility/2006" xmlns:o="urn:schemas-microsoft-com:office:office" xmlns:r="http://schemas.openxmlformats.org/officeDocument/2006/relationships" xmlns:m="http://schemas.openxmlformats.org/officeDocument/2006/math" xmlns:v="urn:schemas-microsoft-com:vml" xmlns:wp14="http://schemas.microsoft.com/office/word/2010/wordprocessingDrawing" xmlns:wp="http://schemas.openxmlformats.org/drawingml/2006/wordprocessingDrawing" xmlns:w10="urn:schemas-microsoft-com:office:word" xmlns:w="http://schemas.openxmlformats.org/wordprocessingml/2006/main" xmlns:w14="http://schemas.microsoft.com/office/word/2010/wordml" xmlns:wpg="http://schemas.microsoft.com/office/word/2010/wordprocessingGroup" xmlns:wpi="http://schemas.microsoft.com/office/word/2010/wordprocessingInk" xmlns:wne="http://schemas.microsoft.com/office/word/2006/wordml" xmlns:wps="http://schemas.microsoft.com/office/word/2010/wordprocessingShape" mc:Ignorable="w14 wp14">
   <w:body>
     <w:tbl>
       <w:tblPr>
@@ -18,7 +18,7 @@
           <w:left w:w="70" w:type="dxa"/>
           <w:right w:w="70" w:type="dxa"/>
         </w:tblCellMar>
-        <w:tblLook w:val="0000"/>
+        <w:tblLook w:val="0000" w:firstRow="0" w:lastRow="0" w:firstColumn="0" w:lastColumn="0" w:noHBand="0" w:noVBand="0"/>
       </w:tblPr>
       <w:tblGrid>
         <w:gridCol w:w="9283"/>
@@ -107,7 +107,7 @@
                           <pic:cNvPicPr/>
                         </pic:nvPicPr>
                         <pic:blipFill>
-                          <a:blip r:embed="rId7"/>
+                          <a:blip r:embed="rId8"/>
                           <a:stretch>
                             <a:fillRect/>
                           </a:stretch>
@@ -148,7 +148,7 @@
           <w:left w:w="70" w:type="dxa"/>
           <w:right w:w="70" w:type="dxa"/>
         </w:tblCellMar>
-        <w:tblLook w:val="0000"/>
+        <w:tblLook w:val="0000" w:firstRow="0" w:lastRow="0" w:firstColumn="0" w:lastColumn="0" w:noHBand="0" w:noVBand="0"/>
       </w:tblPr>
       <w:tblGrid>
         <w:gridCol w:w="9283"/>
@@ -174,6 +174,7 @@
               <w:lastRenderedPageBreak/>
               <w:br w:type="page"/>
             </w:r>
+            <w:proofErr w:type="gramStart"/>
             <w:r>
               <w:rPr>
                 <w:rFonts w:ascii="Arial" w:hAnsi="Arial" w:cs="Arial"/>
@@ -186,7 +187,15 @@
                 <w:rFonts w:ascii="Arial" w:hAnsi="Arial" w:cs="Arial"/>
                 <w:b/>
               </w:rPr>
-              <w:t>Painel Administrativo</w:t>
+              <w:t>Painel</w:t>
+            </w:r>
+            <w:proofErr w:type="gramEnd"/>
+            <w:r>
+              <w:rPr>
+                <w:rFonts w:ascii="Arial" w:hAnsi="Arial" w:cs="Arial"/>
+                <w:b/>
+              </w:rPr>
+              <w:t xml:space="preserve"> Administrativo</w:t>
             </w:r>
           </w:p>
         </w:tc>
@@ -244,7 +253,7 @@
                           <pic:cNvPicPr/>
                         </pic:nvPicPr>
                         <pic:blipFill>
-                          <a:blip r:embed="rId8"/>
+                          <a:blip r:embed="rId9"/>
                           <a:stretch>
                             <a:fillRect/>
                           </a:stretch>
@@ -302,7 +311,7 @@
           <w:left w:w="70" w:type="dxa"/>
           <w:right w:w="70" w:type="dxa"/>
         </w:tblCellMar>
-        <w:tblLook w:val="0000"/>
+        <w:tblLook w:val="0000" w:firstRow="0" w:lastRow="0" w:firstColumn="0" w:lastColumn="0" w:noHBand="0" w:noVBand="0"/>
       </w:tblPr>
       <w:tblGrid>
         <w:gridCol w:w="9283"/>
@@ -328,19 +337,21 @@
               <w:lastRenderedPageBreak/>
               <w:br w:type="page"/>
             </w:r>
+            <w:proofErr w:type="gramStart"/>
             <w:r>
               <w:rPr>
                 <w:rFonts w:ascii="Arial" w:hAnsi="Arial" w:cs="Arial"/>
                 <w:b/>
               </w:rPr>
-              <w:t xml:space="preserve">2 – </w:t>
+              <w:t>2 – Painel</w:t>
             </w:r>
+            <w:proofErr w:type="gramEnd"/>
             <w:r>
               <w:rPr>
                 <w:rFonts w:ascii="Arial" w:hAnsi="Arial" w:cs="Arial"/>
                 <w:b/>
               </w:rPr>
-              <w:t>Painel administrativo</w:t>
+              <w:t xml:space="preserve"> administrativo</w:t>
             </w:r>
           </w:p>
         </w:tc>
@@ -398,7 +409,7 @@
                           <pic:cNvPicPr/>
                         </pic:nvPicPr>
                         <pic:blipFill>
-                          <a:blip r:embed="rId9"/>
+                          <a:blip r:embed="rId10"/>
                           <a:stretch>
                             <a:fillRect/>
                           </a:stretch>
@@ -455,7 +466,7 @@
           <w:left w:w="70" w:type="dxa"/>
           <w:right w:w="70" w:type="dxa"/>
         </w:tblCellMar>
-        <w:tblLook w:val="0000"/>
+        <w:tblLook w:val="0000" w:firstRow="0" w:lastRow="0" w:firstColumn="0" w:lastColumn="0" w:noHBand="0" w:noVBand="0"/>
       </w:tblPr>
       <w:tblGrid>
         <w:gridCol w:w="9283"/>
@@ -486,14 +497,7 @@
                 <w:rFonts w:ascii="Arial" w:hAnsi="Arial" w:cs="Arial"/>
                 <w:b/>
               </w:rPr>
-              <w:t xml:space="preserve">2 – </w:t>
-            </w:r>
-            <w:r>
-              <w:rPr>
-                <w:rFonts w:ascii="Arial" w:hAnsi="Arial" w:cs="Arial"/>
-                <w:b/>
-              </w:rPr>
-              <w:t>Aplicativo</w:t>
+              <w:t>2 – Aplicativo</w:t>
             </w:r>
           </w:p>
         </w:tc>
@@ -538,15 +542,18 @@
                 <w:bCs/>
               </w:rPr>
             </w:pPr>
+            <w:bookmarkStart w:id="0" w:name="_GoBack"/>
             <w:r>
               <w:rPr>
                 <w:rFonts w:ascii="Arial" w:hAnsi="Arial" w:cs="Arial"/>
                 <w:b/>
                 <w:bCs/>
+                <w:noProof/>
+                <w:lang w:eastAsia="pt-BR"/>
               </w:rPr>
               <w:drawing>
-                <wp:inline distT="0" distB="0" distL="0" distR="0">
-                  <wp:extent cx="5457825" cy="8181975"/>
+                <wp:inline distT="0" distB="0" distL="0" distR="0" wp14:anchorId="7C368C14" wp14:editId="53A8D865">
+                  <wp:extent cx="5457825" cy="8096250"/>
                   <wp:effectExtent l="0" t="0" r="0" b="0"/>
                   <wp:docPr id="12" name="Imagem 5" descr="C:\Users\Lucas\AppData\Local\Microsoft\Windows\INetCache\Content.Word\Diagrama_Atividade_Aplicativo.png"/>
                   <wp:cNvGraphicFramePr>
@@ -562,10 +569,10 @@
                           </pic:cNvPicPr>
                         </pic:nvPicPr>
                         <pic:blipFill>
-                          <a:blip r:embed="rId10">
+                          <a:blip r:embed="rId11">
                             <a:extLst>
                               <a:ext uri="{28A0092B-C50C-407E-A947-70E740481C1C}">
-                                <a14:useLocalDpi xmlns:a14="http://schemas.microsoft.com/office/drawing/2010/main" xmlns:wps="http://schemas.microsoft.com/office/word/2010/wordprocessingShape" xmlns:wpi="http://schemas.microsoft.com/office/word/2010/wordprocessingInk" xmlns:wpg="http://schemas.microsoft.com/office/word/2010/wordprocessingGroup" xmlns:w15="http://schemas.microsoft.com/office/word/2012/wordml" xmlns:w14="http://schemas.microsoft.com/office/word/2010/wordml" xmlns:w="http://schemas.openxmlformats.org/wordprocessingml/2006/main" xmlns:w10="urn:schemas-microsoft-com:office:word" xmlns:wp14="http://schemas.microsoft.com/office/word/2010/wordprocessingDrawing" xmlns:v="urn:schemas-microsoft-com:vml" xmlns:o="urn:schemas-microsoft-com:office:office" xmlns:mc="http://schemas.openxmlformats.org/markup-compatibility/2006" xmlns:wpc="http://schemas.microsoft.com/office/word/2010/wordprocessingCanvas" xmlns="" val="0"/>
+                                <a14:useLocalDpi xmlns:a14="http://schemas.microsoft.com/office/drawing/2010/main" val="0"/>
                               </a:ext>
                             </a:extLst>
                           </a:blip>
@@ -577,7 +584,7 @@
                         <pic:spPr bwMode="auto">
                           <a:xfrm>
                             <a:off x="0" y="0"/>
-                            <a:ext cx="5457825" cy="8181975"/>
+                            <a:ext cx="5457825" cy="8096250"/>
                           </a:xfrm>
                           <a:prstGeom prst="rect">
                             <a:avLst/>
@@ -593,14 +600,15 @@
                 </wp:inline>
               </w:drawing>
             </w:r>
+            <w:bookmarkEnd w:id="0"/>
           </w:p>
         </w:tc>
       </w:tr>
     </w:tbl>
     <w:p/>
     <w:sectPr>
-      <w:headerReference w:type="default" r:id="rId11"/>
-      <w:footerReference w:type="default" r:id="rId12"/>
+      <w:headerReference w:type="default" r:id="rId12"/>
+      <w:footerReference w:type="default" r:id="rId13"/>
       <w:pgSz w:w="11906" w:h="16838"/>
       <w:pgMar w:top="1134" w:right="1134" w:bottom="1134" w:left="1701" w:header="709" w:footer="709" w:gutter="0"/>
       <w:cols w:space="708"/>
@@ -611,8 +619,8 @@
 </file>
 
 <file path=word/endnotes.xml><?xml version="1.0" encoding="utf-8"?>
-<w:endnotes xmlns:ve="http://schemas.openxmlformats.org/markup-compatibility/2006" xmlns:o="urn:schemas-microsoft-com:office:office" xmlns:r="http://schemas.openxmlformats.org/officeDocument/2006/relationships" xmlns:m="http://schemas.openxmlformats.org/officeDocument/2006/math" xmlns:v="urn:schemas-microsoft-com:vml" xmlns:wp="http://schemas.openxmlformats.org/drawingml/2006/wordprocessingDrawing" xmlns:w10="urn:schemas-microsoft-com:office:word" xmlns:w="http://schemas.openxmlformats.org/wordprocessingml/2006/main" xmlns:wne="http://schemas.microsoft.com/office/word/2006/wordml">
-  <w:endnote w:type="separator" w:id="0">
+<w:endnotes xmlns:wpc="http://schemas.microsoft.com/office/word/2010/wordprocessingCanvas" xmlns:mc="http://schemas.openxmlformats.org/markup-compatibility/2006" xmlns:o="urn:schemas-microsoft-com:office:office" xmlns:r="http://schemas.openxmlformats.org/officeDocument/2006/relationships" xmlns:m="http://schemas.openxmlformats.org/officeDocument/2006/math" xmlns:v="urn:schemas-microsoft-com:vml" xmlns:wp14="http://schemas.microsoft.com/office/word/2010/wordprocessingDrawing" xmlns:wp="http://schemas.openxmlformats.org/drawingml/2006/wordprocessingDrawing" xmlns:w10="urn:schemas-microsoft-com:office:word" xmlns:w="http://schemas.openxmlformats.org/wordprocessingml/2006/main" xmlns:w14="http://schemas.microsoft.com/office/word/2010/wordml" xmlns:wpg="http://schemas.microsoft.com/office/word/2010/wordprocessingGroup" xmlns:wpi="http://schemas.microsoft.com/office/word/2010/wordprocessingInk" xmlns:wne="http://schemas.microsoft.com/office/word/2006/wordml" xmlns:wps="http://schemas.microsoft.com/office/word/2010/wordprocessingShape" mc:Ignorable="w14 wp14">
+  <w:endnote w:type="separator" w:id="-1">
     <w:p>
       <w:pPr>
         <w:spacing w:after="0" w:line="240" w:lineRule="auto"/>
@@ -622,7 +630,7 @@
       </w:r>
     </w:p>
   </w:endnote>
-  <w:endnote w:type="continuationSeparator" w:id="1">
+  <w:endnote w:type="continuationSeparator" w:id="0">
     <w:p>
       <w:pPr>
         <w:spacing w:after="0" w:line="240" w:lineRule="auto"/>
@@ -636,7 +644,7 @@
 </file>
 
 <file path=word/footer1.xml><?xml version="1.0" encoding="utf-8"?>
-<w:ftr xmlns:ve="http://schemas.openxmlformats.org/markup-compatibility/2006" xmlns:o="urn:schemas-microsoft-com:office:office" xmlns:r="http://schemas.openxmlformats.org/officeDocument/2006/relationships" xmlns:m="http://schemas.openxmlformats.org/officeDocument/2006/math" xmlns:v="urn:schemas-microsoft-com:vml" xmlns:wp="http://schemas.openxmlformats.org/drawingml/2006/wordprocessingDrawing" xmlns:w10="urn:schemas-microsoft-com:office:word" xmlns:w="http://schemas.openxmlformats.org/wordprocessingml/2006/main" xmlns:wne="http://schemas.microsoft.com/office/word/2006/wordml">
+<w:ftr xmlns:wpc="http://schemas.microsoft.com/office/word/2010/wordprocessingCanvas" xmlns:mc="http://schemas.openxmlformats.org/markup-compatibility/2006" xmlns:o="urn:schemas-microsoft-com:office:office" xmlns:r="http://schemas.openxmlformats.org/officeDocument/2006/relationships" xmlns:m="http://schemas.openxmlformats.org/officeDocument/2006/math" xmlns:v="urn:schemas-microsoft-com:vml" xmlns:wp14="http://schemas.microsoft.com/office/word/2010/wordprocessingDrawing" xmlns:wp="http://schemas.openxmlformats.org/drawingml/2006/wordprocessingDrawing" xmlns:w10="urn:schemas-microsoft-com:office:word" xmlns:w="http://schemas.openxmlformats.org/wordprocessingml/2006/main" xmlns:w14="http://schemas.microsoft.com/office/word/2010/wordml" xmlns:wpg="http://schemas.microsoft.com/office/word/2010/wordprocessingGroup" xmlns:wpi="http://schemas.microsoft.com/office/word/2010/wordprocessingInk" xmlns:wne="http://schemas.microsoft.com/office/word/2006/wordml" xmlns:wps="http://schemas.microsoft.com/office/word/2010/wordprocessingShape" mc:Ignorable="w14 wp14">
   <w:p>
     <w:pPr>
       <w:pStyle w:val="Rodap"/>
@@ -669,8 +677,8 @@
 </file>
 
 <file path=word/footnotes.xml><?xml version="1.0" encoding="utf-8"?>
-<w:footnotes xmlns:ve="http://schemas.openxmlformats.org/markup-compatibility/2006" xmlns:o="urn:schemas-microsoft-com:office:office" xmlns:r="http://schemas.openxmlformats.org/officeDocument/2006/relationships" xmlns:m="http://schemas.openxmlformats.org/officeDocument/2006/math" xmlns:v="urn:schemas-microsoft-com:vml" xmlns:wp="http://schemas.openxmlformats.org/drawingml/2006/wordprocessingDrawing" xmlns:w10="urn:schemas-microsoft-com:office:word" xmlns:w="http://schemas.openxmlformats.org/wordprocessingml/2006/main" xmlns:wne="http://schemas.microsoft.com/office/word/2006/wordml">
-  <w:footnote w:type="separator" w:id="0">
+<w:footnotes xmlns:wpc="http://schemas.microsoft.com/office/word/2010/wordprocessingCanvas" xmlns:mc="http://schemas.openxmlformats.org/markup-compatibility/2006" xmlns:o="urn:schemas-microsoft-com:office:office" xmlns:r="http://schemas.openxmlformats.org/officeDocument/2006/relationships" xmlns:m="http://schemas.openxmlformats.org/officeDocument/2006/math" xmlns:v="urn:schemas-microsoft-com:vml" xmlns:wp14="http://schemas.microsoft.com/office/word/2010/wordprocessingDrawing" xmlns:wp="http://schemas.openxmlformats.org/drawingml/2006/wordprocessingDrawing" xmlns:w10="urn:schemas-microsoft-com:office:word" xmlns:w="http://schemas.openxmlformats.org/wordprocessingml/2006/main" xmlns:w14="http://schemas.microsoft.com/office/word/2010/wordml" xmlns:wpg="http://schemas.microsoft.com/office/word/2010/wordprocessingGroup" xmlns:wpi="http://schemas.microsoft.com/office/word/2010/wordprocessingInk" xmlns:wne="http://schemas.microsoft.com/office/word/2006/wordml" xmlns:wps="http://schemas.microsoft.com/office/word/2010/wordprocessingShape" mc:Ignorable="w14 wp14">
+  <w:footnote w:type="separator" w:id="-1">
     <w:p>
       <w:pPr>
         <w:spacing w:after="0" w:line="240" w:lineRule="auto"/>
@@ -680,7 +688,7 @@
       </w:r>
     </w:p>
   </w:footnote>
-  <w:footnote w:type="continuationSeparator" w:id="1">
+  <w:footnote w:type="continuationSeparator" w:id="0">
     <w:p>
       <w:pPr>
         <w:spacing w:after="0" w:line="240" w:lineRule="auto"/>
@@ -694,13 +702,13 @@
 </file>
 
 <file path=word/header1.xml><?xml version="1.0" encoding="utf-8"?>
-<w:hdr xmlns:ve="http://schemas.openxmlformats.org/markup-compatibility/2006" xmlns:o="urn:schemas-microsoft-com:office:office" xmlns:r="http://schemas.openxmlformats.org/officeDocument/2006/relationships" xmlns:m="http://schemas.openxmlformats.org/officeDocument/2006/math" xmlns:v="urn:schemas-microsoft-com:vml" xmlns:wp="http://schemas.openxmlformats.org/drawingml/2006/wordprocessingDrawing" xmlns:w10="urn:schemas-microsoft-com:office:word" xmlns:w="http://schemas.openxmlformats.org/wordprocessingml/2006/main" xmlns:wne="http://schemas.microsoft.com/office/word/2006/wordml">
+<w:hdr xmlns:wpc="http://schemas.microsoft.com/office/word/2010/wordprocessingCanvas" xmlns:mc="http://schemas.openxmlformats.org/markup-compatibility/2006" xmlns:o="urn:schemas-microsoft-com:office:office" xmlns:r="http://schemas.openxmlformats.org/officeDocument/2006/relationships" xmlns:m="http://schemas.openxmlformats.org/officeDocument/2006/math" xmlns:v="urn:schemas-microsoft-com:vml" xmlns:wp14="http://schemas.microsoft.com/office/word/2010/wordprocessingDrawing" xmlns:wp="http://schemas.openxmlformats.org/drawingml/2006/wordprocessingDrawing" xmlns:w10="urn:schemas-microsoft-com:office:word" xmlns:w="http://schemas.openxmlformats.org/wordprocessingml/2006/main" xmlns:w14="http://schemas.microsoft.com/office/word/2010/wordml" xmlns:wpg="http://schemas.microsoft.com/office/word/2010/wordprocessingGroup" xmlns:wpi="http://schemas.microsoft.com/office/word/2010/wordprocessingInk" xmlns:wne="http://schemas.microsoft.com/office/word/2006/wordml" xmlns:wps="http://schemas.microsoft.com/office/word/2010/wordprocessingShape" mc:Ignorable="w14 wp14">
   <w:tbl>
     <w:tblPr>
       <w:tblStyle w:val="Tabelacomgrade"/>
       <w:tblW w:w="9211" w:type="dxa"/>
       <w:shd w:val="clear" w:color="auto" w:fill="FFFFFF" w:themeFill="background1"/>
-      <w:tblLook w:val="04A0"/>
+      <w:tblLook w:val="04A0" w:firstRow="1" w:lastRow="0" w:firstColumn="1" w:lastColumn="0" w:noHBand="0" w:noVBand="1"/>
     </w:tblPr>
     <w:tblGrid>
       <w:gridCol w:w="1101"/>
@@ -738,7 +746,21 @@
             <w:rPr>
               <w:b/>
             </w:rPr>
-            <w:t>PROCESSOS A SEREM INFORMATIZADOS  (USAR WORKFLOW DA UML)</w:t>
+            <w:t>PROCESSOS A SEREM INFORMATIZADOS</w:t>
+          </w:r>
+          <w:proofErr w:type="gramStart"/>
+          <w:r>
+            <w:rPr>
+              <w:b/>
+            </w:rPr>
+            <w:t xml:space="preserve">  </w:t>
+          </w:r>
+          <w:proofErr w:type="gramEnd"/>
+          <w:r>
+            <w:rPr>
+              <w:b/>
+            </w:rPr>
+            <w:t>(USAR WORKFLOW DA UML)</w:t>
           </w:r>
         </w:p>
       </w:tc>
@@ -832,7 +854,7 @@
 </file>
 
 <file path=word/styles.xml><?xml version="1.0" encoding="utf-8"?>
-<w:styles xmlns:r="http://schemas.openxmlformats.org/officeDocument/2006/relationships" xmlns:w="http://schemas.openxmlformats.org/wordprocessingml/2006/main">
+<w:styles xmlns:mc="http://schemas.openxmlformats.org/markup-compatibility/2006" xmlns:r="http://schemas.openxmlformats.org/officeDocument/2006/relationships" xmlns:w="http://schemas.openxmlformats.org/wordprocessingml/2006/main" xmlns:w14="http://schemas.microsoft.com/office/word/2010/wordml" mc:Ignorable="w14">
   <w:docDefaults>
     <w:rPrDefault>
       <w:rPr>
@@ -1003,7 +1025,6 @@
     <w:uiPriority w:val="99"/>
     <w:semiHidden/>
     <w:unhideWhenUsed/>
-    <w:qFormat/>
     <w:tblPr>
       <w:tblInd w:w="0" w:type="dxa"/>
       <w:tblCellMar>
@@ -1118,6 +1139,196 @@
         <w:right w:w="108" w:type="dxa"/>
       </w:tblCellMar>
     </w:tblPr>
+  </w:style>
+</w:styles>
+</file>
+
+<file path=word/stylesWithEffects.xml><?xml version="1.0" encoding="utf-8"?>
+<w:styles xmlns:wpc="http://schemas.microsoft.com/office/word/2010/wordprocessingCanvas" xmlns:mc="http://schemas.openxmlformats.org/markup-compatibility/2006" xmlns:o="urn:schemas-microsoft-com:office:office" xmlns:r="http://schemas.openxmlformats.org/officeDocument/2006/relationships" xmlns:m="http://schemas.openxmlformats.org/officeDocument/2006/math" xmlns:v="urn:schemas-microsoft-com:vml" xmlns:wp14="http://schemas.microsoft.com/office/word/2010/wordprocessingDrawing" xmlns:wp="http://schemas.openxmlformats.org/drawingml/2006/wordprocessingDrawing" xmlns:w10="urn:schemas-microsoft-com:office:word" xmlns:w="http://schemas.openxmlformats.org/wordprocessingml/2006/main" xmlns:w14="http://schemas.microsoft.com/office/word/2010/wordml" xmlns:wpg="http://schemas.microsoft.com/office/word/2010/wordprocessingGroup" xmlns:wpi="http://schemas.microsoft.com/office/word/2010/wordprocessingInk" xmlns:wne="http://schemas.microsoft.com/office/word/2006/wordml" xmlns:wps="http://schemas.microsoft.com/office/word/2010/wordprocessingShape" mc:Ignorable="w14 wp14">
+  <w:docDefaults>
+    <w:rPrDefault>
+      <w:rPr>
+        <w:rFonts w:asciiTheme="minorHAnsi" w:eastAsiaTheme="minorEastAsia" w:hAnsiTheme="minorHAnsi" w:cstheme="minorBidi"/>
+        <w:sz w:val="22"/>
+        <w:szCs w:val="22"/>
+        <w:lang w:val="pt-BR" w:eastAsia="pt-BR" w:bidi="ar-SA"/>
+      </w:rPr>
+    </w:rPrDefault>
+    <w:pPrDefault>
+      <w:pPr>
+        <w:spacing w:after="200" w:line="276" w:lineRule="auto"/>
+      </w:pPr>
+    </w:pPrDefault>
+  </w:docDefaults>
+  <w:latentStyles w:defLockedState="0" w:defUIPriority="99" w:defSemiHidden="1" w:defUnhideWhenUsed="1" w:defQFormat="0" w:count="267">
+    <w:lsdException w:name="Normal" w:semiHidden="0" w:uiPriority="0" w:unhideWhenUsed="0" w:qFormat="1"/>
+    <w:lsdException w:name="heading 1" w:semiHidden="0" w:uiPriority="9" w:unhideWhenUsed="0" w:qFormat="1"/>
+    <w:lsdException w:name="heading 2" w:uiPriority="9" w:qFormat="1"/>
+    <w:lsdException w:name="heading 3" w:uiPriority="9" w:qFormat="1"/>
+    <w:lsdException w:name="heading 4" w:uiPriority="9" w:qFormat="1"/>
+    <w:lsdException w:name="heading 5" w:uiPriority="9" w:qFormat="1"/>
+    <w:lsdException w:name="heading 6" w:uiPriority="9" w:qFormat="1"/>
+    <w:lsdException w:name="heading 7" w:uiPriority="9" w:qFormat="1"/>
+    <w:lsdException w:name="heading 8" w:uiPriority="9" w:qFormat="1"/>
+    <w:lsdException w:name="heading 9" w:uiPriority="9" w:qFormat="1"/>
+    <w:lsdException w:name="toc 1" w:uiPriority="39"/>
+    <w:lsdException w:name="toc 2" w:uiPriority="39"/>
+    <w:lsdException w:name="toc 3" w:uiPriority="39"/>
+    <w:lsdException w:name="toc 4" w:uiPriority="39"/>
+    <w:lsdException w:name="toc 5" w:uiPriority="39"/>
+    <w:lsdException w:name="toc 6" w:uiPriority="39"/>
+    <w:lsdException w:name="toc 7" w:uiPriority="39"/>
+    <w:lsdException w:name="toc 8" w:uiPriority="39"/>
+    <w:lsdException w:name="toc 9" w:uiPriority="39"/>
+    <w:lsdException w:name="caption" w:uiPriority="35" w:qFormat="1"/>
+    <w:lsdException w:name="Title" w:semiHidden="0" w:uiPriority="10" w:unhideWhenUsed="0" w:qFormat="1"/>
+    <w:lsdException w:name="Default Paragraph Font" w:uiPriority="1"/>
+    <w:lsdException w:name="Subtitle" w:semiHidden="0" w:uiPriority="11" w:unhideWhenUsed="0" w:qFormat="1"/>
+    <w:lsdException w:name="Strong" w:semiHidden="0" w:uiPriority="22" w:unhideWhenUsed="0" w:qFormat="1"/>
+    <w:lsdException w:name="Emphasis" w:semiHidden="0" w:uiPriority="20" w:unhideWhenUsed="0" w:qFormat="1"/>
+    <w:lsdException w:name="Table Grid" w:semiHidden="0" w:uiPriority="59" w:unhideWhenUsed="0"/>
+    <w:lsdException w:name="Placeholder Text" w:unhideWhenUsed="0"/>
+    <w:lsdException w:name="No Spacing" w:semiHidden="0" w:uiPriority="1" w:unhideWhenUsed="0" w:qFormat="1"/>
+    <w:lsdException w:name="Light Shading" w:semiHidden="0" w:uiPriority="60" w:unhideWhenUsed="0"/>
+    <w:lsdException w:name="Light List" w:semiHidden="0" w:uiPriority="61" w:unhideWhenUsed="0"/>
+    <w:lsdException w:name="Light Grid" w:semiHidden="0" w:uiPriority="62" w:unhideWhenUsed="0"/>
+    <w:lsdException w:name="Medium Shading 1" w:semiHidden="0" w:uiPriority="63" w:unhideWhenUsed="0"/>
+    <w:lsdException w:name="Medium Shading 2" w:semiHidden="0" w:uiPriority="64" w:unhideWhenUsed="0"/>
+    <w:lsdException w:name="Medium List 1" w:semiHidden="0" w:uiPriority="65" w:unhideWhenUsed="0"/>
+    <w:lsdException w:name="Medium List 2" w:semiHidden="0" w:uiPriority="66" w:unhideWhenUsed="0"/>
+    <w:lsdException w:name="Medium Grid 1" w:semiHidden="0" w:uiPriority="67" w:unhideWhenUsed="0"/>
+    <w:lsdException w:name="Medium Grid 2" w:semiHidden="0" w:uiPriority="68" w:unhideWhenUsed="0"/>
+    <w:lsdException w:name="Medium Grid 3" w:semiHidden="0" w:uiPriority="69" w:unhideWhenUsed="0"/>
+    <w:lsdException w:name="Dark List" w:semiHidden="0" w:uiPriority="70" w:unhideWhenUsed="0"/>
+    <w:lsdException w:name="Colorful Shading" w:semiHidden="0" w:uiPriority="71" w:unhideWhenUsed="0"/>
+    <w:lsdException w:name="Colorful List" w:semiHidden="0" w:uiPriority="72" w:unhideWhenUsed="0"/>
+    <w:lsdException w:name="Colorful Grid" w:semiHidden="0" w:uiPriority="73" w:unhideWhenUsed="0"/>
+    <w:lsdException w:name="Light Shading Accent 1" w:semiHidden="0" w:uiPriority="60" w:unhideWhenUsed="0"/>
+    <w:lsdException w:name="Light List Accent 1" w:semiHidden="0" w:uiPriority="61" w:unhideWhenUsed="0"/>
+    <w:lsdException w:name="Light Grid Accent 1" w:semiHidden="0" w:uiPriority="62" w:unhideWhenUsed="0"/>
+    <w:lsdException w:name="Medium Shading 1 Accent 1" w:semiHidden="0" w:uiPriority="63" w:unhideWhenUsed="0"/>
+    <w:lsdException w:name="Medium Shading 2 Accent 1" w:semiHidden="0" w:uiPriority="64" w:unhideWhenUsed="0"/>
+    <w:lsdException w:name="Medium List 1 Accent 1" w:semiHidden="0" w:uiPriority="65" w:unhideWhenUsed="0"/>
+    <w:lsdException w:name="Revision" w:unhideWhenUsed="0"/>
+    <w:lsdException w:name="List Paragraph" w:semiHidden="0" w:uiPriority="34" w:unhideWhenUsed="0" w:qFormat="1"/>
+    <w:lsdException w:name="Quote" w:semiHidden="0" w:uiPriority="29" w:unhideWhenUsed="0" w:qFormat="1"/>
+    <w:lsdException w:name="Intense Quote" w:semiHidden="0" w:uiPriority="30" w:unhideWhenUsed="0" w:qFormat="1"/>
+    <w:lsdException w:name="Medium List 2 Accent 1" w:semiHidden="0" w:uiPriority="66" w:unhideWhenUsed="0"/>
+    <w:lsdException w:name="Medium Grid 1 Accent 1" w:semiHidden="0" w:uiPriority="67" w:unhideWhenUsed="0"/>
+    <w:lsdException w:name="Medium Grid 2 Accent 1" w:semiHidden="0" w:uiPriority="68" w:unhideWhenUsed="0"/>
+    <w:lsdException w:name="Medium Grid 3 Accent 1" w:semiHidden="0" w:uiPriority="69" w:unhideWhenUsed="0"/>
+    <w:lsdException w:name="Dark List Accent 1" w:semiHidden="0" w:uiPriority="70" w:unhideWhenUsed="0"/>
+    <w:lsdException w:name="Colorful Shading Accent 1" w:semiHidden="0" w:uiPriority="71" w:unhideWhenUsed="0"/>
+    <w:lsdException w:name="Colorful List Accent 1" w:semiHidden="0" w:uiPriority="72" w:unhideWhenUsed="0"/>
+    <w:lsdException w:name="Colorful Grid Accent 1" w:semiHidden="0" w:uiPriority="73" w:unhideWhenUsed="0"/>
+    <w:lsdException w:name="Light Shading Accent 2" w:semiHidden="0" w:uiPriority="60" w:unhideWhenUsed="0"/>
+    <w:lsdException w:name="Light List Accent 2" w:semiHidden="0" w:uiPriority="61" w:unhideWhenUsed="0"/>
+    <w:lsdException w:name="Light Grid Accent 2" w:semiHidden="0" w:uiPriority="62" w:unhideWhenUsed="0"/>
+    <w:lsdException w:name="Medium Shading 1 Accent 2" w:semiHidden="0" w:uiPriority="63" w:unhideWhenUsed="0"/>
+    <w:lsdException w:name="Medium Shading 2 Accent 2" w:semiHidden="0" w:uiPriority="64" w:unhideWhenUsed="0"/>
+    <w:lsdException w:name="Medium List 1 Accent 2" w:semiHidden="0" w:uiPriority="65" w:unhideWhenUsed="0"/>
+    <w:lsdException w:name="Medium List 2 Accent 2" w:semiHidden="0" w:uiPriority="66" w:unhideWhenUsed="0"/>
+    <w:lsdException w:name="Medium Grid 1 Accent 2" w:semiHidden="0" w:uiPriority="67" w:unhideWhenUsed="0"/>
+    <w:lsdException w:name="Medium Grid 2 Accent 2" w:semiHidden="0" w:uiPriority="68" w:unhideWhenUsed="0"/>
+    <w:lsdException w:name="Medium Grid 3 Accent 2" w:semiHidden="0" w:uiPriority="69" w:unhideWhenUsed="0"/>
+    <w:lsdException w:name="Dark List Accent 2" w:semiHidden="0" w:uiPriority="70" w:unhideWhenUsed="0"/>
+    <w:lsdException w:name="Colorful Shading Accent 2" w:semiHidden="0" w:uiPriority="71" w:unhideWhenUsed="0"/>
+    <w:lsdException w:name="Colorful List Accent 2" w:semiHidden="0" w:uiPriority="72" w:unhideWhenUsed="0"/>
+    <w:lsdException w:name="Colorful Grid Accent 2" w:semiHidden="0" w:uiPriority="73" w:unhideWhenUsed="0"/>
+    <w:lsdException w:name="Light Shading Accent 3" w:semiHidden="0" w:uiPriority="60" w:unhideWhenUsed="0"/>
+    <w:lsdException w:name="Light List Accent 3" w:semiHidden="0" w:uiPriority="61" w:unhideWhenUsed="0"/>
+    <w:lsdException w:name="Light Grid Accent 3" w:semiHidden="0" w:uiPriority="62" w:unhideWhenUsed="0"/>
+    <w:lsdException w:name="Medium Shading 1 Accent 3" w:semiHidden="0" w:uiPriority="63" w:unhideWhenUsed="0"/>
+    <w:lsdException w:name="Medium Shading 2 Accent 3" w:semiHidden="0" w:uiPriority="64" w:unhideWhenUsed="0"/>
+    <w:lsdException w:name="Medium List 1 Accent 3" w:semiHidden="0" w:uiPriority="65" w:unhideWhenUsed="0"/>
+    <w:lsdException w:name="Medium List 2 Accent 3" w:semiHidden="0" w:uiPriority="66" w:unhideWhenUsed="0"/>
+    <w:lsdException w:name="Medium Grid 1 Accent 3" w:semiHidden="0" w:uiPriority="67" w:unhideWhenUsed="0"/>
+    <w:lsdException w:name="Medium Grid 2 Accent 3" w:semiHidden="0" w:uiPriority="68" w:unhideWhenUsed="0"/>
+    <w:lsdException w:name="Medium Grid 3 Accent 3" w:semiHidden="0" w:uiPriority="69" w:unhideWhenUsed="0"/>
+    <w:lsdException w:name="Dark List Accent 3" w:semiHidden="0" w:uiPriority="70" w:unhideWhenUsed="0"/>
+    <w:lsdException w:name="Colorful Shading Accent 3" w:semiHidden="0" w:uiPriority="71" w:unhideWhenUsed="0"/>
+    <w:lsdException w:name="Colorful List Accent 3" w:semiHidden="0" w:uiPriority="72" w:unhideWhenUsed="0"/>
+    <w:lsdException w:name="Colorful Grid Accent 3" w:semiHidden="0" w:uiPriority="73" w:unhideWhenUsed="0"/>
+    <w:lsdException w:name="Light Shading Accent 4" w:semiHidden="0" w:uiPriority="60" w:unhideWhenUsed="0"/>
+    <w:lsdException w:name="Light List Accent 4" w:semiHidden="0" w:uiPriority="61" w:unhideWhenUsed="0"/>
+    <w:lsdException w:name="Light Grid Accent 4" w:semiHidden="0" w:uiPriority="62" w:unhideWhenUsed="0"/>
+    <w:lsdException w:name="Medium Shading 1 Accent 4" w:semiHidden="0" w:uiPriority="63" w:unhideWhenUsed="0"/>
+    <w:lsdException w:name="Medium Shading 2 Accent 4" w:semiHidden="0" w:uiPriority="64" w:unhideWhenUsed="0"/>
+    <w:lsdException w:name="Medium List 1 Accent 4" w:semiHidden="0" w:uiPriority="65" w:unhideWhenUsed="0"/>
+    <w:lsdException w:name="Medium List 2 Accent 4" w:semiHidden="0" w:uiPriority="66" w:unhideWhenUsed="0"/>
+    <w:lsdException w:name="Medium Grid 1 Accent 4" w:semiHidden="0" w:uiPriority="67" w:unhideWhenUsed="0"/>
+    <w:lsdException w:name="Medium Grid 2 Accent 4" w:semiHidden="0" w:uiPriority="68" w:unhideWhenUsed="0"/>
+    <w:lsdException w:name="Medium Grid 3 Accent 4" w:semiHidden="0" w:uiPriority="69" w:unhideWhenUsed="0"/>
+    <w:lsdException w:name="Dark List Accent 4" w:semiHidden="0" w:uiPriority="70" w:unhideWhenUsed="0"/>
+    <w:lsdException w:name="Colorful Shading Accent 4" w:semiHidden="0" w:uiPriority="71" w:unhideWhenUsed="0"/>
+    <w:lsdException w:name="Colorful List Accent 4" w:semiHidden="0" w:uiPriority="72" w:unhideWhenUsed="0"/>
+    <w:lsdException w:name="Colorful Grid Accent 4" w:semiHidden="0" w:uiPriority="73" w:unhideWhenUsed="0"/>
+    <w:lsdException w:name="Light Shading Accent 5" w:semiHidden="0" w:uiPriority="60" w:unhideWhenUsed="0"/>
+    <w:lsdException w:name="Light List Accent 5" w:semiHidden="0" w:uiPriority="61" w:unhideWhenUsed="0"/>
+    <w:lsdException w:name="Light Grid Accent 5" w:semiHidden="0" w:uiPriority="62" w:unhideWhenUsed="0"/>
+    <w:lsdException w:name="Medium Shading 1 Accent 5" w:semiHidden="0" w:uiPriority="63" w:unhideWhenUsed="0"/>
+    <w:lsdException w:name="Medium Shading 2 Accent 5" w:semiHidden="0" w:uiPriority="64" w:unhideWhenUsed="0"/>
+    <w:lsdException w:name="Medium List 1 Accent 5" w:semiHidden="0" w:uiPriority="65" w:unhideWhenUsed="0"/>
+    <w:lsdException w:name="Medium List 2 Accent 5" w:semiHidden="0" w:uiPriority="66" w:unhideWhenUsed="0"/>
+    <w:lsdException w:name="Medium Grid 1 Accent 5" w:semiHidden="0" w:uiPriority="67" w:unhideWhenUsed="0"/>
+    <w:lsdException w:name="Medium Grid 2 Accent 5" w:semiHidden="0" w:uiPriority="68" w:unhideWhenUsed="0"/>
+    <w:lsdException w:name="Medium Grid 3 Accent 5" w:semiHidden="0" w:uiPriority="69" w:unhideWhenUsed="0"/>
+    <w:lsdException w:name="Dark List Accent 5" w:semiHidden="0" w:uiPriority="70" w:unhideWhenUsed="0"/>
+    <w:lsdException w:name="Colorful Shading Accent 5" w:semiHidden="0" w:uiPriority="71" w:unhideWhenUsed="0"/>
+    <w:lsdException w:name="Colorful List Accent 5" w:semiHidden="0" w:uiPriority="72" w:unhideWhenUsed="0"/>
+    <w:lsdException w:name="Colorful Grid Accent 5" w:semiHidden="0" w:uiPriority="73" w:unhideWhenUsed="0"/>
+    <w:lsdException w:name="Light Shading Accent 6" w:semiHidden="0" w:uiPriority="60" w:unhideWhenUsed="0"/>
+    <w:lsdException w:name="Light List Accent 6" w:semiHidden="0" w:uiPriority="61" w:unhideWhenUsed="0"/>
+    <w:lsdException w:name="Light Grid Accent 6" w:semiHidden="0" w:uiPriority="62" w:unhideWhenUsed="0"/>
+    <w:lsdException w:name="Medium Shading 1 Accent 6" w:semiHidden="0" w:uiPriority="63" w:unhideWhenUsed="0"/>
+    <w:lsdException w:name="Medium Shading 2 Accent 6" w:semiHidden="0" w:uiPriority="64" w:unhideWhenUsed="0"/>
+    <w:lsdException w:name="Medium List 1 Accent 6" w:semiHidden="0" w:uiPriority="65" w:unhideWhenUsed="0"/>
+    <w:lsdException w:name="Medium List 2 Accent 6" w:semiHidden="0" w:uiPriority="66" w:unhideWhenUsed="0"/>
+    <w:lsdException w:name="Medium Grid 1 Accent 6" w:semiHidden="0" w:uiPriority="67" w:unhideWhenUsed="0"/>
+    <w:lsdException w:name="Medium Grid 2 Accent 6" w:semiHidden="0" w:uiPriority="68" w:unhideWhenUsed="0"/>
+    <w:lsdException w:name="Medium Grid 3 Accent 6" w:semiHidden="0" w:uiPriority="69" w:unhideWhenUsed="0"/>
+    <w:lsdException w:name="Dark List Accent 6" w:semiHidden="0" w:uiPriority="70" w:unhideWhenUsed="0"/>
+    <w:lsdException w:name="Colorful Shading Accent 6" w:semiHidden="0" w:uiPriority="71" w:unhideWhenUsed="0"/>
+    <w:lsdException w:name="Colorful List Accent 6" w:semiHidden="0" w:uiPriority="72" w:unhideWhenUsed="0"/>
+    <w:lsdException w:name="Colorful Grid Accent 6" w:semiHidden="0" w:uiPriority="73" w:unhideWhenUsed="0"/>
+    <w:lsdException w:name="Subtle Emphasis" w:semiHidden="0" w:uiPriority="19" w:unhideWhenUsed="0" w:qFormat="1"/>
+    <w:lsdException w:name="Intense Emphasis" w:semiHidden="0" w:uiPriority="21" w:unhideWhenUsed="0" w:qFormat="1"/>
+    <w:lsdException w:name="Subtle Reference" w:semiHidden="0" w:uiPriority="31" w:unhideWhenUsed="0" w:qFormat="1"/>
+    <w:lsdException w:name="Intense Reference" w:semiHidden="0" w:uiPriority="32" w:unhideWhenUsed="0" w:qFormat="1"/>
+    <w:lsdException w:name="Book Title" w:semiHidden="0" w:uiPriority="33" w:unhideWhenUsed="0" w:qFormat="1"/>
+    <w:lsdException w:name="Bibliography" w:uiPriority="37"/>
+    <w:lsdException w:name="TOC Heading" w:uiPriority="39" w:qFormat="1"/>
+  </w:latentStyles>
+  <w:style w:type="paragraph" w:default="1" w:styleId="Normal">
+    <w:name w:val="Normal"/>
+    <w:qFormat/>
+  </w:style>
+  <w:style w:type="character" w:default="1" w:styleId="Fontepargpadro">
+    <w:name w:val="Default Paragraph Font"/>
+    <w:uiPriority w:val="1"/>
+    <w:semiHidden/>
+    <w:unhideWhenUsed/>
+  </w:style>
+  <w:style w:type="table" w:default="1" w:styleId="Tabelanormal">
+    <w:name w:val="Normal Table"/>
+    <w:uiPriority w:val="99"/>
+    <w:semiHidden/>
+    <w:unhideWhenUsed/>
+    <w:tblPr>
+      <w:tblInd w:w="0" w:type="dxa"/>
+      <w:tblCellMar>
+        <w:top w:w="0" w:type="dxa"/>
+        <w:left w:w="108" w:type="dxa"/>
+        <w:bottom w:w="0" w:type="dxa"/>
+        <w:right w:w="108" w:type="dxa"/>
+      </w:tblCellMar>
+    </w:tblPr>
+  </w:style>
+  <w:style w:type="numbering" w:default="1" w:styleId="Semlista">
+    <w:name w:val="No List"/>
+    <w:uiPriority w:val="99"/>
+    <w:semiHidden/>
+    <w:unhideWhenUsed/>
   </w:style>
 </w:styles>
 </file>
@@ -1410,7 +1621,7 @@
 </file>
 
 <file path=customXml/itemProps1.xml><?xml version="1.0" encoding="utf-8"?>
-<ds:datastoreItem xmlns:ds="http://schemas.openxmlformats.org/officeDocument/2006/customXml" ds:itemID="{87758CEB-CF73-481B-B4D5-DB6B8BA0FC77}">
+<ds:datastoreItem xmlns:ds="http://schemas.openxmlformats.org/officeDocument/2006/customXml" ds:itemID="{66A65A3E-9106-4418-9AC9-C451A08EDE21}">
   <ds:schemaRefs>
     <ds:schemaRef ds:uri="http://schemas.openxmlformats.org/officeDocument/2006/bibliography"/>
   </ds:schemaRefs>

</xml_diff>

<commit_message>
[Versão 2] Processos a serem informatizados, diagramas do admin refeitos!
</commit_message>
<xml_diff>
--- a/1.4 Processos a serem informatizados.docx
+++ b/1.4 Processos a serem informatizados.docx
@@ -52,8 +52,24 @@
                 <w:rFonts w:ascii="Arial" w:hAnsi="Arial" w:cs="Arial"/>
                 <w:b/>
               </w:rPr>
-              <w:t>Painel Administrativo</w:t>
-            </w:r>
+              <w:t>Administrar o sistema</w:t>
+            </w:r>
+            <w:r>
+              <w:rPr>
+                <w:rFonts w:ascii="Arial" w:hAnsi="Arial" w:cs="Arial"/>
+                <w:b/>
+              </w:rPr>
+              <w:t xml:space="preserve"> (permissões, usuários, auditoria</w:t>
+            </w:r>
+            <w:proofErr w:type="gramStart"/>
+            <w:r>
+              <w:rPr>
+                <w:rFonts w:ascii="Arial" w:hAnsi="Arial" w:cs="Arial"/>
+                <w:b/>
+              </w:rPr>
+              <w:t>)</w:t>
+            </w:r>
+            <w:proofErr w:type="gramEnd"/>
           </w:p>
         </w:tc>
       </w:tr>
@@ -88,14 +104,17 @@
             </w:pPr>
             <w:r>
               <w:rPr>
+                <w:rFonts w:ascii="Arial" w:hAnsi="Arial" w:cs="Arial"/>
+                <w:b/>
+                <w:bCs/>
                 <w:noProof/>
                 <w:lang w:eastAsia="pt-BR"/>
               </w:rPr>
               <w:drawing>
                 <wp:inline distT="0" distB="0" distL="0" distR="0">
-                  <wp:extent cx="5760085" cy="8305800"/>
-                  <wp:effectExtent l="19050" t="0" r="0" b="0"/>
-                  <wp:docPr id="6" name="Imagem 5" descr="Painel 1.png"/>
+                  <wp:extent cx="5762625" cy="5133975"/>
+                  <wp:effectExtent l="0" t="0" r="0" b="0"/>
+                  <wp:docPr id="2" name="Imagem 2" descr="C:\Users\Otávio\Documents\Documentos extras TCC\Processos a serem informatizados\Administrador.png"/>
                   <wp:cNvGraphicFramePr>
                     <a:graphicFrameLocks xmlns:a="http://schemas.openxmlformats.org/drawingml/2006/main" noChangeAspect="1"/>
                   </wp:cNvGraphicFramePr>
@@ -103,23 +122,36 @@
                     <a:graphicData uri="http://schemas.openxmlformats.org/drawingml/2006/picture">
                       <pic:pic xmlns:pic="http://schemas.openxmlformats.org/drawingml/2006/picture">
                         <pic:nvPicPr>
-                          <pic:cNvPr id="0" name="Painel 1.png"/>
-                          <pic:cNvPicPr/>
+                          <pic:cNvPr id="0" name="Picture 2" descr="C:\Users\Otávio\Documents\Documentos extras TCC\Processos a serem informatizados\Administrador.png"/>
+                          <pic:cNvPicPr>
+                            <a:picLocks noChangeAspect="1" noChangeArrowheads="1"/>
+                          </pic:cNvPicPr>
                         </pic:nvPicPr>
                         <pic:blipFill>
-                          <a:blip r:embed="rId8"/>
+                          <a:blip r:embed="rId8">
+                            <a:extLst>
+                              <a:ext uri="{28A0092B-C50C-407E-A947-70E740481C1C}">
+                                <a14:useLocalDpi xmlns:a14="http://schemas.microsoft.com/office/drawing/2010/main" val="0"/>
+                              </a:ext>
+                            </a:extLst>
+                          </a:blip>
+                          <a:srcRect/>
                           <a:stretch>
                             <a:fillRect/>
                           </a:stretch>
                         </pic:blipFill>
-                        <pic:spPr>
+                        <pic:spPr bwMode="auto">
                           <a:xfrm>
                             <a:off x="0" y="0"/>
-                            <a:ext cx="5760085" cy="8305800"/>
+                            <a:ext cx="5762625" cy="5133975"/>
                           </a:xfrm>
                           <a:prstGeom prst="rect">
                             <a:avLst/>
                           </a:prstGeom>
+                          <a:noFill/>
+                          <a:ln>
+                            <a:noFill/>
+                          </a:ln>
                         </pic:spPr>
                       </pic:pic>
                     </a:graphicData>
@@ -131,6 +163,15 @@
         </w:tc>
       </w:tr>
     </w:tbl>
+    <w:p/>
+    <w:p/>
+    <w:p/>
+    <w:p/>
+    <w:p/>
+    <w:p/>
+    <w:p/>
+    <w:p/>
+    <w:p/>
     <w:p/>
     <w:tbl>
       <w:tblPr>
@@ -174,7 +215,6 @@
               <w:lastRenderedPageBreak/>
               <w:br w:type="page"/>
             </w:r>
-            <w:proofErr w:type="gramStart"/>
             <w:r>
               <w:rPr>
                 <w:rFonts w:ascii="Arial" w:hAnsi="Arial" w:cs="Arial"/>
@@ -187,15 +227,7 @@
                 <w:rFonts w:ascii="Arial" w:hAnsi="Arial" w:cs="Arial"/>
                 <w:b/>
               </w:rPr>
-              <w:t>Painel</w:t>
-            </w:r>
-            <w:proofErr w:type="gramEnd"/>
-            <w:r>
-              <w:rPr>
-                <w:rFonts w:ascii="Arial" w:hAnsi="Arial" w:cs="Arial"/>
-                <w:b/>
-              </w:rPr>
-              <w:t xml:space="preserve"> Administrativo</w:t>
+              <w:t>Alterar um cadastro do sistema</w:t>
             </w:r>
           </w:p>
         </w:tc>
@@ -211,6 +243,7 @@
           <w:p>
             <w:pPr>
               <w:pStyle w:val="Cabealho"/>
+              <w:jc w:val="center"/>
               <w:rPr>
                 <w:rFonts w:ascii="Arial" w:hAnsi="Arial" w:cs="Arial"/>
                 <w:b/>
@@ -218,30 +251,20 @@
                 <w:color w:val="808080" w:themeColor="background1" w:themeShade="80"/>
               </w:rPr>
             </w:pPr>
-          </w:p>
-          <w:p>
-            <w:pPr>
-              <w:pStyle w:val="Cabealho"/>
-              <w:jc w:val="center"/>
-              <w:rPr>
-                <w:rFonts w:ascii="Arial" w:hAnsi="Arial" w:cs="Arial"/>
-                <w:b/>
-                <w:bCs/>
-              </w:rPr>
-            </w:pPr>
             <w:r>
               <w:rPr>
                 <w:rFonts w:ascii="Arial" w:hAnsi="Arial" w:cs="Arial"/>
                 <w:b/>
                 <w:bCs/>
                 <w:noProof/>
+                <w:color w:val="808080" w:themeColor="background1" w:themeShade="80"/>
                 <w:lang w:eastAsia="pt-BR"/>
               </w:rPr>
               <w:drawing>
-                <wp:inline distT="0" distB="0" distL="0" distR="0">
-                  <wp:extent cx="5690717" cy="4324350"/>
-                  <wp:effectExtent l="19050" t="0" r="5233" b="0"/>
-                  <wp:docPr id="14" name="Imagem 13" descr="Painel 2.png"/>
+                <wp:inline distT="0" distB="0" distL="0" distR="0" wp14:anchorId="1A822329" wp14:editId="0D8BA614">
+                  <wp:extent cx="5148208" cy="8162925"/>
+                  <wp:effectExtent l="0" t="0" r="0" b="0"/>
+                  <wp:docPr id="13" name="Imagem 13" descr="C:\Users\Otávio\Documents\Documentos extras TCC\Processos a serem informatizados\consulta.png"/>
                   <wp:cNvGraphicFramePr>
                     <a:graphicFrameLocks xmlns:a="http://schemas.openxmlformats.org/drawingml/2006/main" noChangeAspect="1"/>
                   </wp:cNvGraphicFramePr>
@@ -249,23 +272,36 @@
                     <a:graphicData uri="http://schemas.openxmlformats.org/drawingml/2006/picture">
                       <pic:pic xmlns:pic="http://schemas.openxmlformats.org/drawingml/2006/picture">
                         <pic:nvPicPr>
-                          <pic:cNvPr id="0" name="Painel 2.png"/>
-                          <pic:cNvPicPr/>
+                          <pic:cNvPr id="0" name="Picture 10" descr="C:\Users\Otávio\Documents\Documentos extras TCC\Processos a serem informatizados\consulta.png"/>
+                          <pic:cNvPicPr>
+                            <a:picLocks noChangeAspect="1" noChangeArrowheads="1"/>
+                          </pic:cNvPicPr>
                         </pic:nvPicPr>
                         <pic:blipFill>
-                          <a:blip r:embed="rId9"/>
+                          <a:blip r:embed="rId9">
+                            <a:extLst>
+                              <a:ext uri="{28A0092B-C50C-407E-A947-70E740481C1C}">
+                                <a14:useLocalDpi xmlns:a14="http://schemas.microsoft.com/office/drawing/2010/main" val="0"/>
+                              </a:ext>
+                            </a:extLst>
+                          </a:blip>
+                          <a:srcRect/>
                           <a:stretch>
                             <a:fillRect/>
                           </a:stretch>
                         </pic:blipFill>
-                        <pic:spPr>
+                        <pic:spPr bwMode="auto">
                           <a:xfrm>
                             <a:off x="0" y="0"/>
-                            <a:ext cx="5695799" cy="4328212"/>
+                            <a:ext cx="5148208" cy="8162925"/>
                           </a:xfrm>
                           <a:prstGeom prst="rect">
                             <a:avLst/>
                           </a:prstGeom>
+                          <a:noFill/>
+                          <a:ln>
+                            <a:noFill/>
+                          </a:ln>
                         </pic:spPr>
                       </pic:pic>
                     </a:graphicData>
@@ -282,6 +318,7 @@
                 <w:rFonts w:ascii="Arial" w:hAnsi="Arial" w:cs="Arial"/>
                 <w:b/>
                 <w:bCs/>
+                <w:color w:val="808080" w:themeColor="background1" w:themeShade="80"/>
               </w:rPr>
             </w:pPr>
           </w:p>
@@ -289,6 +326,365 @@
       </w:tr>
     </w:tbl>
     <w:p/>
+    <w:tbl>
+      <w:tblPr>
+        <w:tblW w:w="0" w:type="auto"/>
+        <w:tblInd w:w="-72" w:type="dxa"/>
+        <w:tblBorders>
+          <w:top w:val="single" w:sz="4" w:space="0" w:color="auto"/>
+          <w:left w:val="single" w:sz="4" w:space="0" w:color="auto"/>
+          <w:bottom w:val="single" w:sz="4" w:space="0" w:color="auto"/>
+          <w:right w:val="single" w:sz="4" w:space="0" w:color="auto"/>
+          <w:insideH w:val="single" w:sz="4" w:space="0" w:color="auto"/>
+          <w:insideV w:val="single" w:sz="4" w:space="0" w:color="auto"/>
+        </w:tblBorders>
+        <w:tblCellMar>
+          <w:left w:w="70" w:type="dxa"/>
+          <w:right w:w="70" w:type="dxa"/>
+        </w:tblCellMar>
+        <w:tblLook w:val="0000" w:firstRow="0" w:lastRow="0" w:firstColumn="0" w:lastColumn="0" w:noHBand="0" w:noVBand="0"/>
+      </w:tblPr>
+      <w:tblGrid>
+        <w:gridCol w:w="9268"/>
+      </w:tblGrid>
+      <w:tr>
+        <w:trPr>
+          <w:trHeight w:val="169"/>
+        </w:trPr>
+        <w:tc>
+          <w:tcPr>
+            <w:tcW w:w="9268" w:type="dxa"/>
+            <w:tcBorders>
+              <w:bottom w:val="single" w:sz="4" w:space="0" w:color="auto"/>
+            </w:tcBorders>
+            <w:shd w:val="clear" w:color="auto" w:fill="BFBFBF" w:themeFill="background1" w:themeFillShade="BF"/>
+          </w:tcPr>
+          <w:p>
+            <w:pPr>
+              <w:pStyle w:val="Cabealho"/>
+              <w:rPr>
+                <w:rFonts w:ascii="Arial" w:hAnsi="Arial" w:cs="Arial"/>
+                <w:b/>
+              </w:rPr>
+            </w:pPr>
+            <w:r>
+              <w:lastRenderedPageBreak/>
+              <w:br w:type="page"/>
+            </w:r>
+            <w:r>
+              <w:rPr>
+                <w:rFonts w:ascii="Arial" w:hAnsi="Arial" w:cs="Arial"/>
+                <w:b/>
+              </w:rPr>
+              <w:t>3</w:t>
+            </w:r>
+            <w:r>
+              <w:rPr>
+                <w:rFonts w:ascii="Arial" w:hAnsi="Arial" w:cs="Arial"/>
+                <w:b/>
+              </w:rPr>
+              <w:t xml:space="preserve"> – </w:t>
+            </w:r>
+            <w:r>
+              <w:rPr>
+                <w:rFonts w:ascii="Arial" w:hAnsi="Arial" w:cs="Arial"/>
+                <w:b/>
+              </w:rPr>
+              <w:t>Gerenciar máquinas</w:t>
+            </w:r>
+            <w:r>
+              <w:rPr>
+                <w:rFonts w:ascii="Arial" w:hAnsi="Arial" w:cs="Arial"/>
+                <w:b/>
+              </w:rPr>
+              <w:t xml:space="preserve"> (histórico, situação, </w:t>
+            </w:r>
+            <w:bookmarkStart w:id="0" w:name="_GoBack"/>
+            <w:bookmarkEnd w:id="0"/>
+            <w:r>
+              <w:rPr>
+                <w:rFonts w:ascii="Arial" w:hAnsi="Arial" w:cs="Arial"/>
+                <w:b/>
+              </w:rPr>
+              <w:t>receitas, despesas, alocações</w:t>
+            </w:r>
+            <w:proofErr w:type="gramStart"/>
+            <w:r>
+              <w:rPr>
+                <w:rFonts w:ascii="Arial" w:hAnsi="Arial" w:cs="Arial"/>
+                <w:b/>
+              </w:rPr>
+              <w:t>)</w:t>
+            </w:r>
+            <w:proofErr w:type="gramEnd"/>
+          </w:p>
+        </w:tc>
+      </w:tr>
+      <w:tr>
+        <w:trPr>
+          <w:trHeight w:val="7577"/>
+        </w:trPr>
+        <w:tc>
+          <w:tcPr>
+            <w:tcW w:w="9268" w:type="dxa"/>
+            <w:tcBorders>
+              <w:bottom w:val="single" w:sz="4" w:space="0" w:color="auto"/>
+            </w:tcBorders>
+          </w:tcPr>
+          <w:p>
+            <w:pPr>
+              <w:pStyle w:val="Cabealho"/>
+              <w:rPr>
+                <w:rFonts w:ascii="Arial" w:hAnsi="Arial" w:cs="Arial"/>
+                <w:b/>
+                <w:bCs/>
+                <w:color w:val="808080" w:themeColor="background1" w:themeShade="80"/>
+              </w:rPr>
+            </w:pPr>
+          </w:p>
+          <w:p>
+            <w:pPr>
+              <w:pStyle w:val="Cabealho"/>
+              <w:rPr>
+                <w:rFonts w:ascii="Arial" w:hAnsi="Arial" w:cs="Arial"/>
+                <w:b/>
+                <w:bCs/>
+              </w:rPr>
+            </w:pPr>
+            <w:r>
+              <w:rPr>
+                <w:rFonts w:ascii="Arial" w:hAnsi="Arial" w:cs="Arial"/>
+                <w:b/>
+                <w:bCs/>
+                <w:noProof/>
+                <w:lang w:eastAsia="pt-BR"/>
+              </w:rPr>
+              <w:drawing>
+                <wp:inline distT="0" distB="0" distL="0" distR="0" wp14:anchorId="7078BDA3" wp14:editId="63101451">
+                  <wp:extent cx="5753100" cy="4391025"/>
+                  <wp:effectExtent l="0" t="0" r="0" b="0"/>
+                  <wp:docPr id="16" name="Imagem 16" descr="C:\Users\Otávio\Documents\Documentos extras TCC\Processos a serem informatizados\gerente.png"/>
+                  <wp:cNvGraphicFramePr>
+                    <a:graphicFrameLocks xmlns:a="http://schemas.openxmlformats.org/drawingml/2006/main" noChangeAspect="1"/>
+                  </wp:cNvGraphicFramePr>
+                  <a:graphic xmlns:a="http://schemas.openxmlformats.org/drawingml/2006/main">
+                    <a:graphicData uri="http://schemas.openxmlformats.org/drawingml/2006/picture">
+                      <pic:pic xmlns:pic="http://schemas.openxmlformats.org/drawingml/2006/picture">
+                        <pic:nvPicPr>
+                          <pic:cNvPr id="0" name="Picture 12" descr="C:\Users\Otávio\Documents\Documentos extras TCC\Processos a serem informatizados\gerente.png"/>
+                          <pic:cNvPicPr>
+                            <a:picLocks noChangeAspect="1" noChangeArrowheads="1"/>
+                          </pic:cNvPicPr>
+                        </pic:nvPicPr>
+                        <pic:blipFill>
+                          <a:blip r:embed="rId10">
+                            <a:extLst>
+                              <a:ext uri="{28A0092B-C50C-407E-A947-70E740481C1C}">
+                                <a14:useLocalDpi xmlns:a14="http://schemas.microsoft.com/office/drawing/2010/main" val="0"/>
+                              </a:ext>
+                            </a:extLst>
+                          </a:blip>
+                          <a:srcRect/>
+                          <a:stretch>
+                            <a:fillRect/>
+                          </a:stretch>
+                        </pic:blipFill>
+                        <pic:spPr bwMode="auto">
+                          <a:xfrm>
+                            <a:off x="0" y="0"/>
+                            <a:ext cx="5753100" cy="4391025"/>
+                          </a:xfrm>
+                          <a:prstGeom prst="rect">
+                            <a:avLst/>
+                          </a:prstGeom>
+                          <a:noFill/>
+                          <a:ln>
+                            <a:noFill/>
+                          </a:ln>
+                        </pic:spPr>
+                      </pic:pic>
+                    </a:graphicData>
+                  </a:graphic>
+                </wp:inline>
+              </w:drawing>
+            </w:r>
+          </w:p>
+        </w:tc>
+      </w:tr>
+    </w:tbl>
+    <w:p/>
+    <w:p/>
+    <w:p/>
+    <w:p/>
+    <w:p/>
+    <w:p/>
+    <w:p/>
+    <w:p/>
+    <w:p/>
+    <w:p/>
+    <w:p/>
+    <w:p/>
+    <w:tbl>
+      <w:tblPr>
+        <w:tblW w:w="0" w:type="auto"/>
+        <w:tblInd w:w="-72" w:type="dxa"/>
+        <w:tblBorders>
+          <w:top w:val="single" w:sz="4" w:space="0" w:color="auto"/>
+          <w:left w:val="single" w:sz="4" w:space="0" w:color="auto"/>
+          <w:bottom w:val="single" w:sz="4" w:space="0" w:color="auto"/>
+          <w:right w:val="single" w:sz="4" w:space="0" w:color="auto"/>
+          <w:insideH w:val="single" w:sz="4" w:space="0" w:color="auto"/>
+          <w:insideV w:val="single" w:sz="4" w:space="0" w:color="auto"/>
+        </w:tblBorders>
+        <w:tblCellMar>
+          <w:left w:w="70" w:type="dxa"/>
+          <w:right w:w="70" w:type="dxa"/>
+        </w:tblCellMar>
+        <w:tblLook w:val="0000" w:firstRow="0" w:lastRow="0" w:firstColumn="0" w:lastColumn="0" w:noHBand="0" w:noVBand="0"/>
+      </w:tblPr>
+      <w:tblGrid>
+        <w:gridCol w:w="9268"/>
+      </w:tblGrid>
+      <w:tr>
+        <w:trPr>
+          <w:trHeight w:val="169"/>
+        </w:trPr>
+        <w:tc>
+          <w:tcPr>
+            <w:tcW w:w="9268" w:type="dxa"/>
+            <w:tcBorders>
+              <w:bottom w:val="single" w:sz="4" w:space="0" w:color="auto"/>
+            </w:tcBorders>
+            <w:shd w:val="clear" w:color="auto" w:fill="BFBFBF" w:themeFill="background1" w:themeFillShade="BF"/>
+          </w:tcPr>
+          <w:p>
+            <w:pPr>
+              <w:pStyle w:val="Cabealho"/>
+              <w:rPr>
+                <w:rFonts w:ascii="Arial" w:hAnsi="Arial" w:cs="Arial"/>
+                <w:b/>
+              </w:rPr>
+            </w:pPr>
+            <w:r>
+              <w:lastRenderedPageBreak/>
+              <w:br w:type="page"/>
+            </w:r>
+            <w:r>
+              <w:rPr>
+                <w:rFonts w:ascii="Arial" w:hAnsi="Arial" w:cs="Arial"/>
+                <w:b/>
+              </w:rPr>
+              <w:t>4</w:t>
+            </w:r>
+            <w:r>
+              <w:rPr>
+                <w:rFonts w:ascii="Arial" w:hAnsi="Arial" w:cs="Arial"/>
+                <w:b/>
+              </w:rPr>
+              <w:t xml:space="preserve"> – </w:t>
+            </w:r>
+            <w:r>
+              <w:rPr>
+                <w:rFonts w:ascii="Arial" w:hAnsi="Arial" w:cs="Arial"/>
+                <w:b/>
+              </w:rPr>
+              <w:t>Manter os cadastros do sistema</w:t>
+            </w:r>
+          </w:p>
+        </w:tc>
+      </w:tr>
+      <w:tr>
+        <w:trPr>
+          <w:trHeight w:val="7577"/>
+        </w:trPr>
+        <w:tc>
+          <w:tcPr>
+            <w:tcW w:w="9268" w:type="dxa"/>
+            <w:tcBorders>
+              <w:bottom w:val="single" w:sz="4" w:space="0" w:color="auto"/>
+            </w:tcBorders>
+          </w:tcPr>
+          <w:p>
+            <w:pPr>
+              <w:pStyle w:val="Cabealho"/>
+              <w:rPr>
+                <w:rFonts w:ascii="Arial" w:hAnsi="Arial" w:cs="Arial"/>
+                <w:b/>
+                <w:bCs/>
+                <w:color w:val="808080" w:themeColor="background1" w:themeShade="80"/>
+              </w:rPr>
+            </w:pPr>
+          </w:p>
+          <w:p>
+            <w:pPr>
+              <w:pStyle w:val="Cabealho"/>
+              <w:rPr>
+                <w:rFonts w:ascii="Arial" w:hAnsi="Arial" w:cs="Arial"/>
+                <w:b/>
+                <w:bCs/>
+              </w:rPr>
+            </w:pPr>
+            <w:r>
+              <w:rPr>
+                <w:rFonts w:ascii="Arial" w:hAnsi="Arial" w:cs="Arial"/>
+                <w:b/>
+                <w:bCs/>
+                <w:noProof/>
+                <w:lang w:eastAsia="pt-BR"/>
+              </w:rPr>
+              <w:drawing>
+                <wp:inline distT="0" distB="0" distL="0" distR="0">
+                  <wp:extent cx="5753100" cy="6315075"/>
+                  <wp:effectExtent l="0" t="0" r="0" b="0"/>
+                  <wp:docPr id="18" name="Imagem 18" descr="C:\Users\Otávio\Documents\Documentos extras TCC\Processos a serem informatizados\gestor.png"/>
+                  <wp:cNvGraphicFramePr>
+                    <a:graphicFrameLocks xmlns:a="http://schemas.openxmlformats.org/drawingml/2006/main" noChangeAspect="1"/>
+                  </wp:cNvGraphicFramePr>
+                  <a:graphic xmlns:a="http://schemas.openxmlformats.org/drawingml/2006/main">
+                    <a:graphicData uri="http://schemas.openxmlformats.org/drawingml/2006/picture">
+                      <pic:pic xmlns:pic="http://schemas.openxmlformats.org/drawingml/2006/picture">
+                        <pic:nvPicPr>
+                          <pic:cNvPr id="0" name="Picture 13" descr="C:\Users\Otávio\Documents\Documentos extras TCC\Processos a serem informatizados\gestor.png"/>
+                          <pic:cNvPicPr>
+                            <a:picLocks noChangeAspect="1" noChangeArrowheads="1"/>
+                          </pic:cNvPicPr>
+                        </pic:nvPicPr>
+                        <pic:blipFill>
+                          <a:blip r:embed="rId11">
+                            <a:extLst>
+                              <a:ext uri="{28A0092B-C50C-407E-A947-70E740481C1C}">
+                                <a14:useLocalDpi xmlns:a14="http://schemas.microsoft.com/office/drawing/2010/main" val="0"/>
+                              </a:ext>
+                            </a:extLst>
+                          </a:blip>
+                          <a:srcRect/>
+                          <a:stretch>
+                            <a:fillRect/>
+                          </a:stretch>
+                        </pic:blipFill>
+                        <pic:spPr bwMode="auto">
+                          <a:xfrm>
+                            <a:off x="0" y="0"/>
+                            <a:ext cx="5753100" cy="6315075"/>
+                          </a:xfrm>
+                          <a:prstGeom prst="rect">
+                            <a:avLst/>
+                          </a:prstGeom>
+                          <a:noFill/>
+                          <a:ln>
+                            <a:noFill/>
+                          </a:ln>
+                        </pic:spPr>
+                      </pic:pic>
+                    </a:graphicData>
+                  </a:graphic>
+                </wp:inline>
+              </w:drawing>
+            </w:r>
+          </w:p>
+        </w:tc>
+      </w:tr>
+    </w:tbl>
     <w:p/>
     <w:p>
       <w:r>
@@ -337,21 +733,19 @@
               <w:lastRenderedPageBreak/>
               <w:br w:type="page"/>
             </w:r>
-            <w:proofErr w:type="gramStart"/>
-            <w:r>
-              <w:rPr>
-                <w:rFonts w:ascii="Arial" w:hAnsi="Arial" w:cs="Arial"/>
-                <w:b/>
-              </w:rPr>
-              <w:t>2 – Painel</w:t>
-            </w:r>
-            <w:proofErr w:type="gramEnd"/>
-            <w:r>
-              <w:rPr>
-                <w:rFonts w:ascii="Arial" w:hAnsi="Arial" w:cs="Arial"/>
-                <w:b/>
-              </w:rPr>
-              <w:t xml:space="preserve"> administrativo</w:t>
+            <w:r>
+              <w:rPr>
+                <w:rFonts w:ascii="Arial" w:hAnsi="Arial" w:cs="Arial"/>
+                <w:b/>
+              </w:rPr>
+              <w:t>5</w:t>
+            </w:r>
+            <w:r>
+              <w:rPr>
+                <w:rFonts w:ascii="Arial" w:hAnsi="Arial" w:cs="Arial"/>
+                <w:b/>
+              </w:rPr>
+              <w:t xml:space="preserve"> – Aplicativo</w:t>
             </w:r>
           </w:p>
         </w:tc>
@@ -385,50 +779,6 @@
                 <w:bCs/>
               </w:rPr>
             </w:pPr>
-            <w:r>
-              <w:rPr>
-                <w:rFonts w:ascii="Arial" w:hAnsi="Arial" w:cs="Arial"/>
-                <w:b/>
-                <w:bCs/>
-                <w:noProof/>
-                <w:lang w:eastAsia="pt-BR"/>
-              </w:rPr>
-              <w:drawing>
-                <wp:inline distT="0" distB="0" distL="0" distR="0">
-                  <wp:extent cx="5760085" cy="6512560"/>
-                  <wp:effectExtent l="19050" t="0" r="0" b="0"/>
-                  <wp:docPr id="10" name="Imagem 9" descr="Painel 3.png"/>
-                  <wp:cNvGraphicFramePr>
-                    <a:graphicFrameLocks xmlns:a="http://schemas.openxmlformats.org/drawingml/2006/main" noChangeAspect="1"/>
-                  </wp:cNvGraphicFramePr>
-                  <a:graphic xmlns:a="http://schemas.openxmlformats.org/drawingml/2006/main">
-                    <a:graphicData uri="http://schemas.openxmlformats.org/drawingml/2006/picture">
-                      <pic:pic xmlns:pic="http://schemas.openxmlformats.org/drawingml/2006/picture">
-                        <pic:nvPicPr>
-                          <pic:cNvPr id="0" name="Painel 3.png"/>
-                          <pic:cNvPicPr/>
-                        </pic:nvPicPr>
-                        <pic:blipFill>
-                          <a:blip r:embed="rId10"/>
-                          <a:stretch>
-                            <a:fillRect/>
-                          </a:stretch>
-                        </pic:blipFill>
-                        <pic:spPr>
-                          <a:xfrm>
-                            <a:off x="0" y="0"/>
-                            <a:ext cx="5760085" cy="6512560"/>
-                          </a:xfrm>
-                          <a:prstGeom prst="rect">
-                            <a:avLst/>
-                          </a:prstGeom>
-                        </pic:spPr>
-                      </pic:pic>
-                    </a:graphicData>
-                  </a:graphic>
-                </wp:inline>
-              </w:drawing>
-            </w:r>
           </w:p>
           <w:p>
             <w:pPr>
@@ -440,109 +790,6 @@
                 <w:bCs/>
               </w:rPr>
             </w:pPr>
-          </w:p>
-        </w:tc>
-      </w:tr>
-    </w:tbl>
-    <w:p/>
-    <w:p>
-      <w:r>
-        <w:br w:type="page"/>
-      </w:r>
-    </w:p>
-    <w:tbl>
-      <w:tblPr>
-        <w:tblW w:w="0" w:type="auto"/>
-        <w:tblInd w:w="-72" w:type="dxa"/>
-        <w:tblBorders>
-          <w:top w:val="single" w:sz="4" w:space="0" w:color="auto"/>
-          <w:left w:val="single" w:sz="4" w:space="0" w:color="auto"/>
-          <w:bottom w:val="single" w:sz="4" w:space="0" w:color="auto"/>
-          <w:right w:val="single" w:sz="4" w:space="0" w:color="auto"/>
-          <w:insideH w:val="single" w:sz="4" w:space="0" w:color="auto"/>
-          <w:insideV w:val="single" w:sz="4" w:space="0" w:color="auto"/>
-        </w:tblBorders>
-        <w:tblCellMar>
-          <w:left w:w="70" w:type="dxa"/>
-          <w:right w:w="70" w:type="dxa"/>
-        </w:tblCellMar>
-        <w:tblLook w:val="0000" w:firstRow="0" w:lastRow="0" w:firstColumn="0" w:lastColumn="0" w:noHBand="0" w:noVBand="0"/>
-      </w:tblPr>
-      <w:tblGrid>
-        <w:gridCol w:w="9283"/>
-      </w:tblGrid>
-      <w:tr>
-        <w:tc>
-          <w:tcPr>
-            <w:tcW w:w="9283" w:type="dxa"/>
-            <w:tcBorders>
-              <w:bottom w:val="single" w:sz="4" w:space="0" w:color="auto"/>
-            </w:tcBorders>
-            <w:shd w:val="clear" w:color="auto" w:fill="BFBFBF" w:themeFill="background1" w:themeFillShade="BF"/>
-          </w:tcPr>
-          <w:p>
-            <w:pPr>
-              <w:pStyle w:val="Cabealho"/>
-              <w:rPr>
-                <w:rFonts w:ascii="Arial" w:hAnsi="Arial" w:cs="Arial"/>
-                <w:b/>
-              </w:rPr>
-            </w:pPr>
-            <w:r>
-              <w:lastRenderedPageBreak/>
-              <w:br w:type="page"/>
-            </w:r>
-            <w:r>
-              <w:rPr>
-                <w:rFonts w:ascii="Arial" w:hAnsi="Arial" w:cs="Arial"/>
-                <w:b/>
-              </w:rPr>
-              <w:t>2 – Aplicativo</w:t>
-            </w:r>
-          </w:p>
-        </w:tc>
-      </w:tr>
-      <w:tr>
-        <w:tc>
-          <w:tcPr>
-            <w:tcW w:w="9283" w:type="dxa"/>
-            <w:tcBorders>
-              <w:bottom w:val="single" w:sz="4" w:space="0" w:color="auto"/>
-            </w:tcBorders>
-          </w:tcPr>
-          <w:p>
-            <w:pPr>
-              <w:pStyle w:val="Cabealho"/>
-              <w:rPr>
-                <w:rFonts w:ascii="Arial" w:hAnsi="Arial" w:cs="Arial"/>
-                <w:b/>
-                <w:bCs/>
-                <w:color w:val="808080" w:themeColor="background1" w:themeShade="80"/>
-              </w:rPr>
-            </w:pPr>
-          </w:p>
-          <w:p>
-            <w:pPr>
-              <w:pStyle w:val="Cabealho"/>
-              <w:jc w:val="center"/>
-              <w:rPr>
-                <w:rFonts w:ascii="Arial" w:hAnsi="Arial" w:cs="Arial"/>
-                <w:b/>
-                <w:bCs/>
-              </w:rPr>
-            </w:pPr>
-          </w:p>
-          <w:p>
-            <w:pPr>
-              <w:pStyle w:val="Cabealho"/>
-              <w:jc w:val="center"/>
-              <w:rPr>
-                <w:rFonts w:ascii="Arial" w:hAnsi="Arial" w:cs="Arial"/>
-                <w:b/>
-                <w:bCs/>
-              </w:rPr>
-            </w:pPr>
-            <w:bookmarkStart w:id="0" w:name="_GoBack"/>
             <w:r>
               <w:rPr>
                 <w:rFonts w:ascii="Arial" w:hAnsi="Arial" w:cs="Arial"/>
@@ -569,7 +816,7 @@
                           </pic:cNvPicPr>
                         </pic:nvPicPr>
                         <pic:blipFill>
-                          <a:blip r:embed="rId11">
+                          <a:blip r:embed="rId12">
                             <a:extLst>
                               <a:ext uri="{28A0092B-C50C-407E-A947-70E740481C1C}">
                                 <a14:useLocalDpi xmlns:a14="http://schemas.microsoft.com/office/drawing/2010/main" val="0"/>
@@ -600,15 +847,14 @@
                 </wp:inline>
               </w:drawing>
             </w:r>
-            <w:bookmarkEnd w:id="0"/>
           </w:p>
         </w:tc>
       </w:tr>
     </w:tbl>
     <w:p/>
     <w:sectPr>
-      <w:headerReference w:type="default" r:id="rId12"/>
-      <w:footerReference w:type="default" r:id="rId13"/>
+      <w:headerReference w:type="default" r:id="rId13"/>
+      <w:footerReference w:type="default" r:id="rId14"/>
       <w:pgSz w:w="11906" w:h="16838"/>
       <w:pgMar w:top="1134" w:right="1134" w:bottom="1134" w:left="1701" w:header="709" w:footer="709" w:gutter="0"/>
       <w:cols w:space="708"/>
@@ -1621,7 +1867,7 @@
 </file>
 
 <file path=customXml/itemProps1.xml><?xml version="1.0" encoding="utf-8"?>
-<ds:datastoreItem xmlns:ds="http://schemas.openxmlformats.org/officeDocument/2006/customXml" ds:itemID="{66A65A3E-9106-4418-9AC9-C451A08EDE21}">
+<ds:datastoreItem xmlns:ds="http://schemas.openxmlformats.org/officeDocument/2006/customXml" ds:itemID="{557A8461-6A69-4062-AC82-6E1827D771F4}">
   <ds:schemaRefs>
     <ds:schemaRef ds:uri="http://schemas.openxmlformats.org/officeDocument/2006/bibliography"/>
   </ds:schemaRefs>

</xml_diff>

<commit_message>
[versão 2.1] Inclusão dos processos a serem informatizados do aplicativo.
</commit_message>
<xml_diff>
--- a/1.4 Processos a serem informatizados.docx
+++ b/1.4 Processos a serem informatizados.docx
@@ -1,6 +1,6 @@
 
 <file path=word/document.xml><?xml version="1.0" encoding="utf-8"?>
-<w:document xmlns:wpc="http://schemas.microsoft.com/office/word/2010/wordprocessingCanvas" xmlns:mc="http://schemas.openxmlformats.org/markup-compatibility/2006" xmlns:o="urn:schemas-microsoft-com:office:office" xmlns:r="http://schemas.openxmlformats.org/officeDocument/2006/relationships" xmlns:m="http://schemas.openxmlformats.org/officeDocument/2006/math" xmlns:v="urn:schemas-microsoft-com:vml" xmlns:wp14="http://schemas.microsoft.com/office/word/2010/wordprocessingDrawing" xmlns:wp="http://schemas.openxmlformats.org/drawingml/2006/wordprocessingDrawing" xmlns:w10="urn:schemas-microsoft-com:office:word" xmlns:w="http://schemas.openxmlformats.org/wordprocessingml/2006/main" xmlns:w14="http://schemas.microsoft.com/office/word/2010/wordml" xmlns:wpg="http://schemas.microsoft.com/office/word/2010/wordprocessingGroup" xmlns:wpi="http://schemas.microsoft.com/office/word/2010/wordprocessingInk" xmlns:wne="http://schemas.microsoft.com/office/word/2006/wordml" xmlns:wps="http://schemas.microsoft.com/office/word/2010/wordprocessingShape" mc:Ignorable="w14 wp14">
+<w:document xmlns:wpc="http://schemas.microsoft.com/office/word/2010/wordprocessingCanvas" xmlns:mc="http://schemas.openxmlformats.org/markup-compatibility/2006" xmlns:o="urn:schemas-microsoft-com:office:office" xmlns:r="http://schemas.openxmlformats.org/officeDocument/2006/relationships" xmlns:m="http://schemas.openxmlformats.org/officeDocument/2006/math" xmlns:v="urn:schemas-microsoft-com:vml" xmlns:wp14="http://schemas.microsoft.com/office/word/2010/wordprocessingDrawing" xmlns:wp="http://schemas.openxmlformats.org/drawingml/2006/wordprocessingDrawing" xmlns:w10="urn:schemas-microsoft-com:office:word" xmlns:w="http://schemas.openxmlformats.org/wordprocessingml/2006/main" xmlns:w14="http://schemas.microsoft.com/office/word/2010/wordml" xmlns:w15="http://schemas.microsoft.com/office/word/2012/wordml" xmlns:wpg="http://schemas.microsoft.com/office/word/2010/wordprocessingGroup" xmlns:wpi="http://schemas.microsoft.com/office/word/2010/wordprocessingInk" xmlns:wne="http://schemas.microsoft.com/office/word/2006/wordml" xmlns:wps="http://schemas.microsoft.com/office/word/2010/wordprocessingShape" mc:Ignorable="w14 w15 wp14">
   <w:body>
     <w:tbl>
       <w:tblPr>
@@ -59,17 +59,8 @@
                 <w:rFonts w:ascii="Arial" w:hAnsi="Arial" w:cs="Arial"/>
                 <w:b/>
               </w:rPr>
-              <w:t xml:space="preserve"> (permissões, usuários, auditoria</w:t>
-            </w:r>
-            <w:proofErr w:type="gramStart"/>
-            <w:r>
-              <w:rPr>
-                <w:rFonts w:ascii="Arial" w:hAnsi="Arial" w:cs="Arial"/>
-                <w:b/>
-              </w:rPr>
-              <w:t>)</w:t>
-            </w:r>
-            <w:proofErr w:type="gramEnd"/>
+              <w:t xml:space="preserve"> (permissões, usuários, auditoria)</w:t>
+            </w:r>
           </w:p>
         </w:tc>
       </w:tr>
@@ -128,7 +119,7 @@
                           </pic:cNvPicPr>
                         </pic:nvPicPr>
                         <pic:blipFill>
-                          <a:blip r:embed="rId8">
+                          <a:blip r:embed="rId7">
                             <a:extLst>
                               <a:ext uri="{28A0092B-C50C-407E-A947-70E740481C1C}">
                                 <a14:useLocalDpi xmlns:a14="http://schemas.microsoft.com/office/drawing/2010/main" val="0"/>
@@ -278,7 +269,7 @@
                           </pic:cNvPicPr>
                         </pic:nvPicPr>
                         <pic:blipFill>
-                          <a:blip r:embed="rId9">
+                          <a:blip r:embed="rId8">
                             <a:extLst>
                               <a:ext uri="{28A0092B-C50C-407E-A947-70E740481C1C}">
                                 <a14:useLocalDpi xmlns:a14="http://schemas.microsoft.com/office/drawing/2010/main" val="0"/>
@@ -397,26 +388,8 @@
                 <w:rFonts w:ascii="Arial" w:hAnsi="Arial" w:cs="Arial"/>
                 <w:b/>
               </w:rPr>
-              <w:t xml:space="preserve"> (histórico, situação, </w:t>
-            </w:r>
-            <w:bookmarkStart w:id="0" w:name="_GoBack"/>
-            <w:bookmarkEnd w:id="0"/>
-            <w:r>
-              <w:rPr>
-                <w:rFonts w:ascii="Arial" w:hAnsi="Arial" w:cs="Arial"/>
-                <w:b/>
-              </w:rPr>
-              <w:t>receitas, despesas, alocações</w:t>
-            </w:r>
-            <w:proofErr w:type="gramStart"/>
-            <w:r>
-              <w:rPr>
-                <w:rFonts w:ascii="Arial" w:hAnsi="Arial" w:cs="Arial"/>
-                <w:b/>
-              </w:rPr>
-              <w:t>)</w:t>
-            </w:r>
-            <w:proofErr w:type="gramEnd"/>
+              <w:t xml:space="preserve"> (histórico, situação, receitas, despesas, alocações)</w:t>
+            </w:r>
           </w:p>
         </w:tc>
       </w:tr>
@@ -477,7 +450,7 @@
                           </pic:cNvPicPr>
                         </pic:nvPicPr>
                         <pic:blipFill>
-                          <a:blip r:embed="rId10">
+                          <a:blip r:embed="rId9">
                             <a:extLst>
                               <a:ext uri="{28A0092B-C50C-407E-A947-70E740481C1C}">
                                 <a14:useLocalDpi xmlns:a14="http://schemas.microsoft.com/office/drawing/2010/main" val="0"/>
@@ -650,7 +623,7 @@
                           </pic:cNvPicPr>
                         </pic:nvPicPr>
                         <pic:blipFill>
-                          <a:blip r:embed="rId11">
+                          <a:blip r:embed="rId10">
                             <a:extLst>
                               <a:ext uri="{28A0092B-C50C-407E-A947-70E740481C1C}">
                                 <a14:useLocalDpi xmlns:a14="http://schemas.microsoft.com/office/drawing/2010/main" val="0"/>
@@ -745,7 +718,14 @@
                 <w:rFonts w:ascii="Arial" w:hAnsi="Arial" w:cs="Arial"/>
                 <w:b/>
               </w:rPr>
-              <w:t xml:space="preserve"> – Aplicativo</w:t>
+              <w:t xml:space="preserve"> – </w:t>
+            </w:r>
+            <w:r>
+              <w:rPr>
+                <w:rFonts w:ascii="Arial" w:hAnsi="Arial" w:cs="Arial"/>
+                <w:b/>
+              </w:rPr>
+              <w:t xml:space="preserve">Abrir máquina </w:t>
             </w:r>
           </w:p>
         </w:tc>
@@ -779,6 +759,37 @@
                 <w:bCs/>
               </w:rPr>
             </w:pPr>
+            <w:r>
+              <w:rPr>
+                <w:rFonts w:ascii="Arial" w:hAnsi="Arial" w:cs="Arial"/>
+                <w:b/>
+                <w:bCs/>
+              </w:rPr>
+              <w:pict>
+                <v:shapetype id="_x0000_t75" coordsize="21600,21600" o:spt="75" o:preferrelative="t" path="m@4@5l@4@11@9@11@9@5xe" filled="f" stroked="f">
+                  <v:stroke joinstyle="miter"/>
+                  <v:formulas>
+                    <v:f eqn="if lineDrawn pixelLineWidth 0"/>
+                    <v:f eqn="sum @0 1 0"/>
+                    <v:f eqn="sum 0 0 @1"/>
+                    <v:f eqn="prod @2 1 2"/>
+                    <v:f eqn="prod @3 21600 pixelWidth"/>
+                    <v:f eqn="prod @3 21600 pixelHeight"/>
+                    <v:f eqn="sum @0 0 1"/>
+                    <v:f eqn="prod @6 1 2"/>
+                    <v:f eqn="prod @7 21600 pixelWidth"/>
+                    <v:f eqn="sum @8 21600 0"/>
+                    <v:f eqn="prod @7 21600 pixelHeight"/>
+                    <v:f eqn="sum @10 21600 0"/>
+                  </v:formulas>
+                  <v:path o:extrusionok="f" gradientshapeok="t" o:connecttype="rect"/>
+                  <o:lock v:ext="edit" aspectratio="t"/>
+                </v:shapetype>
+                <v:shape id="_x0000_i1025" type="#_x0000_t75" style="width:406.5pt;height:562.5pt">
+                  <v:imagedata r:id="rId11" o:title="abrir"/>
+                </v:shape>
+              </w:pict>
+            </w:r>
           </w:p>
           <w:p>
             <w:pPr>
@@ -790,6 +801,135 @@
                 <w:bCs/>
               </w:rPr>
             </w:pPr>
+          </w:p>
+        </w:tc>
+      </w:tr>
+    </w:tbl>
+    <w:p/>
+    <w:p/>
+    <w:p/>
+    <w:p/>
+    <w:tbl>
+      <w:tblPr>
+        <w:tblW w:w="0" w:type="auto"/>
+        <w:tblInd w:w="-72" w:type="dxa"/>
+        <w:tblBorders>
+          <w:top w:val="single" w:sz="4" w:space="0" w:color="auto"/>
+          <w:left w:val="single" w:sz="4" w:space="0" w:color="auto"/>
+          <w:bottom w:val="single" w:sz="4" w:space="0" w:color="auto"/>
+          <w:right w:val="single" w:sz="4" w:space="0" w:color="auto"/>
+          <w:insideH w:val="single" w:sz="4" w:space="0" w:color="auto"/>
+          <w:insideV w:val="single" w:sz="4" w:space="0" w:color="auto"/>
+        </w:tblBorders>
+        <w:tblCellMar>
+          <w:left w:w="70" w:type="dxa"/>
+          <w:right w:w="70" w:type="dxa"/>
+        </w:tblCellMar>
+        <w:tblLook w:val="0000" w:firstRow="0" w:lastRow="0" w:firstColumn="0" w:lastColumn="0" w:noHBand="0" w:noVBand="0"/>
+      </w:tblPr>
+      <w:tblGrid>
+        <w:gridCol w:w="9283"/>
+      </w:tblGrid>
+      <w:tr>
+        <w:tc>
+          <w:tcPr>
+            <w:tcW w:w="9283" w:type="dxa"/>
+            <w:tcBorders>
+              <w:bottom w:val="single" w:sz="4" w:space="0" w:color="auto"/>
+            </w:tcBorders>
+            <w:shd w:val="clear" w:color="auto" w:fill="BFBFBF" w:themeFill="background1" w:themeFillShade="BF"/>
+          </w:tcPr>
+          <w:p>
+            <w:pPr>
+              <w:pStyle w:val="Cabealho"/>
+              <w:rPr>
+                <w:rFonts w:ascii="Arial" w:hAnsi="Arial" w:cs="Arial"/>
+                <w:b/>
+              </w:rPr>
+            </w:pPr>
+            <w:r>
+              <w:lastRenderedPageBreak/>
+              <w:br w:type="page"/>
+            </w:r>
+            <w:r>
+              <w:rPr>
+                <w:rFonts w:ascii="Arial" w:hAnsi="Arial" w:cs="Arial"/>
+                <w:b/>
+              </w:rPr>
+              <w:t>6</w:t>
+            </w:r>
+            <w:r>
+              <w:rPr>
+                <w:rFonts w:ascii="Arial" w:hAnsi="Arial" w:cs="Arial"/>
+                <w:b/>
+              </w:rPr>
+              <w:t xml:space="preserve"> – </w:t>
+            </w:r>
+            <w:proofErr w:type="gramStart"/>
+            <w:r>
+              <w:rPr>
+                <w:rFonts w:ascii="Arial" w:hAnsi="Arial" w:cs="Arial"/>
+                <w:b/>
+              </w:rPr>
+              <w:t xml:space="preserve">Fechar </w:t>
+            </w:r>
+            <w:r>
+              <w:rPr>
+                <w:rFonts w:ascii="Arial" w:hAnsi="Arial" w:cs="Arial"/>
+                <w:b/>
+              </w:rPr>
+              <w:t xml:space="preserve"> máquina</w:t>
+            </w:r>
+            <w:proofErr w:type="gramEnd"/>
+            <w:r>
+              <w:rPr>
+                <w:rFonts w:ascii="Arial" w:hAnsi="Arial" w:cs="Arial"/>
+                <w:b/>
+              </w:rPr>
+              <w:t xml:space="preserve"> </w:t>
+            </w:r>
+          </w:p>
+        </w:tc>
+      </w:tr>
+      <w:tr>
+        <w:tc>
+          <w:tcPr>
+            <w:tcW w:w="9283" w:type="dxa"/>
+            <w:tcBorders>
+              <w:bottom w:val="single" w:sz="4" w:space="0" w:color="auto"/>
+            </w:tcBorders>
+          </w:tcPr>
+          <w:p>
+            <w:pPr>
+              <w:pStyle w:val="Cabealho"/>
+              <w:rPr>
+                <w:rFonts w:ascii="Arial" w:hAnsi="Arial" w:cs="Arial"/>
+                <w:b/>
+                <w:bCs/>
+                <w:color w:val="808080" w:themeColor="background1" w:themeShade="80"/>
+              </w:rPr>
+            </w:pPr>
+          </w:p>
+          <w:p>
+            <w:pPr>
+              <w:pStyle w:val="Cabealho"/>
+              <w:tabs>
+                <w:tab w:val="left" w:pos="1800"/>
+              </w:tabs>
+              <w:rPr>
+                <w:rFonts w:ascii="Arial" w:hAnsi="Arial" w:cs="Arial"/>
+                <w:b/>
+                <w:bCs/>
+              </w:rPr>
+            </w:pPr>
+            <w:r>
+              <w:rPr>
+                <w:rFonts w:ascii="Arial" w:hAnsi="Arial" w:cs="Arial"/>
+                <w:b/>
+                <w:bCs/>
+              </w:rPr>
+              <w:tab/>
+            </w:r>
             <w:r>
               <w:rPr>
                 <w:rFonts w:ascii="Arial" w:hAnsi="Arial" w:cs="Arial"/>
@@ -799,10 +939,10 @@
                 <w:lang w:eastAsia="pt-BR"/>
               </w:rPr>
               <w:drawing>
-                <wp:inline distT="0" distB="0" distL="0" distR="0" wp14:anchorId="7C368C14" wp14:editId="53A8D865">
-                  <wp:extent cx="5457825" cy="8096250"/>
+                <wp:inline distT="0" distB="0" distL="0" distR="0">
+                  <wp:extent cx="5353050" cy="7134225"/>
                   <wp:effectExtent l="0" t="0" r="0" b="0"/>
-                  <wp:docPr id="12" name="Imagem 5" descr="C:\Users\Lucas\AppData\Local\Microsoft\Windows\INetCache\Content.Word\Diagrama_Atividade_Aplicativo.png"/>
+                  <wp:docPr id="1" name="Imagem 1" descr="C:\Users\Lucas\AppData\Local\Microsoft\Windows\INetCache\Content.Word\fecharMaquina.png"/>
                   <wp:cNvGraphicFramePr>
                     <a:graphicFrameLocks xmlns:a="http://schemas.openxmlformats.org/drawingml/2006/main" noChangeAspect="1"/>
                   </wp:cNvGraphicFramePr>
@@ -810,7 +950,7 @@
                     <a:graphicData uri="http://schemas.openxmlformats.org/drawingml/2006/picture">
                       <pic:pic xmlns:pic="http://schemas.openxmlformats.org/drawingml/2006/picture">
                         <pic:nvPicPr>
-                          <pic:cNvPr id="0" name="Picture 12" descr="C:\Users\Lucas\AppData\Local\Microsoft\Windows\INetCache\Content.Word\Diagrama_Atividade_Aplicativo.png"/>
+                          <pic:cNvPr id="0" name="Picture 5" descr="C:\Users\Lucas\AppData\Local\Microsoft\Windows\INetCache\Content.Word\fecharMaquina.png"/>
                           <pic:cNvPicPr>
                             <a:picLocks noChangeAspect="1" noChangeArrowheads="1"/>
                           </pic:cNvPicPr>
@@ -831,7 +971,7 @@
                         <pic:spPr bwMode="auto">
                           <a:xfrm>
                             <a:off x="0" y="0"/>
-                            <a:ext cx="5457825" cy="8096250"/>
+                            <a:ext cx="5353050" cy="7134225"/>
                           </a:xfrm>
                           <a:prstGeom prst="rect">
                             <a:avLst/>
@@ -847,14 +987,511 @@
                 </wp:inline>
               </w:drawing>
             </w:r>
+            <w:r>
+              <w:rPr>
+                <w:rFonts w:ascii="Arial" w:hAnsi="Arial" w:cs="Arial"/>
+                <w:b/>
+                <w:bCs/>
+              </w:rPr>
+              <w:tab/>
+            </w:r>
+          </w:p>
+          <w:p>
+            <w:pPr>
+              <w:pStyle w:val="Cabealho"/>
+              <w:jc w:val="center"/>
+              <w:rPr>
+                <w:rFonts w:ascii="Arial" w:hAnsi="Arial" w:cs="Arial"/>
+                <w:b/>
+                <w:bCs/>
+              </w:rPr>
+            </w:pPr>
           </w:p>
         </w:tc>
       </w:tr>
     </w:tbl>
     <w:p/>
+    <w:p/>
+    <w:p/>
+    <w:tbl>
+      <w:tblPr>
+        <w:tblW w:w="0" w:type="auto"/>
+        <w:tblInd w:w="-72" w:type="dxa"/>
+        <w:tblBorders>
+          <w:top w:val="single" w:sz="4" w:space="0" w:color="auto"/>
+          <w:left w:val="single" w:sz="4" w:space="0" w:color="auto"/>
+          <w:bottom w:val="single" w:sz="4" w:space="0" w:color="auto"/>
+          <w:right w:val="single" w:sz="4" w:space="0" w:color="auto"/>
+          <w:insideH w:val="single" w:sz="4" w:space="0" w:color="auto"/>
+          <w:insideV w:val="single" w:sz="4" w:space="0" w:color="auto"/>
+        </w:tblBorders>
+        <w:tblCellMar>
+          <w:left w:w="70" w:type="dxa"/>
+          <w:right w:w="70" w:type="dxa"/>
+        </w:tblCellMar>
+        <w:tblLook w:val="0000" w:firstRow="0" w:lastRow="0" w:firstColumn="0" w:lastColumn="0" w:noHBand="0" w:noVBand="0"/>
+      </w:tblPr>
+      <w:tblGrid>
+        <w:gridCol w:w="9283"/>
+      </w:tblGrid>
+      <w:tr>
+        <w:tc>
+          <w:tcPr>
+            <w:tcW w:w="9283" w:type="dxa"/>
+            <w:tcBorders>
+              <w:bottom w:val="single" w:sz="4" w:space="0" w:color="auto"/>
+            </w:tcBorders>
+            <w:shd w:val="clear" w:color="auto" w:fill="BFBFBF" w:themeFill="background1" w:themeFillShade="BF"/>
+          </w:tcPr>
+          <w:p>
+            <w:pPr>
+              <w:pStyle w:val="Cabealho"/>
+              <w:rPr>
+                <w:rFonts w:ascii="Arial" w:hAnsi="Arial" w:cs="Arial"/>
+                <w:b/>
+              </w:rPr>
+            </w:pPr>
+            <w:r>
+              <w:lastRenderedPageBreak/>
+              <w:br w:type="page"/>
+            </w:r>
+            <w:r>
+              <w:rPr>
+                <w:rFonts w:ascii="Arial" w:hAnsi="Arial" w:cs="Arial"/>
+                <w:b/>
+              </w:rPr>
+              <w:t>7</w:t>
+            </w:r>
+            <w:r>
+              <w:rPr>
+                <w:rFonts w:ascii="Arial" w:hAnsi="Arial" w:cs="Arial"/>
+                <w:b/>
+              </w:rPr>
+              <w:t xml:space="preserve"> – </w:t>
+            </w:r>
+            <w:r>
+              <w:rPr>
+                <w:rFonts w:ascii="Arial" w:hAnsi="Arial" w:cs="Arial"/>
+                <w:b/>
+              </w:rPr>
+              <w:t>Informar recolhimento da</w:t>
+            </w:r>
+            <w:r>
+              <w:rPr>
+                <w:rFonts w:ascii="Arial" w:hAnsi="Arial" w:cs="Arial"/>
+                <w:b/>
+              </w:rPr>
+              <w:t xml:space="preserve"> máquina </w:t>
+            </w:r>
+          </w:p>
+        </w:tc>
+      </w:tr>
+      <w:tr>
+        <w:tc>
+          <w:tcPr>
+            <w:tcW w:w="9283" w:type="dxa"/>
+            <w:tcBorders>
+              <w:bottom w:val="single" w:sz="4" w:space="0" w:color="auto"/>
+            </w:tcBorders>
+          </w:tcPr>
+          <w:p>
+            <w:pPr>
+              <w:pStyle w:val="Cabealho"/>
+              <w:rPr>
+                <w:rFonts w:ascii="Arial" w:hAnsi="Arial" w:cs="Arial"/>
+                <w:b/>
+                <w:bCs/>
+                <w:color w:val="808080" w:themeColor="background1" w:themeShade="80"/>
+              </w:rPr>
+            </w:pPr>
+          </w:p>
+          <w:p>
+            <w:pPr>
+              <w:pStyle w:val="Cabealho"/>
+              <w:jc w:val="center"/>
+              <w:rPr>
+                <w:rFonts w:ascii="Arial" w:hAnsi="Arial" w:cs="Arial"/>
+                <w:b/>
+                <w:bCs/>
+              </w:rPr>
+            </w:pPr>
+            <w:r>
+              <w:rPr>
+                <w:rFonts w:ascii="Arial" w:hAnsi="Arial" w:cs="Arial"/>
+                <w:b/>
+                <w:bCs/>
+              </w:rPr>
+              <w:pict>
+                <v:shape id="_x0000_i1026" type="#_x0000_t75" style="width:411.75pt;height:562.5pt">
+                  <v:imagedata r:id="rId13" o:title="informarRecolhimento"/>
+                </v:shape>
+              </w:pict>
+            </w:r>
+          </w:p>
+          <w:p>
+            <w:pPr>
+              <w:pStyle w:val="Cabealho"/>
+              <w:jc w:val="center"/>
+              <w:rPr>
+                <w:rFonts w:ascii="Arial" w:hAnsi="Arial" w:cs="Arial"/>
+                <w:b/>
+                <w:bCs/>
+              </w:rPr>
+            </w:pPr>
+          </w:p>
+        </w:tc>
+      </w:tr>
+    </w:tbl>
+    <w:p/>
+    <w:p/>
+    <w:p/>
+    <w:p>
+      <w:bookmarkStart w:id="0" w:name="_GoBack"/>
+      <w:bookmarkEnd w:id="0"/>
+    </w:p>
+    <w:tbl>
+      <w:tblPr>
+        <w:tblW w:w="0" w:type="auto"/>
+        <w:tblInd w:w="-72" w:type="dxa"/>
+        <w:tblBorders>
+          <w:top w:val="single" w:sz="4" w:space="0" w:color="auto"/>
+          <w:left w:val="single" w:sz="4" w:space="0" w:color="auto"/>
+          <w:bottom w:val="single" w:sz="4" w:space="0" w:color="auto"/>
+          <w:right w:val="single" w:sz="4" w:space="0" w:color="auto"/>
+          <w:insideH w:val="single" w:sz="4" w:space="0" w:color="auto"/>
+          <w:insideV w:val="single" w:sz="4" w:space="0" w:color="auto"/>
+        </w:tblBorders>
+        <w:tblCellMar>
+          <w:left w:w="70" w:type="dxa"/>
+          <w:right w:w="70" w:type="dxa"/>
+        </w:tblCellMar>
+        <w:tblLook w:val="0000" w:firstRow="0" w:lastRow="0" w:firstColumn="0" w:lastColumn="0" w:noHBand="0" w:noVBand="0"/>
+      </w:tblPr>
+      <w:tblGrid>
+        <w:gridCol w:w="9283"/>
+      </w:tblGrid>
+      <w:tr>
+        <w:tc>
+          <w:tcPr>
+            <w:tcW w:w="9283" w:type="dxa"/>
+            <w:tcBorders>
+              <w:bottom w:val="single" w:sz="4" w:space="0" w:color="auto"/>
+            </w:tcBorders>
+            <w:shd w:val="clear" w:color="auto" w:fill="BFBFBF" w:themeFill="background1" w:themeFillShade="BF"/>
+          </w:tcPr>
+          <w:p>
+            <w:pPr>
+              <w:pStyle w:val="Cabealho"/>
+              <w:rPr>
+                <w:rFonts w:ascii="Arial" w:hAnsi="Arial" w:cs="Arial"/>
+                <w:b/>
+              </w:rPr>
+            </w:pPr>
+            <w:r>
+              <w:lastRenderedPageBreak/>
+              <w:br w:type="page"/>
+            </w:r>
+            <w:r>
+              <w:rPr>
+                <w:rFonts w:ascii="Arial" w:hAnsi="Arial" w:cs="Arial"/>
+                <w:b/>
+              </w:rPr>
+              <w:t>8</w:t>
+            </w:r>
+            <w:r>
+              <w:rPr>
+                <w:rFonts w:ascii="Arial" w:hAnsi="Arial" w:cs="Arial"/>
+                <w:b/>
+              </w:rPr>
+              <w:t xml:space="preserve"> –</w:t>
+            </w:r>
+            <w:r>
+              <w:rPr>
+                <w:rFonts w:ascii="Arial" w:hAnsi="Arial" w:cs="Arial"/>
+                <w:b/>
+              </w:rPr>
+              <w:t>Solicitação de alocação</w:t>
+            </w:r>
+          </w:p>
+        </w:tc>
+      </w:tr>
+      <w:tr>
+        <w:tc>
+          <w:tcPr>
+            <w:tcW w:w="9283" w:type="dxa"/>
+            <w:tcBorders>
+              <w:bottom w:val="single" w:sz="4" w:space="0" w:color="auto"/>
+            </w:tcBorders>
+          </w:tcPr>
+          <w:p>
+            <w:pPr>
+              <w:pStyle w:val="Cabealho"/>
+              <w:rPr>
+                <w:rFonts w:ascii="Arial" w:hAnsi="Arial" w:cs="Arial"/>
+                <w:b/>
+                <w:bCs/>
+                <w:color w:val="808080" w:themeColor="background1" w:themeShade="80"/>
+              </w:rPr>
+            </w:pPr>
+          </w:p>
+          <w:p>
+            <w:pPr>
+              <w:pStyle w:val="Cabealho"/>
+              <w:jc w:val="center"/>
+              <w:rPr>
+                <w:rFonts w:ascii="Arial" w:hAnsi="Arial" w:cs="Arial"/>
+                <w:b/>
+                <w:bCs/>
+              </w:rPr>
+            </w:pPr>
+            <w:r>
+              <w:rPr>
+                <w:noProof/>
+                <w:lang w:eastAsia="pt-BR"/>
+              </w:rPr>
+              <w:drawing>
+                <wp:inline distT="0" distB="0" distL="0" distR="0">
+                  <wp:extent cx="4314825" cy="7696200"/>
+                  <wp:effectExtent l="0" t="0" r="0" b="0"/>
+                  <wp:docPr id="3" name="Imagem 3" descr="C:\Users\Lucas\AppData\Local\Microsoft\Windows\INetCache\Content.Word\Solicitação de alocação de máquina.png"/>
+                  <wp:cNvGraphicFramePr>
+                    <a:graphicFrameLocks xmlns:a="http://schemas.openxmlformats.org/drawingml/2006/main" noChangeAspect="1"/>
+                  </wp:cNvGraphicFramePr>
+                  <a:graphic xmlns:a="http://schemas.openxmlformats.org/drawingml/2006/main">
+                    <a:graphicData uri="http://schemas.openxmlformats.org/drawingml/2006/picture">
+                      <pic:pic xmlns:pic="http://schemas.openxmlformats.org/drawingml/2006/picture">
+                        <pic:nvPicPr>
+                          <pic:cNvPr id="0" name="Picture 9" descr="C:\Users\Lucas\AppData\Local\Microsoft\Windows\INetCache\Content.Word\Solicitação de alocação de máquina.png"/>
+                          <pic:cNvPicPr>
+                            <a:picLocks noChangeAspect="1" noChangeArrowheads="1"/>
+                          </pic:cNvPicPr>
+                        </pic:nvPicPr>
+                        <pic:blipFill>
+                          <a:blip r:embed="rId14">
+                            <a:extLst>
+                              <a:ext uri="{28A0092B-C50C-407E-A947-70E740481C1C}">
+                                <a14:useLocalDpi xmlns:a14="http://schemas.microsoft.com/office/drawing/2010/main" val="0"/>
+                              </a:ext>
+                            </a:extLst>
+                          </a:blip>
+                          <a:srcRect/>
+                          <a:stretch>
+                            <a:fillRect/>
+                          </a:stretch>
+                        </pic:blipFill>
+                        <pic:spPr bwMode="auto">
+                          <a:xfrm>
+                            <a:off x="0" y="0"/>
+                            <a:ext cx="4314825" cy="7696200"/>
+                          </a:xfrm>
+                          <a:prstGeom prst="rect">
+                            <a:avLst/>
+                          </a:prstGeom>
+                          <a:noFill/>
+                          <a:ln>
+                            <a:noFill/>
+                          </a:ln>
+                        </pic:spPr>
+                      </pic:pic>
+                    </a:graphicData>
+                  </a:graphic>
+                </wp:inline>
+              </w:drawing>
+            </w:r>
+          </w:p>
+          <w:p>
+            <w:pPr>
+              <w:pStyle w:val="Cabealho"/>
+              <w:jc w:val="center"/>
+              <w:rPr>
+                <w:rFonts w:ascii="Arial" w:hAnsi="Arial" w:cs="Arial"/>
+                <w:b/>
+                <w:bCs/>
+              </w:rPr>
+            </w:pPr>
+          </w:p>
+        </w:tc>
+      </w:tr>
+    </w:tbl>
+    <w:p/>
+    <w:p/>
+    <w:tbl>
+      <w:tblPr>
+        <w:tblW w:w="0" w:type="auto"/>
+        <w:tblInd w:w="-72" w:type="dxa"/>
+        <w:tblBorders>
+          <w:top w:val="single" w:sz="4" w:space="0" w:color="auto"/>
+          <w:left w:val="single" w:sz="4" w:space="0" w:color="auto"/>
+          <w:bottom w:val="single" w:sz="4" w:space="0" w:color="auto"/>
+          <w:right w:val="single" w:sz="4" w:space="0" w:color="auto"/>
+          <w:insideH w:val="single" w:sz="4" w:space="0" w:color="auto"/>
+          <w:insideV w:val="single" w:sz="4" w:space="0" w:color="auto"/>
+        </w:tblBorders>
+        <w:tblCellMar>
+          <w:left w:w="70" w:type="dxa"/>
+          <w:right w:w="70" w:type="dxa"/>
+        </w:tblCellMar>
+        <w:tblLook w:val="0000" w:firstRow="0" w:lastRow="0" w:firstColumn="0" w:lastColumn="0" w:noHBand="0" w:noVBand="0"/>
+      </w:tblPr>
+      <w:tblGrid>
+        <w:gridCol w:w="9283"/>
+      </w:tblGrid>
+      <w:tr>
+        <w:tc>
+          <w:tcPr>
+            <w:tcW w:w="9283" w:type="dxa"/>
+            <w:tcBorders>
+              <w:bottom w:val="single" w:sz="4" w:space="0" w:color="auto"/>
+            </w:tcBorders>
+            <w:shd w:val="clear" w:color="auto" w:fill="BFBFBF" w:themeFill="background1" w:themeFillShade="BF"/>
+          </w:tcPr>
+          <w:p>
+            <w:pPr>
+              <w:pStyle w:val="Cabealho"/>
+              <w:rPr>
+                <w:rFonts w:ascii="Arial" w:hAnsi="Arial" w:cs="Arial"/>
+                <w:b/>
+              </w:rPr>
+            </w:pPr>
+            <w:r>
+              <w:lastRenderedPageBreak/>
+              <w:br w:type="page"/>
+            </w:r>
+            <w:r>
+              <w:rPr>
+                <w:rFonts w:ascii="Arial" w:hAnsi="Arial" w:cs="Arial"/>
+                <w:b/>
+              </w:rPr>
+              <w:t>9</w:t>
+            </w:r>
+            <w:r>
+              <w:rPr>
+                <w:rFonts w:ascii="Arial" w:hAnsi="Arial" w:cs="Arial"/>
+                <w:b/>
+              </w:rPr>
+              <w:t xml:space="preserve"> – </w:t>
+            </w:r>
+            <w:r>
+              <w:rPr>
+                <w:rFonts w:ascii="Arial" w:hAnsi="Arial" w:cs="Arial"/>
+                <w:b/>
+              </w:rPr>
+              <w:t xml:space="preserve">Solicitação de </w:t>
+            </w:r>
+            <w:proofErr w:type="spellStart"/>
+            <w:r>
+              <w:rPr>
+                <w:rFonts w:ascii="Arial" w:hAnsi="Arial" w:cs="Arial"/>
+                <w:b/>
+              </w:rPr>
+              <w:t>desalocação</w:t>
+            </w:r>
+            <w:proofErr w:type="spellEnd"/>
+          </w:p>
+        </w:tc>
+      </w:tr>
+      <w:tr>
+        <w:tc>
+          <w:tcPr>
+            <w:tcW w:w="9283" w:type="dxa"/>
+            <w:tcBorders>
+              <w:bottom w:val="single" w:sz="4" w:space="0" w:color="auto"/>
+            </w:tcBorders>
+          </w:tcPr>
+          <w:p>
+            <w:pPr>
+              <w:pStyle w:val="Cabealho"/>
+              <w:rPr>
+                <w:rFonts w:ascii="Arial" w:hAnsi="Arial" w:cs="Arial"/>
+                <w:b/>
+                <w:bCs/>
+                <w:color w:val="808080" w:themeColor="background1" w:themeShade="80"/>
+              </w:rPr>
+            </w:pPr>
+          </w:p>
+          <w:p>
+            <w:pPr>
+              <w:pStyle w:val="Cabealho"/>
+              <w:jc w:val="center"/>
+              <w:rPr>
+                <w:rFonts w:ascii="Arial" w:hAnsi="Arial" w:cs="Arial"/>
+                <w:b/>
+                <w:bCs/>
+              </w:rPr>
+            </w:pPr>
+            <w:r>
+              <w:rPr>
+                <w:noProof/>
+                <w:lang w:eastAsia="pt-BR"/>
+              </w:rPr>
+              <w:drawing>
+                <wp:inline distT="0" distB="0" distL="0" distR="0">
+                  <wp:extent cx="4314825" cy="7734300"/>
+                  <wp:effectExtent l="0" t="0" r="0" b="0"/>
+                  <wp:docPr id="4" name="Imagem 4" descr="C:\Users\Lucas\AppData\Local\Microsoft\Windows\INetCache\Content.Word\Solicitação de desalocação de máquina.png"/>
+                  <wp:cNvGraphicFramePr>
+                    <a:graphicFrameLocks xmlns:a="http://schemas.openxmlformats.org/drawingml/2006/main" noChangeAspect="1"/>
+                  </wp:cNvGraphicFramePr>
+                  <a:graphic xmlns:a="http://schemas.openxmlformats.org/drawingml/2006/main">
+                    <a:graphicData uri="http://schemas.openxmlformats.org/drawingml/2006/picture">
+                      <pic:pic xmlns:pic="http://schemas.openxmlformats.org/drawingml/2006/picture">
+                        <pic:nvPicPr>
+                          <pic:cNvPr id="0" name="Picture 12" descr="C:\Users\Lucas\AppData\Local\Microsoft\Windows\INetCache\Content.Word\Solicitação de desalocação de máquina.png"/>
+                          <pic:cNvPicPr>
+                            <a:picLocks noChangeAspect="1" noChangeArrowheads="1"/>
+                          </pic:cNvPicPr>
+                        </pic:nvPicPr>
+                        <pic:blipFill>
+                          <a:blip r:embed="rId15">
+                            <a:extLst>
+                              <a:ext uri="{28A0092B-C50C-407E-A947-70E740481C1C}">
+                                <a14:useLocalDpi xmlns:a14="http://schemas.microsoft.com/office/drawing/2010/main" val="0"/>
+                              </a:ext>
+                            </a:extLst>
+                          </a:blip>
+                          <a:srcRect/>
+                          <a:stretch>
+                            <a:fillRect/>
+                          </a:stretch>
+                        </pic:blipFill>
+                        <pic:spPr bwMode="auto">
+                          <a:xfrm>
+                            <a:off x="0" y="0"/>
+                            <a:ext cx="4314825" cy="7734300"/>
+                          </a:xfrm>
+                          <a:prstGeom prst="rect">
+                            <a:avLst/>
+                          </a:prstGeom>
+                          <a:noFill/>
+                          <a:ln>
+                            <a:noFill/>
+                          </a:ln>
+                        </pic:spPr>
+                      </pic:pic>
+                    </a:graphicData>
+                  </a:graphic>
+                </wp:inline>
+              </w:drawing>
+            </w:r>
+          </w:p>
+          <w:p>
+            <w:pPr>
+              <w:pStyle w:val="Cabealho"/>
+              <w:jc w:val="center"/>
+              <w:rPr>
+                <w:rFonts w:ascii="Arial" w:hAnsi="Arial" w:cs="Arial"/>
+                <w:b/>
+                <w:bCs/>
+              </w:rPr>
+            </w:pPr>
+          </w:p>
+        </w:tc>
+      </w:tr>
+    </w:tbl>
+    <w:p/>
     <w:sectPr>
-      <w:headerReference w:type="default" r:id="rId13"/>
-      <w:footerReference w:type="default" r:id="rId14"/>
+      <w:headerReference w:type="default" r:id="rId16"/>
+      <w:footerReference w:type="default" r:id="rId17"/>
       <w:pgSz w:w="11906" w:h="16838"/>
       <w:pgMar w:top="1134" w:right="1134" w:bottom="1134" w:left="1701" w:header="709" w:footer="709" w:gutter="0"/>
       <w:cols w:space="708"/>
@@ -865,7 +1502,7 @@
 </file>
 
 <file path=word/endnotes.xml><?xml version="1.0" encoding="utf-8"?>
-<w:endnotes xmlns:wpc="http://schemas.microsoft.com/office/word/2010/wordprocessingCanvas" xmlns:mc="http://schemas.openxmlformats.org/markup-compatibility/2006" xmlns:o="urn:schemas-microsoft-com:office:office" xmlns:r="http://schemas.openxmlformats.org/officeDocument/2006/relationships" xmlns:m="http://schemas.openxmlformats.org/officeDocument/2006/math" xmlns:v="urn:schemas-microsoft-com:vml" xmlns:wp14="http://schemas.microsoft.com/office/word/2010/wordprocessingDrawing" xmlns:wp="http://schemas.openxmlformats.org/drawingml/2006/wordprocessingDrawing" xmlns:w10="urn:schemas-microsoft-com:office:word" xmlns:w="http://schemas.openxmlformats.org/wordprocessingml/2006/main" xmlns:w14="http://schemas.microsoft.com/office/word/2010/wordml" xmlns:wpg="http://schemas.microsoft.com/office/word/2010/wordprocessingGroup" xmlns:wpi="http://schemas.microsoft.com/office/word/2010/wordprocessingInk" xmlns:wne="http://schemas.microsoft.com/office/word/2006/wordml" xmlns:wps="http://schemas.microsoft.com/office/word/2010/wordprocessingShape" mc:Ignorable="w14 wp14">
+<w:endnotes xmlns:wpc="http://schemas.microsoft.com/office/word/2010/wordprocessingCanvas" xmlns:mc="http://schemas.openxmlformats.org/markup-compatibility/2006" xmlns:o="urn:schemas-microsoft-com:office:office" xmlns:r="http://schemas.openxmlformats.org/officeDocument/2006/relationships" xmlns:m="http://schemas.openxmlformats.org/officeDocument/2006/math" xmlns:v="urn:schemas-microsoft-com:vml" xmlns:wp14="http://schemas.microsoft.com/office/word/2010/wordprocessingDrawing" xmlns:wp="http://schemas.openxmlformats.org/drawingml/2006/wordprocessingDrawing" xmlns:w10="urn:schemas-microsoft-com:office:word" xmlns:w="http://schemas.openxmlformats.org/wordprocessingml/2006/main" xmlns:w14="http://schemas.microsoft.com/office/word/2010/wordml" xmlns:w15="http://schemas.microsoft.com/office/word/2012/wordml" xmlns:wpg="http://schemas.microsoft.com/office/word/2010/wordprocessingGroup" xmlns:wpi="http://schemas.microsoft.com/office/word/2010/wordprocessingInk" xmlns:wne="http://schemas.microsoft.com/office/word/2006/wordml" xmlns:wps="http://schemas.microsoft.com/office/word/2010/wordprocessingShape" mc:Ignorable="w14 w15 wp14">
   <w:endnote w:type="separator" w:id="-1">
     <w:p>
       <w:pPr>
@@ -890,7 +1527,7 @@
 </file>
 
 <file path=word/footer1.xml><?xml version="1.0" encoding="utf-8"?>
-<w:ftr xmlns:wpc="http://schemas.microsoft.com/office/word/2010/wordprocessingCanvas" xmlns:mc="http://schemas.openxmlformats.org/markup-compatibility/2006" xmlns:o="urn:schemas-microsoft-com:office:office" xmlns:r="http://schemas.openxmlformats.org/officeDocument/2006/relationships" xmlns:m="http://schemas.openxmlformats.org/officeDocument/2006/math" xmlns:v="urn:schemas-microsoft-com:vml" xmlns:wp14="http://schemas.microsoft.com/office/word/2010/wordprocessingDrawing" xmlns:wp="http://schemas.openxmlformats.org/drawingml/2006/wordprocessingDrawing" xmlns:w10="urn:schemas-microsoft-com:office:word" xmlns:w="http://schemas.openxmlformats.org/wordprocessingml/2006/main" xmlns:w14="http://schemas.microsoft.com/office/word/2010/wordml" xmlns:wpg="http://schemas.microsoft.com/office/word/2010/wordprocessingGroup" xmlns:wpi="http://schemas.microsoft.com/office/word/2010/wordprocessingInk" xmlns:wne="http://schemas.microsoft.com/office/word/2006/wordml" xmlns:wps="http://schemas.microsoft.com/office/word/2010/wordprocessingShape" mc:Ignorable="w14 wp14">
+<w:ftr xmlns:wpc="http://schemas.microsoft.com/office/word/2010/wordprocessingCanvas" xmlns:mc="http://schemas.openxmlformats.org/markup-compatibility/2006" xmlns:o="urn:schemas-microsoft-com:office:office" xmlns:r="http://schemas.openxmlformats.org/officeDocument/2006/relationships" xmlns:m="http://schemas.openxmlformats.org/officeDocument/2006/math" xmlns:v="urn:schemas-microsoft-com:vml" xmlns:wp14="http://schemas.microsoft.com/office/word/2010/wordprocessingDrawing" xmlns:wp="http://schemas.openxmlformats.org/drawingml/2006/wordprocessingDrawing" xmlns:w10="urn:schemas-microsoft-com:office:word" xmlns:w="http://schemas.openxmlformats.org/wordprocessingml/2006/main" xmlns:w14="http://schemas.microsoft.com/office/word/2010/wordml" xmlns:w15="http://schemas.microsoft.com/office/word/2012/wordml" xmlns:wpg="http://schemas.microsoft.com/office/word/2010/wordprocessingGroup" xmlns:wpi="http://schemas.microsoft.com/office/word/2010/wordprocessingInk" xmlns:wne="http://schemas.microsoft.com/office/word/2006/wordml" xmlns:wps="http://schemas.microsoft.com/office/word/2010/wordprocessingShape" mc:Ignorable="w14 w15 wp14">
   <w:p>
     <w:pPr>
       <w:pStyle w:val="Rodap"/>
@@ -923,7 +1560,7 @@
 </file>
 
 <file path=word/footnotes.xml><?xml version="1.0" encoding="utf-8"?>
-<w:footnotes xmlns:wpc="http://schemas.microsoft.com/office/word/2010/wordprocessingCanvas" xmlns:mc="http://schemas.openxmlformats.org/markup-compatibility/2006" xmlns:o="urn:schemas-microsoft-com:office:office" xmlns:r="http://schemas.openxmlformats.org/officeDocument/2006/relationships" xmlns:m="http://schemas.openxmlformats.org/officeDocument/2006/math" xmlns:v="urn:schemas-microsoft-com:vml" xmlns:wp14="http://schemas.microsoft.com/office/word/2010/wordprocessingDrawing" xmlns:wp="http://schemas.openxmlformats.org/drawingml/2006/wordprocessingDrawing" xmlns:w10="urn:schemas-microsoft-com:office:word" xmlns:w="http://schemas.openxmlformats.org/wordprocessingml/2006/main" xmlns:w14="http://schemas.microsoft.com/office/word/2010/wordml" xmlns:wpg="http://schemas.microsoft.com/office/word/2010/wordprocessingGroup" xmlns:wpi="http://schemas.microsoft.com/office/word/2010/wordprocessingInk" xmlns:wne="http://schemas.microsoft.com/office/word/2006/wordml" xmlns:wps="http://schemas.microsoft.com/office/word/2010/wordprocessingShape" mc:Ignorable="w14 wp14">
+<w:footnotes xmlns:wpc="http://schemas.microsoft.com/office/word/2010/wordprocessingCanvas" xmlns:mc="http://schemas.openxmlformats.org/markup-compatibility/2006" xmlns:o="urn:schemas-microsoft-com:office:office" xmlns:r="http://schemas.openxmlformats.org/officeDocument/2006/relationships" xmlns:m="http://schemas.openxmlformats.org/officeDocument/2006/math" xmlns:v="urn:schemas-microsoft-com:vml" xmlns:wp14="http://schemas.microsoft.com/office/word/2010/wordprocessingDrawing" xmlns:wp="http://schemas.openxmlformats.org/drawingml/2006/wordprocessingDrawing" xmlns:w10="urn:schemas-microsoft-com:office:word" xmlns:w="http://schemas.openxmlformats.org/wordprocessingml/2006/main" xmlns:w14="http://schemas.microsoft.com/office/word/2010/wordml" xmlns:w15="http://schemas.microsoft.com/office/word/2012/wordml" xmlns:wpg="http://schemas.microsoft.com/office/word/2010/wordprocessingGroup" xmlns:wpi="http://schemas.microsoft.com/office/word/2010/wordprocessingInk" xmlns:wne="http://schemas.microsoft.com/office/word/2006/wordml" xmlns:wps="http://schemas.microsoft.com/office/word/2010/wordprocessingShape" mc:Ignorable="w14 w15 wp14">
   <w:footnote w:type="separator" w:id="-1">
     <w:p>
       <w:pPr>
@@ -948,7 +1585,7 @@
 </file>
 
 <file path=word/header1.xml><?xml version="1.0" encoding="utf-8"?>
-<w:hdr xmlns:wpc="http://schemas.microsoft.com/office/word/2010/wordprocessingCanvas" xmlns:mc="http://schemas.openxmlformats.org/markup-compatibility/2006" xmlns:o="urn:schemas-microsoft-com:office:office" xmlns:r="http://schemas.openxmlformats.org/officeDocument/2006/relationships" xmlns:m="http://schemas.openxmlformats.org/officeDocument/2006/math" xmlns:v="urn:schemas-microsoft-com:vml" xmlns:wp14="http://schemas.microsoft.com/office/word/2010/wordprocessingDrawing" xmlns:wp="http://schemas.openxmlformats.org/drawingml/2006/wordprocessingDrawing" xmlns:w10="urn:schemas-microsoft-com:office:word" xmlns:w="http://schemas.openxmlformats.org/wordprocessingml/2006/main" xmlns:w14="http://schemas.microsoft.com/office/word/2010/wordml" xmlns:wpg="http://schemas.microsoft.com/office/word/2010/wordprocessingGroup" xmlns:wpi="http://schemas.microsoft.com/office/word/2010/wordprocessingInk" xmlns:wne="http://schemas.microsoft.com/office/word/2006/wordml" xmlns:wps="http://schemas.microsoft.com/office/word/2010/wordprocessingShape" mc:Ignorable="w14 wp14">
+<w:hdr xmlns:wpc="http://schemas.microsoft.com/office/word/2010/wordprocessingCanvas" xmlns:mc="http://schemas.openxmlformats.org/markup-compatibility/2006" xmlns:o="urn:schemas-microsoft-com:office:office" xmlns:r="http://schemas.openxmlformats.org/officeDocument/2006/relationships" xmlns:m="http://schemas.openxmlformats.org/officeDocument/2006/math" xmlns:v="urn:schemas-microsoft-com:vml" xmlns:wp14="http://schemas.microsoft.com/office/word/2010/wordprocessingDrawing" xmlns:wp="http://schemas.openxmlformats.org/drawingml/2006/wordprocessingDrawing" xmlns:w10="urn:schemas-microsoft-com:office:word" xmlns:w="http://schemas.openxmlformats.org/wordprocessingml/2006/main" xmlns:w14="http://schemas.microsoft.com/office/word/2010/wordml" xmlns:w15="http://schemas.microsoft.com/office/word/2012/wordml" xmlns:wpg="http://schemas.microsoft.com/office/word/2010/wordprocessingGroup" xmlns:wpi="http://schemas.microsoft.com/office/word/2010/wordprocessingInk" xmlns:wne="http://schemas.microsoft.com/office/word/2006/wordml" xmlns:wps="http://schemas.microsoft.com/office/word/2010/wordprocessingShape" mc:Ignorable="w14 w15 wp14">
   <w:tbl>
     <w:tblPr>
       <w:tblStyle w:val="Tabelacomgrade"/>
@@ -992,21 +1629,21 @@
             <w:rPr>
               <w:b/>
             </w:rPr>
-            <w:t>PROCESSOS A SEREM INFORMATIZADOS</w:t>
+            <w:t xml:space="preserve">PROCESSOS A SEREM </w:t>
           </w:r>
           <w:proofErr w:type="gramStart"/>
           <w:r>
             <w:rPr>
               <w:b/>
             </w:rPr>
-            <w:t xml:space="preserve">  </w:t>
+            <w:t>INFORMATIZADOS  (</w:t>
           </w:r>
           <w:proofErr w:type="gramEnd"/>
           <w:r>
             <w:rPr>
               <w:b/>
             </w:rPr>
-            <w:t>(USAR WORKFLOW DA UML)</w:t>
+            <w:t>USAR WORKFLOW DA UML)</w:t>
           </w:r>
         </w:p>
       </w:tc>
@@ -1100,7 +1737,7 @@
 </file>
 
 <file path=word/styles.xml><?xml version="1.0" encoding="utf-8"?>
-<w:styles xmlns:mc="http://schemas.openxmlformats.org/markup-compatibility/2006" xmlns:r="http://schemas.openxmlformats.org/officeDocument/2006/relationships" xmlns:w="http://schemas.openxmlformats.org/wordprocessingml/2006/main" xmlns:w14="http://schemas.microsoft.com/office/word/2010/wordml" mc:Ignorable="w14">
+<w:styles xmlns:mc="http://schemas.openxmlformats.org/markup-compatibility/2006" xmlns:r="http://schemas.openxmlformats.org/officeDocument/2006/relationships" xmlns:w="http://schemas.openxmlformats.org/wordprocessingml/2006/main" xmlns:w14="http://schemas.microsoft.com/office/word/2010/wordml" xmlns:w15="http://schemas.microsoft.com/office/word/2012/wordml" mc:Ignorable="w14 w15">
   <w:docDefaults>
     <w:rPrDefault>
       <w:rPr>
@@ -1116,144 +1753,378 @@
       </w:pPr>
     </w:pPrDefault>
   </w:docDefaults>
-  <w:latentStyles w:defLockedState="0" w:defUIPriority="99" w:defSemiHidden="1" w:defUnhideWhenUsed="1" w:defQFormat="0" w:count="267">
-    <w:lsdException w:name="Normal" w:semiHidden="0" w:uiPriority="0" w:unhideWhenUsed="0" w:qFormat="1"/>
-    <w:lsdException w:name="heading 1" w:semiHidden="0" w:uiPriority="9" w:unhideWhenUsed="0" w:qFormat="1"/>
-    <w:lsdException w:name="heading 2" w:uiPriority="9" w:qFormat="1"/>
-    <w:lsdException w:name="heading 3" w:uiPriority="9" w:qFormat="1"/>
-    <w:lsdException w:name="heading 4" w:uiPriority="9" w:qFormat="1"/>
-    <w:lsdException w:name="heading 5" w:uiPriority="9" w:qFormat="1"/>
-    <w:lsdException w:name="heading 6" w:uiPriority="9" w:qFormat="1"/>
-    <w:lsdException w:name="heading 7" w:uiPriority="9" w:qFormat="1"/>
-    <w:lsdException w:name="heading 8" w:uiPriority="9" w:qFormat="1"/>
-    <w:lsdException w:name="heading 9" w:uiPriority="9" w:qFormat="1"/>
-    <w:lsdException w:name="toc 1" w:uiPriority="39"/>
-    <w:lsdException w:name="toc 2" w:uiPriority="39"/>
-    <w:lsdException w:name="toc 3" w:uiPriority="39"/>
-    <w:lsdException w:name="toc 4" w:uiPriority="39"/>
-    <w:lsdException w:name="toc 5" w:uiPriority="39"/>
-    <w:lsdException w:name="toc 6" w:uiPriority="39"/>
-    <w:lsdException w:name="toc 7" w:uiPriority="39"/>
-    <w:lsdException w:name="toc 8" w:uiPriority="39"/>
-    <w:lsdException w:name="toc 9" w:uiPriority="39"/>
-    <w:lsdException w:name="caption" w:uiPriority="35" w:qFormat="1"/>
-    <w:lsdException w:name="Title" w:semiHidden="0" w:uiPriority="10" w:unhideWhenUsed="0" w:qFormat="1"/>
-    <w:lsdException w:name="Default Paragraph Font" w:uiPriority="1"/>
-    <w:lsdException w:name="Subtitle" w:semiHidden="0" w:uiPriority="11" w:unhideWhenUsed="0" w:qFormat="1"/>
-    <w:lsdException w:name="Strong" w:semiHidden="0" w:uiPriority="22" w:unhideWhenUsed="0" w:qFormat="1"/>
-    <w:lsdException w:name="Emphasis" w:semiHidden="0" w:uiPriority="20" w:unhideWhenUsed="0" w:qFormat="1"/>
-    <w:lsdException w:name="Table Grid" w:semiHidden="0" w:uiPriority="0" w:unhideWhenUsed="0"/>
-    <w:lsdException w:name="Placeholder Text" w:unhideWhenUsed="0"/>
-    <w:lsdException w:name="No Spacing" w:semiHidden="0" w:uiPriority="1" w:unhideWhenUsed="0" w:qFormat="1"/>
-    <w:lsdException w:name="Light Shading" w:semiHidden="0" w:uiPriority="60" w:unhideWhenUsed="0"/>
-    <w:lsdException w:name="Light List" w:semiHidden="0" w:uiPriority="61" w:unhideWhenUsed="0"/>
-    <w:lsdException w:name="Light Grid" w:semiHidden="0" w:uiPriority="62" w:unhideWhenUsed="0"/>
-    <w:lsdException w:name="Medium Shading 1" w:semiHidden="0" w:uiPriority="63" w:unhideWhenUsed="0"/>
-    <w:lsdException w:name="Medium Shading 2" w:semiHidden="0" w:uiPriority="64" w:unhideWhenUsed="0"/>
-    <w:lsdException w:name="Medium List 1" w:semiHidden="0" w:uiPriority="65" w:unhideWhenUsed="0"/>
-    <w:lsdException w:name="Medium List 2" w:semiHidden="0" w:uiPriority="66" w:unhideWhenUsed="0"/>
-    <w:lsdException w:name="Medium Grid 1" w:semiHidden="0" w:uiPriority="67" w:unhideWhenUsed="0"/>
-    <w:lsdException w:name="Medium Grid 2" w:semiHidden="0" w:uiPriority="68" w:unhideWhenUsed="0"/>
-    <w:lsdException w:name="Medium Grid 3" w:semiHidden="0" w:uiPriority="69" w:unhideWhenUsed="0"/>
-    <w:lsdException w:name="Dark List" w:semiHidden="0" w:uiPriority="70" w:unhideWhenUsed="0"/>
-    <w:lsdException w:name="Colorful Shading" w:semiHidden="0" w:uiPriority="71" w:unhideWhenUsed="0"/>
-    <w:lsdException w:name="Colorful List" w:semiHidden="0" w:uiPriority="72" w:unhideWhenUsed="0"/>
-    <w:lsdException w:name="Colorful Grid" w:semiHidden="0" w:uiPriority="73" w:unhideWhenUsed="0"/>
-    <w:lsdException w:name="Light Shading Accent 1" w:semiHidden="0" w:uiPriority="60" w:unhideWhenUsed="0"/>
-    <w:lsdException w:name="Light List Accent 1" w:semiHidden="0" w:uiPriority="61" w:unhideWhenUsed="0"/>
-    <w:lsdException w:name="Light Grid Accent 1" w:semiHidden="0" w:uiPriority="62" w:unhideWhenUsed="0"/>
-    <w:lsdException w:name="Medium Shading 1 Accent 1" w:semiHidden="0" w:uiPriority="63" w:unhideWhenUsed="0"/>
-    <w:lsdException w:name="Medium Shading 2 Accent 1" w:semiHidden="0" w:uiPriority="64" w:unhideWhenUsed="0"/>
-    <w:lsdException w:name="Medium List 1 Accent 1" w:semiHidden="0" w:uiPriority="65" w:unhideWhenUsed="0"/>
-    <w:lsdException w:name="Revision" w:unhideWhenUsed="0"/>
-    <w:lsdException w:name="List Paragraph" w:semiHidden="0" w:uiPriority="34" w:unhideWhenUsed="0" w:qFormat="1"/>
-    <w:lsdException w:name="Quote" w:semiHidden="0" w:uiPriority="29" w:unhideWhenUsed="0" w:qFormat="1"/>
-    <w:lsdException w:name="Intense Quote" w:semiHidden="0" w:uiPriority="30" w:unhideWhenUsed="0" w:qFormat="1"/>
-    <w:lsdException w:name="Medium List 2 Accent 1" w:semiHidden="0" w:uiPriority="66" w:unhideWhenUsed="0"/>
-    <w:lsdException w:name="Medium Grid 1 Accent 1" w:semiHidden="0" w:uiPriority="67" w:unhideWhenUsed="0"/>
-    <w:lsdException w:name="Medium Grid 2 Accent 1" w:semiHidden="0" w:uiPriority="68" w:unhideWhenUsed="0"/>
-    <w:lsdException w:name="Medium Grid 3 Accent 1" w:semiHidden="0" w:uiPriority="69" w:unhideWhenUsed="0"/>
-    <w:lsdException w:name="Dark List Accent 1" w:semiHidden="0" w:uiPriority="70" w:unhideWhenUsed="0"/>
-    <w:lsdException w:name="Colorful Shading Accent 1" w:semiHidden="0" w:uiPriority="71" w:unhideWhenUsed="0"/>
-    <w:lsdException w:name="Colorful List Accent 1" w:semiHidden="0" w:uiPriority="72" w:unhideWhenUsed="0"/>
-    <w:lsdException w:name="Colorful Grid Accent 1" w:semiHidden="0" w:uiPriority="73" w:unhideWhenUsed="0"/>
-    <w:lsdException w:name="Light Shading Accent 2" w:semiHidden="0" w:uiPriority="60" w:unhideWhenUsed="0"/>
-    <w:lsdException w:name="Light List Accent 2" w:semiHidden="0" w:uiPriority="61" w:unhideWhenUsed="0"/>
-    <w:lsdException w:name="Light Grid Accent 2" w:semiHidden="0" w:uiPriority="62" w:unhideWhenUsed="0"/>
-    <w:lsdException w:name="Medium Shading 1 Accent 2" w:semiHidden="0" w:uiPriority="63" w:unhideWhenUsed="0"/>
-    <w:lsdException w:name="Medium Shading 2 Accent 2" w:semiHidden="0" w:uiPriority="64" w:unhideWhenUsed="0"/>
-    <w:lsdException w:name="Medium List 1 Accent 2" w:semiHidden="0" w:uiPriority="65" w:unhideWhenUsed="0"/>
-    <w:lsdException w:name="Medium List 2 Accent 2" w:semiHidden="0" w:uiPriority="66" w:unhideWhenUsed="0"/>
-    <w:lsdException w:name="Medium Grid 1 Accent 2" w:semiHidden="0" w:uiPriority="67" w:unhideWhenUsed="0"/>
-    <w:lsdException w:name="Medium Grid 2 Accent 2" w:semiHidden="0" w:uiPriority="68" w:unhideWhenUsed="0"/>
-    <w:lsdException w:name="Medium Grid 3 Accent 2" w:semiHidden="0" w:uiPriority="69" w:unhideWhenUsed="0"/>
-    <w:lsdException w:name="Dark List Accent 2" w:semiHidden="0" w:uiPriority="70" w:unhideWhenUsed="0"/>
-    <w:lsdException w:name="Colorful Shading Accent 2" w:semiHidden="0" w:uiPriority="71" w:unhideWhenUsed="0"/>
-    <w:lsdException w:name="Colorful List Accent 2" w:semiHidden="0" w:uiPriority="72" w:unhideWhenUsed="0"/>
-    <w:lsdException w:name="Colorful Grid Accent 2" w:semiHidden="0" w:uiPriority="73" w:unhideWhenUsed="0"/>
-    <w:lsdException w:name="Light Shading Accent 3" w:semiHidden="0" w:uiPriority="60" w:unhideWhenUsed="0"/>
-    <w:lsdException w:name="Light List Accent 3" w:semiHidden="0" w:uiPriority="61" w:unhideWhenUsed="0"/>
-    <w:lsdException w:name="Light Grid Accent 3" w:semiHidden="0" w:uiPriority="62" w:unhideWhenUsed="0"/>
-    <w:lsdException w:name="Medium Shading 1 Accent 3" w:semiHidden="0" w:uiPriority="63" w:unhideWhenUsed="0"/>
-    <w:lsdException w:name="Medium Shading 2 Accent 3" w:semiHidden="0" w:uiPriority="64" w:unhideWhenUsed="0"/>
-    <w:lsdException w:name="Medium List 1 Accent 3" w:semiHidden="0" w:uiPriority="65" w:unhideWhenUsed="0"/>
-    <w:lsdException w:name="Medium List 2 Accent 3" w:semiHidden="0" w:uiPriority="66" w:unhideWhenUsed="0"/>
-    <w:lsdException w:name="Medium Grid 1 Accent 3" w:semiHidden="0" w:uiPriority="67" w:unhideWhenUsed="0"/>
-    <w:lsdException w:name="Medium Grid 2 Accent 3" w:semiHidden="0" w:uiPriority="68" w:unhideWhenUsed="0"/>
-    <w:lsdException w:name="Medium Grid 3 Accent 3" w:semiHidden="0" w:uiPriority="69" w:unhideWhenUsed="0"/>
-    <w:lsdException w:name="Dark List Accent 3" w:semiHidden="0" w:uiPriority="70" w:unhideWhenUsed="0"/>
-    <w:lsdException w:name="Colorful Shading Accent 3" w:semiHidden="0" w:uiPriority="71" w:unhideWhenUsed="0"/>
-    <w:lsdException w:name="Colorful List Accent 3" w:semiHidden="0" w:uiPriority="72" w:unhideWhenUsed="0"/>
-    <w:lsdException w:name="Colorful Grid Accent 3" w:semiHidden="0" w:uiPriority="73" w:unhideWhenUsed="0"/>
-    <w:lsdException w:name="Light Shading Accent 4" w:semiHidden="0" w:uiPriority="60" w:unhideWhenUsed="0"/>
-    <w:lsdException w:name="Light List Accent 4" w:semiHidden="0" w:uiPriority="61" w:unhideWhenUsed="0"/>
-    <w:lsdException w:name="Light Grid Accent 4" w:semiHidden="0" w:uiPriority="62" w:unhideWhenUsed="0"/>
-    <w:lsdException w:name="Medium Shading 1 Accent 4" w:semiHidden="0" w:uiPriority="63" w:unhideWhenUsed="0"/>
-    <w:lsdException w:name="Medium Shading 2 Accent 4" w:semiHidden="0" w:uiPriority="64" w:unhideWhenUsed="0"/>
-    <w:lsdException w:name="Medium List 1 Accent 4" w:semiHidden="0" w:uiPriority="65" w:unhideWhenUsed="0"/>
-    <w:lsdException w:name="Medium List 2 Accent 4" w:semiHidden="0" w:uiPriority="66" w:unhideWhenUsed="0"/>
-    <w:lsdException w:name="Medium Grid 1 Accent 4" w:semiHidden="0" w:uiPriority="67" w:unhideWhenUsed="0"/>
-    <w:lsdException w:name="Medium Grid 2 Accent 4" w:semiHidden="0" w:uiPriority="68" w:unhideWhenUsed="0"/>
-    <w:lsdException w:name="Medium Grid 3 Accent 4" w:semiHidden="0" w:uiPriority="69" w:unhideWhenUsed="0"/>
-    <w:lsdException w:name="Dark List Accent 4" w:semiHidden="0" w:uiPriority="70" w:unhideWhenUsed="0"/>
-    <w:lsdException w:name="Colorful Shading Accent 4" w:semiHidden="0" w:uiPriority="71" w:unhideWhenUsed="0"/>
-    <w:lsdException w:name="Colorful List Accent 4" w:semiHidden="0" w:uiPriority="72" w:unhideWhenUsed="0"/>
-    <w:lsdException w:name="Colorful Grid Accent 4" w:semiHidden="0" w:uiPriority="73" w:unhideWhenUsed="0"/>
-    <w:lsdException w:name="Light Shading Accent 5" w:semiHidden="0" w:uiPriority="60" w:unhideWhenUsed="0"/>
-    <w:lsdException w:name="Light List Accent 5" w:semiHidden="0" w:uiPriority="61" w:unhideWhenUsed="0"/>
-    <w:lsdException w:name="Light Grid Accent 5" w:semiHidden="0" w:uiPriority="62" w:unhideWhenUsed="0"/>
-    <w:lsdException w:name="Medium Shading 1 Accent 5" w:semiHidden="0" w:uiPriority="63" w:unhideWhenUsed="0"/>
-    <w:lsdException w:name="Medium Shading 2 Accent 5" w:semiHidden="0" w:uiPriority="64" w:unhideWhenUsed="0"/>
-    <w:lsdException w:name="Medium List 1 Accent 5" w:semiHidden="0" w:uiPriority="65" w:unhideWhenUsed="0"/>
-    <w:lsdException w:name="Medium List 2 Accent 5" w:semiHidden="0" w:uiPriority="66" w:unhideWhenUsed="0"/>
-    <w:lsdException w:name="Medium Grid 1 Accent 5" w:semiHidden="0" w:uiPriority="67" w:unhideWhenUsed="0"/>
-    <w:lsdException w:name="Medium Grid 2 Accent 5" w:semiHidden="0" w:uiPriority="68" w:unhideWhenUsed="0"/>
-    <w:lsdException w:name="Medium Grid 3 Accent 5" w:semiHidden="0" w:uiPriority="69" w:unhideWhenUsed="0"/>
-    <w:lsdException w:name="Dark List Accent 5" w:semiHidden="0" w:uiPriority="70" w:unhideWhenUsed="0"/>
-    <w:lsdException w:name="Colorful Shading Accent 5" w:semiHidden="0" w:uiPriority="71" w:unhideWhenUsed="0"/>
-    <w:lsdException w:name="Colorful List Accent 5" w:semiHidden="0" w:uiPriority="72" w:unhideWhenUsed="0"/>
-    <w:lsdException w:name="Colorful Grid Accent 5" w:semiHidden="0" w:uiPriority="73" w:unhideWhenUsed="0"/>
-    <w:lsdException w:name="Light Shading Accent 6" w:semiHidden="0" w:uiPriority="60" w:unhideWhenUsed="0"/>
-    <w:lsdException w:name="Light List Accent 6" w:semiHidden="0" w:uiPriority="61" w:unhideWhenUsed="0"/>
-    <w:lsdException w:name="Light Grid Accent 6" w:semiHidden="0" w:uiPriority="62" w:unhideWhenUsed="0"/>
-    <w:lsdException w:name="Medium Shading 1 Accent 6" w:semiHidden="0" w:uiPriority="63" w:unhideWhenUsed="0"/>
-    <w:lsdException w:name="Medium Shading 2 Accent 6" w:semiHidden="0" w:uiPriority="64" w:unhideWhenUsed="0"/>
-    <w:lsdException w:name="Medium List 1 Accent 6" w:semiHidden="0" w:uiPriority="65" w:unhideWhenUsed="0"/>
-    <w:lsdException w:name="Medium List 2 Accent 6" w:semiHidden="0" w:uiPriority="66" w:unhideWhenUsed="0"/>
-    <w:lsdException w:name="Medium Grid 1 Accent 6" w:semiHidden="0" w:uiPriority="67" w:unhideWhenUsed="0"/>
-    <w:lsdException w:name="Medium Grid 2 Accent 6" w:semiHidden="0" w:uiPriority="68" w:unhideWhenUsed="0"/>
-    <w:lsdException w:name="Medium Grid 3 Accent 6" w:semiHidden="0" w:uiPriority="69" w:unhideWhenUsed="0"/>
-    <w:lsdException w:name="Dark List Accent 6" w:semiHidden="0" w:uiPriority="70" w:unhideWhenUsed="0"/>
-    <w:lsdException w:name="Colorful Shading Accent 6" w:semiHidden="0" w:uiPriority="71" w:unhideWhenUsed="0"/>
-    <w:lsdException w:name="Colorful List Accent 6" w:semiHidden="0" w:uiPriority="72" w:unhideWhenUsed="0"/>
-    <w:lsdException w:name="Colorful Grid Accent 6" w:semiHidden="0" w:uiPriority="73" w:unhideWhenUsed="0"/>
-    <w:lsdException w:name="Subtle Emphasis" w:semiHidden="0" w:uiPriority="19" w:unhideWhenUsed="0" w:qFormat="1"/>
-    <w:lsdException w:name="Intense Emphasis" w:semiHidden="0" w:uiPriority="21" w:unhideWhenUsed="0" w:qFormat="1"/>
-    <w:lsdException w:name="Subtle Reference" w:semiHidden="0" w:uiPriority="31" w:unhideWhenUsed="0" w:qFormat="1"/>
-    <w:lsdException w:name="Intense Reference" w:semiHidden="0" w:uiPriority="32" w:unhideWhenUsed="0" w:qFormat="1"/>
-    <w:lsdException w:name="Book Title" w:semiHidden="0" w:uiPriority="33" w:unhideWhenUsed="0" w:qFormat="1"/>
-    <w:lsdException w:name="Bibliography" w:uiPriority="37"/>
-    <w:lsdException w:name="TOC Heading" w:uiPriority="39" w:qFormat="1"/>
+  <w:latentStyles w:defLockedState="0" w:defUIPriority="99" w:defSemiHidden="0" w:defUnhideWhenUsed="0" w:defQFormat="0" w:count="371">
+    <w:lsdException w:name="Normal" w:uiPriority="0" w:qFormat="1"/>
+    <w:lsdException w:name="heading 1" w:uiPriority="9" w:qFormat="1"/>
+    <w:lsdException w:name="heading 2" w:semiHidden="1" w:uiPriority="9" w:unhideWhenUsed="1" w:qFormat="1"/>
+    <w:lsdException w:name="heading 3" w:semiHidden="1" w:uiPriority="9" w:unhideWhenUsed="1" w:qFormat="1"/>
+    <w:lsdException w:name="heading 4" w:semiHidden="1" w:uiPriority="9" w:unhideWhenUsed="1" w:qFormat="1"/>
+    <w:lsdException w:name="heading 5" w:semiHidden="1" w:uiPriority="9" w:unhideWhenUsed="1" w:qFormat="1"/>
+    <w:lsdException w:name="heading 6" w:semiHidden="1" w:uiPriority="9" w:unhideWhenUsed="1" w:qFormat="1"/>
+    <w:lsdException w:name="heading 7" w:semiHidden="1" w:uiPriority="9" w:unhideWhenUsed="1" w:qFormat="1"/>
+    <w:lsdException w:name="heading 8" w:semiHidden="1" w:uiPriority="9" w:unhideWhenUsed="1" w:qFormat="1"/>
+    <w:lsdException w:name="heading 9" w:semiHidden="1" w:uiPriority="9" w:unhideWhenUsed="1" w:qFormat="1"/>
+    <w:lsdException w:name="index 1" w:semiHidden="1" w:unhideWhenUsed="1"/>
+    <w:lsdException w:name="index 2" w:semiHidden="1" w:unhideWhenUsed="1"/>
+    <w:lsdException w:name="index 3" w:semiHidden="1" w:unhideWhenUsed="1"/>
+    <w:lsdException w:name="index 4" w:semiHidden="1" w:unhideWhenUsed="1"/>
+    <w:lsdException w:name="index 5" w:semiHidden="1" w:unhideWhenUsed="1"/>
+    <w:lsdException w:name="index 6" w:semiHidden="1" w:unhideWhenUsed="1"/>
+    <w:lsdException w:name="index 7" w:semiHidden="1" w:unhideWhenUsed="1"/>
+    <w:lsdException w:name="index 8" w:semiHidden="1" w:unhideWhenUsed="1"/>
+    <w:lsdException w:name="index 9" w:semiHidden="1" w:unhideWhenUsed="1"/>
+    <w:lsdException w:name="toc 1" w:semiHidden="1" w:uiPriority="39" w:unhideWhenUsed="1"/>
+    <w:lsdException w:name="toc 2" w:semiHidden="1" w:uiPriority="39" w:unhideWhenUsed="1"/>
+    <w:lsdException w:name="toc 3" w:semiHidden="1" w:uiPriority="39" w:unhideWhenUsed="1"/>
+    <w:lsdException w:name="toc 4" w:semiHidden="1" w:uiPriority="39" w:unhideWhenUsed="1"/>
+    <w:lsdException w:name="toc 5" w:semiHidden="1" w:uiPriority="39" w:unhideWhenUsed="1"/>
+    <w:lsdException w:name="toc 6" w:semiHidden="1" w:uiPriority="39" w:unhideWhenUsed="1"/>
+    <w:lsdException w:name="toc 7" w:semiHidden="1" w:uiPriority="39" w:unhideWhenUsed="1"/>
+    <w:lsdException w:name="toc 8" w:semiHidden="1" w:uiPriority="39" w:unhideWhenUsed="1"/>
+    <w:lsdException w:name="toc 9" w:semiHidden="1" w:uiPriority="39" w:unhideWhenUsed="1"/>
+    <w:lsdException w:name="Normal Indent" w:semiHidden="1" w:unhideWhenUsed="1"/>
+    <w:lsdException w:name="footnote text" w:semiHidden="1" w:unhideWhenUsed="1"/>
+    <w:lsdException w:name="annotation text" w:semiHidden="1" w:unhideWhenUsed="1"/>
+    <w:lsdException w:name="header" w:semiHidden="1" w:unhideWhenUsed="1"/>
+    <w:lsdException w:name="footer" w:semiHidden="1" w:unhideWhenUsed="1"/>
+    <w:lsdException w:name="index heading" w:semiHidden="1" w:unhideWhenUsed="1"/>
+    <w:lsdException w:name="caption" w:semiHidden="1" w:uiPriority="35" w:unhideWhenUsed="1" w:qFormat="1"/>
+    <w:lsdException w:name="table of figures" w:semiHidden="1" w:unhideWhenUsed="1"/>
+    <w:lsdException w:name="envelope address" w:semiHidden="1" w:unhideWhenUsed="1"/>
+    <w:lsdException w:name="envelope return" w:semiHidden="1" w:unhideWhenUsed="1"/>
+    <w:lsdException w:name="footnote reference" w:semiHidden="1" w:unhideWhenUsed="1"/>
+    <w:lsdException w:name="annotation reference" w:semiHidden="1" w:unhideWhenUsed="1"/>
+    <w:lsdException w:name="line number" w:semiHidden="1" w:unhideWhenUsed="1"/>
+    <w:lsdException w:name="page number" w:semiHidden="1" w:unhideWhenUsed="1"/>
+    <w:lsdException w:name="endnote reference" w:semiHidden="1" w:unhideWhenUsed="1"/>
+    <w:lsdException w:name="endnote text" w:semiHidden="1" w:unhideWhenUsed="1"/>
+    <w:lsdException w:name="table of authorities" w:semiHidden="1" w:unhideWhenUsed="1"/>
+    <w:lsdException w:name="macro" w:semiHidden="1" w:unhideWhenUsed="1"/>
+    <w:lsdException w:name="toa heading" w:semiHidden="1" w:unhideWhenUsed="1"/>
+    <w:lsdException w:name="List" w:semiHidden="1" w:unhideWhenUsed="1"/>
+    <w:lsdException w:name="List Bullet" w:semiHidden="1" w:unhideWhenUsed="1"/>
+    <w:lsdException w:name="List Number" w:semiHidden="1" w:unhideWhenUsed="1"/>
+    <w:lsdException w:name="List 2" w:semiHidden="1" w:unhideWhenUsed="1"/>
+    <w:lsdException w:name="List 3" w:semiHidden="1" w:unhideWhenUsed="1"/>
+    <w:lsdException w:name="List 4" w:semiHidden="1" w:unhideWhenUsed="1"/>
+    <w:lsdException w:name="List 5" w:semiHidden="1" w:unhideWhenUsed="1"/>
+    <w:lsdException w:name="List Bullet 2" w:semiHidden="1" w:unhideWhenUsed="1"/>
+    <w:lsdException w:name="List Bullet 3" w:semiHidden="1" w:unhideWhenUsed="1"/>
+    <w:lsdException w:name="List Bullet 4" w:semiHidden="1" w:unhideWhenUsed="1"/>
+    <w:lsdException w:name="List Bullet 5" w:semiHidden="1" w:unhideWhenUsed="1"/>
+    <w:lsdException w:name="List Number 2" w:semiHidden="1" w:unhideWhenUsed="1"/>
+    <w:lsdException w:name="List Number 3" w:semiHidden="1" w:unhideWhenUsed="1"/>
+    <w:lsdException w:name="List Number 4" w:semiHidden="1" w:unhideWhenUsed="1"/>
+    <w:lsdException w:name="List Number 5" w:semiHidden="1" w:unhideWhenUsed="1"/>
+    <w:lsdException w:name="Title" w:uiPriority="10" w:qFormat="1"/>
+    <w:lsdException w:name="Closing" w:semiHidden="1" w:unhideWhenUsed="1"/>
+    <w:lsdException w:name="Signature" w:semiHidden="1" w:unhideWhenUsed="1"/>
+    <w:lsdException w:name="Default Paragraph Font" w:semiHidden="1" w:uiPriority="1" w:unhideWhenUsed="1"/>
+    <w:lsdException w:name="Body Text" w:semiHidden="1" w:unhideWhenUsed="1"/>
+    <w:lsdException w:name="Body Text Indent" w:semiHidden="1" w:unhideWhenUsed="1"/>
+    <w:lsdException w:name="List Continue" w:semiHidden="1" w:unhideWhenUsed="1"/>
+    <w:lsdException w:name="List Continue 2" w:semiHidden="1" w:unhideWhenUsed="1"/>
+    <w:lsdException w:name="List Continue 3" w:semiHidden="1" w:unhideWhenUsed="1"/>
+    <w:lsdException w:name="List Continue 4" w:semiHidden="1" w:unhideWhenUsed="1"/>
+    <w:lsdException w:name="List Continue 5" w:semiHidden="1" w:unhideWhenUsed="1"/>
+    <w:lsdException w:name="Message Header" w:semiHidden="1" w:unhideWhenUsed="1"/>
+    <w:lsdException w:name="Subtitle" w:uiPriority="11" w:qFormat="1"/>
+    <w:lsdException w:name="Salutation" w:semiHidden="1" w:unhideWhenUsed="1"/>
+    <w:lsdException w:name="Date" w:semiHidden="1" w:unhideWhenUsed="1"/>
+    <w:lsdException w:name="Body Text First Indent" w:semiHidden="1" w:unhideWhenUsed="1"/>
+    <w:lsdException w:name="Body Text First Indent 2" w:semiHidden="1" w:unhideWhenUsed="1"/>
+    <w:lsdException w:name="Note Heading" w:semiHidden="1" w:unhideWhenUsed="1"/>
+    <w:lsdException w:name="Body Text 2" w:semiHidden="1" w:unhideWhenUsed="1"/>
+    <w:lsdException w:name="Body Text 3" w:semiHidden="1" w:unhideWhenUsed="1"/>
+    <w:lsdException w:name="Body Text Indent 2" w:semiHidden="1" w:unhideWhenUsed="1"/>
+    <w:lsdException w:name="Body Text Indent 3" w:semiHidden="1" w:unhideWhenUsed="1"/>
+    <w:lsdException w:name="Block Text" w:semiHidden="1" w:unhideWhenUsed="1"/>
+    <w:lsdException w:name="Hyperlink" w:semiHidden="1" w:unhideWhenUsed="1"/>
+    <w:lsdException w:name="FollowedHyperlink" w:semiHidden="1" w:unhideWhenUsed="1"/>
+    <w:lsdException w:name="Strong" w:uiPriority="22" w:qFormat="1"/>
+    <w:lsdException w:name="Emphasis" w:uiPriority="20" w:qFormat="1"/>
+    <w:lsdException w:name="Document Map" w:semiHidden="1" w:unhideWhenUsed="1"/>
+    <w:lsdException w:name="Plain Text" w:semiHidden="1" w:unhideWhenUsed="1"/>
+    <w:lsdException w:name="E-mail Signature" w:semiHidden="1" w:unhideWhenUsed="1"/>
+    <w:lsdException w:name="HTML Top of Form" w:semiHidden="1" w:unhideWhenUsed="1"/>
+    <w:lsdException w:name="HTML Bottom of Form" w:semiHidden="1" w:unhideWhenUsed="1"/>
+    <w:lsdException w:name="Normal (Web)" w:semiHidden="1" w:unhideWhenUsed="1"/>
+    <w:lsdException w:name="HTML Acronym" w:semiHidden="1" w:unhideWhenUsed="1"/>
+    <w:lsdException w:name="HTML Address" w:semiHidden="1" w:unhideWhenUsed="1"/>
+    <w:lsdException w:name="HTML Cite" w:semiHidden="1" w:unhideWhenUsed="1"/>
+    <w:lsdException w:name="HTML Code" w:semiHidden="1" w:unhideWhenUsed="1"/>
+    <w:lsdException w:name="HTML Definition" w:semiHidden="1" w:unhideWhenUsed="1"/>
+    <w:lsdException w:name="HTML Keyboard" w:semiHidden="1" w:unhideWhenUsed="1"/>
+    <w:lsdException w:name="HTML Preformatted" w:semiHidden="1" w:unhideWhenUsed="1"/>
+    <w:lsdException w:name="HTML Sample" w:semiHidden="1" w:unhideWhenUsed="1"/>
+    <w:lsdException w:name="HTML Typewriter" w:semiHidden="1" w:unhideWhenUsed="1"/>
+    <w:lsdException w:name="HTML Variable" w:semiHidden="1" w:unhideWhenUsed="1"/>
+    <w:lsdException w:name="Normal Table" w:semiHidden="1" w:unhideWhenUsed="1"/>
+    <w:lsdException w:name="annotation subject" w:semiHidden="1" w:unhideWhenUsed="1"/>
+    <w:lsdException w:name="No List" w:semiHidden="1" w:unhideWhenUsed="1"/>
+    <w:lsdException w:name="Outline List 1" w:semiHidden="1" w:unhideWhenUsed="1"/>
+    <w:lsdException w:name="Outline List 2" w:semiHidden="1" w:unhideWhenUsed="1"/>
+    <w:lsdException w:name="Outline List 3" w:semiHidden="1" w:unhideWhenUsed="1"/>
+    <w:lsdException w:name="Table Simple 1" w:semiHidden="1" w:unhideWhenUsed="1"/>
+    <w:lsdException w:name="Table Simple 2" w:semiHidden="1" w:unhideWhenUsed="1"/>
+    <w:lsdException w:name="Table Simple 3" w:semiHidden="1" w:unhideWhenUsed="1"/>
+    <w:lsdException w:name="Table Classic 1" w:semiHidden="1" w:unhideWhenUsed="1"/>
+    <w:lsdException w:name="Table Classic 2" w:semiHidden="1" w:unhideWhenUsed="1"/>
+    <w:lsdException w:name="Table Classic 3" w:semiHidden="1" w:unhideWhenUsed="1"/>
+    <w:lsdException w:name="Table Classic 4" w:semiHidden="1" w:unhideWhenUsed="1"/>
+    <w:lsdException w:name="Table Colorful 1" w:semiHidden="1" w:unhideWhenUsed="1"/>
+    <w:lsdException w:name="Table Colorful 2" w:semiHidden="1" w:unhideWhenUsed="1"/>
+    <w:lsdException w:name="Table Colorful 3" w:semiHidden="1" w:unhideWhenUsed="1"/>
+    <w:lsdException w:name="Table Columns 1" w:semiHidden="1" w:unhideWhenUsed="1"/>
+    <w:lsdException w:name="Table Columns 2" w:semiHidden="1" w:unhideWhenUsed="1"/>
+    <w:lsdException w:name="Table Columns 3" w:semiHidden="1" w:unhideWhenUsed="1"/>
+    <w:lsdException w:name="Table Columns 4" w:semiHidden="1" w:unhideWhenUsed="1"/>
+    <w:lsdException w:name="Table Columns 5" w:semiHidden="1" w:unhideWhenUsed="1"/>
+    <w:lsdException w:name="Table Grid 1" w:semiHidden="1" w:unhideWhenUsed="1"/>
+    <w:lsdException w:name="Table Grid 2" w:semiHidden="1" w:unhideWhenUsed="1"/>
+    <w:lsdException w:name="Table Grid 3" w:semiHidden="1" w:unhideWhenUsed="1"/>
+    <w:lsdException w:name="Table Grid 4" w:semiHidden="1" w:unhideWhenUsed="1"/>
+    <w:lsdException w:name="Table Grid 5" w:semiHidden="1" w:unhideWhenUsed="1"/>
+    <w:lsdException w:name="Table Grid 6" w:semiHidden="1" w:unhideWhenUsed="1"/>
+    <w:lsdException w:name="Table Grid 7" w:semiHidden="1" w:unhideWhenUsed="1"/>
+    <w:lsdException w:name="Table Grid 8" w:semiHidden="1" w:unhideWhenUsed="1"/>
+    <w:lsdException w:name="Table List 1" w:semiHidden="1" w:unhideWhenUsed="1"/>
+    <w:lsdException w:name="Table List 2" w:semiHidden="1" w:unhideWhenUsed="1"/>
+    <w:lsdException w:name="Table List 3" w:semiHidden="1" w:unhideWhenUsed="1"/>
+    <w:lsdException w:name="Table List 4" w:semiHidden="1" w:unhideWhenUsed="1"/>
+    <w:lsdException w:name="Table List 5" w:semiHidden="1" w:unhideWhenUsed="1"/>
+    <w:lsdException w:name="Table List 6" w:semiHidden="1" w:unhideWhenUsed="1"/>
+    <w:lsdException w:name="Table List 7" w:semiHidden="1" w:unhideWhenUsed="1"/>
+    <w:lsdException w:name="Table List 8" w:semiHidden="1" w:unhideWhenUsed="1"/>
+    <w:lsdException w:name="Table 3D effects 1" w:semiHidden="1" w:unhideWhenUsed="1"/>
+    <w:lsdException w:name="Table 3D effects 2" w:semiHidden="1" w:unhideWhenUsed="1"/>
+    <w:lsdException w:name="Table 3D effects 3" w:semiHidden="1" w:unhideWhenUsed="1"/>
+    <w:lsdException w:name="Table Contemporary" w:semiHidden="1" w:unhideWhenUsed="1"/>
+    <w:lsdException w:name="Table Elegant" w:semiHidden="1" w:unhideWhenUsed="1"/>
+    <w:lsdException w:name="Table Professional" w:semiHidden="1" w:unhideWhenUsed="1"/>
+    <w:lsdException w:name="Table Subtle 1" w:semiHidden="1" w:unhideWhenUsed="1"/>
+    <w:lsdException w:name="Table Subtle 2" w:semiHidden="1" w:unhideWhenUsed="1"/>
+    <w:lsdException w:name="Table Web 1" w:semiHidden="1" w:unhideWhenUsed="1"/>
+    <w:lsdException w:name="Table Web 2" w:semiHidden="1" w:unhideWhenUsed="1"/>
+    <w:lsdException w:name="Table Web 3" w:semiHidden="1" w:unhideWhenUsed="1"/>
+    <w:lsdException w:name="Balloon Text" w:semiHidden="1" w:unhideWhenUsed="1"/>
+    <w:lsdException w:name="Table Grid" w:uiPriority="0"/>
+    <w:lsdException w:name="Table Theme" w:semiHidden="1" w:unhideWhenUsed="1"/>
+    <w:lsdException w:name="Placeholder Text" w:semiHidden="1"/>
+    <w:lsdException w:name="No Spacing" w:uiPriority="1" w:qFormat="1"/>
+    <w:lsdException w:name="Light Shading" w:uiPriority="60"/>
+    <w:lsdException w:name="Light List" w:uiPriority="61"/>
+    <w:lsdException w:name="Light Grid" w:uiPriority="62"/>
+    <w:lsdException w:name="Medium Shading 1" w:uiPriority="63"/>
+    <w:lsdException w:name="Medium Shading 2" w:uiPriority="64"/>
+    <w:lsdException w:name="Medium List 1" w:uiPriority="65"/>
+    <w:lsdException w:name="Medium List 2" w:uiPriority="66"/>
+    <w:lsdException w:name="Medium Grid 1" w:uiPriority="67"/>
+    <w:lsdException w:name="Medium Grid 2" w:uiPriority="68"/>
+    <w:lsdException w:name="Medium Grid 3" w:uiPriority="69"/>
+    <w:lsdException w:name="Dark List" w:uiPriority="70"/>
+    <w:lsdException w:name="Colorful Shading" w:uiPriority="71"/>
+    <w:lsdException w:name="Colorful List" w:uiPriority="72"/>
+    <w:lsdException w:name="Colorful Grid" w:uiPriority="73"/>
+    <w:lsdException w:name="Light Shading Accent 1" w:uiPriority="60"/>
+    <w:lsdException w:name="Light List Accent 1" w:uiPriority="61"/>
+    <w:lsdException w:name="Light Grid Accent 1" w:uiPriority="62"/>
+    <w:lsdException w:name="Medium Shading 1 Accent 1" w:uiPriority="63"/>
+    <w:lsdException w:name="Medium Shading 2 Accent 1" w:uiPriority="64"/>
+    <w:lsdException w:name="Medium List 1 Accent 1" w:uiPriority="65"/>
+    <w:lsdException w:name="Revision" w:semiHidden="1"/>
+    <w:lsdException w:name="List Paragraph" w:uiPriority="34" w:qFormat="1"/>
+    <w:lsdException w:name="Quote" w:uiPriority="29" w:qFormat="1"/>
+    <w:lsdException w:name="Intense Quote" w:uiPriority="30" w:qFormat="1"/>
+    <w:lsdException w:name="Medium List 2 Accent 1" w:uiPriority="66"/>
+    <w:lsdException w:name="Medium Grid 1 Accent 1" w:uiPriority="67"/>
+    <w:lsdException w:name="Medium Grid 2 Accent 1" w:uiPriority="68"/>
+    <w:lsdException w:name="Medium Grid 3 Accent 1" w:uiPriority="69"/>
+    <w:lsdException w:name="Dark List Accent 1" w:uiPriority="70"/>
+    <w:lsdException w:name="Colorful Shading Accent 1" w:uiPriority="71"/>
+    <w:lsdException w:name="Colorful List Accent 1" w:uiPriority="72"/>
+    <w:lsdException w:name="Colorful Grid Accent 1" w:uiPriority="73"/>
+    <w:lsdException w:name="Light Shading Accent 2" w:uiPriority="60"/>
+    <w:lsdException w:name="Light List Accent 2" w:uiPriority="61"/>
+    <w:lsdException w:name="Light Grid Accent 2" w:uiPriority="62"/>
+    <w:lsdException w:name="Medium Shading 1 Accent 2" w:uiPriority="63"/>
+    <w:lsdException w:name="Medium Shading 2 Accent 2" w:uiPriority="64"/>
+    <w:lsdException w:name="Medium List 1 Accent 2" w:uiPriority="65"/>
+    <w:lsdException w:name="Medium List 2 Accent 2" w:uiPriority="66"/>
+    <w:lsdException w:name="Medium Grid 1 Accent 2" w:uiPriority="67"/>
+    <w:lsdException w:name="Medium Grid 2 Accent 2" w:uiPriority="68"/>
+    <w:lsdException w:name="Medium Grid 3 Accent 2" w:uiPriority="69"/>
+    <w:lsdException w:name="Dark List Accent 2" w:uiPriority="70"/>
+    <w:lsdException w:name="Colorful Shading Accent 2" w:uiPriority="71"/>
+    <w:lsdException w:name="Colorful List Accent 2" w:uiPriority="72"/>
+    <w:lsdException w:name="Colorful Grid Accent 2" w:uiPriority="73"/>
+    <w:lsdException w:name="Light Shading Accent 3" w:uiPriority="60"/>
+    <w:lsdException w:name="Light List Accent 3" w:uiPriority="61"/>
+    <w:lsdException w:name="Light Grid Accent 3" w:uiPriority="62"/>
+    <w:lsdException w:name="Medium Shading 1 Accent 3" w:uiPriority="63"/>
+    <w:lsdException w:name="Medium Shading 2 Accent 3" w:uiPriority="64"/>
+    <w:lsdException w:name="Medium List 1 Accent 3" w:uiPriority="65"/>
+    <w:lsdException w:name="Medium List 2 Accent 3" w:uiPriority="66"/>
+    <w:lsdException w:name="Medium Grid 1 Accent 3" w:uiPriority="67"/>
+    <w:lsdException w:name="Medium Grid 2 Accent 3" w:uiPriority="68"/>
+    <w:lsdException w:name="Medium Grid 3 Accent 3" w:uiPriority="69"/>
+    <w:lsdException w:name="Dark List Accent 3" w:uiPriority="70"/>
+    <w:lsdException w:name="Colorful Shading Accent 3" w:uiPriority="71"/>
+    <w:lsdException w:name="Colorful List Accent 3" w:uiPriority="72"/>
+    <w:lsdException w:name="Colorful Grid Accent 3" w:uiPriority="73"/>
+    <w:lsdException w:name="Light Shading Accent 4" w:uiPriority="60"/>
+    <w:lsdException w:name="Light List Accent 4" w:uiPriority="61"/>
+    <w:lsdException w:name="Light Grid Accent 4" w:uiPriority="62"/>
+    <w:lsdException w:name="Medium Shading 1 Accent 4" w:uiPriority="63"/>
+    <w:lsdException w:name="Medium Shading 2 Accent 4" w:uiPriority="64"/>
+    <w:lsdException w:name="Medium List 1 Accent 4" w:uiPriority="65"/>
+    <w:lsdException w:name="Medium List 2 Accent 4" w:uiPriority="66"/>
+    <w:lsdException w:name="Medium Grid 1 Accent 4" w:uiPriority="67"/>
+    <w:lsdException w:name="Medium Grid 2 Accent 4" w:uiPriority="68"/>
+    <w:lsdException w:name="Medium Grid 3 Accent 4" w:uiPriority="69"/>
+    <w:lsdException w:name="Dark List Accent 4" w:uiPriority="70"/>
+    <w:lsdException w:name="Colorful Shading Accent 4" w:uiPriority="71"/>
+    <w:lsdException w:name="Colorful List Accent 4" w:uiPriority="72"/>
+    <w:lsdException w:name="Colorful Grid Accent 4" w:uiPriority="73"/>
+    <w:lsdException w:name="Light Shading Accent 5" w:uiPriority="60"/>
+    <w:lsdException w:name="Light List Accent 5" w:uiPriority="61"/>
+    <w:lsdException w:name="Light Grid Accent 5" w:uiPriority="62"/>
+    <w:lsdException w:name="Medium Shading 1 Accent 5" w:uiPriority="63"/>
+    <w:lsdException w:name="Medium Shading 2 Accent 5" w:uiPriority="64"/>
+    <w:lsdException w:name="Medium List 1 Accent 5" w:uiPriority="65"/>
+    <w:lsdException w:name="Medium List 2 Accent 5" w:uiPriority="66"/>
+    <w:lsdException w:name="Medium Grid 1 Accent 5" w:uiPriority="67"/>
+    <w:lsdException w:name="Medium Grid 2 Accent 5" w:uiPriority="68"/>
+    <w:lsdException w:name="Medium Grid 3 Accent 5" w:uiPriority="69"/>
+    <w:lsdException w:name="Dark List Accent 5" w:uiPriority="70"/>
+    <w:lsdException w:name="Colorful Shading Accent 5" w:uiPriority="71"/>
+    <w:lsdException w:name="Colorful List Accent 5" w:uiPriority="72"/>
+    <w:lsdException w:name="Colorful Grid Accent 5" w:uiPriority="73"/>
+    <w:lsdException w:name="Light Shading Accent 6" w:uiPriority="60"/>
+    <w:lsdException w:name="Light List Accent 6" w:uiPriority="61"/>
+    <w:lsdException w:name="Light Grid Accent 6" w:uiPriority="62"/>
+    <w:lsdException w:name="Medium Shading 1 Accent 6" w:uiPriority="63"/>
+    <w:lsdException w:name="Medium Shading 2 Accent 6" w:uiPriority="64"/>
+    <w:lsdException w:name="Medium List 1 Accent 6" w:uiPriority="65"/>
+    <w:lsdException w:name="Medium List 2 Accent 6" w:uiPriority="66"/>
+    <w:lsdException w:name="Medium Grid 1 Accent 6" w:uiPriority="67"/>
+    <w:lsdException w:name="Medium Grid 2 Accent 6" w:uiPriority="68"/>
+    <w:lsdException w:name="Medium Grid 3 Accent 6" w:uiPriority="69"/>
+    <w:lsdException w:name="Dark List Accent 6" w:uiPriority="70"/>
+    <w:lsdException w:name="Colorful Shading Accent 6" w:uiPriority="71"/>
+    <w:lsdException w:name="Colorful List Accent 6" w:uiPriority="72"/>
+    <w:lsdException w:name="Colorful Grid Accent 6" w:uiPriority="73"/>
+    <w:lsdException w:name="Subtle Emphasis" w:uiPriority="19" w:qFormat="1"/>
+    <w:lsdException w:name="Intense Emphasis" w:uiPriority="21" w:qFormat="1"/>
+    <w:lsdException w:name="Subtle Reference" w:uiPriority="31" w:qFormat="1"/>
+    <w:lsdException w:name="Intense Reference" w:uiPriority="32" w:qFormat="1"/>
+    <w:lsdException w:name="Book Title" w:uiPriority="33" w:qFormat="1"/>
+    <w:lsdException w:name="Bibliography" w:semiHidden="1" w:uiPriority="37" w:unhideWhenUsed="1"/>
+    <w:lsdException w:name="TOC Heading" w:semiHidden="1" w:uiPriority="39" w:unhideWhenUsed="1" w:qFormat="1"/>
+    <w:lsdException w:name="Plain Table 1" w:uiPriority="41"/>
+    <w:lsdException w:name="Plain Table 2" w:uiPriority="42"/>
+    <w:lsdException w:name="Plain Table 3" w:uiPriority="43"/>
+    <w:lsdException w:name="Plain Table 4" w:uiPriority="44"/>
+    <w:lsdException w:name="Plain Table 5" w:uiPriority="45"/>
+    <w:lsdException w:name="Grid Table Light" w:uiPriority="40"/>
+    <w:lsdException w:name="Grid Table 1 Light" w:uiPriority="46"/>
+    <w:lsdException w:name="Grid Table 2" w:uiPriority="47"/>
+    <w:lsdException w:name="Grid Table 3" w:uiPriority="48"/>
+    <w:lsdException w:name="Grid Table 4" w:uiPriority="49"/>
+    <w:lsdException w:name="Grid Table 5 Dark" w:uiPriority="50"/>
+    <w:lsdException w:name="Grid Table 6 Colorful" w:uiPriority="51"/>
+    <w:lsdException w:name="Grid Table 7 Colorful" w:uiPriority="52"/>
+    <w:lsdException w:name="Grid Table 1 Light Accent 1" w:uiPriority="46"/>
+    <w:lsdException w:name="Grid Table 2 Accent 1" w:uiPriority="47"/>
+    <w:lsdException w:name="Grid Table 3 Accent 1" w:uiPriority="48"/>
+    <w:lsdException w:name="Grid Table 4 Accent 1" w:uiPriority="49"/>
+    <w:lsdException w:name="Grid Table 5 Dark Accent 1" w:uiPriority="50"/>
+    <w:lsdException w:name="Grid Table 6 Colorful Accent 1" w:uiPriority="51"/>
+    <w:lsdException w:name="Grid Table 7 Colorful Accent 1" w:uiPriority="52"/>
+    <w:lsdException w:name="Grid Table 1 Light Accent 2" w:uiPriority="46"/>
+    <w:lsdException w:name="Grid Table 2 Accent 2" w:uiPriority="47"/>
+    <w:lsdException w:name="Grid Table 3 Accent 2" w:uiPriority="48"/>
+    <w:lsdException w:name="Grid Table 4 Accent 2" w:uiPriority="49"/>
+    <w:lsdException w:name="Grid Table 5 Dark Accent 2" w:uiPriority="50"/>
+    <w:lsdException w:name="Grid Table 6 Colorful Accent 2" w:uiPriority="51"/>
+    <w:lsdException w:name="Grid Table 7 Colorful Accent 2" w:uiPriority="52"/>
+    <w:lsdException w:name="Grid Table 1 Light Accent 3" w:uiPriority="46"/>
+    <w:lsdException w:name="Grid Table 2 Accent 3" w:uiPriority="47"/>
+    <w:lsdException w:name="Grid Table 3 Accent 3" w:uiPriority="48"/>
+    <w:lsdException w:name="Grid Table 4 Accent 3" w:uiPriority="49"/>
+    <w:lsdException w:name="Grid Table 5 Dark Accent 3" w:uiPriority="50"/>
+    <w:lsdException w:name="Grid Table 6 Colorful Accent 3" w:uiPriority="51"/>
+    <w:lsdException w:name="Grid Table 7 Colorful Accent 3" w:uiPriority="52"/>
+    <w:lsdException w:name="Grid Table 1 Light Accent 4" w:uiPriority="46"/>
+    <w:lsdException w:name="Grid Table 2 Accent 4" w:uiPriority="47"/>
+    <w:lsdException w:name="Grid Table 3 Accent 4" w:uiPriority="48"/>
+    <w:lsdException w:name="Grid Table 4 Accent 4" w:uiPriority="49"/>
+    <w:lsdException w:name="Grid Table 5 Dark Accent 4" w:uiPriority="50"/>
+    <w:lsdException w:name="Grid Table 6 Colorful Accent 4" w:uiPriority="51"/>
+    <w:lsdException w:name="Grid Table 7 Colorful Accent 4" w:uiPriority="52"/>
+    <w:lsdException w:name="Grid Table 1 Light Accent 5" w:uiPriority="46"/>
+    <w:lsdException w:name="Grid Table 2 Accent 5" w:uiPriority="47"/>
+    <w:lsdException w:name="Grid Table 3 Accent 5" w:uiPriority="48"/>
+    <w:lsdException w:name="Grid Table 4 Accent 5" w:uiPriority="49"/>
+    <w:lsdException w:name="Grid Table 5 Dark Accent 5" w:uiPriority="50"/>
+    <w:lsdException w:name="Grid Table 6 Colorful Accent 5" w:uiPriority="51"/>
+    <w:lsdException w:name="Grid Table 7 Colorful Accent 5" w:uiPriority="52"/>
+    <w:lsdException w:name="Grid Table 1 Light Accent 6" w:uiPriority="46"/>
+    <w:lsdException w:name="Grid Table 2 Accent 6" w:uiPriority="47"/>
+    <w:lsdException w:name="Grid Table 3 Accent 6" w:uiPriority="48"/>
+    <w:lsdException w:name="Grid Table 4 Accent 6" w:uiPriority="49"/>
+    <w:lsdException w:name="Grid Table 5 Dark Accent 6" w:uiPriority="50"/>
+    <w:lsdException w:name="Grid Table 6 Colorful Accent 6" w:uiPriority="51"/>
+    <w:lsdException w:name="Grid Table 7 Colorful Accent 6" w:uiPriority="52"/>
+    <w:lsdException w:name="List Table 1 Light" w:uiPriority="46"/>
+    <w:lsdException w:name="List Table 2" w:uiPriority="47"/>
+    <w:lsdException w:name="List Table 3" w:uiPriority="48"/>
+    <w:lsdException w:name="List Table 4" w:uiPriority="49"/>
+    <w:lsdException w:name="List Table 5 Dark" w:uiPriority="50"/>
+    <w:lsdException w:name="List Table 6 Colorful" w:uiPriority="51"/>
+    <w:lsdException w:name="List Table 7 Colorful" w:uiPriority="52"/>
+    <w:lsdException w:name="List Table 1 Light Accent 1" w:uiPriority="46"/>
+    <w:lsdException w:name="List Table 2 Accent 1" w:uiPriority="47"/>
+    <w:lsdException w:name="List Table 3 Accent 1" w:uiPriority="48"/>
+    <w:lsdException w:name="List Table 4 Accent 1" w:uiPriority="49"/>
+    <w:lsdException w:name="List Table 5 Dark Accent 1" w:uiPriority="50"/>
+    <w:lsdException w:name="List Table 6 Colorful Accent 1" w:uiPriority="51"/>
+    <w:lsdException w:name="List Table 7 Colorful Accent 1" w:uiPriority="52"/>
+    <w:lsdException w:name="List Table 1 Light Accent 2" w:uiPriority="46"/>
+    <w:lsdException w:name="List Table 2 Accent 2" w:uiPriority="47"/>
+    <w:lsdException w:name="List Table 3 Accent 2" w:uiPriority="48"/>
+    <w:lsdException w:name="List Table 4 Accent 2" w:uiPriority="49"/>
+    <w:lsdException w:name="List Table 5 Dark Accent 2" w:uiPriority="50"/>
+    <w:lsdException w:name="List Table 6 Colorful Accent 2" w:uiPriority="51"/>
+    <w:lsdException w:name="List Table 7 Colorful Accent 2" w:uiPriority="52"/>
+    <w:lsdException w:name="List Table 1 Light Accent 3" w:uiPriority="46"/>
+    <w:lsdException w:name="List Table 2 Accent 3" w:uiPriority="47"/>
+    <w:lsdException w:name="List Table 3 Accent 3" w:uiPriority="48"/>
+    <w:lsdException w:name="List Table 4 Accent 3" w:uiPriority="49"/>
+    <w:lsdException w:name="List Table 5 Dark Accent 3" w:uiPriority="50"/>
+    <w:lsdException w:name="List Table 6 Colorful Accent 3" w:uiPriority="51"/>
+    <w:lsdException w:name="List Table 7 Colorful Accent 3" w:uiPriority="52"/>
+    <w:lsdException w:name="List Table 1 Light Accent 4" w:uiPriority="46"/>
+    <w:lsdException w:name="List Table 2 Accent 4" w:uiPriority="47"/>
+    <w:lsdException w:name="List Table 3 Accent 4" w:uiPriority="48"/>
+    <w:lsdException w:name="List Table 4 Accent 4" w:uiPriority="49"/>
+    <w:lsdException w:name="List Table 5 Dark Accent 4" w:uiPriority="50"/>
+    <w:lsdException w:name="List Table 6 Colorful Accent 4" w:uiPriority="51"/>
+    <w:lsdException w:name="List Table 7 Colorful Accent 4" w:uiPriority="52"/>
+    <w:lsdException w:name="List Table 1 Light Accent 5" w:uiPriority="46"/>
+    <w:lsdException w:name="List Table 2 Accent 5" w:uiPriority="47"/>
+    <w:lsdException w:name="List Table 3 Accent 5" w:uiPriority="48"/>
+    <w:lsdException w:name="List Table 4 Accent 5" w:uiPriority="49"/>
+    <w:lsdException w:name="List Table 5 Dark Accent 5" w:uiPriority="50"/>
+    <w:lsdException w:name="List Table 6 Colorful Accent 5" w:uiPriority="51"/>
+    <w:lsdException w:name="List Table 7 Colorful Accent 5" w:uiPriority="52"/>
+    <w:lsdException w:name="List Table 1 Light Accent 6" w:uiPriority="46"/>
+    <w:lsdException w:name="List Table 2 Accent 6" w:uiPriority="47"/>
+    <w:lsdException w:name="List Table 3 Accent 6" w:uiPriority="48"/>
+    <w:lsdException w:name="List Table 4 Accent 6" w:uiPriority="49"/>
+    <w:lsdException w:name="List Table 5 Dark Accent 6" w:uiPriority="50"/>
+    <w:lsdException w:name="List Table 6 Colorful Accent 6" w:uiPriority="51"/>
+    <w:lsdException w:name="List Table 7 Colorful Accent 6" w:uiPriority="52"/>
   </w:latentStyles>
   <w:style w:type="paragraph" w:default="1" w:styleId="Normal">
     <w:name w:val="Normal"/>
@@ -1369,7 +2240,6 @@
       <w:spacing w:after="0" w:line="240" w:lineRule="auto"/>
     </w:pPr>
     <w:tblPr>
-      <w:tblInd w:w="0" w:type="dxa"/>
       <w:tblBorders>
         <w:top w:val="single" w:sz="4" w:space="0" w:color="auto"/>
         <w:left w:val="single" w:sz="4" w:space="0" w:color="auto"/>
@@ -1378,203 +2248,7 @@
         <w:insideH w:val="single" w:sz="4" w:space="0" w:color="auto"/>
         <w:insideV w:val="single" w:sz="4" w:space="0" w:color="auto"/>
       </w:tblBorders>
-      <w:tblCellMar>
-        <w:top w:w="0" w:type="dxa"/>
-        <w:left w:w="108" w:type="dxa"/>
-        <w:bottom w:w="0" w:type="dxa"/>
-        <w:right w:w="108" w:type="dxa"/>
-      </w:tblCellMar>
     </w:tblPr>
-  </w:style>
-</w:styles>
-</file>
-
-<file path=word/stylesWithEffects.xml><?xml version="1.0" encoding="utf-8"?>
-<w:styles xmlns:wpc="http://schemas.microsoft.com/office/word/2010/wordprocessingCanvas" xmlns:mc="http://schemas.openxmlformats.org/markup-compatibility/2006" xmlns:o="urn:schemas-microsoft-com:office:office" xmlns:r="http://schemas.openxmlformats.org/officeDocument/2006/relationships" xmlns:m="http://schemas.openxmlformats.org/officeDocument/2006/math" xmlns:v="urn:schemas-microsoft-com:vml" xmlns:wp14="http://schemas.microsoft.com/office/word/2010/wordprocessingDrawing" xmlns:wp="http://schemas.openxmlformats.org/drawingml/2006/wordprocessingDrawing" xmlns:w10="urn:schemas-microsoft-com:office:word" xmlns:w="http://schemas.openxmlformats.org/wordprocessingml/2006/main" xmlns:w14="http://schemas.microsoft.com/office/word/2010/wordml" xmlns:wpg="http://schemas.microsoft.com/office/word/2010/wordprocessingGroup" xmlns:wpi="http://schemas.microsoft.com/office/word/2010/wordprocessingInk" xmlns:wne="http://schemas.microsoft.com/office/word/2006/wordml" xmlns:wps="http://schemas.microsoft.com/office/word/2010/wordprocessingShape" mc:Ignorable="w14 wp14">
-  <w:docDefaults>
-    <w:rPrDefault>
-      <w:rPr>
-        <w:rFonts w:asciiTheme="minorHAnsi" w:eastAsiaTheme="minorEastAsia" w:hAnsiTheme="minorHAnsi" w:cstheme="minorBidi"/>
-        <w:sz w:val="22"/>
-        <w:szCs w:val="22"/>
-        <w:lang w:val="pt-BR" w:eastAsia="pt-BR" w:bidi="ar-SA"/>
-      </w:rPr>
-    </w:rPrDefault>
-    <w:pPrDefault>
-      <w:pPr>
-        <w:spacing w:after="200" w:line="276" w:lineRule="auto"/>
-      </w:pPr>
-    </w:pPrDefault>
-  </w:docDefaults>
-  <w:latentStyles w:defLockedState="0" w:defUIPriority="99" w:defSemiHidden="1" w:defUnhideWhenUsed="1" w:defQFormat="0" w:count="267">
-    <w:lsdException w:name="Normal" w:semiHidden="0" w:uiPriority="0" w:unhideWhenUsed="0" w:qFormat="1"/>
-    <w:lsdException w:name="heading 1" w:semiHidden="0" w:uiPriority="9" w:unhideWhenUsed="0" w:qFormat="1"/>
-    <w:lsdException w:name="heading 2" w:uiPriority="9" w:qFormat="1"/>
-    <w:lsdException w:name="heading 3" w:uiPriority="9" w:qFormat="1"/>
-    <w:lsdException w:name="heading 4" w:uiPriority="9" w:qFormat="1"/>
-    <w:lsdException w:name="heading 5" w:uiPriority="9" w:qFormat="1"/>
-    <w:lsdException w:name="heading 6" w:uiPriority="9" w:qFormat="1"/>
-    <w:lsdException w:name="heading 7" w:uiPriority="9" w:qFormat="1"/>
-    <w:lsdException w:name="heading 8" w:uiPriority="9" w:qFormat="1"/>
-    <w:lsdException w:name="heading 9" w:uiPriority="9" w:qFormat="1"/>
-    <w:lsdException w:name="toc 1" w:uiPriority="39"/>
-    <w:lsdException w:name="toc 2" w:uiPriority="39"/>
-    <w:lsdException w:name="toc 3" w:uiPriority="39"/>
-    <w:lsdException w:name="toc 4" w:uiPriority="39"/>
-    <w:lsdException w:name="toc 5" w:uiPriority="39"/>
-    <w:lsdException w:name="toc 6" w:uiPriority="39"/>
-    <w:lsdException w:name="toc 7" w:uiPriority="39"/>
-    <w:lsdException w:name="toc 8" w:uiPriority="39"/>
-    <w:lsdException w:name="toc 9" w:uiPriority="39"/>
-    <w:lsdException w:name="caption" w:uiPriority="35" w:qFormat="1"/>
-    <w:lsdException w:name="Title" w:semiHidden="0" w:uiPriority="10" w:unhideWhenUsed="0" w:qFormat="1"/>
-    <w:lsdException w:name="Default Paragraph Font" w:uiPriority="1"/>
-    <w:lsdException w:name="Subtitle" w:semiHidden="0" w:uiPriority="11" w:unhideWhenUsed="0" w:qFormat="1"/>
-    <w:lsdException w:name="Strong" w:semiHidden="0" w:uiPriority="22" w:unhideWhenUsed="0" w:qFormat="1"/>
-    <w:lsdException w:name="Emphasis" w:semiHidden="0" w:uiPriority="20" w:unhideWhenUsed="0" w:qFormat="1"/>
-    <w:lsdException w:name="Table Grid" w:semiHidden="0" w:uiPriority="59" w:unhideWhenUsed="0"/>
-    <w:lsdException w:name="Placeholder Text" w:unhideWhenUsed="0"/>
-    <w:lsdException w:name="No Spacing" w:semiHidden="0" w:uiPriority="1" w:unhideWhenUsed="0" w:qFormat="1"/>
-    <w:lsdException w:name="Light Shading" w:semiHidden="0" w:uiPriority="60" w:unhideWhenUsed="0"/>
-    <w:lsdException w:name="Light List" w:semiHidden="0" w:uiPriority="61" w:unhideWhenUsed="0"/>
-    <w:lsdException w:name="Light Grid" w:semiHidden="0" w:uiPriority="62" w:unhideWhenUsed="0"/>
-    <w:lsdException w:name="Medium Shading 1" w:semiHidden="0" w:uiPriority="63" w:unhideWhenUsed="0"/>
-    <w:lsdException w:name="Medium Shading 2" w:semiHidden="0" w:uiPriority="64" w:unhideWhenUsed="0"/>
-    <w:lsdException w:name="Medium List 1" w:semiHidden="0" w:uiPriority="65" w:unhideWhenUsed="0"/>
-    <w:lsdException w:name="Medium List 2" w:semiHidden="0" w:uiPriority="66" w:unhideWhenUsed="0"/>
-    <w:lsdException w:name="Medium Grid 1" w:semiHidden="0" w:uiPriority="67" w:unhideWhenUsed="0"/>
-    <w:lsdException w:name="Medium Grid 2" w:semiHidden="0" w:uiPriority="68" w:unhideWhenUsed="0"/>
-    <w:lsdException w:name="Medium Grid 3" w:semiHidden="0" w:uiPriority="69" w:unhideWhenUsed="0"/>
-    <w:lsdException w:name="Dark List" w:semiHidden="0" w:uiPriority="70" w:unhideWhenUsed="0"/>
-    <w:lsdException w:name="Colorful Shading" w:semiHidden="0" w:uiPriority="71" w:unhideWhenUsed="0"/>
-    <w:lsdException w:name="Colorful List" w:semiHidden="0" w:uiPriority="72" w:unhideWhenUsed="0"/>
-    <w:lsdException w:name="Colorful Grid" w:semiHidden="0" w:uiPriority="73" w:unhideWhenUsed="0"/>
-    <w:lsdException w:name="Light Shading Accent 1" w:semiHidden="0" w:uiPriority="60" w:unhideWhenUsed="0"/>
-    <w:lsdException w:name="Light List Accent 1" w:semiHidden="0" w:uiPriority="61" w:unhideWhenUsed="0"/>
-    <w:lsdException w:name="Light Grid Accent 1" w:semiHidden="0" w:uiPriority="62" w:unhideWhenUsed="0"/>
-    <w:lsdException w:name="Medium Shading 1 Accent 1" w:semiHidden="0" w:uiPriority="63" w:unhideWhenUsed="0"/>
-    <w:lsdException w:name="Medium Shading 2 Accent 1" w:semiHidden="0" w:uiPriority="64" w:unhideWhenUsed="0"/>
-    <w:lsdException w:name="Medium List 1 Accent 1" w:semiHidden="0" w:uiPriority="65" w:unhideWhenUsed="0"/>
-    <w:lsdException w:name="Revision" w:unhideWhenUsed="0"/>
-    <w:lsdException w:name="List Paragraph" w:semiHidden="0" w:uiPriority="34" w:unhideWhenUsed="0" w:qFormat="1"/>
-    <w:lsdException w:name="Quote" w:semiHidden="0" w:uiPriority="29" w:unhideWhenUsed="0" w:qFormat="1"/>
-    <w:lsdException w:name="Intense Quote" w:semiHidden="0" w:uiPriority="30" w:unhideWhenUsed="0" w:qFormat="1"/>
-    <w:lsdException w:name="Medium List 2 Accent 1" w:semiHidden="0" w:uiPriority="66" w:unhideWhenUsed="0"/>
-    <w:lsdException w:name="Medium Grid 1 Accent 1" w:semiHidden="0" w:uiPriority="67" w:unhideWhenUsed="0"/>
-    <w:lsdException w:name="Medium Grid 2 Accent 1" w:semiHidden="0" w:uiPriority="68" w:unhideWhenUsed="0"/>
-    <w:lsdException w:name="Medium Grid 3 Accent 1" w:semiHidden="0" w:uiPriority="69" w:unhideWhenUsed="0"/>
-    <w:lsdException w:name="Dark List Accent 1" w:semiHidden="0" w:uiPriority="70" w:unhideWhenUsed="0"/>
-    <w:lsdException w:name="Colorful Shading Accent 1" w:semiHidden="0" w:uiPriority="71" w:unhideWhenUsed="0"/>
-    <w:lsdException w:name="Colorful List Accent 1" w:semiHidden="0" w:uiPriority="72" w:unhideWhenUsed="0"/>
-    <w:lsdException w:name="Colorful Grid Accent 1" w:semiHidden="0" w:uiPriority="73" w:unhideWhenUsed="0"/>
-    <w:lsdException w:name="Light Shading Accent 2" w:semiHidden="0" w:uiPriority="60" w:unhideWhenUsed="0"/>
-    <w:lsdException w:name="Light List Accent 2" w:semiHidden="0" w:uiPriority="61" w:unhideWhenUsed="0"/>
-    <w:lsdException w:name="Light Grid Accent 2" w:semiHidden="0" w:uiPriority="62" w:unhideWhenUsed="0"/>
-    <w:lsdException w:name="Medium Shading 1 Accent 2" w:semiHidden="0" w:uiPriority="63" w:unhideWhenUsed="0"/>
-    <w:lsdException w:name="Medium Shading 2 Accent 2" w:semiHidden="0" w:uiPriority="64" w:unhideWhenUsed="0"/>
-    <w:lsdException w:name="Medium List 1 Accent 2" w:semiHidden="0" w:uiPriority="65" w:unhideWhenUsed="0"/>
-    <w:lsdException w:name="Medium List 2 Accent 2" w:semiHidden="0" w:uiPriority="66" w:unhideWhenUsed="0"/>
-    <w:lsdException w:name="Medium Grid 1 Accent 2" w:semiHidden="0" w:uiPriority="67" w:unhideWhenUsed="0"/>
-    <w:lsdException w:name="Medium Grid 2 Accent 2" w:semiHidden="0" w:uiPriority="68" w:unhideWhenUsed="0"/>
-    <w:lsdException w:name="Medium Grid 3 Accent 2" w:semiHidden="0" w:uiPriority="69" w:unhideWhenUsed="0"/>
-    <w:lsdException w:name="Dark List Accent 2" w:semiHidden="0" w:uiPriority="70" w:unhideWhenUsed="0"/>
-    <w:lsdException w:name="Colorful Shading Accent 2" w:semiHidden="0" w:uiPriority="71" w:unhideWhenUsed="0"/>
-    <w:lsdException w:name="Colorful List Accent 2" w:semiHidden="0" w:uiPriority="72" w:unhideWhenUsed="0"/>
-    <w:lsdException w:name="Colorful Grid Accent 2" w:semiHidden="0" w:uiPriority="73" w:unhideWhenUsed="0"/>
-    <w:lsdException w:name="Light Shading Accent 3" w:semiHidden="0" w:uiPriority="60" w:unhideWhenUsed="0"/>
-    <w:lsdException w:name="Light List Accent 3" w:semiHidden="0" w:uiPriority="61" w:unhideWhenUsed="0"/>
-    <w:lsdException w:name="Light Grid Accent 3" w:semiHidden="0" w:uiPriority="62" w:unhideWhenUsed="0"/>
-    <w:lsdException w:name="Medium Shading 1 Accent 3" w:semiHidden="0" w:uiPriority="63" w:unhideWhenUsed="0"/>
-    <w:lsdException w:name="Medium Shading 2 Accent 3" w:semiHidden="0" w:uiPriority="64" w:unhideWhenUsed="0"/>
-    <w:lsdException w:name="Medium List 1 Accent 3" w:semiHidden="0" w:uiPriority="65" w:unhideWhenUsed="0"/>
-    <w:lsdException w:name="Medium List 2 Accent 3" w:semiHidden="0" w:uiPriority="66" w:unhideWhenUsed="0"/>
-    <w:lsdException w:name="Medium Grid 1 Accent 3" w:semiHidden="0" w:uiPriority="67" w:unhideWhenUsed="0"/>
-    <w:lsdException w:name="Medium Grid 2 Accent 3" w:semiHidden="0" w:uiPriority="68" w:unhideWhenUsed="0"/>
-    <w:lsdException w:name="Medium Grid 3 Accent 3" w:semiHidden="0" w:uiPriority="69" w:unhideWhenUsed="0"/>
-    <w:lsdException w:name="Dark List Accent 3" w:semiHidden="0" w:uiPriority="70" w:unhideWhenUsed="0"/>
-    <w:lsdException w:name="Colorful Shading Accent 3" w:semiHidden="0" w:uiPriority="71" w:unhideWhenUsed="0"/>
-    <w:lsdException w:name="Colorful List Accent 3" w:semiHidden="0" w:uiPriority="72" w:unhideWhenUsed="0"/>
-    <w:lsdException w:name="Colorful Grid Accent 3" w:semiHidden="0" w:uiPriority="73" w:unhideWhenUsed="0"/>
-    <w:lsdException w:name="Light Shading Accent 4" w:semiHidden="0" w:uiPriority="60" w:unhideWhenUsed="0"/>
-    <w:lsdException w:name="Light List Accent 4" w:semiHidden="0" w:uiPriority="61" w:unhideWhenUsed="0"/>
-    <w:lsdException w:name="Light Grid Accent 4" w:semiHidden="0" w:uiPriority="62" w:unhideWhenUsed="0"/>
-    <w:lsdException w:name="Medium Shading 1 Accent 4" w:semiHidden="0" w:uiPriority="63" w:unhideWhenUsed="0"/>
-    <w:lsdException w:name="Medium Shading 2 Accent 4" w:semiHidden="0" w:uiPriority="64" w:unhideWhenUsed="0"/>
-    <w:lsdException w:name="Medium List 1 Accent 4" w:semiHidden="0" w:uiPriority="65" w:unhideWhenUsed="0"/>
-    <w:lsdException w:name="Medium List 2 Accent 4" w:semiHidden="0" w:uiPriority="66" w:unhideWhenUsed="0"/>
-    <w:lsdException w:name="Medium Grid 1 Accent 4" w:semiHidden="0" w:uiPriority="67" w:unhideWhenUsed="0"/>
-    <w:lsdException w:name="Medium Grid 2 Accent 4" w:semiHidden="0" w:uiPriority="68" w:unhideWhenUsed="0"/>
-    <w:lsdException w:name="Medium Grid 3 Accent 4" w:semiHidden="0" w:uiPriority="69" w:unhideWhenUsed="0"/>
-    <w:lsdException w:name="Dark List Accent 4" w:semiHidden="0" w:uiPriority="70" w:unhideWhenUsed="0"/>
-    <w:lsdException w:name="Colorful Shading Accent 4" w:semiHidden="0" w:uiPriority="71" w:unhideWhenUsed="0"/>
-    <w:lsdException w:name="Colorful List Accent 4" w:semiHidden="0" w:uiPriority="72" w:unhideWhenUsed="0"/>
-    <w:lsdException w:name="Colorful Grid Accent 4" w:semiHidden="0" w:uiPriority="73" w:unhideWhenUsed="0"/>
-    <w:lsdException w:name="Light Shading Accent 5" w:semiHidden="0" w:uiPriority="60" w:unhideWhenUsed="0"/>
-    <w:lsdException w:name="Light List Accent 5" w:semiHidden="0" w:uiPriority="61" w:unhideWhenUsed="0"/>
-    <w:lsdException w:name="Light Grid Accent 5" w:semiHidden="0" w:uiPriority="62" w:unhideWhenUsed="0"/>
-    <w:lsdException w:name="Medium Shading 1 Accent 5" w:semiHidden="0" w:uiPriority="63" w:unhideWhenUsed="0"/>
-    <w:lsdException w:name="Medium Shading 2 Accent 5" w:semiHidden="0" w:uiPriority="64" w:unhideWhenUsed="0"/>
-    <w:lsdException w:name="Medium List 1 Accent 5" w:semiHidden="0" w:uiPriority="65" w:unhideWhenUsed="0"/>
-    <w:lsdException w:name="Medium List 2 Accent 5" w:semiHidden="0" w:uiPriority="66" w:unhideWhenUsed="0"/>
-    <w:lsdException w:name="Medium Grid 1 Accent 5" w:semiHidden="0" w:uiPriority="67" w:unhideWhenUsed="0"/>
-    <w:lsdException w:name="Medium Grid 2 Accent 5" w:semiHidden="0" w:uiPriority="68" w:unhideWhenUsed="0"/>
-    <w:lsdException w:name="Medium Grid 3 Accent 5" w:semiHidden="0" w:uiPriority="69" w:unhideWhenUsed="0"/>
-    <w:lsdException w:name="Dark List Accent 5" w:semiHidden="0" w:uiPriority="70" w:unhideWhenUsed="0"/>
-    <w:lsdException w:name="Colorful Shading Accent 5" w:semiHidden="0" w:uiPriority="71" w:unhideWhenUsed="0"/>
-    <w:lsdException w:name="Colorful List Accent 5" w:semiHidden="0" w:uiPriority="72" w:unhideWhenUsed="0"/>
-    <w:lsdException w:name="Colorful Grid Accent 5" w:semiHidden="0" w:uiPriority="73" w:unhideWhenUsed="0"/>
-    <w:lsdException w:name="Light Shading Accent 6" w:semiHidden="0" w:uiPriority="60" w:unhideWhenUsed="0"/>
-    <w:lsdException w:name="Light List Accent 6" w:semiHidden="0" w:uiPriority="61" w:unhideWhenUsed="0"/>
-    <w:lsdException w:name="Light Grid Accent 6" w:semiHidden="0" w:uiPriority="62" w:unhideWhenUsed="0"/>
-    <w:lsdException w:name="Medium Shading 1 Accent 6" w:semiHidden="0" w:uiPriority="63" w:unhideWhenUsed="0"/>
-    <w:lsdException w:name="Medium Shading 2 Accent 6" w:semiHidden="0" w:uiPriority="64" w:unhideWhenUsed="0"/>
-    <w:lsdException w:name="Medium List 1 Accent 6" w:semiHidden="0" w:uiPriority="65" w:unhideWhenUsed="0"/>
-    <w:lsdException w:name="Medium List 2 Accent 6" w:semiHidden="0" w:uiPriority="66" w:unhideWhenUsed="0"/>
-    <w:lsdException w:name="Medium Grid 1 Accent 6" w:semiHidden="0" w:uiPriority="67" w:unhideWhenUsed="0"/>
-    <w:lsdException w:name="Medium Grid 2 Accent 6" w:semiHidden="0" w:uiPriority="68" w:unhideWhenUsed="0"/>
-    <w:lsdException w:name="Medium Grid 3 Accent 6" w:semiHidden="0" w:uiPriority="69" w:unhideWhenUsed="0"/>
-    <w:lsdException w:name="Dark List Accent 6" w:semiHidden="0" w:uiPriority="70" w:unhideWhenUsed="0"/>
-    <w:lsdException w:name="Colorful Shading Accent 6" w:semiHidden="0" w:uiPriority="71" w:unhideWhenUsed="0"/>
-    <w:lsdException w:name="Colorful List Accent 6" w:semiHidden="0" w:uiPriority="72" w:unhideWhenUsed="0"/>
-    <w:lsdException w:name="Colorful Grid Accent 6" w:semiHidden="0" w:uiPriority="73" w:unhideWhenUsed="0"/>
-    <w:lsdException w:name="Subtle Emphasis" w:semiHidden="0" w:uiPriority="19" w:unhideWhenUsed="0" w:qFormat="1"/>
-    <w:lsdException w:name="Intense Emphasis" w:semiHidden="0" w:uiPriority="21" w:unhideWhenUsed="0" w:qFormat="1"/>
-    <w:lsdException w:name="Subtle Reference" w:semiHidden="0" w:uiPriority="31" w:unhideWhenUsed="0" w:qFormat="1"/>
-    <w:lsdException w:name="Intense Reference" w:semiHidden="0" w:uiPriority="32" w:unhideWhenUsed="0" w:qFormat="1"/>
-    <w:lsdException w:name="Book Title" w:semiHidden="0" w:uiPriority="33" w:unhideWhenUsed="0" w:qFormat="1"/>
-    <w:lsdException w:name="Bibliography" w:uiPriority="37"/>
-    <w:lsdException w:name="TOC Heading" w:uiPriority="39" w:qFormat="1"/>
-  </w:latentStyles>
-  <w:style w:type="paragraph" w:default="1" w:styleId="Normal">
-    <w:name w:val="Normal"/>
-    <w:qFormat/>
-  </w:style>
-  <w:style w:type="character" w:default="1" w:styleId="Fontepargpadro">
-    <w:name w:val="Default Paragraph Font"/>
-    <w:uiPriority w:val="1"/>
-    <w:semiHidden/>
-    <w:unhideWhenUsed/>
-  </w:style>
-  <w:style w:type="table" w:default="1" w:styleId="Tabelanormal">
-    <w:name w:val="Normal Table"/>
-    <w:uiPriority w:val="99"/>
-    <w:semiHidden/>
-    <w:unhideWhenUsed/>
-    <w:tblPr>
-      <w:tblInd w:w="0" w:type="dxa"/>
-      <w:tblCellMar>
-        <w:top w:w="0" w:type="dxa"/>
-        <w:left w:w="108" w:type="dxa"/>
-        <w:bottom w:w="0" w:type="dxa"/>
-        <w:right w:w="108" w:type="dxa"/>
-      </w:tblCellMar>
-    </w:tblPr>
-  </w:style>
-  <w:style w:type="numbering" w:default="1" w:styleId="Semlista">
-    <w:name w:val="No List"/>
-    <w:uiPriority w:val="99"/>
-    <w:semiHidden/>
-    <w:unhideWhenUsed/>
   </w:style>
 </w:styles>
 </file>
@@ -1867,7 +2541,7 @@
 </file>
 
 <file path=customXml/itemProps1.xml><?xml version="1.0" encoding="utf-8"?>
-<ds:datastoreItem xmlns:ds="http://schemas.openxmlformats.org/officeDocument/2006/customXml" ds:itemID="{557A8461-6A69-4062-AC82-6E1827D771F4}">
+<ds:datastoreItem xmlns:ds="http://schemas.openxmlformats.org/officeDocument/2006/customXml" ds:itemID="{9412867A-E597-4D1E-A1ED-9C42FDC3234E}">
   <ds:schemaRefs>
     <ds:schemaRef ds:uri="http://schemas.openxmlformats.org/officeDocument/2006/bibliography"/>
   </ds:schemaRefs>

</xml_diff>

<commit_message>
[versão 2.2]Unificação do diagrama do aplicativo
</commit_message>
<xml_diff>
--- a/1.4 Processos a serem informatizados.docx
+++ b/1.4 Processos a serem informatizados.docx
@@ -725,7 +725,14 @@
                 <w:rFonts w:ascii="Arial" w:hAnsi="Arial" w:cs="Arial"/>
                 <w:b/>
               </w:rPr>
-              <w:t xml:space="preserve">Abrir máquina </w:t>
+              <w:t>Operações da</w:t>
+            </w:r>
+            <w:r>
+              <w:rPr>
+                <w:rFonts w:ascii="Arial" w:hAnsi="Arial" w:cs="Arial"/>
+                <w:b/>
+              </w:rPr>
+              <w:t xml:space="preserve"> máquina </w:t>
             </w:r>
           </w:p>
         </w:tc>
@@ -761,53 +768,62 @@
             </w:pPr>
             <w:r>
               <w:rPr>
-                <w:rFonts w:ascii="Arial" w:hAnsi="Arial" w:cs="Arial"/>
-                <w:b/>
-                <w:bCs/>
-              </w:rPr>
-              <w:pict>
-                <v:shapetype id="_x0000_t75" coordsize="21600,21600" o:spt="75" o:preferrelative="t" path="m@4@5l@4@11@9@11@9@5xe" filled="f" stroked="f">
-                  <v:stroke joinstyle="miter"/>
-                  <v:formulas>
-                    <v:f eqn="if lineDrawn pixelLineWidth 0"/>
-                    <v:f eqn="sum @0 1 0"/>
-                    <v:f eqn="sum 0 0 @1"/>
-                    <v:f eqn="prod @2 1 2"/>
-                    <v:f eqn="prod @3 21600 pixelWidth"/>
-                    <v:f eqn="prod @3 21600 pixelHeight"/>
-                    <v:f eqn="sum @0 0 1"/>
-                    <v:f eqn="prod @6 1 2"/>
-                    <v:f eqn="prod @7 21600 pixelWidth"/>
-                    <v:f eqn="sum @8 21600 0"/>
-                    <v:f eqn="prod @7 21600 pixelHeight"/>
-                    <v:f eqn="sum @10 21600 0"/>
-                  </v:formulas>
-                  <v:path o:extrusionok="f" gradientshapeok="t" o:connecttype="rect"/>
-                  <o:lock v:ext="edit" aspectratio="t"/>
-                </v:shapetype>
-                <v:shape id="_x0000_i1025" type="#_x0000_t75" style="width:406.5pt;height:562.5pt">
-                  <v:imagedata r:id="rId11" o:title="abrir"/>
-                </v:shape>
-              </w:pict>
-            </w:r>
-          </w:p>
-          <w:p>
-            <w:pPr>
-              <w:pStyle w:val="Cabealho"/>
-              <w:jc w:val="center"/>
-              <w:rPr>
-                <w:rFonts w:ascii="Arial" w:hAnsi="Arial" w:cs="Arial"/>
-                <w:b/>
-                <w:bCs/>
-              </w:rPr>
-            </w:pPr>
+                <w:noProof/>
+                <w:lang w:eastAsia="pt-BR"/>
+              </w:rPr>
+              <w:drawing>
+                <wp:inline distT="0" distB="0" distL="0" distR="0">
+                  <wp:extent cx="3864334" cy="8253973"/>
+                  <wp:effectExtent l="0" t="0" r="0" b="0"/>
+                  <wp:docPr id="5" name="Imagem 5" descr="C:\Users\Lucas\AppData\Local\Microsoft\Windows\INetCache\Content.Word\Operações da máquina.png"/>
+                  <wp:cNvGraphicFramePr>
+                    <a:graphicFrameLocks xmlns:a="http://schemas.openxmlformats.org/drawingml/2006/main" noChangeAspect="1"/>
+                  </wp:cNvGraphicFramePr>
+                  <a:graphic xmlns:a="http://schemas.openxmlformats.org/drawingml/2006/main">
+                    <a:graphicData uri="http://schemas.openxmlformats.org/drawingml/2006/picture">
+                      <pic:pic xmlns:pic="http://schemas.openxmlformats.org/drawingml/2006/picture">
+                        <pic:nvPicPr>
+                          <pic:cNvPr id="0" name="Picture 7" descr="C:\Users\Lucas\AppData\Local\Microsoft\Windows\INetCache\Content.Word\Operações da máquina.png"/>
+                          <pic:cNvPicPr>
+                            <a:picLocks noChangeAspect="1" noChangeArrowheads="1"/>
+                          </pic:cNvPicPr>
+                        </pic:nvPicPr>
+                        <pic:blipFill>
+                          <a:blip r:embed="rId11">
+                            <a:extLst>
+                              <a:ext uri="{28A0092B-C50C-407E-A947-70E740481C1C}">
+                                <a14:useLocalDpi xmlns:a14="http://schemas.microsoft.com/office/drawing/2010/main" val="0"/>
+                              </a:ext>
+                            </a:extLst>
+                          </a:blip>
+                          <a:srcRect/>
+                          <a:stretch>
+                            <a:fillRect/>
+                          </a:stretch>
+                        </pic:blipFill>
+                        <pic:spPr bwMode="auto">
+                          <a:xfrm>
+                            <a:off x="0" y="0"/>
+                            <a:ext cx="3875299" cy="8277394"/>
+                          </a:xfrm>
+                          <a:prstGeom prst="rect">
+                            <a:avLst/>
+                          </a:prstGeom>
+                          <a:noFill/>
+                          <a:ln>
+                            <a:noFill/>
+                          </a:ln>
+                        </pic:spPr>
+                      </pic:pic>
+                    </a:graphicData>
+                  </a:graphic>
+                </wp:inline>
+              </w:drawing>
+            </w:r>
           </w:p>
         </w:tc>
       </w:tr>
     </w:tbl>
-    <w:p/>
-    <w:p/>
-    <w:p/>
     <w:p/>
     <w:tbl>
       <w:tblPr>
@@ -863,30 +879,7 @@
                 <w:rFonts w:ascii="Arial" w:hAnsi="Arial" w:cs="Arial"/>
                 <w:b/>
               </w:rPr>
-              <w:t xml:space="preserve"> – </w:t>
-            </w:r>
-            <w:proofErr w:type="gramStart"/>
-            <w:r>
-              <w:rPr>
-                <w:rFonts w:ascii="Arial" w:hAnsi="Arial" w:cs="Arial"/>
-                <w:b/>
-              </w:rPr>
-              <w:t xml:space="preserve">Fechar </w:t>
-            </w:r>
-            <w:r>
-              <w:rPr>
-                <w:rFonts w:ascii="Arial" w:hAnsi="Arial" w:cs="Arial"/>
-                <w:b/>
-              </w:rPr>
-              <w:t xml:space="preserve"> máquina</w:t>
-            </w:r>
-            <w:proofErr w:type="gramEnd"/>
-            <w:r>
-              <w:rPr>
-                <w:rFonts w:ascii="Arial" w:hAnsi="Arial" w:cs="Arial"/>
-                <w:b/>
-              </w:rPr>
-              <w:t xml:space="preserve"> </w:t>
+              <w:t xml:space="preserve"> –Solicitação de alocação</w:t>
             </w:r>
           </w:p>
         </w:tc>
@@ -913,88 +906,45 @@
           <w:p>
             <w:pPr>
               <w:pStyle w:val="Cabealho"/>
-              <w:tabs>
-                <w:tab w:val="left" w:pos="1800"/>
-              </w:tabs>
+              <w:jc w:val="center"/>
               <w:rPr>
                 <w:rFonts w:ascii="Arial" w:hAnsi="Arial" w:cs="Arial"/>
                 <w:b/>
                 <w:bCs/>
               </w:rPr>
             </w:pPr>
-            <w:r>
-              <w:rPr>
-                <w:rFonts w:ascii="Arial" w:hAnsi="Arial" w:cs="Arial"/>
-                <w:b/>
-                <w:bCs/>
-              </w:rPr>
-              <w:tab/>
-            </w:r>
-            <w:r>
-              <w:rPr>
-                <w:rFonts w:ascii="Arial" w:hAnsi="Arial" w:cs="Arial"/>
-                <w:b/>
-                <w:bCs/>
+            <w:bookmarkStart w:id="0" w:name="_GoBack"/>
+            <w:r>
+              <w:rPr>
                 <w:noProof/>
                 <w:lang w:eastAsia="pt-BR"/>
               </w:rPr>
-              <w:drawing>
-                <wp:inline distT="0" distB="0" distL="0" distR="0">
-                  <wp:extent cx="5353050" cy="7134225"/>
-                  <wp:effectExtent l="0" t="0" r="0" b="0"/>
-                  <wp:docPr id="1" name="Imagem 1" descr="C:\Users\Lucas\AppData\Local\Microsoft\Windows\INetCache\Content.Word\fecharMaquina.png"/>
-                  <wp:cNvGraphicFramePr>
-                    <a:graphicFrameLocks xmlns:a="http://schemas.openxmlformats.org/drawingml/2006/main" noChangeAspect="1"/>
-                  </wp:cNvGraphicFramePr>
-                  <a:graphic xmlns:a="http://schemas.openxmlformats.org/drawingml/2006/main">
-                    <a:graphicData uri="http://schemas.openxmlformats.org/drawingml/2006/picture">
-                      <pic:pic xmlns:pic="http://schemas.openxmlformats.org/drawingml/2006/picture">
-                        <pic:nvPicPr>
-                          <pic:cNvPr id="0" name="Picture 5" descr="C:\Users\Lucas\AppData\Local\Microsoft\Windows\INetCache\Content.Word\fecharMaquina.png"/>
-                          <pic:cNvPicPr>
-                            <a:picLocks noChangeAspect="1" noChangeArrowheads="1"/>
-                          </pic:cNvPicPr>
-                        </pic:nvPicPr>
-                        <pic:blipFill>
-                          <a:blip r:embed="rId12">
-                            <a:extLst>
-                              <a:ext uri="{28A0092B-C50C-407E-A947-70E740481C1C}">
-                                <a14:useLocalDpi xmlns:a14="http://schemas.microsoft.com/office/drawing/2010/main" val="0"/>
-                              </a:ext>
-                            </a:extLst>
-                          </a:blip>
-                          <a:srcRect/>
-                          <a:stretch>
-                            <a:fillRect/>
-                          </a:stretch>
-                        </pic:blipFill>
-                        <pic:spPr bwMode="auto">
-                          <a:xfrm>
-                            <a:off x="0" y="0"/>
-                            <a:ext cx="5353050" cy="7134225"/>
-                          </a:xfrm>
-                          <a:prstGeom prst="rect">
-                            <a:avLst/>
-                          </a:prstGeom>
-                          <a:noFill/>
-                          <a:ln>
-                            <a:noFill/>
-                          </a:ln>
-                        </pic:spPr>
-                      </pic:pic>
-                    </a:graphicData>
-                  </a:graphic>
-                </wp:inline>
-              </w:drawing>
-            </w:r>
-            <w:r>
-              <w:rPr>
-                <w:rFonts w:ascii="Arial" w:hAnsi="Arial" w:cs="Arial"/>
-                <w:b/>
-                <w:bCs/>
-              </w:rPr>
-              <w:tab/>
-            </w:r>
+              <w:pict>
+                <v:shapetype id="_x0000_t75" coordsize="21600,21600" o:spt="75" o:preferrelative="t" path="m@4@5l@4@11@9@11@9@5xe" filled="f" stroked="f">
+                  <v:stroke joinstyle="miter"/>
+                  <v:formulas>
+                    <v:f eqn="if lineDrawn pixelLineWidth 0"/>
+                    <v:f eqn="sum @0 1 0"/>
+                    <v:f eqn="sum 0 0 @1"/>
+                    <v:f eqn="prod @2 1 2"/>
+                    <v:f eqn="prod @3 21600 pixelWidth"/>
+                    <v:f eqn="prod @3 21600 pixelHeight"/>
+                    <v:f eqn="sum @0 0 1"/>
+                    <v:f eqn="prod @6 1 2"/>
+                    <v:f eqn="prod @7 21600 pixelWidth"/>
+                    <v:f eqn="sum @8 21600 0"/>
+                    <v:f eqn="prod @7 21600 pixelHeight"/>
+                    <v:f eqn="sum @10 21600 0"/>
+                  </v:formulas>
+                  <v:path o:extrusionok="f" gradientshapeok="t" o:connecttype="rect"/>
+                  <o:lock v:ext="edit" aspectratio="t"/>
+                </v:shapetype>
+                <v:shape id="_x0000_i1025" type="#_x0000_t75" style="width:339.95pt;height:606.05pt">
+                  <v:imagedata r:id="rId12" o:title="Solicitação de alocação de máquina"/>
+                </v:shape>
+              </w:pict>
+            </w:r>
+            <w:bookmarkEnd w:id="0"/>
           </w:p>
           <w:p>
             <w:pPr>
@@ -1010,7 +960,6 @@
         </w:tc>
       </w:tr>
     </w:tbl>
-    <w:p/>
     <w:p/>
     <w:p/>
     <w:tbl>
@@ -1067,316 +1016,7 @@
                 <w:rFonts w:ascii="Arial" w:hAnsi="Arial" w:cs="Arial"/>
                 <w:b/>
               </w:rPr>
-              <w:t xml:space="preserve"> – </w:t>
-            </w:r>
-            <w:r>
-              <w:rPr>
-                <w:rFonts w:ascii="Arial" w:hAnsi="Arial" w:cs="Arial"/>
-                <w:b/>
-              </w:rPr>
-              <w:t>Informar recolhimento da</w:t>
-            </w:r>
-            <w:r>
-              <w:rPr>
-                <w:rFonts w:ascii="Arial" w:hAnsi="Arial" w:cs="Arial"/>
-                <w:b/>
-              </w:rPr>
-              <w:t xml:space="preserve"> máquina </w:t>
-            </w:r>
-          </w:p>
-        </w:tc>
-      </w:tr>
-      <w:tr>
-        <w:tc>
-          <w:tcPr>
-            <w:tcW w:w="9283" w:type="dxa"/>
-            <w:tcBorders>
-              <w:bottom w:val="single" w:sz="4" w:space="0" w:color="auto"/>
-            </w:tcBorders>
-          </w:tcPr>
-          <w:p>
-            <w:pPr>
-              <w:pStyle w:val="Cabealho"/>
-              <w:rPr>
-                <w:rFonts w:ascii="Arial" w:hAnsi="Arial" w:cs="Arial"/>
-                <w:b/>
-                <w:bCs/>
-                <w:color w:val="808080" w:themeColor="background1" w:themeShade="80"/>
-              </w:rPr>
-            </w:pPr>
-          </w:p>
-          <w:p>
-            <w:pPr>
-              <w:pStyle w:val="Cabealho"/>
-              <w:jc w:val="center"/>
-              <w:rPr>
-                <w:rFonts w:ascii="Arial" w:hAnsi="Arial" w:cs="Arial"/>
-                <w:b/>
-                <w:bCs/>
-              </w:rPr>
-            </w:pPr>
-            <w:r>
-              <w:rPr>
-                <w:rFonts w:ascii="Arial" w:hAnsi="Arial" w:cs="Arial"/>
-                <w:b/>
-                <w:bCs/>
-              </w:rPr>
-              <w:pict>
-                <v:shape id="_x0000_i1026" type="#_x0000_t75" style="width:411.75pt;height:562.5pt">
-                  <v:imagedata r:id="rId13" o:title="informarRecolhimento"/>
-                </v:shape>
-              </w:pict>
-            </w:r>
-          </w:p>
-          <w:p>
-            <w:pPr>
-              <w:pStyle w:val="Cabealho"/>
-              <w:jc w:val="center"/>
-              <w:rPr>
-                <w:rFonts w:ascii="Arial" w:hAnsi="Arial" w:cs="Arial"/>
-                <w:b/>
-                <w:bCs/>
-              </w:rPr>
-            </w:pPr>
-          </w:p>
-        </w:tc>
-      </w:tr>
-    </w:tbl>
-    <w:p/>
-    <w:p/>
-    <w:p/>
-    <w:p>
-      <w:bookmarkStart w:id="0" w:name="_GoBack"/>
-      <w:bookmarkEnd w:id="0"/>
-    </w:p>
-    <w:tbl>
-      <w:tblPr>
-        <w:tblW w:w="0" w:type="auto"/>
-        <w:tblInd w:w="-72" w:type="dxa"/>
-        <w:tblBorders>
-          <w:top w:val="single" w:sz="4" w:space="0" w:color="auto"/>
-          <w:left w:val="single" w:sz="4" w:space="0" w:color="auto"/>
-          <w:bottom w:val="single" w:sz="4" w:space="0" w:color="auto"/>
-          <w:right w:val="single" w:sz="4" w:space="0" w:color="auto"/>
-          <w:insideH w:val="single" w:sz="4" w:space="0" w:color="auto"/>
-          <w:insideV w:val="single" w:sz="4" w:space="0" w:color="auto"/>
-        </w:tblBorders>
-        <w:tblCellMar>
-          <w:left w:w="70" w:type="dxa"/>
-          <w:right w:w="70" w:type="dxa"/>
-        </w:tblCellMar>
-        <w:tblLook w:val="0000" w:firstRow="0" w:lastRow="0" w:firstColumn="0" w:lastColumn="0" w:noHBand="0" w:noVBand="0"/>
-      </w:tblPr>
-      <w:tblGrid>
-        <w:gridCol w:w="9283"/>
-      </w:tblGrid>
-      <w:tr>
-        <w:tc>
-          <w:tcPr>
-            <w:tcW w:w="9283" w:type="dxa"/>
-            <w:tcBorders>
-              <w:bottom w:val="single" w:sz="4" w:space="0" w:color="auto"/>
-            </w:tcBorders>
-            <w:shd w:val="clear" w:color="auto" w:fill="BFBFBF" w:themeFill="background1" w:themeFillShade="BF"/>
-          </w:tcPr>
-          <w:p>
-            <w:pPr>
-              <w:pStyle w:val="Cabealho"/>
-              <w:rPr>
-                <w:rFonts w:ascii="Arial" w:hAnsi="Arial" w:cs="Arial"/>
-                <w:b/>
-              </w:rPr>
-            </w:pPr>
-            <w:r>
-              <w:lastRenderedPageBreak/>
-              <w:br w:type="page"/>
-            </w:r>
-            <w:r>
-              <w:rPr>
-                <w:rFonts w:ascii="Arial" w:hAnsi="Arial" w:cs="Arial"/>
-                <w:b/>
-              </w:rPr>
-              <w:t>8</w:t>
-            </w:r>
-            <w:r>
-              <w:rPr>
-                <w:rFonts w:ascii="Arial" w:hAnsi="Arial" w:cs="Arial"/>
-                <w:b/>
-              </w:rPr>
-              <w:t xml:space="preserve"> –</w:t>
-            </w:r>
-            <w:r>
-              <w:rPr>
-                <w:rFonts w:ascii="Arial" w:hAnsi="Arial" w:cs="Arial"/>
-                <w:b/>
-              </w:rPr>
-              <w:t>Solicitação de alocação</w:t>
-            </w:r>
-          </w:p>
-        </w:tc>
-      </w:tr>
-      <w:tr>
-        <w:tc>
-          <w:tcPr>
-            <w:tcW w:w="9283" w:type="dxa"/>
-            <w:tcBorders>
-              <w:bottom w:val="single" w:sz="4" w:space="0" w:color="auto"/>
-            </w:tcBorders>
-          </w:tcPr>
-          <w:p>
-            <w:pPr>
-              <w:pStyle w:val="Cabealho"/>
-              <w:rPr>
-                <w:rFonts w:ascii="Arial" w:hAnsi="Arial" w:cs="Arial"/>
-                <w:b/>
-                <w:bCs/>
-                <w:color w:val="808080" w:themeColor="background1" w:themeShade="80"/>
-              </w:rPr>
-            </w:pPr>
-          </w:p>
-          <w:p>
-            <w:pPr>
-              <w:pStyle w:val="Cabealho"/>
-              <w:jc w:val="center"/>
-              <w:rPr>
-                <w:rFonts w:ascii="Arial" w:hAnsi="Arial" w:cs="Arial"/>
-                <w:b/>
-                <w:bCs/>
-              </w:rPr>
-            </w:pPr>
-            <w:r>
-              <w:rPr>
-                <w:noProof/>
-                <w:lang w:eastAsia="pt-BR"/>
-              </w:rPr>
-              <w:drawing>
-                <wp:inline distT="0" distB="0" distL="0" distR="0">
-                  <wp:extent cx="4314825" cy="7696200"/>
-                  <wp:effectExtent l="0" t="0" r="0" b="0"/>
-                  <wp:docPr id="3" name="Imagem 3" descr="C:\Users\Lucas\AppData\Local\Microsoft\Windows\INetCache\Content.Word\Solicitação de alocação de máquina.png"/>
-                  <wp:cNvGraphicFramePr>
-                    <a:graphicFrameLocks xmlns:a="http://schemas.openxmlformats.org/drawingml/2006/main" noChangeAspect="1"/>
-                  </wp:cNvGraphicFramePr>
-                  <a:graphic xmlns:a="http://schemas.openxmlformats.org/drawingml/2006/main">
-                    <a:graphicData uri="http://schemas.openxmlformats.org/drawingml/2006/picture">
-                      <pic:pic xmlns:pic="http://schemas.openxmlformats.org/drawingml/2006/picture">
-                        <pic:nvPicPr>
-                          <pic:cNvPr id="0" name="Picture 9" descr="C:\Users\Lucas\AppData\Local\Microsoft\Windows\INetCache\Content.Word\Solicitação de alocação de máquina.png"/>
-                          <pic:cNvPicPr>
-                            <a:picLocks noChangeAspect="1" noChangeArrowheads="1"/>
-                          </pic:cNvPicPr>
-                        </pic:nvPicPr>
-                        <pic:blipFill>
-                          <a:blip r:embed="rId14">
-                            <a:extLst>
-                              <a:ext uri="{28A0092B-C50C-407E-A947-70E740481C1C}">
-                                <a14:useLocalDpi xmlns:a14="http://schemas.microsoft.com/office/drawing/2010/main" val="0"/>
-                              </a:ext>
-                            </a:extLst>
-                          </a:blip>
-                          <a:srcRect/>
-                          <a:stretch>
-                            <a:fillRect/>
-                          </a:stretch>
-                        </pic:blipFill>
-                        <pic:spPr bwMode="auto">
-                          <a:xfrm>
-                            <a:off x="0" y="0"/>
-                            <a:ext cx="4314825" cy="7696200"/>
-                          </a:xfrm>
-                          <a:prstGeom prst="rect">
-                            <a:avLst/>
-                          </a:prstGeom>
-                          <a:noFill/>
-                          <a:ln>
-                            <a:noFill/>
-                          </a:ln>
-                        </pic:spPr>
-                      </pic:pic>
-                    </a:graphicData>
-                  </a:graphic>
-                </wp:inline>
-              </w:drawing>
-            </w:r>
-          </w:p>
-          <w:p>
-            <w:pPr>
-              <w:pStyle w:val="Cabealho"/>
-              <w:jc w:val="center"/>
-              <w:rPr>
-                <w:rFonts w:ascii="Arial" w:hAnsi="Arial" w:cs="Arial"/>
-                <w:b/>
-                <w:bCs/>
-              </w:rPr>
-            </w:pPr>
-          </w:p>
-        </w:tc>
-      </w:tr>
-    </w:tbl>
-    <w:p/>
-    <w:p/>
-    <w:tbl>
-      <w:tblPr>
-        <w:tblW w:w="0" w:type="auto"/>
-        <w:tblInd w:w="-72" w:type="dxa"/>
-        <w:tblBorders>
-          <w:top w:val="single" w:sz="4" w:space="0" w:color="auto"/>
-          <w:left w:val="single" w:sz="4" w:space="0" w:color="auto"/>
-          <w:bottom w:val="single" w:sz="4" w:space="0" w:color="auto"/>
-          <w:right w:val="single" w:sz="4" w:space="0" w:color="auto"/>
-          <w:insideH w:val="single" w:sz="4" w:space="0" w:color="auto"/>
-          <w:insideV w:val="single" w:sz="4" w:space="0" w:color="auto"/>
-        </w:tblBorders>
-        <w:tblCellMar>
-          <w:left w:w="70" w:type="dxa"/>
-          <w:right w:w="70" w:type="dxa"/>
-        </w:tblCellMar>
-        <w:tblLook w:val="0000" w:firstRow="0" w:lastRow="0" w:firstColumn="0" w:lastColumn="0" w:noHBand="0" w:noVBand="0"/>
-      </w:tblPr>
-      <w:tblGrid>
-        <w:gridCol w:w="9283"/>
-      </w:tblGrid>
-      <w:tr>
-        <w:tc>
-          <w:tcPr>
-            <w:tcW w:w="9283" w:type="dxa"/>
-            <w:tcBorders>
-              <w:bottom w:val="single" w:sz="4" w:space="0" w:color="auto"/>
-            </w:tcBorders>
-            <w:shd w:val="clear" w:color="auto" w:fill="BFBFBF" w:themeFill="background1" w:themeFillShade="BF"/>
-          </w:tcPr>
-          <w:p>
-            <w:pPr>
-              <w:pStyle w:val="Cabealho"/>
-              <w:rPr>
-                <w:rFonts w:ascii="Arial" w:hAnsi="Arial" w:cs="Arial"/>
-                <w:b/>
-              </w:rPr>
-            </w:pPr>
-            <w:r>
-              <w:lastRenderedPageBreak/>
-              <w:br w:type="page"/>
-            </w:r>
-            <w:r>
-              <w:rPr>
-                <w:rFonts w:ascii="Arial" w:hAnsi="Arial" w:cs="Arial"/>
-                <w:b/>
-              </w:rPr>
-              <w:t>9</w:t>
-            </w:r>
-            <w:r>
-              <w:rPr>
-                <w:rFonts w:ascii="Arial" w:hAnsi="Arial" w:cs="Arial"/>
-                <w:b/>
-              </w:rPr>
-              <w:t xml:space="preserve"> – </w:t>
-            </w:r>
-            <w:r>
-              <w:rPr>
-                <w:rFonts w:ascii="Arial" w:hAnsi="Arial" w:cs="Arial"/>
-                <w:b/>
-              </w:rPr>
-              <w:t xml:space="preserve">Solicitação de </w:t>
+              <w:t xml:space="preserve"> – Solicitação de </w:t>
             </w:r>
             <w:proofErr w:type="spellStart"/>
             <w:r>
@@ -1442,7 +1082,7 @@
                           </pic:cNvPicPr>
                         </pic:nvPicPr>
                         <pic:blipFill>
-                          <a:blip r:embed="rId15">
+                          <a:blip r:embed="rId13">
                             <a:extLst>
                               <a:ext uri="{28A0092B-C50C-407E-A947-70E740481C1C}">
                                 <a14:useLocalDpi xmlns:a14="http://schemas.microsoft.com/office/drawing/2010/main" val="0"/>
@@ -1490,8 +1130,8 @@
     </w:tbl>
     <w:p/>
     <w:sectPr>
-      <w:headerReference w:type="default" r:id="rId16"/>
-      <w:footerReference w:type="default" r:id="rId17"/>
+      <w:headerReference w:type="default" r:id="rId14"/>
+      <w:footerReference w:type="default" r:id="rId15"/>
       <w:pgSz w:w="11906" w:h="16838"/>
       <w:pgMar w:top="1134" w:right="1134" w:bottom="1134" w:left="1701" w:header="709" w:footer="709" w:gutter="0"/>
       <w:cols w:space="708"/>
@@ -2541,7 +2181,7 @@
 </file>
 
 <file path=customXml/itemProps1.xml><?xml version="1.0" encoding="utf-8"?>
-<ds:datastoreItem xmlns:ds="http://schemas.openxmlformats.org/officeDocument/2006/customXml" ds:itemID="{9412867A-E597-4D1E-A1ED-9C42FDC3234E}">
+<ds:datastoreItem xmlns:ds="http://schemas.openxmlformats.org/officeDocument/2006/customXml" ds:itemID="{174DF66F-CD29-4F17-9AFB-E6E7B4BC531C}">
   <ds:schemaRefs>
     <ds:schemaRef ds:uri="http://schemas.openxmlformats.org/officeDocument/2006/bibliography"/>
   </ds:schemaRefs>

</xml_diff>

<commit_message>
[Versão 3] Dashboard virou "Tela inicial"
</commit_message>
<xml_diff>
--- a/1.4 Processos a serem informatizados.docx
+++ b/1.4 Processos a serem informatizados.docx
@@ -1,6 +1,6 @@
 
 <file path=word/document.xml><?xml version="1.0" encoding="utf-8"?>
-<w:document xmlns:wpc="http://schemas.microsoft.com/office/word/2010/wordprocessingCanvas" xmlns:mc="http://schemas.openxmlformats.org/markup-compatibility/2006" xmlns:o="urn:schemas-microsoft-com:office:office" xmlns:r="http://schemas.openxmlformats.org/officeDocument/2006/relationships" xmlns:m="http://schemas.openxmlformats.org/officeDocument/2006/math" xmlns:v="urn:schemas-microsoft-com:vml" xmlns:wp14="http://schemas.microsoft.com/office/word/2010/wordprocessingDrawing" xmlns:wp="http://schemas.openxmlformats.org/drawingml/2006/wordprocessingDrawing" xmlns:w10="urn:schemas-microsoft-com:office:word" xmlns:w="http://schemas.openxmlformats.org/wordprocessingml/2006/main" xmlns:w14="http://schemas.microsoft.com/office/word/2010/wordml" xmlns:w15="http://schemas.microsoft.com/office/word/2012/wordml" xmlns:wpg="http://schemas.microsoft.com/office/word/2010/wordprocessingGroup" xmlns:wpi="http://schemas.microsoft.com/office/word/2010/wordprocessingInk" xmlns:wne="http://schemas.microsoft.com/office/word/2006/wordml" xmlns:wps="http://schemas.microsoft.com/office/word/2010/wordprocessingShape" mc:Ignorable="w14 w15 wp14">
+<w:document xmlns:wpc="http://schemas.microsoft.com/office/word/2010/wordprocessingCanvas" xmlns:mc="http://schemas.openxmlformats.org/markup-compatibility/2006" xmlns:o="urn:schemas-microsoft-com:office:office" xmlns:r="http://schemas.openxmlformats.org/officeDocument/2006/relationships" xmlns:m="http://schemas.openxmlformats.org/officeDocument/2006/math" xmlns:v="urn:schemas-microsoft-com:vml" xmlns:wp14="http://schemas.microsoft.com/office/word/2010/wordprocessingDrawing" xmlns:wp="http://schemas.openxmlformats.org/drawingml/2006/wordprocessingDrawing" xmlns:w10="urn:schemas-microsoft-com:office:word" xmlns:w="http://schemas.openxmlformats.org/wordprocessingml/2006/main" xmlns:w14="http://schemas.microsoft.com/office/word/2010/wordml" xmlns:wpg="http://schemas.microsoft.com/office/word/2010/wordprocessingGroup" xmlns:wpi="http://schemas.microsoft.com/office/word/2010/wordprocessingInk" xmlns:wne="http://schemas.microsoft.com/office/word/2006/wordml" xmlns:wps="http://schemas.microsoft.com/office/word/2010/wordprocessingShape" mc:Ignorable="w14 wp14">
   <w:body>
     <w:tbl>
       <w:tblPr>
@@ -75,17 +75,6 @@
           <w:p>
             <w:pPr>
               <w:pStyle w:val="Cabealho"/>
-              <w:rPr>
-                <w:rFonts w:ascii="Arial" w:hAnsi="Arial" w:cs="Arial"/>
-                <w:b/>
-                <w:bCs/>
-                <w:color w:val="808080" w:themeColor="background1" w:themeShade="80"/>
-              </w:rPr>
-            </w:pPr>
-          </w:p>
-          <w:p>
-            <w:pPr>
-              <w:pStyle w:val="Cabealho"/>
               <w:jc w:val="center"/>
               <w:rPr>
                 <w:rFonts w:ascii="Arial" w:hAnsi="Arial" w:cs="Arial"/>
@@ -103,9 +92,9 @@
               </w:rPr>
               <w:drawing>
                 <wp:inline distT="0" distB="0" distL="0" distR="0">
-                  <wp:extent cx="5762625" cy="5133975"/>
+                  <wp:extent cx="5756910" cy="5303520"/>
                   <wp:effectExtent l="0" t="0" r="0" b="0"/>
-                  <wp:docPr id="2" name="Imagem 2" descr="C:\Users\Otávio\Documents\Documentos extras TCC\Processos a serem informatizados\Administrador.png"/>
+                  <wp:docPr id="3" name="Imagem 3" descr="C:\Users\Otávio\Documents\Documentos extras TCC\Processos a serem informatizados\Administrador.png"/>
                   <wp:cNvGraphicFramePr>
                     <a:graphicFrameLocks xmlns:a="http://schemas.openxmlformats.org/drawingml/2006/main" noChangeAspect="1"/>
                   </wp:cNvGraphicFramePr>
@@ -113,13 +102,13 @@
                     <a:graphicData uri="http://schemas.openxmlformats.org/drawingml/2006/picture">
                       <pic:pic xmlns:pic="http://schemas.openxmlformats.org/drawingml/2006/picture">
                         <pic:nvPicPr>
-                          <pic:cNvPr id="0" name="Picture 2" descr="C:\Users\Otávio\Documents\Documentos extras TCC\Processos a serem informatizados\Administrador.png"/>
+                          <pic:cNvPr id="0" name="Picture 3" descr="C:\Users\Otávio\Documents\Documentos extras TCC\Processos a serem informatizados\Administrador.png"/>
                           <pic:cNvPicPr>
                             <a:picLocks noChangeAspect="1" noChangeArrowheads="1"/>
                           </pic:cNvPicPr>
                         </pic:nvPicPr>
                         <pic:blipFill>
-                          <a:blip r:embed="rId7">
+                          <a:blip r:embed="rId8">
                             <a:extLst>
                               <a:ext uri="{28A0092B-C50C-407E-A947-70E740481C1C}">
                                 <a14:useLocalDpi xmlns:a14="http://schemas.microsoft.com/office/drawing/2010/main" val="0"/>
@@ -134,7 +123,7 @@
                         <pic:spPr bwMode="auto">
                           <a:xfrm>
                             <a:off x="0" y="0"/>
-                            <a:ext cx="5762625" cy="5133975"/>
+                            <a:ext cx="5756910" cy="5303520"/>
                           </a:xfrm>
                           <a:prstGeom prst="rect">
                             <a:avLst/>
@@ -252,10 +241,10 @@
                 <w:lang w:eastAsia="pt-BR"/>
               </w:rPr>
               <w:drawing>
-                <wp:inline distT="0" distB="0" distL="0" distR="0" wp14:anchorId="1A822329" wp14:editId="0D8BA614">
-                  <wp:extent cx="5148208" cy="8162925"/>
+                <wp:inline distT="0" distB="0" distL="0" distR="0">
+                  <wp:extent cx="5748655" cy="6313170"/>
                   <wp:effectExtent l="0" t="0" r="0" b="0"/>
-                  <wp:docPr id="13" name="Imagem 13" descr="C:\Users\Otávio\Documents\Documentos extras TCC\Processos a serem informatizados\consulta.png"/>
+                  <wp:docPr id="6" name="Imagem 6" descr="C:\Users\Otávio\Documents\Documentos extras TCC\Processos a serem informatizados\gestor.png"/>
                   <wp:cNvGraphicFramePr>
                     <a:graphicFrameLocks xmlns:a="http://schemas.openxmlformats.org/drawingml/2006/main" noChangeAspect="1"/>
                   </wp:cNvGraphicFramePr>
@@ -263,13 +252,13 @@
                     <a:graphicData uri="http://schemas.openxmlformats.org/drawingml/2006/picture">
                       <pic:pic xmlns:pic="http://schemas.openxmlformats.org/drawingml/2006/picture">
                         <pic:nvPicPr>
-                          <pic:cNvPr id="0" name="Picture 10" descr="C:\Users\Otávio\Documents\Documentos extras TCC\Processos a serem informatizados\consulta.png"/>
+                          <pic:cNvPr id="0" name="Picture 4" descr="C:\Users\Otávio\Documents\Documentos extras TCC\Processos a serem informatizados\gestor.png"/>
                           <pic:cNvPicPr>
                             <a:picLocks noChangeAspect="1" noChangeArrowheads="1"/>
                           </pic:cNvPicPr>
                         </pic:nvPicPr>
                         <pic:blipFill>
-                          <a:blip r:embed="rId8">
+                          <a:blip r:embed="rId9">
                             <a:extLst>
                               <a:ext uri="{28A0092B-C50C-407E-A947-70E740481C1C}">
                                 <a14:useLocalDpi xmlns:a14="http://schemas.microsoft.com/office/drawing/2010/main" val="0"/>
@@ -284,7 +273,7 @@
                         <pic:spPr bwMode="auto">
                           <a:xfrm>
                             <a:off x="0" y="0"/>
-                            <a:ext cx="5148208" cy="8162925"/>
+                            <a:ext cx="5748655" cy="6313170"/>
                           </a:xfrm>
                           <a:prstGeom prst="rect">
                             <a:avLst/>
@@ -301,21 +290,15 @@
               </w:drawing>
             </w:r>
           </w:p>
-          <w:p>
-            <w:pPr>
-              <w:pStyle w:val="Cabealho"/>
-              <w:jc w:val="center"/>
-              <w:rPr>
-                <w:rFonts w:ascii="Arial" w:hAnsi="Arial" w:cs="Arial"/>
-                <w:b/>
-                <w:bCs/>
-                <w:color w:val="808080" w:themeColor="background1" w:themeShade="80"/>
-              </w:rPr>
-            </w:pPr>
-          </w:p>
         </w:tc>
       </w:tr>
     </w:tbl>
+    <w:p/>
+    <w:p/>
+    <w:p/>
+    <w:p/>
+    <w:p/>
+    <w:p/>
     <w:p/>
     <w:tbl>
       <w:tblPr>
@@ -411,17 +394,6 @@
                 <w:rFonts w:ascii="Arial" w:hAnsi="Arial" w:cs="Arial"/>
                 <w:b/>
                 <w:bCs/>
-                <w:color w:val="808080" w:themeColor="background1" w:themeShade="80"/>
-              </w:rPr>
-            </w:pPr>
-          </w:p>
-          <w:p>
-            <w:pPr>
-              <w:pStyle w:val="Cabealho"/>
-              <w:rPr>
-                <w:rFonts w:ascii="Arial" w:hAnsi="Arial" w:cs="Arial"/>
-                <w:b/>
-                <w:bCs/>
               </w:rPr>
             </w:pPr>
             <w:r>
@@ -433,10 +405,10 @@
                 <w:lang w:eastAsia="pt-BR"/>
               </w:rPr>
               <w:drawing>
-                <wp:inline distT="0" distB="0" distL="0" distR="0" wp14:anchorId="7078BDA3" wp14:editId="63101451">
-                  <wp:extent cx="5753100" cy="4391025"/>
+                <wp:inline distT="0" distB="0" distL="0" distR="0">
+                  <wp:extent cx="5756910" cy="4389120"/>
                   <wp:effectExtent l="0" t="0" r="0" b="0"/>
-                  <wp:docPr id="16" name="Imagem 16" descr="C:\Users\Otávio\Documents\Documentos extras TCC\Processos a serem informatizados\gerente.png"/>
+                  <wp:docPr id="7" name="Imagem 7" descr="C:\Users\Otávio\Documents\Documentos extras TCC\Processos a serem informatizados\gerente.png"/>
                   <wp:cNvGraphicFramePr>
                     <a:graphicFrameLocks xmlns:a="http://schemas.openxmlformats.org/drawingml/2006/main" noChangeAspect="1"/>
                   </wp:cNvGraphicFramePr>
@@ -444,13 +416,13 @@
                     <a:graphicData uri="http://schemas.openxmlformats.org/drawingml/2006/picture">
                       <pic:pic xmlns:pic="http://schemas.openxmlformats.org/drawingml/2006/picture">
                         <pic:nvPicPr>
-                          <pic:cNvPr id="0" name="Picture 12" descr="C:\Users\Otávio\Documents\Documentos extras TCC\Processos a serem informatizados\gerente.png"/>
+                          <pic:cNvPr id="0" name="Picture 5" descr="C:\Users\Otávio\Documents\Documentos extras TCC\Processos a serem informatizados\gerente.png"/>
                           <pic:cNvPicPr>
                             <a:picLocks noChangeAspect="1" noChangeArrowheads="1"/>
                           </pic:cNvPicPr>
                         </pic:nvPicPr>
                         <pic:blipFill>
-                          <a:blip r:embed="rId9">
+                          <a:blip r:embed="rId10">
                             <a:extLst>
                               <a:ext uri="{28A0092B-C50C-407E-A947-70E740481C1C}">
                                 <a14:useLocalDpi xmlns:a14="http://schemas.microsoft.com/office/drawing/2010/main" val="0"/>
@@ -465,7 +437,7 @@
                         <pic:spPr bwMode="auto">
                           <a:xfrm>
                             <a:off x="0" y="0"/>
-                            <a:ext cx="5753100" cy="4391025"/>
+                            <a:ext cx="5756910" cy="4389120"/>
                           </a:xfrm>
                           <a:prstGeom prst="rect">
                             <a:avLst/>
@@ -517,9 +489,12 @@
       </w:tblPr>
       <w:tblGrid>
         <w:gridCol w:w="9268"/>
+        <w:gridCol w:w="15"/>
       </w:tblGrid>
       <w:tr>
         <w:trPr>
+          <w:gridAfter w:val="1"/>
+          <w:wAfter w:w="15" w:type="dxa"/>
           <w:trHeight w:val="169"/>
         </w:trPr>
         <w:tc>
@@ -568,6 +543,8 @@
       </w:tr>
       <w:tr>
         <w:trPr>
+          <w:gridAfter w:val="1"/>
+          <w:wAfter w:w="15" w:type="dxa"/>
           <w:trHeight w:val="7577"/>
         </w:trPr>
         <w:tc>
@@ -587,29 +564,20 @@
                 <w:color w:val="808080" w:themeColor="background1" w:themeShade="80"/>
               </w:rPr>
             </w:pPr>
-          </w:p>
-          <w:p>
-            <w:pPr>
-              <w:pStyle w:val="Cabealho"/>
-              <w:rPr>
-                <w:rFonts w:ascii="Arial" w:hAnsi="Arial" w:cs="Arial"/>
-                <w:b/>
-                <w:bCs/>
-              </w:rPr>
-            </w:pPr>
             <w:r>
               <w:rPr>
                 <w:rFonts w:ascii="Arial" w:hAnsi="Arial" w:cs="Arial"/>
                 <w:b/>
                 <w:bCs/>
                 <w:noProof/>
+                <w:color w:val="808080" w:themeColor="background1" w:themeShade="80"/>
                 <w:lang w:eastAsia="pt-BR"/>
               </w:rPr>
               <w:drawing>
-                <wp:inline distT="0" distB="0" distL="0" distR="0">
-                  <wp:extent cx="5753100" cy="6315075"/>
+                <wp:inline distT="0" distB="0" distL="0" distR="0" wp14:anchorId="39156949" wp14:editId="0574F50F">
+                  <wp:extent cx="5296523" cy="8619214"/>
                   <wp:effectExtent l="0" t="0" r="0" b="0"/>
-                  <wp:docPr id="18" name="Imagem 18" descr="C:\Users\Otávio\Documents\Documentos extras TCC\Processos a serem informatizados\gestor.png"/>
+                  <wp:docPr id="8" name="Imagem 8" descr="C:\Users\Otávio\Documents\Documentos extras TCC\Processos a serem informatizados\consulta.png"/>
                   <wp:cNvGraphicFramePr>
                     <a:graphicFrameLocks xmlns:a="http://schemas.openxmlformats.org/drawingml/2006/main" noChangeAspect="1"/>
                   </wp:cNvGraphicFramePr>
@@ -617,13 +585,13 @@
                     <a:graphicData uri="http://schemas.openxmlformats.org/drawingml/2006/picture">
                       <pic:pic xmlns:pic="http://schemas.openxmlformats.org/drawingml/2006/picture">
                         <pic:nvPicPr>
-                          <pic:cNvPr id="0" name="Picture 13" descr="C:\Users\Otávio\Documents\Documentos extras TCC\Processos a serem informatizados\gestor.png"/>
+                          <pic:cNvPr id="0" name="Picture 6" descr="C:\Users\Otávio\Documents\Documentos extras TCC\Processos a serem informatizados\consulta.png"/>
                           <pic:cNvPicPr>
                             <a:picLocks noChangeAspect="1" noChangeArrowheads="1"/>
                           </pic:cNvPicPr>
                         </pic:nvPicPr>
                         <pic:blipFill>
-                          <a:blip r:embed="rId10">
+                          <a:blip r:embed="rId11">
                             <a:extLst>
                               <a:ext uri="{28A0092B-C50C-407E-A947-70E740481C1C}">
                                 <a14:useLocalDpi xmlns:a14="http://schemas.microsoft.com/office/drawing/2010/main" val="0"/>
@@ -638,7 +606,7 @@
                         <pic:spPr bwMode="auto">
                           <a:xfrm>
                             <a:off x="0" y="0"/>
-                            <a:ext cx="5753100" cy="6315075"/>
+                            <a:ext cx="5301072" cy="8626616"/>
                           </a:xfrm>
                           <a:prstGeom prst="rect">
                             <a:avLst/>
@@ -657,13 +625,150 @@
           </w:p>
         </w:tc>
       </w:tr>
+      <w:tr>
+        <w:tc>
+          <w:tcPr>
+            <w:tcW w:w="9283" w:type="dxa"/>
+            <w:gridSpan w:val="2"/>
+            <w:tcBorders>
+              <w:bottom w:val="single" w:sz="4" w:space="0" w:color="auto"/>
+            </w:tcBorders>
+            <w:shd w:val="clear" w:color="auto" w:fill="BFBFBF" w:themeFill="background1" w:themeFillShade="BF"/>
+          </w:tcPr>
+          <w:p>
+            <w:pPr>
+              <w:pStyle w:val="Cabealho"/>
+              <w:rPr>
+                <w:rFonts w:ascii="Arial" w:hAnsi="Arial" w:cs="Arial"/>
+                <w:b/>
+              </w:rPr>
+            </w:pPr>
+            <w:bookmarkStart w:id="0" w:name="_GoBack"/>
+            <w:bookmarkEnd w:id="0"/>
+            <w:r>
+              <w:lastRenderedPageBreak/>
+              <w:br w:type="page"/>
+            </w:r>
+            <w:r>
+              <w:rPr>
+                <w:rFonts w:ascii="Arial" w:hAnsi="Arial" w:cs="Arial"/>
+                <w:b/>
+              </w:rPr>
+              <w:t>5</w:t>
+            </w:r>
+            <w:r>
+              <w:rPr>
+                <w:rFonts w:ascii="Arial" w:hAnsi="Arial" w:cs="Arial"/>
+                <w:b/>
+              </w:rPr>
+              <w:t xml:space="preserve"> – </w:t>
+            </w:r>
+            <w:r>
+              <w:rPr>
+                <w:rFonts w:ascii="Arial" w:hAnsi="Arial" w:cs="Arial"/>
+                <w:b/>
+              </w:rPr>
+              <w:t>Operações da</w:t>
+            </w:r>
+            <w:r>
+              <w:rPr>
+                <w:rFonts w:ascii="Arial" w:hAnsi="Arial" w:cs="Arial"/>
+                <w:b/>
+              </w:rPr>
+              <w:t xml:space="preserve"> máquina </w:t>
+            </w:r>
+          </w:p>
+        </w:tc>
+      </w:tr>
+      <w:tr>
+        <w:tc>
+          <w:tcPr>
+            <w:tcW w:w="9283" w:type="dxa"/>
+            <w:gridSpan w:val="2"/>
+            <w:tcBorders>
+              <w:bottom w:val="single" w:sz="4" w:space="0" w:color="auto"/>
+            </w:tcBorders>
+          </w:tcPr>
+          <w:p>
+            <w:pPr>
+              <w:pStyle w:val="Cabealho"/>
+              <w:rPr>
+                <w:rFonts w:ascii="Arial" w:hAnsi="Arial" w:cs="Arial"/>
+                <w:b/>
+                <w:bCs/>
+                <w:color w:val="808080" w:themeColor="background1" w:themeShade="80"/>
+              </w:rPr>
+            </w:pPr>
+          </w:p>
+          <w:p>
+            <w:pPr>
+              <w:pStyle w:val="Cabealho"/>
+              <w:jc w:val="center"/>
+              <w:rPr>
+                <w:rFonts w:ascii="Arial" w:hAnsi="Arial" w:cs="Arial"/>
+                <w:b/>
+                <w:bCs/>
+              </w:rPr>
+            </w:pPr>
+            <w:r>
+              <w:rPr>
+                <w:noProof/>
+                <w:lang w:eastAsia="pt-BR"/>
+              </w:rPr>
+              <w:drawing>
+                <wp:inline distT="0" distB="0" distL="0" distR="0" wp14:anchorId="6EFA842B" wp14:editId="1BAD617B">
+                  <wp:extent cx="3864334" cy="8253973"/>
+                  <wp:effectExtent l="0" t="0" r="0" b="0"/>
+                  <wp:docPr id="5" name="Imagem 5" descr="C:\Users\Lucas\AppData\Local\Microsoft\Windows\INetCache\Content.Word\Operações da máquina.png"/>
+                  <wp:cNvGraphicFramePr>
+                    <a:graphicFrameLocks xmlns:a="http://schemas.openxmlformats.org/drawingml/2006/main" noChangeAspect="1"/>
+                  </wp:cNvGraphicFramePr>
+                  <a:graphic xmlns:a="http://schemas.openxmlformats.org/drawingml/2006/main">
+                    <a:graphicData uri="http://schemas.openxmlformats.org/drawingml/2006/picture">
+                      <pic:pic xmlns:pic="http://schemas.openxmlformats.org/drawingml/2006/picture">
+                        <pic:nvPicPr>
+                          <pic:cNvPr id="0" name="Picture 7" descr="C:\Users\Lucas\AppData\Local\Microsoft\Windows\INetCache\Content.Word\Operações da máquina.png"/>
+                          <pic:cNvPicPr>
+                            <a:picLocks noChangeAspect="1" noChangeArrowheads="1"/>
+                          </pic:cNvPicPr>
+                        </pic:nvPicPr>
+                        <pic:blipFill>
+                          <a:blip r:embed="rId12">
+                            <a:extLst>
+                              <a:ext uri="{28A0092B-C50C-407E-A947-70E740481C1C}">
+                                <a14:useLocalDpi xmlns:a14="http://schemas.microsoft.com/office/drawing/2010/main" val="0"/>
+                              </a:ext>
+                            </a:extLst>
+                          </a:blip>
+                          <a:srcRect/>
+                          <a:stretch>
+                            <a:fillRect/>
+                          </a:stretch>
+                        </pic:blipFill>
+                        <pic:spPr bwMode="auto">
+                          <a:xfrm>
+                            <a:off x="0" y="0"/>
+                            <a:ext cx="3875299" cy="8277394"/>
+                          </a:xfrm>
+                          <a:prstGeom prst="rect">
+                            <a:avLst/>
+                          </a:prstGeom>
+                          <a:noFill/>
+                          <a:ln>
+                            <a:noFill/>
+                          </a:ln>
+                        </pic:spPr>
+                      </pic:pic>
+                    </a:graphicData>
+                  </a:graphic>
+                </wp:inline>
+              </w:drawing>
+            </w:r>
+          </w:p>
+        </w:tc>
+      </w:tr>
     </w:tbl>
     <w:p/>
-    <w:p>
-      <w:r>
-        <w:br w:type="page"/>
-      </w:r>
-    </w:p>
     <w:tbl>
       <w:tblPr>
         <w:tblW w:w="0" w:type="auto"/>
@@ -711,28 +816,14 @@
                 <w:rFonts w:ascii="Arial" w:hAnsi="Arial" w:cs="Arial"/>
                 <w:b/>
               </w:rPr>
-              <w:t>5</w:t>
-            </w:r>
-            <w:r>
-              <w:rPr>
-                <w:rFonts w:ascii="Arial" w:hAnsi="Arial" w:cs="Arial"/>
-                <w:b/>
-              </w:rPr>
-              <w:t xml:space="preserve"> – </w:t>
-            </w:r>
-            <w:r>
-              <w:rPr>
-                <w:rFonts w:ascii="Arial" w:hAnsi="Arial" w:cs="Arial"/>
-                <w:b/>
-              </w:rPr>
-              <w:t>Operações da</w:t>
-            </w:r>
-            <w:r>
-              <w:rPr>
-                <w:rFonts w:ascii="Arial" w:hAnsi="Arial" w:cs="Arial"/>
-                <w:b/>
-              </w:rPr>
-              <w:t xml:space="preserve"> máquina </w:t>
+              <w:t>6</w:t>
+            </w:r>
+            <w:r>
+              <w:rPr>
+                <w:rFonts w:ascii="Arial" w:hAnsi="Arial" w:cs="Arial"/>
+                <w:b/>
+              </w:rPr>
+              <w:t xml:space="preserve"> –Solicitação de alocação</w:t>
             </w:r>
           </w:p>
         </w:tc>
@@ -771,59 +862,47 @@
                 <w:noProof/>
                 <w:lang w:eastAsia="pt-BR"/>
               </w:rPr>
-              <w:drawing>
-                <wp:inline distT="0" distB="0" distL="0" distR="0">
-                  <wp:extent cx="3864334" cy="8253973"/>
-                  <wp:effectExtent l="0" t="0" r="0" b="0"/>
-                  <wp:docPr id="5" name="Imagem 5" descr="C:\Users\Lucas\AppData\Local\Microsoft\Windows\INetCache\Content.Word\Operações da máquina.png"/>
-                  <wp:cNvGraphicFramePr>
-                    <a:graphicFrameLocks xmlns:a="http://schemas.openxmlformats.org/drawingml/2006/main" noChangeAspect="1"/>
-                  </wp:cNvGraphicFramePr>
-                  <a:graphic xmlns:a="http://schemas.openxmlformats.org/drawingml/2006/main">
-                    <a:graphicData uri="http://schemas.openxmlformats.org/drawingml/2006/picture">
-                      <pic:pic xmlns:pic="http://schemas.openxmlformats.org/drawingml/2006/picture">
-                        <pic:nvPicPr>
-                          <pic:cNvPr id="0" name="Picture 7" descr="C:\Users\Lucas\AppData\Local\Microsoft\Windows\INetCache\Content.Word\Operações da máquina.png"/>
-                          <pic:cNvPicPr>
-                            <a:picLocks noChangeAspect="1" noChangeArrowheads="1"/>
-                          </pic:cNvPicPr>
-                        </pic:nvPicPr>
-                        <pic:blipFill>
-                          <a:blip r:embed="rId11">
-                            <a:extLst>
-                              <a:ext uri="{28A0092B-C50C-407E-A947-70E740481C1C}">
-                                <a14:useLocalDpi xmlns:a14="http://schemas.microsoft.com/office/drawing/2010/main" val="0"/>
-                              </a:ext>
-                            </a:extLst>
-                          </a:blip>
-                          <a:srcRect/>
-                          <a:stretch>
-                            <a:fillRect/>
-                          </a:stretch>
-                        </pic:blipFill>
-                        <pic:spPr bwMode="auto">
-                          <a:xfrm>
-                            <a:off x="0" y="0"/>
-                            <a:ext cx="3875299" cy="8277394"/>
-                          </a:xfrm>
-                          <a:prstGeom prst="rect">
-                            <a:avLst/>
-                          </a:prstGeom>
-                          <a:noFill/>
-                          <a:ln>
-                            <a:noFill/>
-                          </a:ln>
-                        </pic:spPr>
-                      </pic:pic>
-                    </a:graphicData>
-                  </a:graphic>
-                </wp:inline>
-              </w:drawing>
-            </w:r>
+              <w:pict>
+                <v:shapetype id="_x0000_t75" coordsize="21600,21600" o:spt="75" o:preferrelative="t" path="m@4@5l@4@11@9@11@9@5xe" filled="f" stroked="f">
+                  <v:stroke joinstyle="miter"/>
+                  <v:formulas>
+                    <v:f eqn="if lineDrawn pixelLineWidth 0"/>
+                    <v:f eqn="sum @0 1 0"/>
+                    <v:f eqn="sum 0 0 @1"/>
+                    <v:f eqn="prod @2 1 2"/>
+                    <v:f eqn="prod @3 21600 pixelWidth"/>
+                    <v:f eqn="prod @3 21600 pixelHeight"/>
+                    <v:f eqn="sum @0 0 1"/>
+                    <v:f eqn="prod @6 1 2"/>
+                    <v:f eqn="prod @7 21600 pixelWidth"/>
+                    <v:f eqn="sum @8 21600 0"/>
+                    <v:f eqn="prod @7 21600 pixelHeight"/>
+                    <v:f eqn="sum @10 21600 0"/>
+                  </v:formulas>
+                  <v:path o:extrusionok="f" gradientshapeok="t" o:connecttype="rect"/>
+                  <o:lock v:ext="edit" aspectratio="t"/>
+                </v:shapetype>
+                <v:shape id="_x0000_i1025" type="#_x0000_t75" style="width:339.95pt;height:606.05pt">
+                  <v:imagedata r:id="rId13" o:title="Solicitação de alocação de máquina"/>
+                </v:shape>
+              </w:pict>
+            </w:r>
+          </w:p>
+          <w:p>
+            <w:pPr>
+              <w:pStyle w:val="Cabealho"/>
+              <w:jc w:val="center"/>
+              <w:rPr>
+                <w:rFonts w:ascii="Arial" w:hAnsi="Arial" w:cs="Arial"/>
+                <w:b/>
+                <w:bCs/>
+              </w:rPr>
+            </w:pPr>
           </w:p>
         </w:tc>
       </w:tr>
     </w:tbl>
+    <w:p/>
     <w:p/>
     <w:tbl>
       <w:tblPr>
@@ -872,143 +951,6 @@
                 <w:rFonts w:ascii="Arial" w:hAnsi="Arial" w:cs="Arial"/>
                 <w:b/>
               </w:rPr>
-              <w:t>6</w:t>
-            </w:r>
-            <w:r>
-              <w:rPr>
-                <w:rFonts w:ascii="Arial" w:hAnsi="Arial" w:cs="Arial"/>
-                <w:b/>
-              </w:rPr>
-              <w:t xml:space="preserve"> –Solicitação de alocação</w:t>
-            </w:r>
-          </w:p>
-        </w:tc>
-      </w:tr>
-      <w:tr>
-        <w:tc>
-          <w:tcPr>
-            <w:tcW w:w="9283" w:type="dxa"/>
-            <w:tcBorders>
-              <w:bottom w:val="single" w:sz="4" w:space="0" w:color="auto"/>
-            </w:tcBorders>
-          </w:tcPr>
-          <w:p>
-            <w:pPr>
-              <w:pStyle w:val="Cabealho"/>
-              <w:rPr>
-                <w:rFonts w:ascii="Arial" w:hAnsi="Arial" w:cs="Arial"/>
-                <w:b/>
-                <w:bCs/>
-                <w:color w:val="808080" w:themeColor="background1" w:themeShade="80"/>
-              </w:rPr>
-            </w:pPr>
-          </w:p>
-          <w:p>
-            <w:pPr>
-              <w:pStyle w:val="Cabealho"/>
-              <w:jc w:val="center"/>
-              <w:rPr>
-                <w:rFonts w:ascii="Arial" w:hAnsi="Arial" w:cs="Arial"/>
-                <w:b/>
-                <w:bCs/>
-              </w:rPr>
-            </w:pPr>
-            <w:bookmarkStart w:id="0" w:name="_GoBack"/>
-            <w:r>
-              <w:rPr>
-                <w:noProof/>
-                <w:lang w:eastAsia="pt-BR"/>
-              </w:rPr>
-              <w:pict>
-                <v:shapetype id="_x0000_t75" coordsize="21600,21600" o:spt="75" o:preferrelative="t" path="m@4@5l@4@11@9@11@9@5xe" filled="f" stroked="f">
-                  <v:stroke joinstyle="miter"/>
-                  <v:formulas>
-                    <v:f eqn="if lineDrawn pixelLineWidth 0"/>
-                    <v:f eqn="sum @0 1 0"/>
-                    <v:f eqn="sum 0 0 @1"/>
-                    <v:f eqn="prod @2 1 2"/>
-                    <v:f eqn="prod @3 21600 pixelWidth"/>
-                    <v:f eqn="prod @3 21600 pixelHeight"/>
-                    <v:f eqn="sum @0 0 1"/>
-                    <v:f eqn="prod @6 1 2"/>
-                    <v:f eqn="prod @7 21600 pixelWidth"/>
-                    <v:f eqn="sum @8 21600 0"/>
-                    <v:f eqn="prod @7 21600 pixelHeight"/>
-                    <v:f eqn="sum @10 21600 0"/>
-                  </v:formulas>
-                  <v:path o:extrusionok="f" gradientshapeok="t" o:connecttype="rect"/>
-                  <o:lock v:ext="edit" aspectratio="t"/>
-                </v:shapetype>
-                <v:shape id="_x0000_i1025" type="#_x0000_t75" style="width:339.95pt;height:606.05pt">
-                  <v:imagedata r:id="rId12" o:title="Solicitação de alocação de máquina"/>
-                </v:shape>
-              </w:pict>
-            </w:r>
-            <w:bookmarkEnd w:id="0"/>
-          </w:p>
-          <w:p>
-            <w:pPr>
-              <w:pStyle w:val="Cabealho"/>
-              <w:jc w:val="center"/>
-              <w:rPr>
-                <w:rFonts w:ascii="Arial" w:hAnsi="Arial" w:cs="Arial"/>
-                <w:b/>
-                <w:bCs/>
-              </w:rPr>
-            </w:pPr>
-          </w:p>
-        </w:tc>
-      </w:tr>
-    </w:tbl>
-    <w:p/>
-    <w:p/>
-    <w:tbl>
-      <w:tblPr>
-        <w:tblW w:w="0" w:type="auto"/>
-        <w:tblInd w:w="-72" w:type="dxa"/>
-        <w:tblBorders>
-          <w:top w:val="single" w:sz="4" w:space="0" w:color="auto"/>
-          <w:left w:val="single" w:sz="4" w:space="0" w:color="auto"/>
-          <w:bottom w:val="single" w:sz="4" w:space="0" w:color="auto"/>
-          <w:right w:val="single" w:sz="4" w:space="0" w:color="auto"/>
-          <w:insideH w:val="single" w:sz="4" w:space="0" w:color="auto"/>
-          <w:insideV w:val="single" w:sz="4" w:space="0" w:color="auto"/>
-        </w:tblBorders>
-        <w:tblCellMar>
-          <w:left w:w="70" w:type="dxa"/>
-          <w:right w:w="70" w:type="dxa"/>
-        </w:tblCellMar>
-        <w:tblLook w:val="0000" w:firstRow="0" w:lastRow="0" w:firstColumn="0" w:lastColumn="0" w:noHBand="0" w:noVBand="0"/>
-      </w:tblPr>
-      <w:tblGrid>
-        <w:gridCol w:w="9283"/>
-      </w:tblGrid>
-      <w:tr>
-        <w:tc>
-          <w:tcPr>
-            <w:tcW w:w="9283" w:type="dxa"/>
-            <w:tcBorders>
-              <w:bottom w:val="single" w:sz="4" w:space="0" w:color="auto"/>
-            </w:tcBorders>
-            <w:shd w:val="clear" w:color="auto" w:fill="BFBFBF" w:themeFill="background1" w:themeFillShade="BF"/>
-          </w:tcPr>
-          <w:p>
-            <w:pPr>
-              <w:pStyle w:val="Cabealho"/>
-              <w:rPr>
-                <w:rFonts w:ascii="Arial" w:hAnsi="Arial" w:cs="Arial"/>
-                <w:b/>
-              </w:rPr>
-            </w:pPr>
-            <w:r>
-              <w:lastRenderedPageBreak/>
-              <w:br w:type="page"/>
-            </w:r>
-            <w:r>
-              <w:rPr>
-                <w:rFonts w:ascii="Arial" w:hAnsi="Arial" w:cs="Arial"/>
-                <w:b/>
-              </w:rPr>
               <w:t>7</w:t>
             </w:r>
             <w:r>
@@ -1082,7 +1024,7 @@
                           </pic:cNvPicPr>
                         </pic:nvPicPr>
                         <pic:blipFill>
-                          <a:blip r:embed="rId13">
+                          <a:blip r:embed="rId14">
                             <a:extLst>
                               <a:ext uri="{28A0092B-C50C-407E-A947-70E740481C1C}">
                                 <a14:useLocalDpi xmlns:a14="http://schemas.microsoft.com/office/drawing/2010/main" val="0"/>
@@ -1130,8 +1072,8 @@
     </w:tbl>
     <w:p/>
     <w:sectPr>
-      <w:headerReference w:type="default" r:id="rId14"/>
-      <w:footerReference w:type="default" r:id="rId15"/>
+      <w:headerReference w:type="default" r:id="rId15"/>
+      <w:footerReference w:type="default" r:id="rId16"/>
       <w:pgSz w:w="11906" w:h="16838"/>
       <w:pgMar w:top="1134" w:right="1134" w:bottom="1134" w:left="1701" w:header="709" w:footer="709" w:gutter="0"/>
       <w:cols w:space="708"/>
@@ -1142,7 +1084,7 @@
 </file>
 
 <file path=word/endnotes.xml><?xml version="1.0" encoding="utf-8"?>
-<w:endnotes xmlns:wpc="http://schemas.microsoft.com/office/word/2010/wordprocessingCanvas" xmlns:mc="http://schemas.openxmlformats.org/markup-compatibility/2006" xmlns:o="urn:schemas-microsoft-com:office:office" xmlns:r="http://schemas.openxmlformats.org/officeDocument/2006/relationships" xmlns:m="http://schemas.openxmlformats.org/officeDocument/2006/math" xmlns:v="urn:schemas-microsoft-com:vml" xmlns:wp14="http://schemas.microsoft.com/office/word/2010/wordprocessingDrawing" xmlns:wp="http://schemas.openxmlformats.org/drawingml/2006/wordprocessingDrawing" xmlns:w10="urn:schemas-microsoft-com:office:word" xmlns:w="http://schemas.openxmlformats.org/wordprocessingml/2006/main" xmlns:w14="http://schemas.microsoft.com/office/word/2010/wordml" xmlns:w15="http://schemas.microsoft.com/office/word/2012/wordml" xmlns:wpg="http://schemas.microsoft.com/office/word/2010/wordprocessingGroup" xmlns:wpi="http://schemas.microsoft.com/office/word/2010/wordprocessingInk" xmlns:wne="http://schemas.microsoft.com/office/word/2006/wordml" xmlns:wps="http://schemas.microsoft.com/office/word/2010/wordprocessingShape" mc:Ignorable="w14 w15 wp14">
+<w:endnotes xmlns:wpc="http://schemas.microsoft.com/office/word/2010/wordprocessingCanvas" xmlns:mc="http://schemas.openxmlformats.org/markup-compatibility/2006" xmlns:o="urn:schemas-microsoft-com:office:office" xmlns:r="http://schemas.openxmlformats.org/officeDocument/2006/relationships" xmlns:m="http://schemas.openxmlformats.org/officeDocument/2006/math" xmlns:v="urn:schemas-microsoft-com:vml" xmlns:wp14="http://schemas.microsoft.com/office/word/2010/wordprocessingDrawing" xmlns:wp="http://schemas.openxmlformats.org/drawingml/2006/wordprocessingDrawing" xmlns:w10="urn:schemas-microsoft-com:office:word" xmlns:w="http://schemas.openxmlformats.org/wordprocessingml/2006/main" xmlns:w14="http://schemas.microsoft.com/office/word/2010/wordml" xmlns:wpg="http://schemas.microsoft.com/office/word/2010/wordprocessingGroup" xmlns:wpi="http://schemas.microsoft.com/office/word/2010/wordprocessingInk" xmlns:wne="http://schemas.microsoft.com/office/word/2006/wordml" xmlns:wps="http://schemas.microsoft.com/office/word/2010/wordprocessingShape" mc:Ignorable="w14 wp14">
   <w:endnote w:type="separator" w:id="-1">
     <w:p>
       <w:pPr>
@@ -1167,7 +1109,7 @@
 </file>
 
 <file path=word/footer1.xml><?xml version="1.0" encoding="utf-8"?>
-<w:ftr xmlns:wpc="http://schemas.microsoft.com/office/word/2010/wordprocessingCanvas" xmlns:mc="http://schemas.openxmlformats.org/markup-compatibility/2006" xmlns:o="urn:schemas-microsoft-com:office:office" xmlns:r="http://schemas.openxmlformats.org/officeDocument/2006/relationships" xmlns:m="http://schemas.openxmlformats.org/officeDocument/2006/math" xmlns:v="urn:schemas-microsoft-com:vml" xmlns:wp14="http://schemas.microsoft.com/office/word/2010/wordprocessingDrawing" xmlns:wp="http://schemas.openxmlformats.org/drawingml/2006/wordprocessingDrawing" xmlns:w10="urn:schemas-microsoft-com:office:word" xmlns:w="http://schemas.openxmlformats.org/wordprocessingml/2006/main" xmlns:w14="http://schemas.microsoft.com/office/word/2010/wordml" xmlns:w15="http://schemas.microsoft.com/office/word/2012/wordml" xmlns:wpg="http://schemas.microsoft.com/office/word/2010/wordprocessingGroup" xmlns:wpi="http://schemas.microsoft.com/office/word/2010/wordprocessingInk" xmlns:wne="http://schemas.microsoft.com/office/word/2006/wordml" xmlns:wps="http://schemas.microsoft.com/office/word/2010/wordprocessingShape" mc:Ignorable="w14 w15 wp14">
+<w:ftr xmlns:wpc="http://schemas.microsoft.com/office/word/2010/wordprocessingCanvas" xmlns:mc="http://schemas.openxmlformats.org/markup-compatibility/2006" xmlns:o="urn:schemas-microsoft-com:office:office" xmlns:r="http://schemas.openxmlformats.org/officeDocument/2006/relationships" xmlns:m="http://schemas.openxmlformats.org/officeDocument/2006/math" xmlns:v="urn:schemas-microsoft-com:vml" xmlns:wp14="http://schemas.microsoft.com/office/word/2010/wordprocessingDrawing" xmlns:wp="http://schemas.openxmlformats.org/drawingml/2006/wordprocessingDrawing" xmlns:w10="urn:schemas-microsoft-com:office:word" xmlns:w="http://schemas.openxmlformats.org/wordprocessingml/2006/main" xmlns:w14="http://schemas.microsoft.com/office/word/2010/wordml" xmlns:wpg="http://schemas.microsoft.com/office/word/2010/wordprocessingGroup" xmlns:wpi="http://schemas.microsoft.com/office/word/2010/wordprocessingInk" xmlns:wne="http://schemas.microsoft.com/office/word/2006/wordml" xmlns:wps="http://schemas.microsoft.com/office/word/2010/wordprocessingShape" mc:Ignorable="w14 wp14">
   <w:p>
     <w:pPr>
       <w:pStyle w:val="Rodap"/>
@@ -1200,7 +1142,7 @@
 </file>
 
 <file path=word/footnotes.xml><?xml version="1.0" encoding="utf-8"?>
-<w:footnotes xmlns:wpc="http://schemas.microsoft.com/office/word/2010/wordprocessingCanvas" xmlns:mc="http://schemas.openxmlformats.org/markup-compatibility/2006" xmlns:o="urn:schemas-microsoft-com:office:office" xmlns:r="http://schemas.openxmlformats.org/officeDocument/2006/relationships" xmlns:m="http://schemas.openxmlformats.org/officeDocument/2006/math" xmlns:v="urn:schemas-microsoft-com:vml" xmlns:wp14="http://schemas.microsoft.com/office/word/2010/wordprocessingDrawing" xmlns:wp="http://schemas.openxmlformats.org/drawingml/2006/wordprocessingDrawing" xmlns:w10="urn:schemas-microsoft-com:office:word" xmlns:w="http://schemas.openxmlformats.org/wordprocessingml/2006/main" xmlns:w14="http://schemas.microsoft.com/office/word/2010/wordml" xmlns:w15="http://schemas.microsoft.com/office/word/2012/wordml" xmlns:wpg="http://schemas.microsoft.com/office/word/2010/wordprocessingGroup" xmlns:wpi="http://schemas.microsoft.com/office/word/2010/wordprocessingInk" xmlns:wne="http://schemas.microsoft.com/office/word/2006/wordml" xmlns:wps="http://schemas.microsoft.com/office/word/2010/wordprocessingShape" mc:Ignorable="w14 w15 wp14">
+<w:footnotes xmlns:wpc="http://schemas.microsoft.com/office/word/2010/wordprocessingCanvas" xmlns:mc="http://schemas.openxmlformats.org/markup-compatibility/2006" xmlns:o="urn:schemas-microsoft-com:office:office" xmlns:r="http://schemas.openxmlformats.org/officeDocument/2006/relationships" xmlns:m="http://schemas.openxmlformats.org/officeDocument/2006/math" xmlns:v="urn:schemas-microsoft-com:vml" xmlns:wp14="http://schemas.microsoft.com/office/word/2010/wordprocessingDrawing" xmlns:wp="http://schemas.openxmlformats.org/drawingml/2006/wordprocessingDrawing" xmlns:w10="urn:schemas-microsoft-com:office:word" xmlns:w="http://schemas.openxmlformats.org/wordprocessingml/2006/main" xmlns:w14="http://schemas.microsoft.com/office/word/2010/wordml" xmlns:wpg="http://schemas.microsoft.com/office/word/2010/wordprocessingGroup" xmlns:wpi="http://schemas.microsoft.com/office/word/2010/wordprocessingInk" xmlns:wne="http://schemas.microsoft.com/office/word/2006/wordml" xmlns:wps="http://schemas.microsoft.com/office/word/2010/wordprocessingShape" mc:Ignorable="w14 wp14">
   <w:footnote w:type="separator" w:id="-1">
     <w:p>
       <w:pPr>
@@ -1225,7 +1167,7 @@
 </file>
 
 <file path=word/header1.xml><?xml version="1.0" encoding="utf-8"?>
-<w:hdr xmlns:wpc="http://schemas.microsoft.com/office/word/2010/wordprocessingCanvas" xmlns:mc="http://schemas.openxmlformats.org/markup-compatibility/2006" xmlns:o="urn:schemas-microsoft-com:office:office" xmlns:r="http://schemas.openxmlformats.org/officeDocument/2006/relationships" xmlns:m="http://schemas.openxmlformats.org/officeDocument/2006/math" xmlns:v="urn:schemas-microsoft-com:vml" xmlns:wp14="http://schemas.microsoft.com/office/word/2010/wordprocessingDrawing" xmlns:wp="http://schemas.openxmlformats.org/drawingml/2006/wordprocessingDrawing" xmlns:w10="urn:schemas-microsoft-com:office:word" xmlns:w="http://schemas.openxmlformats.org/wordprocessingml/2006/main" xmlns:w14="http://schemas.microsoft.com/office/word/2010/wordml" xmlns:w15="http://schemas.microsoft.com/office/word/2012/wordml" xmlns:wpg="http://schemas.microsoft.com/office/word/2010/wordprocessingGroup" xmlns:wpi="http://schemas.microsoft.com/office/word/2010/wordprocessingInk" xmlns:wne="http://schemas.microsoft.com/office/word/2006/wordml" xmlns:wps="http://schemas.microsoft.com/office/word/2010/wordprocessingShape" mc:Ignorable="w14 w15 wp14">
+<w:hdr xmlns:wpc="http://schemas.microsoft.com/office/word/2010/wordprocessingCanvas" xmlns:mc="http://schemas.openxmlformats.org/markup-compatibility/2006" xmlns:o="urn:schemas-microsoft-com:office:office" xmlns:r="http://schemas.openxmlformats.org/officeDocument/2006/relationships" xmlns:m="http://schemas.openxmlformats.org/officeDocument/2006/math" xmlns:v="urn:schemas-microsoft-com:vml" xmlns:wp14="http://schemas.microsoft.com/office/word/2010/wordprocessingDrawing" xmlns:wp="http://schemas.openxmlformats.org/drawingml/2006/wordprocessingDrawing" xmlns:w10="urn:schemas-microsoft-com:office:word" xmlns:w="http://schemas.openxmlformats.org/wordprocessingml/2006/main" xmlns:w14="http://schemas.microsoft.com/office/word/2010/wordml" xmlns:wpg="http://schemas.microsoft.com/office/word/2010/wordprocessingGroup" xmlns:wpi="http://schemas.microsoft.com/office/word/2010/wordprocessingInk" xmlns:wne="http://schemas.microsoft.com/office/word/2006/wordml" xmlns:wps="http://schemas.microsoft.com/office/word/2010/wordprocessingShape" mc:Ignorable="w14 wp14">
   <w:tbl>
     <w:tblPr>
       <w:tblStyle w:val="Tabelacomgrade"/>
@@ -1269,21 +1211,21 @@
             <w:rPr>
               <w:b/>
             </w:rPr>
-            <w:t xml:space="preserve">PROCESSOS A SEREM </w:t>
+            <w:t>PROCESSOS A SEREM INFORMATIZADOS</w:t>
           </w:r>
           <w:proofErr w:type="gramStart"/>
           <w:r>
             <w:rPr>
               <w:b/>
             </w:rPr>
-            <w:t>INFORMATIZADOS  (</w:t>
+            <w:t xml:space="preserve">  </w:t>
           </w:r>
           <w:proofErr w:type="gramEnd"/>
           <w:r>
             <w:rPr>
               <w:b/>
             </w:rPr>
-            <w:t>USAR WORKFLOW DA UML)</w:t>
+            <w:t>(USAR WORKFLOW DA UML)</w:t>
           </w:r>
         </w:p>
       </w:tc>
@@ -1377,7 +1319,7 @@
 </file>
 
 <file path=word/styles.xml><?xml version="1.0" encoding="utf-8"?>
-<w:styles xmlns:mc="http://schemas.openxmlformats.org/markup-compatibility/2006" xmlns:r="http://schemas.openxmlformats.org/officeDocument/2006/relationships" xmlns:w="http://schemas.openxmlformats.org/wordprocessingml/2006/main" xmlns:w14="http://schemas.microsoft.com/office/word/2010/wordml" xmlns:w15="http://schemas.microsoft.com/office/word/2012/wordml" mc:Ignorable="w14 w15">
+<w:styles xmlns:mc="http://schemas.openxmlformats.org/markup-compatibility/2006" xmlns:r="http://schemas.openxmlformats.org/officeDocument/2006/relationships" xmlns:w="http://schemas.openxmlformats.org/wordprocessingml/2006/main" xmlns:w14="http://schemas.microsoft.com/office/word/2010/wordml" mc:Ignorable="w14">
   <w:docDefaults>
     <w:rPrDefault>
       <w:rPr>
@@ -1393,378 +1335,144 @@
       </w:pPr>
     </w:pPrDefault>
   </w:docDefaults>
-  <w:latentStyles w:defLockedState="0" w:defUIPriority="99" w:defSemiHidden="0" w:defUnhideWhenUsed="0" w:defQFormat="0" w:count="371">
-    <w:lsdException w:name="Normal" w:uiPriority="0" w:qFormat="1"/>
-    <w:lsdException w:name="heading 1" w:uiPriority="9" w:qFormat="1"/>
-    <w:lsdException w:name="heading 2" w:semiHidden="1" w:uiPriority="9" w:unhideWhenUsed="1" w:qFormat="1"/>
-    <w:lsdException w:name="heading 3" w:semiHidden="1" w:uiPriority="9" w:unhideWhenUsed="1" w:qFormat="1"/>
-    <w:lsdException w:name="heading 4" w:semiHidden="1" w:uiPriority="9" w:unhideWhenUsed="1" w:qFormat="1"/>
-    <w:lsdException w:name="heading 5" w:semiHidden="1" w:uiPriority="9" w:unhideWhenUsed="1" w:qFormat="1"/>
-    <w:lsdException w:name="heading 6" w:semiHidden="1" w:uiPriority="9" w:unhideWhenUsed="1" w:qFormat="1"/>
-    <w:lsdException w:name="heading 7" w:semiHidden="1" w:uiPriority="9" w:unhideWhenUsed="1" w:qFormat="1"/>
-    <w:lsdException w:name="heading 8" w:semiHidden="1" w:uiPriority="9" w:unhideWhenUsed="1" w:qFormat="1"/>
-    <w:lsdException w:name="heading 9" w:semiHidden="1" w:uiPriority="9" w:unhideWhenUsed="1" w:qFormat="1"/>
-    <w:lsdException w:name="index 1" w:semiHidden="1" w:unhideWhenUsed="1"/>
-    <w:lsdException w:name="index 2" w:semiHidden="1" w:unhideWhenUsed="1"/>
-    <w:lsdException w:name="index 3" w:semiHidden="1" w:unhideWhenUsed="1"/>
-    <w:lsdException w:name="index 4" w:semiHidden="1" w:unhideWhenUsed="1"/>
-    <w:lsdException w:name="index 5" w:semiHidden="1" w:unhideWhenUsed="1"/>
-    <w:lsdException w:name="index 6" w:semiHidden="1" w:unhideWhenUsed="1"/>
-    <w:lsdException w:name="index 7" w:semiHidden="1" w:unhideWhenUsed="1"/>
-    <w:lsdException w:name="index 8" w:semiHidden="1" w:unhideWhenUsed="1"/>
-    <w:lsdException w:name="index 9" w:semiHidden="1" w:unhideWhenUsed="1"/>
-    <w:lsdException w:name="toc 1" w:semiHidden="1" w:uiPriority="39" w:unhideWhenUsed="1"/>
-    <w:lsdException w:name="toc 2" w:semiHidden="1" w:uiPriority="39" w:unhideWhenUsed="1"/>
-    <w:lsdException w:name="toc 3" w:semiHidden="1" w:uiPriority="39" w:unhideWhenUsed="1"/>
-    <w:lsdException w:name="toc 4" w:semiHidden="1" w:uiPriority="39" w:unhideWhenUsed="1"/>
-    <w:lsdException w:name="toc 5" w:semiHidden="1" w:uiPriority="39" w:unhideWhenUsed="1"/>
-    <w:lsdException w:name="toc 6" w:semiHidden="1" w:uiPriority="39" w:unhideWhenUsed="1"/>
-    <w:lsdException w:name="toc 7" w:semiHidden="1" w:uiPriority="39" w:unhideWhenUsed="1"/>
-    <w:lsdException w:name="toc 8" w:semiHidden="1" w:uiPriority="39" w:unhideWhenUsed="1"/>
-    <w:lsdException w:name="toc 9" w:semiHidden="1" w:uiPriority="39" w:unhideWhenUsed="1"/>
-    <w:lsdException w:name="Normal Indent" w:semiHidden="1" w:unhideWhenUsed="1"/>
-    <w:lsdException w:name="footnote text" w:semiHidden="1" w:unhideWhenUsed="1"/>
-    <w:lsdException w:name="annotation text" w:semiHidden="1" w:unhideWhenUsed="1"/>
-    <w:lsdException w:name="header" w:semiHidden="1" w:unhideWhenUsed="1"/>
-    <w:lsdException w:name="footer" w:semiHidden="1" w:unhideWhenUsed="1"/>
-    <w:lsdException w:name="index heading" w:semiHidden="1" w:unhideWhenUsed="1"/>
-    <w:lsdException w:name="caption" w:semiHidden="1" w:uiPriority="35" w:unhideWhenUsed="1" w:qFormat="1"/>
-    <w:lsdException w:name="table of figures" w:semiHidden="1" w:unhideWhenUsed="1"/>
-    <w:lsdException w:name="envelope address" w:semiHidden="1" w:unhideWhenUsed="1"/>
-    <w:lsdException w:name="envelope return" w:semiHidden="1" w:unhideWhenUsed="1"/>
-    <w:lsdException w:name="footnote reference" w:semiHidden="1" w:unhideWhenUsed="1"/>
-    <w:lsdException w:name="annotation reference" w:semiHidden="1" w:unhideWhenUsed="1"/>
-    <w:lsdException w:name="line number" w:semiHidden="1" w:unhideWhenUsed="1"/>
-    <w:lsdException w:name="page number" w:semiHidden="1" w:unhideWhenUsed="1"/>
-    <w:lsdException w:name="endnote reference" w:semiHidden="1" w:unhideWhenUsed="1"/>
-    <w:lsdException w:name="endnote text" w:semiHidden="1" w:unhideWhenUsed="1"/>
-    <w:lsdException w:name="table of authorities" w:semiHidden="1" w:unhideWhenUsed="1"/>
-    <w:lsdException w:name="macro" w:semiHidden="1" w:unhideWhenUsed="1"/>
-    <w:lsdException w:name="toa heading" w:semiHidden="1" w:unhideWhenUsed="1"/>
-    <w:lsdException w:name="List" w:semiHidden="1" w:unhideWhenUsed="1"/>
-    <w:lsdException w:name="List Bullet" w:semiHidden="1" w:unhideWhenUsed="1"/>
-    <w:lsdException w:name="List Number" w:semiHidden="1" w:unhideWhenUsed="1"/>
-    <w:lsdException w:name="List 2" w:semiHidden="1" w:unhideWhenUsed="1"/>
-    <w:lsdException w:name="List 3" w:semiHidden="1" w:unhideWhenUsed="1"/>
-    <w:lsdException w:name="List 4" w:semiHidden="1" w:unhideWhenUsed="1"/>
-    <w:lsdException w:name="List 5" w:semiHidden="1" w:unhideWhenUsed="1"/>
-    <w:lsdException w:name="List Bullet 2" w:semiHidden="1" w:unhideWhenUsed="1"/>
-    <w:lsdException w:name="List Bullet 3" w:semiHidden="1" w:unhideWhenUsed="1"/>
-    <w:lsdException w:name="List Bullet 4" w:semiHidden="1" w:unhideWhenUsed="1"/>
-    <w:lsdException w:name="List Bullet 5" w:semiHidden="1" w:unhideWhenUsed="1"/>
-    <w:lsdException w:name="List Number 2" w:semiHidden="1" w:unhideWhenUsed="1"/>
-    <w:lsdException w:name="List Number 3" w:semiHidden="1" w:unhideWhenUsed="1"/>
-    <w:lsdException w:name="List Number 4" w:semiHidden="1" w:unhideWhenUsed="1"/>
-    <w:lsdException w:name="List Number 5" w:semiHidden="1" w:unhideWhenUsed="1"/>
-    <w:lsdException w:name="Title" w:uiPriority="10" w:qFormat="1"/>
-    <w:lsdException w:name="Closing" w:semiHidden="1" w:unhideWhenUsed="1"/>
-    <w:lsdException w:name="Signature" w:semiHidden="1" w:unhideWhenUsed="1"/>
-    <w:lsdException w:name="Default Paragraph Font" w:semiHidden="1" w:uiPriority="1" w:unhideWhenUsed="1"/>
-    <w:lsdException w:name="Body Text" w:semiHidden="1" w:unhideWhenUsed="1"/>
-    <w:lsdException w:name="Body Text Indent" w:semiHidden="1" w:unhideWhenUsed="1"/>
-    <w:lsdException w:name="List Continue" w:semiHidden="1" w:unhideWhenUsed="1"/>
-    <w:lsdException w:name="List Continue 2" w:semiHidden="1" w:unhideWhenUsed="1"/>
-    <w:lsdException w:name="List Continue 3" w:semiHidden="1" w:unhideWhenUsed="1"/>
-    <w:lsdException w:name="List Continue 4" w:semiHidden="1" w:unhideWhenUsed="1"/>
-    <w:lsdException w:name="List Continue 5" w:semiHidden="1" w:unhideWhenUsed="1"/>
-    <w:lsdException w:name="Message Header" w:semiHidden="1" w:unhideWhenUsed="1"/>
-    <w:lsdException w:name="Subtitle" w:uiPriority="11" w:qFormat="1"/>
-    <w:lsdException w:name="Salutation" w:semiHidden="1" w:unhideWhenUsed="1"/>
-    <w:lsdException w:name="Date" w:semiHidden="1" w:unhideWhenUsed="1"/>
-    <w:lsdException w:name="Body Text First Indent" w:semiHidden="1" w:unhideWhenUsed="1"/>
-    <w:lsdException w:name="Body Text First Indent 2" w:semiHidden="1" w:unhideWhenUsed="1"/>
-    <w:lsdException w:name="Note Heading" w:semiHidden="1" w:unhideWhenUsed="1"/>
-    <w:lsdException w:name="Body Text 2" w:semiHidden="1" w:unhideWhenUsed="1"/>
-    <w:lsdException w:name="Body Text 3" w:semiHidden="1" w:unhideWhenUsed="1"/>
-    <w:lsdException w:name="Body Text Indent 2" w:semiHidden="1" w:unhideWhenUsed="1"/>
-    <w:lsdException w:name="Body Text Indent 3" w:semiHidden="1" w:unhideWhenUsed="1"/>
-    <w:lsdException w:name="Block Text" w:semiHidden="1" w:unhideWhenUsed="1"/>
-    <w:lsdException w:name="Hyperlink" w:semiHidden="1" w:unhideWhenUsed="1"/>
-    <w:lsdException w:name="FollowedHyperlink" w:semiHidden="1" w:unhideWhenUsed="1"/>
-    <w:lsdException w:name="Strong" w:uiPriority="22" w:qFormat="1"/>
-    <w:lsdException w:name="Emphasis" w:uiPriority="20" w:qFormat="1"/>
-    <w:lsdException w:name="Document Map" w:semiHidden="1" w:unhideWhenUsed="1"/>
-    <w:lsdException w:name="Plain Text" w:semiHidden="1" w:unhideWhenUsed="1"/>
-    <w:lsdException w:name="E-mail Signature" w:semiHidden="1" w:unhideWhenUsed="1"/>
-    <w:lsdException w:name="HTML Top of Form" w:semiHidden="1" w:unhideWhenUsed="1"/>
-    <w:lsdException w:name="HTML Bottom of Form" w:semiHidden="1" w:unhideWhenUsed="1"/>
-    <w:lsdException w:name="Normal (Web)" w:semiHidden="1" w:unhideWhenUsed="1"/>
-    <w:lsdException w:name="HTML Acronym" w:semiHidden="1" w:unhideWhenUsed="1"/>
-    <w:lsdException w:name="HTML Address" w:semiHidden="1" w:unhideWhenUsed="1"/>
-    <w:lsdException w:name="HTML Cite" w:semiHidden="1" w:unhideWhenUsed="1"/>
-    <w:lsdException w:name="HTML Code" w:semiHidden="1" w:unhideWhenUsed="1"/>
-    <w:lsdException w:name="HTML Definition" w:semiHidden="1" w:unhideWhenUsed="1"/>
-    <w:lsdException w:name="HTML Keyboard" w:semiHidden="1" w:unhideWhenUsed="1"/>
-    <w:lsdException w:name="HTML Preformatted" w:semiHidden="1" w:unhideWhenUsed="1"/>
-    <w:lsdException w:name="HTML Sample" w:semiHidden="1" w:unhideWhenUsed="1"/>
-    <w:lsdException w:name="HTML Typewriter" w:semiHidden="1" w:unhideWhenUsed="1"/>
-    <w:lsdException w:name="HTML Variable" w:semiHidden="1" w:unhideWhenUsed="1"/>
-    <w:lsdException w:name="Normal Table" w:semiHidden="1" w:unhideWhenUsed="1"/>
-    <w:lsdException w:name="annotation subject" w:semiHidden="1" w:unhideWhenUsed="1"/>
-    <w:lsdException w:name="No List" w:semiHidden="1" w:unhideWhenUsed="1"/>
-    <w:lsdException w:name="Outline List 1" w:semiHidden="1" w:unhideWhenUsed="1"/>
-    <w:lsdException w:name="Outline List 2" w:semiHidden="1" w:unhideWhenUsed="1"/>
-    <w:lsdException w:name="Outline List 3" w:semiHidden="1" w:unhideWhenUsed="1"/>
-    <w:lsdException w:name="Table Simple 1" w:semiHidden="1" w:unhideWhenUsed="1"/>
-    <w:lsdException w:name="Table Simple 2" w:semiHidden="1" w:unhideWhenUsed="1"/>
-    <w:lsdException w:name="Table Simple 3" w:semiHidden="1" w:unhideWhenUsed="1"/>
-    <w:lsdException w:name="Table Classic 1" w:semiHidden="1" w:unhideWhenUsed="1"/>
-    <w:lsdException w:name="Table Classic 2" w:semiHidden="1" w:unhideWhenUsed="1"/>
-    <w:lsdException w:name="Table Classic 3" w:semiHidden="1" w:unhideWhenUsed="1"/>
-    <w:lsdException w:name="Table Classic 4" w:semiHidden="1" w:unhideWhenUsed="1"/>
-    <w:lsdException w:name="Table Colorful 1" w:semiHidden="1" w:unhideWhenUsed="1"/>
-    <w:lsdException w:name="Table Colorful 2" w:semiHidden="1" w:unhideWhenUsed="1"/>
-    <w:lsdException w:name="Table Colorful 3" w:semiHidden="1" w:unhideWhenUsed="1"/>
-    <w:lsdException w:name="Table Columns 1" w:semiHidden="1" w:unhideWhenUsed="1"/>
-    <w:lsdException w:name="Table Columns 2" w:semiHidden="1" w:unhideWhenUsed="1"/>
-    <w:lsdException w:name="Table Columns 3" w:semiHidden="1" w:unhideWhenUsed="1"/>
-    <w:lsdException w:name="Table Columns 4" w:semiHidden="1" w:unhideWhenUsed="1"/>
-    <w:lsdException w:name="Table Columns 5" w:semiHidden="1" w:unhideWhenUsed="1"/>
-    <w:lsdException w:name="Table Grid 1" w:semiHidden="1" w:unhideWhenUsed="1"/>
-    <w:lsdException w:name="Table Grid 2" w:semiHidden="1" w:unhideWhenUsed="1"/>
-    <w:lsdException w:name="Table Grid 3" w:semiHidden="1" w:unhideWhenUsed="1"/>
-    <w:lsdException w:name="Table Grid 4" w:semiHidden="1" w:unhideWhenUsed="1"/>
-    <w:lsdException w:name="Table Grid 5" w:semiHidden="1" w:unhideWhenUsed="1"/>
-    <w:lsdException w:name="Table Grid 6" w:semiHidden="1" w:unhideWhenUsed="1"/>
-    <w:lsdException w:name="Table Grid 7" w:semiHidden="1" w:unhideWhenUsed="1"/>
-    <w:lsdException w:name="Table Grid 8" w:semiHidden="1" w:unhideWhenUsed="1"/>
-    <w:lsdException w:name="Table List 1" w:semiHidden="1" w:unhideWhenUsed="1"/>
-    <w:lsdException w:name="Table List 2" w:semiHidden="1" w:unhideWhenUsed="1"/>
-    <w:lsdException w:name="Table List 3" w:semiHidden="1" w:unhideWhenUsed="1"/>
-    <w:lsdException w:name="Table List 4" w:semiHidden="1" w:unhideWhenUsed="1"/>
-    <w:lsdException w:name="Table List 5" w:semiHidden="1" w:unhideWhenUsed="1"/>
-    <w:lsdException w:name="Table List 6" w:semiHidden="1" w:unhideWhenUsed="1"/>
-    <w:lsdException w:name="Table List 7" w:semiHidden="1" w:unhideWhenUsed="1"/>
-    <w:lsdException w:name="Table List 8" w:semiHidden="1" w:unhideWhenUsed="1"/>
-    <w:lsdException w:name="Table 3D effects 1" w:semiHidden="1" w:unhideWhenUsed="1"/>
-    <w:lsdException w:name="Table 3D effects 2" w:semiHidden="1" w:unhideWhenUsed="1"/>
-    <w:lsdException w:name="Table 3D effects 3" w:semiHidden="1" w:unhideWhenUsed="1"/>
-    <w:lsdException w:name="Table Contemporary" w:semiHidden="1" w:unhideWhenUsed="1"/>
-    <w:lsdException w:name="Table Elegant" w:semiHidden="1" w:unhideWhenUsed="1"/>
-    <w:lsdException w:name="Table Professional" w:semiHidden="1" w:unhideWhenUsed="1"/>
-    <w:lsdException w:name="Table Subtle 1" w:semiHidden="1" w:unhideWhenUsed="1"/>
-    <w:lsdException w:name="Table Subtle 2" w:semiHidden="1" w:unhideWhenUsed="1"/>
-    <w:lsdException w:name="Table Web 1" w:semiHidden="1" w:unhideWhenUsed="1"/>
-    <w:lsdException w:name="Table Web 2" w:semiHidden="1" w:unhideWhenUsed="1"/>
-    <w:lsdException w:name="Table Web 3" w:semiHidden="1" w:unhideWhenUsed="1"/>
-    <w:lsdException w:name="Balloon Text" w:semiHidden="1" w:unhideWhenUsed="1"/>
-    <w:lsdException w:name="Table Grid" w:uiPriority="0"/>
-    <w:lsdException w:name="Table Theme" w:semiHidden="1" w:unhideWhenUsed="1"/>
-    <w:lsdException w:name="Placeholder Text" w:semiHidden="1"/>
-    <w:lsdException w:name="No Spacing" w:uiPriority="1" w:qFormat="1"/>
-    <w:lsdException w:name="Light Shading" w:uiPriority="60"/>
-    <w:lsdException w:name="Light List" w:uiPriority="61"/>
-    <w:lsdException w:name="Light Grid" w:uiPriority="62"/>
-    <w:lsdException w:name="Medium Shading 1" w:uiPriority="63"/>
-    <w:lsdException w:name="Medium Shading 2" w:uiPriority="64"/>
-    <w:lsdException w:name="Medium List 1" w:uiPriority="65"/>
-    <w:lsdException w:name="Medium List 2" w:uiPriority="66"/>
-    <w:lsdException w:name="Medium Grid 1" w:uiPriority="67"/>
-    <w:lsdException w:name="Medium Grid 2" w:uiPriority="68"/>
-    <w:lsdException w:name="Medium Grid 3" w:uiPriority="69"/>
-    <w:lsdException w:name="Dark List" w:uiPriority="70"/>
-    <w:lsdException w:name="Colorful Shading" w:uiPriority="71"/>
-    <w:lsdException w:name="Colorful List" w:uiPriority="72"/>
-    <w:lsdException w:name="Colorful Grid" w:uiPriority="73"/>
-    <w:lsdException w:name="Light Shading Accent 1" w:uiPriority="60"/>
-    <w:lsdException w:name="Light List Accent 1" w:uiPriority="61"/>
-    <w:lsdException w:name="Light Grid Accent 1" w:uiPriority="62"/>
-    <w:lsdException w:name="Medium Shading 1 Accent 1" w:uiPriority="63"/>
-    <w:lsdException w:name="Medium Shading 2 Accent 1" w:uiPriority="64"/>
-    <w:lsdException w:name="Medium List 1 Accent 1" w:uiPriority="65"/>
-    <w:lsdException w:name="Revision" w:semiHidden="1"/>
-    <w:lsdException w:name="List Paragraph" w:uiPriority="34" w:qFormat="1"/>
-    <w:lsdException w:name="Quote" w:uiPriority="29" w:qFormat="1"/>
-    <w:lsdException w:name="Intense Quote" w:uiPriority="30" w:qFormat="1"/>
-    <w:lsdException w:name="Medium List 2 Accent 1" w:uiPriority="66"/>
-    <w:lsdException w:name="Medium Grid 1 Accent 1" w:uiPriority="67"/>
-    <w:lsdException w:name="Medium Grid 2 Accent 1" w:uiPriority="68"/>
-    <w:lsdException w:name="Medium Grid 3 Accent 1" w:uiPriority="69"/>
-    <w:lsdException w:name="Dark List Accent 1" w:uiPriority="70"/>
-    <w:lsdException w:name="Colorful Shading Accent 1" w:uiPriority="71"/>
-    <w:lsdException w:name="Colorful List Accent 1" w:uiPriority="72"/>
-    <w:lsdException w:name="Colorful Grid Accent 1" w:uiPriority="73"/>
-    <w:lsdException w:name="Light Shading Accent 2" w:uiPriority="60"/>
-    <w:lsdException w:name="Light List Accent 2" w:uiPriority="61"/>
-    <w:lsdException w:name="Light Grid Accent 2" w:uiPriority="62"/>
-    <w:lsdException w:name="Medium Shading 1 Accent 2" w:uiPriority="63"/>
-    <w:lsdException w:name="Medium Shading 2 Accent 2" w:uiPriority="64"/>
-    <w:lsdException w:name="Medium List 1 Accent 2" w:uiPriority="65"/>
-    <w:lsdException w:name="Medium List 2 Accent 2" w:uiPriority="66"/>
-    <w:lsdException w:name="Medium Grid 1 Accent 2" w:uiPriority="67"/>
-    <w:lsdException w:name="Medium Grid 2 Accent 2" w:uiPriority="68"/>
-    <w:lsdException w:name="Medium Grid 3 Accent 2" w:uiPriority="69"/>
-    <w:lsdException w:name="Dark List Accent 2" w:uiPriority="70"/>
-    <w:lsdException w:name="Colorful Shading Accent 2" w:uiPriority="71"/>
-    <w:lsdException w:name="Colorful List Accent 2" w:uiPriority="72"/>
-    <w:lsdException w:name="Colorful Grid Accent 2" w:uiPriority="73"/>
-    <w:lsdException w:name="Light Shading Accent 3" w:uiPriority="60"/>
-    <w:lsdException w:name="Light List Accent 3" w:uiPriority="61"/>
-    <w:lsdException w:name="Light Grid Accent 3" w:uiPriority="62"/>
-    <w:lsdException w:name="Medium Shading 1 Accent 3" w:uiPriority="63"/>
-    <w:lsdException w:name="Medium Shading 2 Accent 3" w:uiPriority="64"/>
-    <w:lsdException w:name="Medium List 1 Accent 3" w:uiPriority="65"/>
-    <w:lsdException w:name="Medium List 2 Accent 3" w:uiPriority="66"/>
-    <w:lsdException w:name="Medium Grid 1 Accent 3" w:uiPriority="67"/>
-    <w:lsdException w:name="Medium Grid 2 Accent 3" w:uiPriority="68"/>
-    <w:lsdException w:name="Medium Grid 3 Accent 3" w:uiPriority="69"/>
-    <w:lsdException w:name="Dark List Accent 3" w:uiPriority="70"/>
-    <w:lsdException w:name="Colorful Shading Accent 3" w:uiPriority="71"/>
-    <w:lsdException w:name="Colorful List Accent 3" w:uiPriority="72"/>
-    <w:lsdException w:name="Colorful Grid Accent 3" w:uiPriority="73"/>
-    <w:lsdException w:name="Light Shading Accent 4" w:uiPriority="60"/>
-    <w:lsdException w:name="Light List Accent 4" w:uiPriority="61"/>
-    <w:lsdException w:name="Light Grid Accent 4" w:uiPriority="62"/>
-    <w:lsdException w:name="Medium Shading 1 Accent 4" w:uiPriority="63"/>
-    <w:lsdException w:name="Medium Shading 2 Accent 4" w:uiPriority="64"/>
-    <w:lsdException w:name="Medium List 1 Accent 4" w:uiPriority="65"/>
-    <w:lsdException w:name="Medium List 2 Accent 4" w:uiPriority="66"/>
-    <w:lsdException w:name="Medium Grid 1 Accent 4" w:uiPriority="67"/>
-    <w:lsdException w:name="Medium Grid 2 Accent 4" w:uiPriority="68"/>
-    <w:lsdException w:name="Medium Grid 3 Accent 4" w:uiPriority="69"/>
-    <w:lsdException w:name="Dark List Accent 4" w:uiPriority="70"/>
-    <w:lsdException w:name="Colorful Shading Accent 4" w:uiPriority="71"/>
-    <w:lsdException w:name="Colorful List Accent 4" w:uiPriority="72"/>
-    <w:lsdException w:name="Colorful Grid Accent 4" w:uiPriority="73"/>
-    <w:lsdException w:name="Light Shading Accent 5" w:uiPriority="60"/>
-    <w:lsdException w:name="Light List Accent 5" w:uiPriority="61"/>
-    <w:lsdException w:name="Light Grid Accent 5" w:uiPriority="62"/>
-    <w:lsdException w:name="Medium Shading 1 Accent 5" w:uiPriority="63"/>
-    <w:lsdException w:name="Medium Shading 2 Accent 5" w:uiPriority="64"/>
-    <w:lsdException w:name="Medium List 1 Accent 5" w:uiPriority="65"/>
-    <w:lsdException w:name="Medium List 2 Accent 5" w:uiPriority="66"/>
-    <w:lsdException w:name="Medium Grid 1 Accent 5" w:uiPriority="67"/>
-    <w:lsdException w:name="Medium Grid 2 Accent 5" w:uiPriority="68"/>
-    <w:lsdException w:name="Medium Grid 3 Accent 5" w:uiPriority="69"/>
-    <w:lsdException w:name="Dark List Accent 5" w:uiPriority="70"/>
-    <w:lsdException w:name="Colorful Shading Accent 5" w:uiPriority="71"/>
-    <w:lsdException w:name="Colorful List Accent 5" w:uiPriority="72"/>
-    <w:lsdException w:name="Colorful Grid Accent 5" w:uiPriority="73"/>
-    <w:lsdException w:name="Light Shading Accent 6" w:uiPriority="60"/>
-    <w:lsdException w:name="Light List Accent 6" w:uiPriority="61"/>
-    <w:lsdException w:name="Light Grid Accent 6" w:uiPriority="62"/>
-    <w:lsdException w:name="Medium Shading 1 Accent 6" w:uiPriority="63"/>
-    <w:lsdException w:name="Medium Shading 2 Accent 6" w:uiPriority="64"/>
-    <w:lsdException w:name="Medium List 1 Accent 6" w:uiPriority="65"/>
-    <w:lsdException w:name="Medium List 2 Accent 6" w:uiPriority="66"/>
-    <w:lsdException w:name="Medium Grid 1 Accent 6" w:uiPriority="67"/>
-    <w:lsdException w:name="Medium Grid 2 Accent 6" w:uiPriority="68"/>
-    <w:lsdException w:name="Medium Grid 3 Accent 6" w:uiPriority="69"/>
-    <w:lsdException w:name="Dark List Accent 6" w:uiPriority="70"/>
-    <w:lsdException w:name="Colorful Shading Accent 6" w:uiPriority="71"/>
-    <w:lsdException w:name="Colorful List Accent 6" w:uiPriority="72"/>
-    <w:lsdException w:name="Colorful Grid Accent 6" w:uiPriority="73"/>
-    <w:lsdException w:name="Subtle Emphasis" w:uiPriority="19" w:qFormat="1"/>
-    <w:lsdException w:name="Intense Emphasis" w:uiPriority="21" w:qFormat="1"/>
-    <w:lsdException w:name="Subtle Reference" w:uiPriority="31" w:qFormat="1"/>
-    <w:lsdException w:name="Intense Reference" w:uiPriority="32" w:qFormat="1"/>
-    <w:lsdException w:name="Book Title" w:uiPriority="33" w:qFormat="1"/>
-    <w:lsdException w:name="Bibliography" w:semiHidden="1" w:uiPriority="37" w:unhideWhenUsed="1"/>
-    <w:lsdException w:name="TOC Heading" w:semiHidden="1" w:uiPriority="39" w:unhideWhenUsed="1" w:qFormat="1"/>
-    <w:lsdException w:name="Plain Table 1" w:uiPriority="41"/>
-    <w:lsdException w:name="Plain Table 2" w:uiPriority="42"/>
-    <w:lsdException w:name="Plain Table 3" w:uiPriority="43"/>
-    <w:lsdException w:name="Plain Table 4" w:uiPriority="44"/>
-    <w:lsdException w:name="Plain Table 5" w:uiPriority="45"/>
-    <w:lsdException w:name="Grid Table Light" w:uiPriority="40"/>
-    <w:lsdException w:name="Grid Table 1 Light" w:uiPriority="46"/>
-    <w:lsdException w:name="Grid Table 2" w:uiPriority="47"/>
-    <w:lsdException w:name="Grid Table 3" w:uiPriority="48"/>
-    <w:lsdException w:name="Grid Table 4" w:uiPriority="49"/>
-    <w:lsdException w:name="Grid Table 5 Dark" w:uiPriority="50"/>
-    <w:lsdException w:name="Grid Table 6 Colorful" w:uiPriority="51"/>
-    <w:lsdException w:name="Grid Table 7 Colorful" w:uiPriority="52"/>
-    <w:lsdException w:name="Grid Table 1 Light Accent 1" w:uiPriority="46"/>
-    <w:lsdException w:name="Grid Table 2 Accent 1" w:uiPriority="47"/>
-    <w:lsdException w:name="Grid Table 3 Accent 1" w:uiPriority="48"/>
-    <w:lsdException w:name="Grid Table 4 Accent 1" w:uiPriority="49"/>
-    <w:lsdException w:name="Grid Table 5 Dark Accent 1" w:uiPriority="50"/>
-    <w:lsdException w:name="Grid Table 6 Colorful Accent 1" w:uiPriority="51"/>
-    <w:lsdException w:name="Grid Table 7 Colorful Accent 1" w:uiPriority="52"/>
-    <w:lsdException w:name="Grid Table 1 Light Accent 2" w:uiPriority="46"/>
-    <w:lsdException w:name="Grid Table 2 Accent 2" w:uiPriority="47"/>
-    <w:lsdException w:name="Grid Table 3 Accent 2" w:uiPriority="48"/>
-    <w:lsdException w:name="Grid Table 4 Accent 2" w:uiPriority="49"/>
-    <w:lsdException w:name="Grid Table 5 Dark Accent 2" w:uiPriority="50"/>
-    <w:lsdException w:name="Grid Table 6 Colorful Accent 2" w:uiPriority="51"/>
-    <w:lsdException w:name="Grid Table 7 Colorful Accent 2" w:uiPriority="52"/>
-    <w:lsdException w:name="Grid Table 1 Light Accent 3" w:uiPriority="46"/>
-    <w:lsdException w:name="Grid Table 2 Accent 3" w:uiPriority="47"/>
-    <w:lsdException w:name="Grid Table 3 Accent 3" w:uiPriority="48"/>
-    <w:lsdException w:name="Grid Table 4 Accent 3" w:uiPriority="49"/>
-    <w:lsdException w:name="Grid Table 5 Dark Accent 3" w:uiPriority="50"/>
-    <w:lsdException w:name="Grid Table 6 Colorful Accent 3" w:uiPriority="51"/>
-    <w:lsdException w:name="Grid Table 7 Colorful Accent 3" w:uiPriority="52"/>
-    <w:lsdException w:name="Grid Table 1 Light Accent 4" w:uiPriority="46"/>
-    <w:lsdException w:name="Grid Table 2 Accent 4" w:uiPriority="47"/>
-    <w:lsdException w:name="Grid Table 3 Accent 4" w:uiPriority="48"/>
-    <w:lsdException w:name="Grid Table 4 Accent 4" w:uiPriority="49"/>
-    <w:lsdException w:name="Grid Table 5 Dark Accent 4" w:uiPriority="50"/>
-    <w:lsdException w:name="Grid Table 6 Colorful Accent 4" w:uiPriority="51"/>
-    <w:lsdException w:name="Grid Table 7 Colorful Accent 4" w:uiPriority="52"/>
-    <w:lsdException w:name="Grid Table 1 Light Accent 5" w:uiPriority="46"/>
-    <w:lsdException w:name="Grid Table 2 Accent 5" w:uiPriority="47"/>
-    <w:lsdException w:name="Grid Table 3 Accent 5" w:uiPriority="48"/>
-    <w:lsdException w:name="Grid Table 4 Accent 5" w:uiPriority="49"/>
-    <w:lsdException w:name="Grid Table 5 Dark Accent 5" w:uiPriority="50"/>
-    <w:lsdException w:name="Grid Table 6 Colorful Accent 5" w:uiPriority="51"/>
-    <w:lsdException w:name="Grid Table 7 Colorful Accent 5" w:uiPriority="52"/>
-    <w:lsdException w:name="Grid Table 1 Light Accent 6" w:uiPriority="46"/>
-    <w:lsdException w:name="Grid Table 2 Accent 6" w:uiPriority="47"/>
-    <w:lsdException w:name="Grid Table 3 Accent 6" w:uiPriority="48"/>
-    <w:lsdException w:name="Grid Table 4 Accent 6" w:uiPriority="49"/>
-    <w:lsdException w:name="Grid Table 5 Dark Accent 6" w:uiPriority="50"/>
-    <w:lsdException w:name="Grid Table 6 Colorful Accent 6" w:uiPriority="51"/>
-    <w:lsdException w:name="Grid Table 7 Colorful Accent 6" w:uiPriority="52"/>
-    <w:lsdException w:name="List Table 1 Light" w:uiPriority="46"/>
-    <w:lsdException w:name="List Table 2" w:uiPriority="47"/>
-    <w:lsdException w:name="List Table 3" w:uiPriority="48"/>
-    <w:lsdException w:name="List Table 4" w:uiPriority="49"/>
-    <w:lsdException w:name="List Table 5 Dark" w:uiPriority="50"/>
-    <w:lsdException w:name="List Table 6 Colorful" w:uiPriority="51"/>
-    <w:lsdException w:name="List Table 7 Colorful" w:uiPriority="52"/>
-    <w:lsdException w:name="List Table 1 Light Accent 1" w:uiPriority="46"/>
-    <w:lsdException w:name="List Table 2 Accent 1" w:uiPriority="47"/>
-    <w:lsdException w:name="List Table 3 Accent 1" w:uiPriority="48"/>
-    <w:lsdException w:name="List Table 4 Accent 1" w:uiPriority="49"/>
-    <w:lsdException w:name="List Table 5 Dark Accent 1" w:uiPriority="50"/>
-    <w:lsdException w:name="List Table 6 Colorful Accent 1" w:uiPriority="51"/>
-    <w:lsdException w:name="List Table 7 Colorful Accent 1" w:uiPriority="52"/>
-    <w:lsdException w:name="List Table 1 Light Accent 2" w:uiPriority="46"/>
-    <w:lsdException w:name="List Table 2 Accent 2" w:uiPriority="47"/>
-    <w:lsdException w:name="List Table 3 Accent 2" w:uiPriority="48"/>
-    <w:lsdException w:name="List Table 4 Accent 2" w:uiPriority="49"/>
-    <w:lsdException w:name="List Table 5 Dark Accent 2" w:uiPriority="50"/>
-    <w:lsdException w:name="List Table 6 Colorful Accent 2" w:uiPriority="51"/>
-    <w:lsdException w:name="List Table 7 Colorful Accent 2" w:uiPriority="52"/>
-    <w:lsdException w:name="List Table 1 Light Accent 3" w:uiPriority="46"/>
-    <w:lsdException w:name="List Table 2 Accent 3" w:uiPriority="47"/>
-    <w:lsdException w:name="List Table 3 Accent 3" w:uiPriority="48"/>
-    <w:lsdException w:name="List Table 4 Accent 3" w:uiPriority="49"/>
-    <w:lsdException w:name="List Table 5 Dark Accent 3" w:uiPriority="50"/>
-    <w:lsdException w:name="List Table 6 Colorful Accent 3" w:uiPriority="51"/>
-    <w:lsdException w:name="List Table 7 Colorful Accent 3" w:uiPriority="52"/>
-    <w:lsdException w:name="List Table 1 Light Accent 4" w:uiPriority="46"/>
-    <w:lsdException w:name="List Table 2 Accent 4" w:uiPriority="47"/>
-    <w:lsdException w:name="List Table 3 Accent 4" w:uiPriority="48"/>
-    <w:lsdException w:name="List Table 4 Accent 4" w:uiPriority="49"/>
-    <w:lsdException w:name="List Table 5 Dark Accent 4" w:uiPriority="50"/>
-    <w:lsdException w:name="List Table 6 Colorful Accent 4" w:uiPriority="51"/>
-    <w:lsdException w:name="List Table 7 Colorful Accent 4" w:uiPriority="52"/>
-    <w:lsdException w:name="List Table 1 Light Accent 5" w:uiPriority="46"/>
-    <w:lsdException w:name="List Table 2 Accent 5" w:uiPriority="47"/>
-    <w:lsdException w:name="List Table 3 Accent 5" w:uiPriority="48"/>
-    <w:lsdException w:name="List Table 4 Accent 5" w:uiPriority="49"/>
-    <w:lsdException w:name="List Table 5 Dark Accent 5" w:uiPriority="50"/>
-    <w:lsdException w:name="List Table 6 Colorful Accent 5" w:uiPriority="51"/>
-    <w:lsdException w:name="List Table 7 Colorful Accent 5" w:uiPriority="52"/>
-    <w:lsdException w:name="List Table 1 Light Accent 6" w:uiPriority="46"/>
-    <w:lsdException w:name="List Table 2 Accent 6" w:uiPriority="47"/>
-    <w:lsdException w:name="List Table 3 Accent 6" w:uiPriority="48"/>
-    <w:lsdException w:name="List Table 4 Accent 6" w:uiPriority="49"/>
-    <w:lsdException w:name="List Table 5 Dark Accent 6" w:uiPriority="50"/>
-    <w:lsdException w:name="List Table 6 Colorful Accent 6" w:uiPriority="51"/>
-    <w:lsdException w:name="List Table 7 Colorful Accent 6" w:uiPriority="52"/>
+  <w:latentStyles w:defLockedState="0" w:defUIPriority="99" w:defSemiHidden="1" w:defUnhideWhenUsed="1" w:defQFormat="0" w:count="267">
+    <w:lsdException w:name="Normal" w:semiHidden="0" w:uiPriority="0" w:unhideWhenUsed="0" w:qFormat="1"/>
+    <w:lsdException w:name="heading 1" w:semiHidden="0" w:uiPriority="9" w:unhideWhenUsed="0" w:qFormat="1"/>
+    <w:lsdException w:name="heading 2" w:uiPriority="9" w:qFormat="1"/>
+    <w:lsdException w:name="heading 3" w:uiPriority="9" w:qFormat="1"/>
+    <w:lsdException w:name="heading 4" w:uiPriority="9" w:qFormat="1"/>
+    <w:lsdException w:name="heading 5" w:uiPriority="9" w:qFormat="1"/>
+    <w:lsdException w:name="heading 6" w:uiPriority="9" w:qFormat="1"/>
+    <w:lsdException w:name="heading 7" w:uiPriority="9" w:qFormat="1"/>
+    <w:lsdException w:name="heading 8" w:uiPriority="9" w:qFormat="1"/>
+    <w:lsdException w:name="heading 9" w:uiPriority="9" w:qFormat="1"/>
+    <w:lsdException w:name="toc 1" w:uiPriority="39"/>
+    <w:lsdException w:name="toc 2" w:uiPriority="39"/>
+    <w:lsdException w:name="toc 3" w:uiPriority="39"/>
+    <w:lsdException w:name="toc 4" w:uiPriority="39"/>
+    <w:lsdException w:name="toc 5" w:uiPriority="39"/>
+    <w:lsdException w:name="toc 6" w:uiPriority="39"/>
+    <w:lsdException w:name="toc 7" w:uiPriority="39"/>
+    <w:lsdException w:name="toc 8" w:uiPriority="39"/>
+    <w:lsdException w:name="toc 9" w:uiPriority="39"/>
+    <w:lsdException w:name="caption" w:uiPriority="35" w:qFormat="1"/>
+    <w:lsdException w:name="Title" w:semiHidden="0" w:uiPriority="10" w:unhideWhenUsed="0" w:qFormat="1"/>
+    <w:lsdException w:name="Default Paragraph Font" w:uiPriority="1"/>
+    <w:lsdException w:name="Subtitle" w:semiHidden="0" w:uiPriority="11" w:unhideWhenUsed="0" w:qFormat="1"/>
+    <w:lsdException w:name="Strong" w:semiHidden="0" w:uiPriority="22" w:unhideWhenUsed="0" w:qFormat="1"/>
+    <w:lsdException w:name="Emphasis" w:semiHidden="0" w:uiPriority="20" w:unhideWhenUsed="0" w:qFormat="1"/>
+    <w:lsdException w:name="Table Grid" w:semiHidden="0" w:uiPriority="0" w:unhideWhenUsed="0"/>
+    <w:lsdException w:name="Placeholder Text" w:unhideWhenUsed="0"/>
+    <w:lsdException w:name="No Spacing" w:semiHidden="0" w:uiPriority="1" w:unhideWhenUsed="0" w:qFormat="1"/>
+    <w:lsdException w:name="Light Shading" w:semiHidden="0" w:uiPriority="60" w:unhideWhenUsed="0"/>
+    <w:lsdException w:name="Light List" w:semiHidden="0" w:uiPriority="61" w:unhideWhenUsed="0"/>
+    <w:lsdException w:name="Light Grid" w:semiHidden="0" w:uiPriority="62" w:unhideWhenUsed="0"/>
+    <w:lsdException w:name="Medium Shading 1" w:semiHidden="0" w:uiPriority="63" w:unhideWhenUsed="0"/>
+    <w:lsdException w:name="Medium Shading 2" w:semiHidden="0" w:uiPriority="64" w:unhideWhenUsed="0"/>
+    <w:lsdException w:name="Medium List 1" w:semiHidden="0" w:uiPriority="65" w:unhideWhenUsed="0"/>
+    <w:lsdException w:name="Medium List 2" w:semiHidden="0" w:uiPriority="66" w:unhideWhenUsed="0"/>
+    <w:lsdException w:name="Medium Grid 1" w:semiHidden="0" w:uiPriority="67" w:unhideWhenUsed="0"/>
+    <w:lsdException w:name="Medium Grid 2" w:semiHidden="0" w:uiPriority="68" w:unhideWhenUsed="0"/>
+    <w:lsdException w:name="Medium Grid 3" w:semiHidden="0" w:uiPriority="69" w:unhideWhenUsed="0"/>
+    <w:lsdException w:name="Dark List" w:semiHidden="0" w:uiPriority="70" w:unhideWhenUsed="0"/>
+    <w:lsdException w:name="Colorful Shading" w:semiHidden="0" w:uiPriority="71" w:unhideWhenUsed="0"/>
+    <w:lsdException w:name="Colorful List" w:semiHidden="0" w:uiPriority="72" w:unhideWhenUsed="0"/>
+    <w:lsdException w:name="Colorful Grid" w:semiHidden="0" w:uiPriority="73" w:unhideWhenUsed="0"/>
+    <w:lsdException w:name="Light Shading Accent 1" w:semiHidden="0" w:uiPriority="60" w:unhideWhenUsed="0"/>
+    <w:lsdException w:name="Light List Accent 1" w:semiHidden="0" w:uiPriority="61" w:unhideWhenUsed="0"/>
+    <w:lsdException w:name="Light Grid Accent 1" w:semiHidden="0" w:uiPriority="62" w:unhideWhenUsed="0"/>
+    <w:lsdException w:name="Medium Shading 1 Accent 1" w:semiHidden="0" w:uiPriority="63" w:unhideWhenUsed="0"/>
+    <w:lsdException w:name="Medium Shading 2 Accent 1" w:semiHidden="0" w:uiPriority="64" w:unhideWhenUsed="0"/>
+    <w:lsdException w:name="Medium List 1 Accent 1" w:semiHidden="0" w:uiPriority="65" w:unhideWhenUsed="0"/>
+    <w:lsdException w:name="Revision" w:unhideWhenUsed="0"/>
+    <w:lsdException w:name="List Paragraph" w:semiHidden="0" w:uiPriority="34" w:unhideWhenUsed="0" w:qFormat="1"/>
+    <w:lsdException w:name="Quote" w:semiHidden="0" w:uiPriority="29" w:unhideWhenUsed="0" w:qFormat="1"/>
+    <w:lsdException w:name="Intense Quote" w:semiHidden="0" w:uiPriority="30" w:unhideWhenUsed="0" w:qFormat="1"/>
+    <w:lsdException w:name="Medium List 2 Accent 1" w:semiHidden="0" w:uiPriority="66" w:unhideWhenUsed="0"/>
+    <w:lsdException w:name="Medium Grid 1 Accent 1" w:semiHidden="0" w:uiPriority="67" w:unhideWhenUsed="0"/>
+    <w:lsdException w:name="Medium Grid 2 Accent 1" w:semiHidden="0" w:uiPriority="68" w:unhideWhenUsed="0"/>
+    <w:lsdException w:name="Medium Grid 3 Accent 1" w:semiHidden="0" w:uiPriority="69" w:unhideWhenUsed="0"/>
+    <w:lsdException w:name="Dark List Accent 1" w:semiHidden="0" w:uiPriority="70" w:unhideWhenUsed="0"/>
+    <w:lsdException w:name="Colorful Shading Accent 1" w:semiHidden="0" w:uiPriority="71" w:unhideWhenUsed="0"/>
+    <w:lsdException w:name="Colorful List Accent 1" w:semiHidden="0" w:uiPriority="72" w:unhideWhenUsed="0"/>
+    <w:lsdException w:name="Colorful Grid Accent 1" w:semiHidden="0" w:uiPriority="73" w:unhideWhenUsed="0"/>
+    <w:lsdException w:name="Light Shading Accent 2" w:semiHidden="0" w:uiPriority="60" w:unhideWhenUsed="0"/>
+    <w:lsdException w:name="Light List Accent 2" w:semiHidden="0" w:uiPriority="61" w:unhideWhenUsed="0"/>
+    <w:lsdException w:name="Light Grid Accent 2" w:semiHidden="0" w:uiPriority="62" w:unhideWhenUsed="0"/>
+    <w:lsdException w:name="Medium Shading 1 Accent 2" w:semiHidden="0" w:uiPriority="63" w:unhideWhenUsed="0"/>
+    <w:lsdException w:name="Medium Shading 2 Accent 2" w:semiHidden="0" w:uiPriority="64" w:unhideWhenUsed="0"/>
+    <w:lsdException w:name="Medium List 1 Accent 2" w:semiHidden="0" w:uiPriority="65" w:unhideWhenUsed="0"/>
+    <w:lsdException w:name="Medium List 2 Accent 2" w:semiHidden="0" w:uiPriority="66" w:unhideWhenUsed="0"/>
+    <w:lsdException w:name="Medium Grid 1 Accent 2" w:semiHidden="0" w:uiPriority="67" w:unhideWhenUsed="0"/>
+    <w:lsdException w:name="Medium Grid 2 Accent 2" w:semiHidden="0" w:uiPriority="68" w:unhideWhenUsed="0"/>
+    <w:lsdException w:name="Medium Grid 3 Accent 2" w:semiHidden="0" w:uiPriority="69" w:unhideWhenUsed="0"/>
+    <w:lsdException w:name="Dark List Accent 2" w:semiHidden="0" w:uiPriority="70" w:unhideWhenUsed="0"/>
+    <w:lsdException w:name="Colorful Shading Accent 2" w:semiHidden="0" w:uiPriority="71" w:unhideWhenUsed="0"/>
+    <w:lsdException w:name="Colorful List Accent 2" w:semiHidden="0" w:uiPriority="72" w:unhideWhenUsed="0"/>
+    <w:lsdException w:name="Colorful Grid Accent 2" w:semiHidden="0" w:uiPriority="73" w:unhideWhenUsed="0"/>
+    <w:lsdException w:name="Light Shading Accent 3" w:semiHidden="0" w:uiPriority="60" w:unhideWhenUsed="0"/>
+    <w:lsdException w:name="Light List Accent 3" w:semiHidden="0" w:uiPriority="61" w:unhideWhenUsed="0"/>
+    <w:lsdException w:name="Light Grid Accent 3" w:semiHidden="0" w:uiPriority="62" w:unhideWhenUsed="0"/>
+    <w:lsdException w:name="Medium Shading 1 Accent 3" w:semiHidden="0" w:uiPriority="63" w:unhideWhenUsed="0"/>
+    <w:lsdException w:name="Medium Shading 2 Accent 3" w:semiHidden="0" w:uiPriority="64" w:unhideWhenUsed="0"/>
+    <w:lsdException w:name="Medium List 1 Accent 3" w:semiHidden="0" w:uiPriority="65" w:unhideWhenUsed="0"/>
+    <w:lsdException w:name="Medium List 2 Accent 3" w:semiHidden="0" w:uiPriority="66" w:unhideWhenUsed="0"/>
+    <w:lsdException w:name="Medium Grid 1 Accent 3" w:semiHidden="0" w:uiPriority="67" w:unhideWhenUsed="0"/>
+    <w:lsdException w:name="Medium Grid 2 Accent 3" w:semiHidden="0" w:uiPriority="68" w:unhideWhenUsed="0"/>
+    <w:lsdException w:name="Medium Grid 3 Accent 3" w:semiHidden="0" w:uiPriority="69" w:unhideWhenUsed="0"/>
+    <w:lsdException w:name="Dark List Accent 3" w:semiHidden="0" w:uiPriority="70" w:unhideWhenUsed="0"/>
+    <w:lsdException w:name="Colorful Shading Accent 3" w:semiHidden="0" w:uiPriority="71" w:unhideWhenUsed="0"/>
+    <w:lsdException w:name="Colorful List Accent 3" w:semiHidden="0" w:uiPriority="72" w:unhideWhenUsed="0"/>
+    <w:lsdException w:name="Colorful Grid Accent 3" w:semiHidden="0" w:uiPriority="73" w:unhideWhenUsed="0"/>
+    <w:lsdException w:name="Light Shading Accent 4" w:semiHidden="0" w:uiPriority="60" w:unhideWhenUsed="0"/>
+    <w:lsdException w:name="Light List Accent 4" w:semiHidden="0" w:uiPriority="61" w:unhideWhenUsed="0"/>
+    <w:lsdException w:name="Light Grid Accent 4" w:semiHidden="0" w:uiPriority="62" w:unhideWhenUsed="0"/>
+    <w:lsdException w:name="Medium Shading 1 Accent 4" w:semiHidden="0" w:uiPriority="63" w:unhideWhenUsed="0"/>
+    <w:lsdException w:name="Medium Shading 2 Accent 4" w:semiHidden="0" w:uiPriority="64" w:unhideWhenUsed="0"/>
+    <w:lsdException w:name="Medium List 1 Accent 4" w:semiHidden="0" w:uiPriority="65" w:unhideWhenUsed="0"/>
+    <w:lsdException w:name="Medium List 2 Accent 4" w:semiHidden="0" w:uiPriority="66" w:unhideWhenUsed="0"/>
+    <w:lsdException w:name="Medium Grid 1 Accent 4" w:semiHidden="0" w:uiPriority="67" w:unhideWhenUsed="0"/>
+    <w:lsdException w:name="Medium Grid 2 Accent 4" w:semiHidden="0" w:uiPriority="68" w:unhideWhenUsed="0"/>
+    <w:lsdException w:name="Medium Grid 3 Accent 4" w:semiHidden="0" w:uiPriority="69" w:unhideWhenUsed="0"/>
+    <w:lsdException w:name="Dark List Accent 4" w:semiHidden="0" w:uiPriority="70" w:unhideWhenUsed="0"/>
+    <w:lsdException w:name="Colorful Shading Accent 4" w:semiHidden="0" w:uiPriority="71" w:unhideWhenUsed="0"/>
+    <w:lsdException w:name="Colorful List Accent 4" w:semiHidden="0" w:uiPriority="72" w:unhideWhenUsed="0"/>
+    <w:lsdException w:name="Colorful Grid Accent 4" w:semiHidden="0" w:uiPriority="73" w:unhideWhenUsed="0"/>
+    <w:lsdException w:name="Light Shading Accent 5" w:semiHidden="0" w:uiPriority="60" w:unhideWhenUsed="0"/>
+    <w:lsdException w:name="Light List Accent 5" w:semiHidden="0" w:uiPriority="61" w:unhideWhenUsed="0"/>
+    <w:lsdException w:name="Light Grid Accent 5" w:semiHidden="0" w:uiPriority="62" w:unhideWhenUsed="0"/>
+    <w:lsdException w:name="Medium Shading 1 Accent 5" w:semiHidden="0" w:uiPriority="63" w:unhideWhenUsed="0"/>
+    <w:lsdException w:name="Medium Shading 2 Accent 5" w:semiHidden="0" w:uiPriority="64" w:unhideWhenUsed="0"/>
+    <w:lsdException w:name="Medium List 1 Accent 5" w:semiHidden="0" w:uiPriority="65" w:unhideWhenUsed="0"/>
+    <w:lsdException w:name="Medium List 2 Accent 5" w:semiHidden="0" w:uiPriority="66" w:unhideWhenUsed="0"/>
+    <w:lsdException w:name="Medium Grid 1 Accent 5" w:semiHidden="0" w:uiPriority="67" w:unhideWhenUsed="0"/>
+    <w:lsdException w:name="Medium Grid 2 Accent 5" w:semiHidden="0" w:uiPriority="68" w:unhideWhenUsed="0"/>
+    <w:lsdException w:name="Medium Grid 3 Accent 5" w:semiHidden="0" w:uiPriority="69" w:unhideWhenUsed="0"/>
+    <w:lsdException w:name="Dark List Accent 5" w:semiHidden="0" w:uiPriority="70" w:unhideWhenUsed="0"/>
+    <w:lsdException w:name="Colorful Shading Accent 5" w:semiHidden="0" w:uiPriority="71" w:unhideWhenUsed="0"/>
+    <w:lsdException w:name="Colorful List Accent 5" w:semiHidden="0" w:uiPriority="72" w:unhideWhenUsed="0"/>
+    <w:lsdException w:name="Colorful Grid Accent 5" w:semiHidden="0" w:uiPriority="73" w:unhideWhenUsed="0"/>
+    <w:lsdException w:name="Light Shading Accent 6" w:semiHidden="0" w:uiPriority="60" w:unhideWhenUsed="0"/>
+    <w:lsdException w:name="Light List Accent 6" w:semiHidden="0" w:uiPriority="61" w:unhideWhenUsed="0"/>
+    <w:lsdException w:name="Light Grid Accent 6" w:semiHidden="0" w:uiPriority="62" w:unhideWhenUsed="0"/>
+    <w:lsdException w:name="Medium Shading 1 Accent 6" w:semiHidden="0" w:uiPriority="63" w:unhideWhenUsed="0"/>
+    <w:lsdException w:name="Medium Shading 2 Accent 6" w:semiHidden="0" w:uiPriority="64" w:unhideWhenUsed="0"/>
+    <w:lsdException w:name="Medium List 1 Accent 6" w:semiHidden="0" w:uiPriority="65" w:unhideWhenUsed="0"/>
+    <w:lsdException w:name="Medium List 2 Accent 6" w:semiHidden="0" w:uiPriority="66" w:unhideWhenUsed="0"/>
+    <w:lsdException w:name="Medium Grid 1 Accent 6" w:semiHidden="0" w:uiPriority="67" w:unhideWhenUsed="0"/>
+    <w:lsdException w:name="Medium Grid 2 Accent 6" w:semiHidden="0" w:uiPriority="68" w:unhideWhenUsed="0"/>
+    <w:lsdException w:name="Medium Grid 3 Accent 6" w:semiHidden="0" w:uiPriority="69" w:unhideWhenUsed="0"/>
+    <w:lsdException w:name="Dark List Accent 6" w:semiHidden="0" w:uiPriority="70" w:unhideWhenUsed="0"/>
+    <w:lsdException w:name="Colorful Shading Accent 6" w:semiHidden="0" w:uiPriority="71" w:unhideWhenUsed="0"/>
+    <w:lsdException w:name="Colorful List Accent 6" w:semiHidden="0" w:uiPriority="72" w:unhideWhenUsed="0"/>
+    <w:lsdException w:name="Colorful Grid Accent 6" w:semiHidden="0" w:uiPriority="73" w:unhideWhenUsed="0"/>
+    <w:lsdException w:name="Subtle Emphasis" w:semiHidden="0" w:uiPriority="19" w:unhideWhenUsed="0" w:qFormat="1"/>
+    <w:lsdException w:name="Intense Emphasis" w:semiHidden="0" w:uiPriority="21" w:unhideWhenUsed="0" w:qFormat="1"/>
+    <w:lsdException w:name="Subtle Reference" w:semiHidden="0" w:uiPriority="31" w:unhideWhenUsed="0" w:qFormat="1"/>
+    <w:lsdException w:name="Intense Reference" w:semiHidden="0" w:uiPriority="32" w:unhideWhenUsed="0" w:qFormat="1"/>
+    <w:lsdException w:name="Book Title" w:semiHidden="0" w:uiPriority="33" w:unhideWhenUsed="0" w:qFormat="1"/>
+    <w:lsdException w:name="Bibliography" w:uiPriority="37"/>
+    <w:lsdException w:name="TOC Heading" w:uiPriority="39" w:qFormat="1"/>
   </w:latentStyles>
   <w:style w:type="paragraph" w:default="1" w:styleId="Normal">
     <w:name w:val="Normal"/>
@@ -1880,6 +1588,7 @@
       <w:spacing w:after="0" w:line="240" w:lineRule="auto"/>
     </w:pPr>
     <w:tblPr>
+      <w:tblInd w:w="0" w:type="dxa"/>
       <w:tblBorders>
         <w:top w:val="single" w:sz="4" w:space="0" w:color="auto"/>
         <w:left w:val="single" w:sz="4" w:space="0" w:color="auto"/>
@@ -1888,7 +1597,203 @@
         <w:insideH w:val="single" w:sz="4" w:space="0" w:color="auto"/>
         <w:insideV w:val="single" w:sz="4" w:space="0" w:color="auto"/>
       </w:tblBorders>
+      <w:tblCellMar>
+        <w:top w:w="0" w:type="dxa"/>
+        <w:left w:w="108" w:type="dxa"/>
+        <w:bottom w:w="0" w:type="dxa"/>
+        <w:right w:w="108" w:type="dxa"/>
+      </w:tblCellMar>
     </w:tblPr>
+  </w:style>
+</w:styles>
+</file>
+
+<file path=word/stylesWithEffects.xml><?xml version="1.0" encoding="utf-8"?>
+<w:styles xmlns:wpc="http://schemas.microsoft.com/office/word/2010/wordprocessingCanvas" xmlns:mc="http://schemas.openxmlformats.org/markup-compatibility/2006" xmlns:o="urn:schemas-microsoft-com:office:office" xmlns:r="http://schemas.openxmlformats.org/officeDocument/2006/relationships" xmlns:m="http://schemas.openxmlformats.org/officeDocument/2006/math" xmlns:v="urn:schemas-microsoft-com:vml" xmlns:wp14="http://schemas.microsoft.com/office/word/2010/wordprocessingDrawing" xmlns:wp="http://schemas.openxmlformats.org/drawingml/2006/wordprocessingDrawing" xmlns:w10="urn:schemas-microsoft-com:office:word" xmlns:w="http://schemas.openxmlformats.org/wordprocessingml/2006/main" xmlns:w14="http://schemas.microsoft.com/office/word/2010/wordml" xmlns:wpg="http://schemas.microsoft.com/office/word/2010/wordprocessingGroup" xmlns:wpi="http://schemas.microsoft.com/office/word/2010/wordprocessingInk" xmlns:wne="http://schemas.microsoft.com/office/word/2006/wordml" xmlns:wps="http://schemas.microsoft.com/office/word/2010/wordprocessingShape" mc:Ignorable="w14 wp14">
+  <w:docDefaults>
+    <w:rPrDefault>
+      <w:rPr>
+        <w:rFonts w:asciiTheme="minorHAnsi" w:eastAsiaTheme="minorEastAsia" w:hAnsiTheme="minorHAnsi" w:cstheme="minorBidi"/>
+        <w:sz w:val="22"/>
+        <w:szCs w:val="22"/>
+        <w:lang w:val="pt-BR" w:eastAsia="pt-BR" w:bidi="ar-SA"/>
+      </w:rPr>
+    </w:rPrDefault>
+    <w:pPrDefault>
+      <w:pPr>
+        <w:spacing w:after="200" w:line="276" w:lineRule="auto"/>
+      </w:pPr>
+    </w:pPrDefault>
+  </w:docDefaults>
+  <w:latentStyles w:defLockedState="0" w:defUIPriority="99" w:defSemiHidden="1" w:defUnhideWhenUsed="1" w:defQFormat="0" w:count="267">
+    <w:lsdException w:name="Normal" w:semiHidden="0" w:uiPriority="0" w:unhideWhenUsed="0" w:qFormat="1"/>
+    <w:lsdException w:name="heading 1" w:semiHidden="0" w:uiPriority="9" w:unhideWhenUsed="0" w:qFormat="1"/>
+    <w:lsdException w:name="heading 2" w:uiPriority="9" w:qFormat="1"/>
+    <w:lsdException w:name="heading 3" w:uiPriority="9" w:qFormat="1"/>
+    <w:lsdException w:name="heading 4" w:uiPriority="9" w:qFormat="1"/>
+    <w:lsdException w:name="heading 5" w:uiPriority="9" w:qFormat="1"/>
+    <w:lsdException w:name="heading 6" w:uiPriority="9" w:qFormat="1"/>
+    <w:lsdException w:name="heading 7" w:uiPriority="9" w:qFormat="1"/>
+    <w:lsdException w:name="heading 8" w:uiPriority="9" w:qFormat="1"/>
+    <w:lsdException w:name="heading 9" w:uiPriority="9" w:qFormat="1"/>
+    <w:lsdException w:name="toc 1" w:uiPriority="39"/>
+    <w:lsdException w:name="toc 2" w:uiPriority="39"/>
+    <w:lsdException w:name="toc 3" w:uiPriority="39"/>
+    <w:lsdException w:name="toc 4" w:uiPriority="39"/>
+    <w:lsdException w:name="toc 5" w:uiPriority="39"/>
+    <w:lsdException w:name="toc 6" w:uiPriority="39"/>
+    <w:lsdException w:name="toc 7" w:uiPriority="39"/>
+    <w:lsdException w:name="toc 8" w:uiPriority="39"/>
+    <w:lsdException w:name="toc 9" w:uiPriority="39"/>
+    <w:lsdException w:name="caption" w:uiPriority="35" w:qFormat="1"/>
+    <w:lsdException w:name="Title" w:semiHidden="0" w:uiPriority="10" w:unhideWhenUsed="0" w:qFormat="1"/>
+    <w:lsdException w:name="Default Paragraph Font" w:uiPriority="1"/>
+    <w:lsdException w:name="Subtitle" w:semiHidden="0" w:uiPriority="11" w:unhideWhenUsed="0" w:qFormat="1"/>
+    <w:lsdException w:name="Strong" w:semiHidden="0" w:uiPriority="22" w:unhideWhenUsed="0" w:qFormat="1"/>
+    <w:lsdException w:name="Emphasis" w:semiHidden="0" w:uiPriority="20" w:unhideWhenUsed="0" w:qFormat="1"/>
+    <w:lsdException w:name="Table Grid" w:semiHidden="0" w:uiPriority="59" w:unhideWhenUsed="0"/>
+    <w:lsdException w:name="Placeholder Text" w:unhideWhenUsed="0"/>
+    <w:lsdException w:name="No Spacing" w:semiHidden="0" w:uiPriority="1" w:unhideWhenUsed="0" w:qFormat="1"/>
+    <w:lsdException w:name="Light Shading" w:semiHidden="0" w:uiPriority="60" w:unhideWhenUsed="0"/>
+    <w:lsdException w:name="Light List" w:semiHidden="0" w:uiPriority="61" w:unhideWhenUsed="0"/>
+    <w:lsdException w:name="Light Grid" w:semiHidden="0" w:uiPriority="62" w:unhideWhenUsed="0"/>
+    <w:lsdException w:name="Medium Shading 1" w:semiHidden="0" w:uiPriority="63" w:unhideWhenUsed="0"/>
+    <w:lsdException w:name="Medium Shading 2" w:semiHidden="0" w:uiPriority="64" w:unhideWhenUsed="0"/>
+    <w:lsdException w:name="Medium List 1" w:semiHidden="0" w:uiPriority="65" w:unhideWhenUsed="0"/>
+    <w:lsdException w:name="Medium List 2" w:semiHidden="0" w:uiPriority="66" w:unhideWhenUsed="0"/>
+    <w:lsdException w:name="Medium Grid 1" w:semiHidden="0" w:uiPriority="67" w:unhideWhenUsed="0"/>
+    <w:lsdException w:name="Medium Grid 2" w:semiHidden="0" w:uiPriority="68" w:unhideWhenUsed="0"/>
+    <w:lsdException w:name="Medium Grid 3" w:semiHidden="0" w:uiPriority="69" w:unhideWhenUsed="0"/>
+    <w:lsdException w:name="Dark List" w:semiHidden="0" w:uiPriority="70" w:unhideWhenUsed="0"/>
+    <w:lsdException w:name="Colorful Shading" w:semiHidden="0" w:uiPriority="71" w:unhideWhenUsed="0"/>
+    <w:lsdException w:name="Colorful List" w:semiHidden="0" w:uiPriority="72" w:unhideWhenUsed="0"/>
+    <w:lsdException w:name="Colorful Grid" w:semiHidden="0" w:uiPriority="73" w:unhideWhenUsed="0"/>
+    <w:lsdException w:name="Light Shading Accent 1" w:semiHidden="0" w:uiPriority="60" w:unhideWhenUsed="0"/>
+    <w:lsdException w:name="Light List Accent 1" w:semiHidden="0" w:uiPriority="61" w:unhideWhenUsed="0"/>
+    <w:lsdException w:name="Light Grid Accent 1" w:semiHidden="0" w:uiPriority="62" w:unhideWhenUsed="0"/>
+    <w:lsdException w:name="Medium Shading 1 Accent 1" w:semiHidden="0" w:uiPriority="63" w:unhideWhenUsed="0"/>
+    <w:lsdException w:name="Medium Shading 2 Accent 1" w:semiHidden="0" w:uiPriority="64" w:unhideWhenUsed="0"/>
+    <w:lsdException w:name="Medium List 1 Accent 1" w:semiHidden="0" w:uiPriority="65" w:unhideWhenUsed="0"/>
+    <w:lsdException w:name="Revision" w:unhideWhenUsed="0"/>
+    <w:lsdException w:name="List Paragraph" w:semiHidden="0" w:uiPriority="34" w:unhideWhenUsed="0" w:qFormat="1"/>
+    <w:lsdException w:name="Quote" w:semiHidden="0" w:uiPriority="29" w:unhideWhenUsed="0" w:qFormat="1"/>
+    <w:lsdException w:name="Intense Quote" w:semiHidden="0" w:uiPriority="30" w:unhideWhenUsed="0" w:qFormat="1"/>
+    <w:lsdException w:name="Medium List 2 Accent 1" w:semiHidden="0" w:uiPriority="66" w:unhideWhenUsed="0"/>
+    <w:lsdException w:name="Medium Grid 1 Accent 1" w:semiHidden="0" w:uiPriority="67" w:unhideWhenUsed="0"/>
+    <w:lsdException w:name="Medium Grid 2 Accent 1" w:semiHidden="0" w:uiPriority="68" w:unhideWhenUsed="0"/>
+    <w:lsdException w:name="Medium Grid 3 Accent 1" w:semiHidden="0" w:uiPriority="69" w:unhideWhenUsed="0"/>
+    <w:lsdException w:name="Dark List Accent 1" w:semiHidden="0" w:uiPriority="70" w:unhideWhenUsed="0"/>
+    <w:lsdException w:name="Colorful Shading Accent 1" w:semiHidden="0" w:uiPriority="71" w:unhideWhenUsed="0"/>
+    <w:lsdException w:name="Colorful List Accent 1" w:semiHidden="0" w:uiPriority="72" w:unhideWhenUsed="0"/>
+    <w:lsdException w:name="Colorful Grid Accent 1" w:semiHidden="0" w:uiPriority="73" w:unhideWhenUsed="0"/>
+    <w:lsdException w:name="Light Shading Accent 2" w:semiHidden="0" w:uiPriority="60" w:unhideWhenUsed="0"/>
+    <w:lsdException w:name="Light List Accent 2" w:semiHidden="0" w:uiPriority="61" w:unhideWhenUsed="0"/>
+    <w:lsdException w:name="Light Grid Accent 2" w:semiHidden="0" w:uiPriority="62" w:unhideWhenUsed="0"/>
+    <w:lsdException w:name="Medium Shading 1 Accent 2" w:semiHidden="0" w:uiPriority="63" w:unhideWhenUsed="0"/>
+    <w:lsdException w:name="Medium Shading 2 Accent 2" w:semiHidden="0" w:uiPriority="64" w:unhideWhenUsed="0"/>
+    <w:lsdException w:name="Medium List 1 Accent 2" w:semiHidden="0" w:uiPriority="65" w:unhideWhenUsed="0"/>
+    <w:lsdException w:name="Medium List 2 Accent 2" w:semiHidden="0" w:uiPriority="66" w:unhideWhenUsed="0"/>
+    <w:lsdException w:name="Medium Grid 1 Accent 2" w:semiHidden="0" w:uiPriority="67" w:unhideWhenUsed="0"/>
+    <w:lsdException w:name="Medium Grid 2 Accent 2" w:semiHidden="0" w:uiPriority="68" w:unhideWhenUsed="0"/>
+    <w:lsdException w:name="Medium Grid 3 Accent 2" w:semiHidden="0" w:uiPriority="69" w:unhideWhenUsed="0"/>
+    <w:lsdException w:name="Dark List Accent 2" w:semiHidden="0" w:uiPriority="70" w:unhideWhenUsed="0"/>
+    <w:lsdException w:name="Colorful Shading Accent 2" w:semiHidden="0" w:uiPriority="71" w:unhideWhenUsed="0"/>
+    <w:lsdException w:name="Colorful List Accent 2" w:semiHidden="0" w:uiPriority="72" w:unhideWhenUsed="0"/>
+    <w:lsdException w:name="Colorful Grid Accent 2" w:semiHidden="0" w:uiPriority="73" w:unhideWhenUsed="0"/>
+    <w:lsdException w:name="Light Shading Accent 3" w:semiHidden="0" w:uiPriority="60" w:unhideWhenUsed="0"/>
+    <w:lsdException w:name="Light List Accent 3" w:semiHidden="0" w:uiPriority="61" w:unhideWhenUsed="0"/>
+    <w:lsdException w:name="Light Grid Accent 3" w:semiHidden="0" w:uiPriority="62" w:unhideWhenUsed="0"/>
+    <w:lsdException w:name="Medium Shading 1 Accent 3" w:semiHidden="0" w:uiPriority="63" w:unhideWhenUsed="0"/>
+    <w:lsdException w:name="Medium Shading 2 Accent 3" w:semiHidden="0" w:uiPriority="64" w:unhideWhenUsed="0"/>
+    <w:lsdException w:name="Medium List 1 Accent 3" w:semiHidden="0" w:uiPriority="65" w:unhideWhenUsed="0"/>
+    <w:lsdException w:name="Medium List 2 Accent 3" w:semiHidden="0" w:uiPriority="66" w:unhideWhenUsed="0"/>
+    <w:lsdException w:name="Medium Grid 1 Accent 3" w:semiHidden="0" w:uiPriority="67" w:unhideWhenUsed="0"/>
+    <w:lsdException w:name="Medium Grid 2 Accent 3" w:semiHidden="0" w:uiPriority="68" w:unhideWhenUsed="0"/>
+    <w:lsdException w:name="Medium Grid 3 Accent 3" w:semiHidden="0" w:uiPriority="69" w:unhideWhenUsed="0"/>
+    <w:lsdException w:name="Dark List Accent 3" w:semiHidden="0" w:uiPriority="70" w:unhideWhenUsed="0"/>
+    <w:lsdException w:name="Colorful Shading Accent 3" w:semiHidden="0" w:uiPriority="71" w:unhideWhenUsed="0"/>
+    <w:lsdException w:name="Colorful List Accent 3" w:semiHidden="0" w:uiPriority="72" w:unhideWhenUsed="0"/>
+    <w:lsdException w:name="Colorful Grid Accent 3" w:semiHidden="0" w:uiPriority="73" w:unhideWhenUsed="0"/>
+    <w:lsdException w:name="Light Shading Accent 4" w:semiHidden="0" w:uiPriority="60" w:unhideWhenUsed="0"/>
+    <w:lsdException w:name="Light List Accent 4" w:semiHidden="0" w:uiPriority="61" w:unhideWhenUsed="0"/>
+    <w:lsdException w:name="Light Grid Accent 4" w:semiHidden="0" w:uiPriority="62" w:unhideWhenUsed="0"/>
+    <w:lsdException w:name="Medium Shading 1 Accent 4" w:semiHidden="0" w:uiPriority="63" w:unhideWhenUsed="0"/>
+    <w:lsdException w:name="Medium Shading 2 Accent 4" w:semiHidden="0" w:uiPriority="64" w:unhideWhenUsed="0"/>
+    <w:lsdException w:name="Medium List 1 Accent 4" w:semiHidden="0" w:uiPriority="65" w:unhideWhenUsed="0"/>
+    <w:lsdException w:name="Medium List 2 Accent 4" w:semiHidden="0" w:uiPriority="66" w:unhideWhenUsed="0"/>
+    <w:lsdException w:name="Medium Grid 1 Accent 4" w:semiHidden="0" w:uiPriority="67" w:unhideWhenUsed="0"/>
+    <w:lsdException w:name="Medium Grid 2 Accent 4" w:semiHidden="0" w:uiPriority="68" w:unhideWhenUsed="0"/>
+    <w:lsdException w:name="Medium Grid 3 Accent 4" w:semiHidden="0" w:uiPriority="69" w:unhideWhenUsed="0"/>
+    <w:lsdException w:name="Dark List Accent 4" w:semiHidden="0" w:uiPriority="70" w:unhideWhenUsed="0"/>
+    <w:lsdException w:name="Colorful Shading Accent 4" w:semiHidden="0" w:uiPriority="71" w:unhideWhenUsed="0"/>
+    <w:lsdException w:name="Colorful List Accent 4" w:semiHidden="0" w:uiPriority="72" w:unhideWhenUsed="0"/>
+    <w:lsdException w:name="Colorful Grid Accent 4" w:semiHidden="0" w:uiPriority="73" w:unhideWhenUsed="0"/>
+    <w:lsdException w:name="Light Shading Accent 5" w:semiHidden="0" w:uiPriority="60" w:unhideWhenUsed="0"/>
+    <w:lsdException w:name="Light List Accent 5" w:semiHidden="0" w:uiPriority="61" w:unhideWhenUsed="0"/>
+    <w:lsdException w:name="Light Grid Accent 5" w:semiHidden="0" w:uiPriority="62" w:unhideWhenUsed="0"/>
+    <w:lsdException w:name="Medium Shading 1 Accent 5" w:semiHidden="0" w:uiPriority="63" w:unhideWhenUsed="0"/>
+    <w:lsdException w:name="Medium Shading 2 Accent 5" w:semiHidden="0" w:uiPriority="64" w:unhideWhenUsed="0"/>
+    <w:lsdException w:name="Medium List 1 Accent 5" w:semiHidden="0" w:uiPriority="65" w:unhideWhenUsed="0"/>
+    <w:lsdException w:name="Medium List 2 Accent 5" w:semiHidden="0" w:uiPriority="66" w:unhideWhenUsed="0"/>
+    <w:lsdException w:name="Medium Grid 1 Accent 5" w:semiHidden="0" w:uiPriority="67" w:unhideWhenUsed="0"/>
+    <w:lsdException w:name="Medium Grid 2 Accent 5" w:semiHidden="0" w:uiPriority="68" w:unhideWhenUsed="0"/>
+    <w:lsdException w:name="Medium Grid 3 Accent 5" w:semiHidden="0" w:uiPriority="69" w:unhideWhenUsed="0"/>
+    <w:lsdException w:name="Dark List Accent 5" w:semiHidden="0" w:uiPriority="70" w:unhideWhenUsed="0"/>
+    <w:lsdException w:name="Colorful Shading Accent 5" w:semiHidden="0" w:uiPriority="71" w:unhideWhenUsed="0"/>
+    <w:lsdException w:name="Colorful List Accent 5" w:semiHidden="0" w:uiPriority="72" w:unhideWhenUsed="0"/>
+    <w:lsdException w:name="Colorful Grid Accent 5" w:semiHidden="0" w:uiPriority="73" w:unhideWhenUsed="0"/>
+    <w:lsdException w:name="Light Shading Accent 6" w:semiHidden="0" w:uiPriority="60" w:unhideWhenUsed="0"/>
+    <w:lsdException w:name="Light List Accent 6" w:semiHidden="0" w:uiPriority="61" w:unhideWhenUsed="0"/>
+    <w:lsdException w:name="Light Grid Accent 6" w:semiHidden="0" w:uiPriority="62" w:unhideWhenUsed="0"/>
+    <w:lsdException w:name="Medium Shading 1 Accent 6" w:semiHidden="0" w:uiPriority="63" w:unhideWhenUsed="0"/>
+    <w:lsdException w:name="Medium Shading 2 Accent 6" w:semiHidden="0" w:uiPriority="64" w:unhideWhenUsed="0"/>
+    <w:lsdException w:name="Medium List 1 Accent 6" w:semiHidden="0" w:uiPriority="65" w:unhideWhenUsed="0"/>
+    <w:lsdException w:name="Medium List 2 Accent 6" w:semiHidden="0" w:uiPriority="66" w:unhideWhenUsed="0"/>
+    <w:lsdException w:name="Medium Grid 1 Accent 6" w:semiHidden="0" w:uiPriority="67" w:unhideWhenUsed="0"/>
+    <w:lsdException w:name="Medium Grid 2 Accent 6" w:semiHidden="0" w:uiPriority="68" w:unhideWhenUsed="0"/>
+    <w:lsdException w:name="Medium Grid 3 Accent 6" w:semiHidden="0" w:uiPriority="69" w:unhideWhenUsed="0"/>
+    <w:lsdException w:name="Dark List Accent 6" w:semiHidden="0" w:uiPriority="70" w:unhideWhenUsed="0"/>
+    <w:lsdException w:name="Colorful Shading Accent 6" w:semiHidden="0" w:uiPriority="71" w:unhideWhenUsed="0"/>
+    <w:lsdException w:name="Colorful List Accent 6" w:semiHidden="0" w:uiPriority="72" w:unhideWhenUsed="0"/>
+    <w:lsdException w:name="Colorful Grid Accent 6" w:semiHidden="0" w:uiPriority="73" w:unhideWhenUsed="0"/>
+    <w:lsdException w:name="Subtle Emphasis" w:semiHidden="0" w:uiPriority="19" w:unhideWhenUsed="0" w:qFormat="1"/>
+    <w:lsdException w:name="Intense Emphasis" w:semiHidden="0" w:uiPriority="21" w:unhideWhenUsed="0" w:qFormat="1"/>
+    <w:lsdException w:name="Subtle Reference" w:semiHidden="0" w:uiPriority="31" w:unhideWhenUsed="0" w:qFormat="1"/>
+    <w:lsdException w:name="Intense Reference" w:semiHidden="0" w:uiPriority="32" w:unhideWhenUsed="0" w:qFormat="1"/>
+    <w:lsdException w:name="Book Title" w:semiHidden="0" w:uiPriority="33" w:unhideWhenUsed="0" w:qFormat="1"/>
+    <w:lsdException w:name="Bibliography" w:uiPriority="37"/>
+    <w:lsdException w:name="TOC Heading" w:uiPriority="39" w:qFormat="1"/>
+  </w:latentStyles>
+  <w:style w:type="paragraph" w:default="1" w:styleId="Normal">
+    <w:name w:val="Normal"/>
+    <w:qFormat/>
+  </w:style>
+  <w:style w:type="character" w:default="1" w:styleId="Fontepargpadro">
+    <w:name w:val="Default Paragraph Font"/>
+    <w:uiPriority w:val="1"/>
+    <w:semiHidden/>
+    <w:unhideWhenUsed/>
+  </w:style>
+  <w:style w:type="table" w:default="1" w:styleId="Tabelanormal">
+    <w:name w:val="Normal Table"/>
+    <w:uiPriority w:val="99"/>
+    <w:semiHidden/>
+    <w:unhideWhenUsed/>
+    <w:tblPr>
+      <w:tblInd w:w="0" w:type="dxa"/>
+      <w:tblCellMar>
+        <w:top w:w="0" w:type="dxa"/>
+        <w:left w:w="108" w:type="dxa"/>
+        <w:bottom w:w="0" w:type="dxa"/>
+        <w:right w:w="108" w:type="dxa"/>
+      </w:tblCellMar>
+    </w:tblPr>
+  </w:style>
+  <w:style w:type="numbering" w:default="1" w:styleId="Semlista">
+    <w:name w:val="No List"/>
+    <w:uiPriority w:val="99"/>
+    <w:semiHidden/>
+    <w:unhideWhenUsed/>
   </w:style>
 </w:styles>
 </file>
@@ -2181,7 +2086,7 @@
 </file>
 
 <file path=customXml/itemProps1.xml><?xml version="1.0" encoding="utf-8"?>
-<ds:datastoreItem xmlns:ds="http://schemas.openxmlformats.org/officeDocument/2006/customXml" ds:itemID="{174DF66F-CD29-4F17-9AFB-E6E7B4BC531C}">
+<ds:datastoreItem xmlns:ds="http://schemas.openxmlformats.org/officeDocument/2006/customXml" ds:itemID="{FACAD32E-2D69-4003-9861-E4DC5F38FAD5}">
   <ds:schemaRefs>
     <ds:schemaRef ds:uri="http://schemas.openxmlformats.org/officeDocument/2006/bibliography"/>
   </ds:schemaRefs>

</xml_diff>

<commit_message>
Alteração no processo a ser informatizado do aplicativo
</commit_message>
<xml_diff>
--- a/1.4 Processos a serem informatizados.docx
+++ b/1.4 Processos a serem informatizados.docx
@@ -1,6 +1,6 @@
 
 <file path=word/document.xml><?xml version="1.0" encoding="utf-8"?>
-<w:document xmlns:wpc="http://schemas.microsoft.com/office/word/2010/wordprocessingCanvas" xmlns:mc="http://schemas.openxmlformats.org/markup-compatibility/2006" xmlns:o="urn:schemas-microsoft-com:office:office" xmlns:r="http://schemas.openxmlformats.org/officeDocument/2006/relationships" xmlns:m="http://schemas.openxmlformats.org/officeDocument/2006/math" xmlns:v="urn:schemas-microsoft-com:vml" xmlns:wp14="http://schemas.microsoft.com/office/word/2010/wordprocessingDrawing" xmlns:wp="http://schemas.openxmlformats.org/drawingml/2006/wordprocessingDrawing" xmlns:w10="urn:schemas-microsoft-com:office:word" xmlns:w="http://schemas.openxmlformats.org/wordprocessingml/2006/main" xmlns:w14="http://schemas.microsoft.com/office/word/2010/wordml" xmlns:wpg="http://schemas.microsoft.com/office/word/2010/wordprocessingGroup" xmlns:wpi="http://schemas.microsoft.com/office/word/2010/wordprocessingInk" xmlns:wne="http://schemas.microsoft.com/office/word/2006/wordml" xmlns:wps="http://schemas.microsoft.com/office/word/2010/wordprocessingShape" mc:Ignorable="w14 wp14">
+<w:document xmlns:wpc="http://schemas.microsoft.com/office/word/2010/wordprocessingCanvas" xmlns:mc="http://schemas.openxmlformats.org/markup-compatibility/2006" xmlns:o="urn:schemas-microsoft-com:office:office" xmlns:r="http://schemas.openxmlformats.org/officeDocument/2006/relationships" xmlns:m="http://schemas.openxmlformats.org/officeDocument/2006/math" xmlns:v="urn:schemas-microsoft-com:vml" xmlns:wp14="http://schemas.microsoft.com/office/word/2010/wordprocessingDrawing" xmlns:wp="http://schemas.openxmlformats.org/drawingml/2006/wordprocessingDrawing" xmlns:w10="urn:schemas-microsoft-com:office:word" xmlns:w="http://schemas.openxmlformats.org/wordprocessingml/2006/main" xmlns:w14="http://schemas.microsoft.com/office/word/2010/wordml" xmlns:w15="http://schemas.microsoft.com/office/word/2012/wordml" xmlns:wpg="http://schemas.microsoft.com/office/word/2010/wordprocessingGroup" xmlns:wpi="http://schemas.microsoft.com/office/word/2010/wordprocessingInk" xmlns:wne="http://schemas.microsoft.com/office/word/2006/wordml" xmlns:wps="http://schemas.microsoft.com/office/word/2010/wordprocessingShape" mc:Ignorable="w14 w15 wp14">
   <w:body>
     <w:tbl>
       <w:tblPr>
@@ -108,7 +108,7 @@
                           </pic:cNvPicPr>
                         </pic:nvPicPr>
                         <pic:blipFill>
-                          <a:blip r:embed="rId8">
+                          <a:blip r:embed="rId7">
                             <a:extLst>
                               <a:ext uri="{28A0092B-C50C-407E-A947-70E740481C1C}">
                                 <a14:useLocalDpi xmlns:a14="http://schemas.microsoft.com/office/drawing/2010/main" val="0"/>
@@ -258,7 +258,7 @@
                           </pic:cNvPicPr>
                         </pic:nvPicPr>
                         <pic:blipFill>
-                          <a:blip r:embed="rId9">
+                          <a:blip r:embed="rId8">
                             <a:extLst>
                               <a:ext uri="{28A0092B-C50C-407E-A947-70E740481C1C}">
                                 <a14:useLocalDpi xmlns:a14="http://schemas.microsoft.com/office/drawing/2010/main" val="0"/>
@@ -422,7 +422,7 @@
                           </pic:cNvPicPr>
                         </pic:nvPicPr>
                         <pic:blipFill>
-                          <a:blip r:embed="rId10">
+                          <a:blip r:embed="rId9">
                             <a:extLst>
                               <a:ext uri="{28A0092B-C50C-407E-A947-70E740481C1C}">
                                 <a14:useLocalDpi xmlns:a14="http://schemas.microsoft.com/office/drawing/2010/main" val="0"/>
@@ -591,7 +591,7 @@
                           </pic:cNvPicPr>
                         </pic:nvPicPr>
                         <pic:blipFill>
-                          <a:blip r:embed="rId11">
+                          <a:blip r:embed="rId10">
                             <a:extLst>
                               <a:ext uri="{28A0092B-C50C-407E-A947-70E740481C1C}">
                                 <a14:useLocalDpi xmlns:a14="http://schemas.microsoft.com/office/drawing/2010/main" val="0"/>
@@ -643,8 +643,6 @@
                 <w:b/>
               </w:rPr>
             </w:pPr>
-            <w:bookmarkStart w:id="0" w:name="_GoBack"/>
-            <w:bookmarkEnd w:id="0"/>
             <w:r>
               <w:lastRenderedPageBreak/>
               <w:br w:type="page"/>
@@ -699,168 +697,12 @@
                 <w:color w:val="808080" w:themeColor="background1" w:themeShade="80"/>
               </w:rPr>
             </w:pPr>
-          </w:p>
-          <w:p>
-            <w:pPr>
-              <w:pStyle w:val="Cabealho"/>
-              <w:jc w:val="center"/>
-              <w:rPr>
-                <w:rFonts w:ascii="Arial" w:hAnsi="Arial" w:cs="Arial"/>
-                <w:b/>
-                <w:bCs/>
-              </w:rPr>
-            </w:pPr>
-            <w:r>
-              <w:rPr>
-                <w:noProof/>
-                <w:lang w:eastAsia="pt-BR"/>
-              </w:rPr>
-              <w:drawing>
-                <wp:inline distT="0" distB="0" distL="0" distR="0" wp14:anchorId="6EFA842B" wp14:editId="1BAD617B">
-                  <wp:extent cx="3864334" cy="8253973"/>
-                  <wp:effectExtent l="0" t="0" r="0" b="0"/>
-                  <wp:docPr id="5" name="Imagem 5" descr="C:\Users\Lucas\AppData\Local\Microsoft\Windows\INetCache\Content.Word\Operações da máquina.png"/>
-                  <wp:cNvGraphicFramePr>
-                    <a:graphicFrameLocks xmlns:a="http://schemas.openxmlformats.org/drawingml/2006/main" noChangeAspect="1"/>
-                  </wp:cNvGraphicFramePr>
-                  <a:graphic xmlns:a="http://schemas.openxmlformats.org/drawingml/2006/main">
-                    <a:graphicData uri="http://schemas.openxmlformats.org/drawingml/2006/picture">
-                      <pic:pic xmlns:pic="http://schemas.openxmlformats.org/drawingml/2006/picture">
-                        <pic:nvPicPr>
-                          <pic:cNvPr id="0" name="Picture 7" descr="C:\Users\Lucas\AppData\Local\Microsoft\Windows\INetCache\Content.Word\Operações da máquina.png"/>
-                          <pic:cNvPicPr>
-                            <a:picLocks noChangeAspect="1" noChangeArrowheads="1"/>
-                          </pic:cNvPicPr>
-                        </pic:nvPicPr>
-                        <pic:blipFill>
-                          <a:blip r:embed="rId12">
-                            <a:extLst>
-                              <a:ext uri="{28A0092B-C50C-407E-A947-70E740481C1C}">
-                                <a14:useLocalDpi xmlns:a14="http://schemas.microsoft.com/office/drawing/2010/main" val="0"/>
-                              </a:ext>
-                            </a:extLst>
-                          </a:blip>
-                          <a:srcRect/>
-                          <a:stretch>
-                            <a:fillRect/>
-                          </a:stretch>
-                        </pic:blipFill>
-                        <pic:spPr bwMode="auto">
-                          <a:xfrm>
-                            <a:off x="0" y="0"/>
-                            <a:ext cx="3875299" cy="8277394"/>
-                          </a:xfrm>
-                          <a:prstGeom prst="rect">
-                            <a:avLst/>
-                          </a:prstGeom>
-                          <a:noFill/>
-                          <a:ln>
-                            <a:noFill/>
-                          </a:ln>
-                        </pic:spPr>
-                      </pic:pic>
-                    </a:graphicData>
-                  </a:graphic>
-                </wp:inline>
-              </w:drawing>
-            </w:r>
-          </w:p>
-        </w:tc>
-      </w:tr>
-    </w:tbl>
-    <w:p/>
-    <w:tbl>
-      <w:tblPr>
-        <w:tblW w:w="0" w:type="auto"/>
-        <w:tblInd w:w="-72" w:type="dxa"/>
-        <w:tblBorders>
-          <w:top w:val="single" w:sz="4" w:space="0" w:color="auto"/>
-          <w:left w:val="single" w:sz="4" w:space="0" w:color="auto"/>
-          <w:bottom w:val="single" w:sz="4" w:space="0" w:color="auto"/>
-          <w:right w:val="single" w:sz="4" w:space="0" w:color="auto"/>
-          <w:insideH w:val="single" w:sz="4" w:space="0" w:color="auto"/>
-          <w:insideV w:val="single" w:sz="4" w:space="0" w:color="auto"/>
-        </w:tblBorders>
-        <w:tblCellMar>
-          <w:left w:w="70" w:type="dxa"/>
-          <w:right w:w="70" w:type="dxa"/>
-        </w:tblCellMar>
-        <w:tblLook w:val="0000" w:firstRow="0" w:lastRow="0" w:firstColumn="0" w:lastColumn="0" w:noHBand="0" w:noVBand="0"/>
-      </w:tblPr>
-      <w:tblGrid>
-        <w:gridCol w:w="9283"/>
-      </w:tblGrid>
-      <w:tr>
-        <w:tc>
-          <w:tcPr>
-            <w:tcW w:w="9283" w:type="dxa"/>
-            <w:tcBorders>
-              <w:bottom w:val="single" w:sz="4" w:space="0" w:color="auto"/>
-            </w:tcBorders>
-            <w:shd w:val="clear" w:color="auto" w:fill="BFBFBF" w:themeFill="background1" w:themeFillShade="BF"/>
-          </w:tcPr>
-          <w:p>
-            <w:pPr>
-              <w:pStyle w:val="Cabealho"/>
-              <w:rPr>
-                <w:rFonts w:ascii="Arial" w:hAnsi="Arial" w:cs="Arial"/>
-                <w:b/>
-              </w:rPr>
-            </w:pPr>
-            <w:r>
-              <w:lastRenderedPageBreak/>
-              <w:br w:type="page"/>
-            </w:r>
-            <w:r>
-              <w:rPr>
-                <w:rFonts w:ascii="Arial" w:hAnsi="Arial" w:cs="Arial"/>
-                <w:b/>
-              </w:rPr>
-              <w:t>6</w:t>
-            </w:r>
-            <w:r>
-              <w:rPr>
-                <w:rFonts w:ascii="Arial" w:hAnsi="Arial" w:cs="Arial"/>
-                <w:b/>
-              </w:rPr>
-              <w:t xml:space="preserve"> –Solicitação de alocação</w:t>
-            </w:r>
-          </w:p>
-        </w:tc>
-      </w:tr>
-      <w:tr>
-        <w:tc>
-          <w:tcPr>
-            <w:tcW w:w="9283" w:type="dxa"/>
-            <w:tcBorders>
-              <w:bottom w:val="single" w:sz="4" w:space="0" w:color="auto"/>
-            </w:tcBorders>
-          </w:tcPr>
-          <w:p>
-            <w:pPr>
-              <w:pStyle w:val="Cabealho"/>
+            <w:r>
               <w:rPr>
                 <w:rFonts w:ascii="Arial" w:hAnsi="Arial" w:cs="Arial"/>
                 <w:b/>
                 <w:bCs/>
                 <w:color w:val="808080" w:themeColor="background1" w:themeShade="80"/>
-              </w:rPr>
-            </w:pPr>
-          </w:p>
-          <w:p>
-            <w:pPr>
-              <w:pStyle w:val="Cabealho"/>
-              <w:jc w:val="center"/>
-              <w:rPr>
-                <w:rFonts w:ascii="Arial" w:hAnsi="Arial" w:cs="Arial"/>
-                <w:b/>
-                <w:bCs/>
-              </w:rPr>
-            </w:pPr>
-            <w:r>
-              <w:rPr>
-                <w:noProof/>
-                <w:lang w:eastAsia="pt-BR"/>
               </w:rPr>
               <w:pict>
                 <v:shapetype id="_x0000_t75" coordsize="21600,21600" o:spt="75" o:preferrelative="t" path="m@4@5l@4@11@9@11@9@5xe" filled="f" stroked="f">
@@ -882,8 +724,8 @@
                   <v:path o:extrusionok="f" gradientshapeok="t" o:connecttype="rect"/>
                   <o:lock v:ext="edit" aspectratio="t"/>
                 </v:shapetype>
-                <v:shape id="_x0000_i1025" type="#_x0000_t75" style="width:339.95pt;height:606.05pt">
-                  <v:imagedata r:id="rId13" o:title="Solicitação de alocação de máquina"/>
+                <v:shape id="_x0000_i1025" type="#_x0000_t75" style="width:453.75pt;height:627.75pt">
+                  <v:imagedata r:id="rId11" o:title="Processos_a_serem_automatizados_Aplicativo"/>
                 </v:shape>
               </w:pict>
             </w:r>
@@ -903,177 +745,13 @@
       </w:tr>
     </w:tbl>
     <w:p/>
-    <w:p/>
-    <w:tbl>
-      <w:tblPr>
-        <w:tblW w:w="0" w:type="auto"/>
-        <w:tblInd w:w="-72" w:type="dxa"/>
-        <w:tblBorders>
-          <w:top w:val="single" w:sz="4" w:space="0" w:color="auto"/>
-          <w:left w:val="single" w:sz="4" w:space="0" w:color="auto"/>
-          <w:bottom w:val="single" w:sz="4" w:space="0" w:color="auto"/>
-          <w:right w:val="single" w:sz="4" w:space="0" w:color="auto"/>
-          <w:insideH w:val="single" w:sz="4" w:space="0" w:color="auto"/>
-          <w:insideV w:val="single" w:sz="4" w:space="0" w:color="auto"/>
-        </w:tblBorders>
-        <w:tblCellMar>
-          <w:left w:w="70" w:type="dxa"/>
-          <w:right w:w="70" w:type="dxa"/>
-        </w:tblCellMar>
-        <w:tblLook w:val="0000" w:firstRow="0" w:lastRow="0" w:firstColumn="0" w:lastColumn="0" w:noHBand="0" w:noVBand="0"/>
-      </w:tblPr>
-      <w:tblGrid>
-        <w:gridCol w:w="9283"/>
-      </w:tblGrid>
-      <w:tr>
-        <w:tc>
-          <w:tcPr>
-            <w:tcW w:w="9283" w:type="dxa"/>
-            <w:tcBorders>
-              <w:bottom w:val="single" w:sz="4" w:space="0" w:color="auto"/>
-            </w:tcBorders>
-            <w:shd w:val="clear" w:color="auto" w:fill="BFBFBF" w:themeFill="background1" w:themeFillShade="BF"/>
-          </w:tcPr>
-          <w:p>
-            <w:pPr>
-              <w:pStyle w:val="Cabealho"/>
-              <w:rPr>
-                <w:rFonts w:ascii="Arial" w:hAnsi="Arial" w:cs="Arial"/>
-                <w:b/>
-              </w:rPr>
-            </w:pPr>
-            <w:r>
-              <w:lastRenderedPageBreak/>
-              <w:br w:type="page"/>
-            </w:r>
-            <w:r>
-              <w:rPr>
-                <w:rFonts w:ascii="Arial" w:hAnsi="Arial" w:cs="Arial"/>
-                <w:b/>
-              </w:rPr>
-              <w:t>7</w:t>
-            </w:r>
-            <w:r>
-              <w:rPr>
-                <w:rFonts w:ascii="Arial" w:hAnsi="Arial" w:cs="Arial"/>
-                <w:b/>
-              </w:rPr>
-              <w:t xml:space="preserve"> – Solicitação de </w:t>
-            </w:r>
-            <w:proofErr w:type="spellStart"/>
-            <w:r>
-              <w:rPr>
-                <w:rFonts w:ascii="Arial" w:hAnsi="Arial" w:cs="Arial"/>
-                <w:b/>
-              </w:rPr>
-              <w:t>desalocação</w:t>
-            </w:r>
-            <w:proofErr w:type="spellEnd"/>
-          </w:p>
-        </w:tc>
-      </w:tr>
-      <w:tr>
-        <w:tc>
-          <w:tcPr>
-            <w:tcW w:w="9283" w:type="dxa"/>
-            <w:tcBorders>
-              <w:bottom w:val="single" w:sz="4" w:space="0" w:color="auto"/>
-            </w:tcBorders>
-          </w:tcPr>
-          <w:p>
-            <w:pPr>
-              <w:pStyle w:val="Cabealho"/>
-              <w:rPr>
-                <w:rFonts w:ascii="Arial" w:hAnsi="Arial" w:cs="Arial"/>
-                <w:b/>
-                <w:bCs/>
-                <w:color w:val="808080" w:themeColor="background1" w:themeShade="80"/>
-              </w:rPr>
-            </w:pPr>
-          </w:p>
-          <w:p>
-            <w:pPr>
-              <w:pStyle w:val="Cabealho"/>
-              <w:jc w:val="center"/>
-              <w:rPr>
-                <w:rFonts w:ascii="Arial" w:hAnsi="Arial" w:cs="Arial"/>
-                <w:b/>
-                <w:bCs/>
-              </w:rPr>
-            </w:pPr>
-            <w:r>
-              <w:rPr>
-                <w:noProof/>
-                <w:lang w:eastAsia="pt-BR"/>
-              </w:rPr>
-              <w:drawing>
-                <wp:inline distT="0" distB="0" distL="0" distR="0">
-                  <wp:extent cx="4314825" cy="7734300"/>
-                  <wp:effectExtent l="0" t="0" r="0" b="0"/>
-                  <wp:docPr id="4" name="Imagem 4" descr="C:\Users\Lucas\AppData\Local\Microsoft\Windows\INetCache\Content.Word\Solicitação de desalocação de máquina.png"/>
-                  <wp:cNvGraphicFramePr>
-                    <a:graphicFrameLocks xmlns:a="http://schemas.openxmlformats.org/drawingml/2006/main" noChangeAspect="1"/>
-                  </wp:cNvGraphicFramePr>
-                  <a:graphic xmlns:a="http://schemas.openxmlformats.org/drawingml/2006/main">
-                    <a:graphicData uri="http://schemas.openxmlformats.org/drawingml/2006/picture">
-                      <pic:pic xmlns:pic="http://schemas.openxmlformats.org/drawingml/2006/picture">
-                        <pic:nvPicPr>
-                          <pic:cNvPr id="0" name="Picture 12" descr="C:\Users\Lucas\AppData\Local\Microsoft\Windows\INetCache\Content.Word\Solicitação de desalocação de máquina.png"/>
-                          <pic:cNvPicPr>
-                            <a:picLocks noChangeAspect="1" noChangeArrowheads="1"/>
-                          </pic:cNvPicPr>
-                        </pic:nvPicPr>
-                        <pic:blipFill>
-                          <a:blip r:embed="rId14">
-                            <a:extLst>
-                              <a:ext uri="{28A0092B-C50C-407E-A947-70E740481C1C}">
-                                <a14:useLocalDpi xmlns:a14="http://schemas.microsoft.com/office/drawing/2010/main" val="0"/>
-                              </a:ext>
-                            </a:extLst>
-                          </a:blip>
-                          <a:srcRect/>
-                          <a:stretch>
-                            <a:fillRect/>
-                          </a:stretch>
-                        </pic:blipFill>
-                        <pic:spPr bwMode="auto">
-                          <a:xfrm>
-                            <a:off x="0" y="0"/>
-                            <a:ext cx="4314825" cy="7734300"/>
-                          </a:xfrm>
-                          <a:prstGeom prst="rect">
-                            <a:avLst/>
-                          </a:prstGeom>
-                          <a:noFill/>
-                          <a:ln>
-                            <a:noFill/>
-                          </a:ln>
-                        </pic:spPr>
-                      </pic:pic>
-                    </a:graphicData>
-                  </a:graphic>
-                </wp:inline>
-              </w:drawing>
-            </w:r>
-          </w:p>
-          <w:p>
-            <w:pPr>
-              <w:pStyle w:val="Cabealho"/>
-              <w:jc w:val="center"/>
-              <w:rPr>
-                <w:rFonts w:ascii="Arial" w:hAnsi="Arial" w:cs="Arial"/>
-                <w:b/>
-                <w:bCs/>
-              </w:rPr>
-            </w:pPr>
-          </w:p>
-        </w:tc>
-      </w:tr>
-    </w:tbl>
-    <w:p/>
+    <w:p>
+      <w:bookmarkStart w:id="0" w:name="_GoBack"/>
+      <w:bookmarkEnd w:id="0"/>
+    </w:p>
     <w:sectPr>
-      <w:headerReference w:type="default" r:id="rId15"/>
-      <w:footerReference w:type="default" r:id="rId16"/>
+      <w:headerReference w:type="default" r:id="rId12"/>
+      <w:footerReference w:type="default" r:id="rId13"/>
       <w:pgSz w:w="11906" w:h="16838"/>
       <w:pgMar w:top="1134" w:right="1134" w:bottom="1134" w:left="1701" w:header="709" w:footer="709" w:gutter="0"/>
       <w:cols w:space="708"/>
@@ -1084,7 +762,7 @@
 </file>
 
 <file path=word/endnotes.xml><?xml version="1.0" encoding="utf-8"?>
-<w:endnotes xmlns:wpc="http://schemas.microsoft.com/office/word/2010/wordprocessingCanvas" xmlns:mc="http://schemas.openxmlformats.org/markup-compatibility/2006" xmlns:o="urn:schemas-microsoft-com:office:office" xmlns:r="http://schemas.openxmlformats.org/officeDocument/2006/relationships" xmlns:m="http://schemas.openxmlformats.org/officeDocument/2006/math" xmlns:v="urn:schemas-microsoft-com:vml" xmlns:wp14="http://schemas.microsoft.com/office/word/2010/wordprocessingDrawing" xmlns:wp="http://schemas.openxmlformats.org/drawingml/2006/wordprocessingDrawing" xmlns:w10="urn:schemas-microsoft-com:office:word" xmlns:w="http://schemas.openxmlformats.org/wordprocessingml/2006/main" xmlns:w14="http://schemas.microsoft.com/office/word/2010/wordml" xmlns:wpg="http://schemas.microsoft.com/office/word/2010/wordprocessingGroup" xmlns:wpi="http://schemas.microsoft.com/office/word/2010/wordprocessingInk" xmlns:wne="http://schemas.microsoft.com/office/word/2006/wordml" xmlns:wps="http://schemas.microsoft.com/office/word/2010/wordprocessingShape" mc:Ignorable="w14 wp14">
+<w:endnotes xmlns:wpc="http://schemas.microsoft.com/office/word/2010/wordprocessingCanvas" xmlns:mc="http://schemas.openxmlformats.org/markup-compatibility/2006" xmlns:o="urn:schemas-microsoft-com:office:office" xmlns:r="http://schemas.openxmlformats.org/officeDocument/2006/relationships" xmlns:m="http://schemas.openxmlformats.org/officeDocument/2006/math" xmlns:v="urn:schemas-microsoft-com:vml" xmlns:wp14="http://schemas.microsoft.com/office/word/2010/wordprocessingDrawing" xmlns:wp="http://schemas.openxmlformats.org/drawingml/2006/wordprocessingDrawing" xmlns:w10="urn:schemas-microsoft-com:office:word" xmlns:w="http://schemas.openxmlformats.org/wordprocessingml/2006/main" xmlns:w14="http://schemas.microsoft.com/office/word/2010/wordml" xmlns:w15="http://schemas.microsoft.com/office/word/2012/wordml" xmlns:wpg="http://schemas.microsoft.com/office/word/2010/wordprocessingGroup" xmlns:wpi="http://schemas.microsoft.com/office/word/2010/wordprocessingInk" xmlns:wne="http://schemas.microsoft.com/office/word/2006/wordml" xmlns:wps="http://schemas.microsoft.com/office/word/2010/wordprocessingShape" mc:Ignorable="w14 w15 wp14">
   <w:endnote w:type="separator" w:id="-1">
     <w:p>
       <w:pPr>
@@ -1109,7 +787,7 @@
 </file>
 
 <file path=word/footer1.xml><?xml version="1.0" encoding="utf-8"?>
-<w:ftr xmlns:wpc="http://schemas.microsoft.com/office/word/2010/wordprocessingCanvas" xmlns:mc="http://schemas.openxmlformats.org/markup-compatibility/2006" xmlns:o="urn:schemas-microsoft-com:office:office" xmlns:r="http://schemas.openxmlformats.org/officeDocument/2006/relationships" xmlns:m="http://schemas.openxmlformats.org/officeDocument/2006/math" xmlns:v="urn:schemas-microsoft-com:vml" xmlns:wp14="http://schemas.microsoft.com/office/word/2010/wordprocessingDrawing" xmlns:wp="http://schemas.openxmlformats.org/drawingml/2006/wordprocessingDrawing" xmlns:w10="urn:schemas-microsoft-com:office:word" xmlns:w="http://schemas.openxmlformats.org/wordprocessingml/2006/main" xmlns:w14="http://schemas.microsoft.com/office/word/2010/wordml" xmlns:wpg="http://schemas.microsoft.com/office/word/2010/wordprocessingGroup" xmlns:wpi="http://schemas.microsoft.com/office/word/2010/wordprocessingInk" xmlns:wne="http://schemas.microsoft.com/office/word/2006/wordml" xmlns:wps="http://schemas.microsoft.com/office/word/2010/wordprocessingShape" mc:Ignorable="w14 wp14">
+<w:ftr xmlns:wpc="http://schemas.microsoft.com/office/word/2010/wordprocessingCanvas" xmlns:mc="http://schemas.openxmlformats.org/markup-compatibility/2006" xmlns:o="urn:schemas-microsoft-com:office:office" xmlns:r="http://schemas.openxmlformats.org/officeDocument/2006/relationships" xmlns:m="http://schemas.openxmlformats.org/officeDocument/2006/math" xmlns:v="urn:schemas-microsoft-com:vml" xmlns:wp14="http://schemas.microsoft.com/office/word/2010/wordprocessingDrawing" xmlns:wp="http://schemas.openxmlformats.org/drawingml/2006/wordprocessingDrawing" xmlns:w10="urn:schemas-microsoft-com:office:word" xmlns:w="http://schemas.openxmlformats.org/wordprocessingml/2006/main" xmlns:w14="http://schemas.microsoft.com/office/word/2010/wordml" xmlns:w15="http://schemas.microsoft.com/office/word/2012/wordml" xmlns:wpg="http://schemas.microsoft.com/office/word/2010/wordprocessingGroup" xmlns:wpi="http://schemas.microsoft.com/office/word/2010/wordprocessingInk" xmlns:wne="http://schemas.microsoft.com/office/word/2006/wordml" xmlns:wps="http://schemas.microsoft.com/office/word/2010/wordprocessingShape" mc:Ignorable="w14 w15 wp14">
   <w:p>
     <w:pPr>
       <w:pStyle w:val="Rodap"/>
@@ -1142,7 +820,7 @@
 </file>
 
 <file path=word/footnotes.xml><?xml version="1.0" encoding="utf-8"?>
-<w:footnotes xmlns:wpc="http://schemas.microsoft.com/office/word/2010/wordprocessingCanvas" xmlns:mc="http://schemas.openxmlformats.org/markup-compatibility/2006" xmlns:o="urn:schemas-microsoft-com:office:office" xmlns:r="http://schemas.openxmlformats.org/officeDocument/2006/relationships" xmlns:m="http://schemas.openxmlformats.org/officeDocument/2006/math" xmlns:v="urn:schemas-microsoft-com:vml" xmlns:wp14="http://schemas.microsoft.com/office/word/2010/wordprocessingDrawing" xmlns:wp="http://schemas.openxmlformats.org/drawingml/2006/wordprocessingDrawing" xmlns:w10="urn:schemas-microsoft-com:office:word" xmlns:w="http://schemas.openxmlformats.org/wordprocessingml/2006/main" xmlns:w14="http://schemas.microsoft.com/office/word/2010/wordml" xmlns:wpg="http://schemas.microsoft.com/office/word/2010/wordprocessingGroup" xmlns:wpi="http://schemas.microsoft.com/office/word/2010/wordprocessingInk" xmlns:wne="http://schemas.microsoft.com/office/word/2006/wordml" xmlns:wps="http://schemas.microsoft.com/office/word/2010/wordprocessingShape" mc:Ignorable="w14 wp14">
+<w:footnotes xmlns:wpc="http://schemas.microsoft.com/office/word/2010/wordprocessingCanvas" xmlns:mc="http://schemas.openxmlformats.org/markup-compatibility/2006" xmlns:o="urn:schemas-microsoft-com:office:office" xmlns:r="http://schemas.openxmlformats.org/officeDocument/2006/relationships" xmlns:m="http://schemas.openxmlformats.org/officeDocument/2006/math" xmlns:v="urn:schemas-microsoft-com:vml" xmlns:wp14="http://schemas.microsoft.com/office/word/2010/wordprocessingDrawing" xmlns:wp="http://schemas.openxmlformats.org/drawingml/2006/wordprocessingDrawing" xmlns:w10="urn:schemas-microsoft-com:office:word" xmlns:w="http://schemas.openxmlformats.org/wordprocessingml/2006/main" xmlns:w14="http://schemas.microsoft.com/office/word/2010/wordml" xmlns:w15="http://schemas.microsoft.com/office/word/2012/wordml" xmlns:wpg="http://schemas.microsoft.com/office/word/2010/wordprocessingGroup" xmlns:wpi="http://schemas.microsoft.com/office/word/2010/wordprocessingInk" xmlns:wne="http://schemas.microsoft.com/office/word/2006/wordml" xmlns:wps="http://schemas.microsoft.com/office/word/2010/wordprocessingShape" mc:Ignorable="w14 w15 wp14">
   <w:footnote w:type="separator" w:id="-1">
     <w:p>
       <w:pPr>
@@ -1167,7 +845,7 @@
 </file>
 
 <file path=word/header1.xml><?xml version="1.0" encoding="utf-8"?>
-<w:hdr xmlns:wpc="http://schemas.microsoft.com/office/word/2010/wordprocessingCanvas" xmlns:mc="http://schemas.openxmlformats.org/markup-compatibility/2006" xmlns:o="urn:schemas-microsoft-com:office:office" xmlns:r="http://schemas.openxmlformats.org/officeDocument/2006/relationships" xmlns:m="http://schemas.openxmlformats.org/officeDocument/2006/math" xmlns:v="urn:schemas-microsoft-com:vml" xmlns:wp14="http://schemas.microsoft.com/office/word/2010/wordprocessingDrawing" xmlns:wp="http://schemas.openxmlformats.org/drawingml/2006/wordprocessingDrawing" xmlns:w10="urn:schemas-microsoft-com:office:word" xmlns:w="http://schemas.openxmlformats.org/wordprocessingml/2006/main" xmlns:w14="http://schemas.microsoft.com/office/word/2010/wordml" xmlns:wpg="http://schemas.microsoft.com/office/word/2010/wordprocessingGroup" xmlns:wpi="http://schemas.microsoft.com/office/word/2010/wordprocessingInk" xmlns:wne="http://schemas.microsoft.com/office/word/2006/wordml" xmlns:wps="http://schemas.microsoft.com/office/word/2010/wordprocessingShape" mc:Ignorable="w14 wp14">
+<w:hdr xmlns:wpc="http://schemas.microsoft.com/office/word/2010/wordprocessingCanvas" xmlns:mc="http://schemas.openxmlformats.org/markup-compatibility/2006" xmlns:o="urn:schemas-microsoft-com:office:office" xmlns:r="http://schemas.openxmlformats.org/officeDocument/2006/relationships" xmlns:m="http://schemas.openxmlformats.org/officeDocument/2006/math" xmlns:v="urn:schemas-microsoft-com:vml" xmlns:wp14="http://schemas.microsoft.com/office/word/2010/wordprocessingDrawing" xmlns:wp="http://schemas.openxmlformats.org/drawingml/2006/wordprocessingDrawing" xmlns:w10="urn:schemas-microsoft-com:office:word" xmlns:w="http://schemas.openxmlformats.org/wordprocessingml/2006/main" xmlns:w14="http://schemas.microsoft.com/office/word/2010/wordml" xmlns:w15="http://schemas.microsoft.com/office/word/2012/wordml" xmlns:wpg="http://schemas.microsoft.com/office/word/2010/wordprocessingGroup" xmlns:wpi="http://schemas.microsoft.com/office/word/2010/wordprocessingInk" xmlns:wne="http://schemas.microsoft.com/office/word/2006/wordml" xmlns:wps="http://schemas.microsoft.com/office/word/2010/wordprocessingShape" mc:Ignorable="w14 w15 wp14">
   <w:tbl>
     <w:tblPr>
       <w:tblStyle w:val="Tabelacomgrade"/>
@@ -1211,21 +889,21 @@
             <w:rPr>
               <w:b/>
             </w:rPr>
-            <w:t>PROCESSOS A SEREM INFORMATIZADOS</w:t>
+            <w:t xml:space="preserve">PROCESSOS A SEREM </w:t>
           </w:r>
           <w:proofErr w:type="gramStart"/>
           <w:r>
             <w:rPr>
               <w:b/>
             </w:rPr>
-            <w:t xml:space="preserve">  </w:t>
+            <w:t>INFORMATIZADOS  (</w:t>
           </w:r>
           <w:proofErr w:type="gramEnd"/>
           <w:r>
             <w:rPr>
               <w:b/>
             </w:rPr>
-            <w:t>(USAR WORKFLOW DA UML)</w:t>
+            <w:t>USAR WORKFLOW DA UML)</w:t>
           </w:r>
         </w:p>
       </w:tc>
@@ -1319,7 +997,7 @@
 </file>
 
 <file path=word/styles.xml><?xml version="1.0" encoding="utf-8"?>
-<w:styles xmlns:mc="http://schemas.openxmlformats.org/markup-compatibility/2006" xmlns:r="http://schemas.openxmlformats.org/officeDocument/2006/relationships" xmlns:w="http://schemas.openxmlformats.org/wordprocessingml/2006/main" xmlns:w14="http://schemas.microsoft.com/office/word/2010/wordml" mc:Ignorable="w14">
+<w:styles xmlns:mc="http://schemas.openxmlformats.org/markup-compatibility/2006" xmlns:r="http://schemas.openxmlformats.org/officeDocument/2006/relationships" xmlns:w="http://schemas.openxmlformats.org/wordprocessingml/2006/main" xmlns:w14="http://schemas.microsoft.com/office/word/2010/wordml" xmlns:w15="http://schemas.microsoft.com/office/word/2012/wordml" mc:Ignorable="w14 w15">
   <w:docDefaults>
     <w:rPrDefault>
       <w:rPr>
@@ -1335,144 +1013,378 @@
       </w:pPr>
     </w:pPrDefault>
   </w:docDefaults>
-  <w:latentStyles w:defLockedState="0" w:defUIPriority="99" w:defSemiHidden="1" w:defUnhideWhenUsed="1" w:defQFormat="0" w:count="267">
-    <w:lsdException w:name="Normal" w:semiHidden="0" w:uiPriority="0" w:unhideWhenUsed="0" w:qFormat="1"/>
-    <w:lsdException w:name="heading 1" w:semiHidden="0" w:uiPriority="9" w:unhideWhenUsed="0" w:qFormat="1"/>
-    <w:lsdException w:name="heading 2" w:uiPriority="9" w:qFormat="1"/>
-    <w:lsdException w:name="heading 3" w:uiPriority="9" w:qFormat="1"/>
-    <w:lsdException w:name="heading 4" w:uiPriority="9" w:qFormat="1"/>
-    <w:lsdException w:name="heading 5" w:uiPriority="9" w:qFormat="1"/>
-    <w:lsdException w:name="heading 6" w:uiPriority="9" w:qFormat="1"/>
-    <w:lsdException w:name="heading 7" w:uiPriority="9" w:qFormat="1"/>
-    <w:lsdException w:name="heading 8" w:uiPriority="9" w:qFormat="1"/>
-    <w:lsdException w:name="heading 9" w:uiPriority="9" w:qFormat="1"/>
-    <w:lsdException w:name="toc 1" w:uiPriority="39"/>
-    <w:lsdException w:name="toc 2" w:uiPriority="39"/>
-    <w:lsdException w:name="toc 3" w:uiPriority="39"/>
-    <w:lsdException w:name="toc 4" w:uiPriority="39"/>
-    <w:lsdException w:name="toc 5" w:uiPriority="39"/>
-    <w:lsdException w:name="toc 6" w:uiPriority="39"/>
-    <w:lsdException w:name="toc 7" w:uiPriority="39"/>
-    <w:lsdException w:name="toc 8" w:uiPriority="39"/>
-    <w:lsdException w:name="toc 9" w:uiPriority="39"/>
-    <w:lsdException w:name="caption" w:uiPriority="35" w:qFormat="1"/>
-    <w:lsdException w:name="Title" w:semiHidden="0" w:uiPriority="10" w:unhideWhenUsed="0" w:qFormat="1"/>
-    <w:lsdException w:name="Default Paragraph Font" w:uiPriority="1"/>
-    <w:lsdException w:name="Subtitle" w:semiHidden="0" w:uiPriority="11" w:unhideWhenUsed="0" w:qFormat="1"/>
-    <w:lsdException w:name="Strong" w:semiHidden="0" w:uiPriority="22" w:unhideWhenUsed="0" w:qFormat="1"/>
-    <w:lsdException w:name="Emphasis" w:semiHidden="0" w:uiPriority="20" w:unhideWhenUsed="0" w:qFormat="1"/>
-    <w:lsdException w:name="Table Grid" w:semiHidden="0" w:uiPriority="0" w:unhideWhenUsed="0"/>
-    <w:lsdException w:name="Placeholder Text" w:unhideWhenUsed="0"/>
-    <w:lsdException w:name="No Spacing" w:semiHidden="0" w:uiPriority="1" w:unhideWhenUsed="0" w:qFormat="1"/>
-    <w:lsdException w:name="Light Shading" w:semiHidden="0" w:uiPriority="60" w:unhideWhenUsed="0"/>
-    <w:lsdException w:name="Light List" w:semiHidden="0" w:uiPriority="61" w:unhideWhenUsed="0"/>
-    <w:lsdException w:name="Light Grid" w:semiHidden="0" w:uiPriority="62" w:unhideWhenUsed="0"/>
-    <w:lsdException w:name="Medium Shading 1" w:semiHidden="0" w:uiPriority="63" w:unhideWhenUsed="0"/>
-    <w:lsdException w:name="Medium Shading 2" w:semiHidden="0" w:uiPriority="64" w:unhideWhenUsed="0"/>
-    <w:lsdException w:name="Medium List 1" w:semiHidden="0" w:uiPriority="65" w:unhideWhenUsed="0"/>
-    <w:lsdException w:name="Medium List 2" w:semiHidden="0" w:uiPriority="66" w:unhideWhenUsed="0"/>
-    <w:lsdException w:name="Medium Grid 1" w:semiHidden="0" w:uiPriority="67" w:unhideWhenUsed="0"/>
-    <w:lsdException w:name="Medium Grid 2" w:semiHidden="0" w:uiPriority="68" w:unhideWhenUsed="0"/>
-    <w:lsdException w:name="Medium Grid 3" w:semiHidden="0" w:uiPriority="69" w:unhideWhenUsed="0"/>
-    <w:lsdException w:name="Dark List" w:semiHidden="0" w:uiPriority="70" w:unhideWhenUsed="0"/>
-    <w:lsdException w:name="Colorful Shading" w:semiHidden="0" w:uiPriority="71" w:unhideWhenUsed="0"/>
-    <w:lsdException w:name="Colorful List" w:semiHidden="0" w:uiPriority="72" w:unhideWhenUsed="0"/>
-    <w:lsdException w:name="Colorful Grid" w:semiHidden="0" w:uiPriority="73" w:unhideWhenUsed="0"/>
-    <w:lsdException w:name="Light Shading Accent 1" w:semiHidden="0" w:uiPriority="60" w:unhideWhenUsed="0"/>
-    <w:lsdException w:name="Light List Accent 1" w:semiHidden="0" w:uiPriority="61" w:unhideWhenUsed="0"/>
-    <w:lsdException w:name="Light Grid Accent 1" w:semiHidden="0" w:uiPriority="62" w:unhideWhenUsed="0"/>
-    <w:lsdException w:name="Medium Shading 1 Accent 1" w:semiHidden="0" w:uiPriority="63" w:unhideWhenUsed="0"/>
-    <w:lsdException w:name="Medium Shading 2 Accent 1" w:semiHidden="0" w:uiPriority="64" w:unhideWhenUsed="0"/>
-    <w:lsdException w:name="Medium List 1 Accent 1" w:semiHidden="0" w:uiPriority="65" w:unhideWhenUsed="0"/>
-    <w:lsdException w:name="Revision" w:unhideWhenUsed="0"/>
-    <w:lsdException w:name="List Paragraph" w:semiHidden="0" w:uiPriority="34" w:unhideWhenUsed="0" w:qFormat="1"/>
-    <w:lsdException w:name="Quote" w:semiHidden="0" w:uiPriority="29" w:unhideWhenUsed="0" w:qFormat="1"/>
-    <w:lsdException w:name="Intense Quote" w:semiHidden="0" w:uiPriority="30" w:unhideWhenUsed="0" w:qFormat="1"/>
-    <w:lsdException w:name="Medium List 2 Accent 1" w:semiHidden="0" w:uiPriority="66" w:unhideWhenUsed="0"/>
-    <w:lsdException w:name="Medium Grid 1 Accent 1" w:semiHidden="0" w:uiPriority="67" w:unhideWhenUsed="0"/>
-    <w:lsdException w:name="Medium Grid 2 Accent 1" w:semiHidden="0" w:uiPriority="68" w:unhideWhenUsed="0"/>
-    <w:lsdException w:name="Medium Grid 3 Accent 1" w:semiHidden="0" w:uiPriority="69" w:unhideWhenUsed="0"/>
-    <w:lsdException w:name="Dark List Accent 1" w:semiHidden="0" w:uiPriority="70" w:unhideWhenUsed="0"/>
-    <w:lsdException w:name="Colorful Shading Accent 1" w:semiHidden="0" w:uiPriority="71" w:unhideWhenUsed="0"/>
-    <w:lsdException w:name="Colorful List Accent 1" w:semiHidden="0" w:uiPriority="72" w:unhideWhenUsed="0"/>
-    <w:lsdException w:name="Colorful Grid Accent 1" w:semiHidden="0" w:uiPriority="73" w:unhideWhenUsed="0"/>
-    <w:lsdException w:name="Light Shading Accent 2" w:semiHidden="0" w:uiPriority="60" w:unhideWhenUsed="0"/>
-    <w:lsdException w:name="Light List Accent 2" w:semiHidden="0" w:uiPriority="61" w:unhideWhenUsed="0"/>
-    <w:lsdException w:name="Light Grid Accent 2" w:semiHidden="0" w:uiPriority="62" w:unhideWhenUsed="0"/>
-    <w:lsdException w:name="Medium Shading 1 Accent 2" w:semiHidden="0" w:uiPriority="63" w:unhideWhenUsed="0"/>
-    <w:lsdException w:name="Medium Shading 2 Accent 2" w:semiHidden="0" w:uiPriority="64" w:unhideWhenUsed="0"/>
-    <w:lsdException w:name="Medium List 1 Accent 2" w:semiHidden="0" w:uiPriority="65" w:unhideWhenUsed="0"/>
-    <w:lsdException w:name="Medium List 2 Accent 2" w:semiHidden="0" w:uiPriority="66" w:unhideWhenUsed="0"/>
-    <w:lsdException w:name="Medium Grid 1 Accent 2" w:semiHidden="0" w:uiPriority="67" w:unhideWhenUsed="0"/>
-    <w:lsdException w:name="Medium Grid 2 Accent 2" w:semiHidden="0" w:uiPriority="68" w:unhideWhenUsed="0"/>
-    <w:lsdException w:name="Medium Grid 3 Accent 2" w:semiHidden="0" w:uiPriority="69" w:unhideWhenUsed="0"/>
-    <w:lsdException w:name="Dark List Accent 2" w:semiHidden="0" w:uiPriority="70" w:unhideWhenUsed="0"/>
-    <w:lsdException w:name="Colorful Shading Accent 2" w:semiHidden="0" w:uiPriority="71" w:unhideWhenUsed="0"/>
-    <w:lsdException w:name="Colorful List Accent 2" w:semiHidden="0" w:uiPriority="72" w:unhideWhenUsed="0"/>
-    <w:lsdException w:name="Colorful Grid Accent 2" w:semiHidden="0" w:uiPriority="73" w:unhideWhenUsed="0"/>
-    <w:lsdException w:name="Light Shading Accent 3" w:semiHidden="0" w:uiPriority="60" w:unhideWhenUsed="0"/>
-    <w:lsdException w:name="Light List Accent 3" w:semiHidden="0" w:uiPriority="61" w:unhideWhenUsed="0"/>
-    <w:lsdException w:name="Light Grid Accent 3" w:semiHidden="0" w:uiPriority="62" w:unhideWhenUsed="0"/>
-    <w:lsdException w:name="Medium Shading 1 Accent 3" w:semiHidden="0" w:uiPriority="63" w:unhideWhenUsed="0"/>
-    <w:lsdException w:name="Medium Shading 2 Accent 3" w:semiHidden="0" w:uiPriority="64" w:unhideWhenUsed="0"/>
-    <w:lsdException w:name="Medium List 1 Accent 3" w:semiHidden="0" w:uiPriority="65" w:unhideWhenUsed="0"/>
-    <w:lsdException w:name="Medium List 2 Accent 3" w:semiHidden="0" w:uiPriority="66" w:unhideWhenUsed="0"/>
-    <w:lsdException w:name="Medium Grid 1 Accent 3" w:semiHidden="0" w:uiPriority="67" w:unhideWhenUsed="0"/>
-    <w:lsdException w:name="Medium Grid 2 Accent 3" w:semiHidden="0" w:uiPriority="68" w:unhideWhenUsed="0"/>
-    <w:lsdException w:name="Medium Grid 3 Accent 3" w:semiHidden="0" w:uiPriority="69" w:unhideWhenUsed="0"/>
-    <w:lsdException w:name="Dark List Accent 3" w:semiHidden="0" w:uiPriority="70" w:unhideWhenUsed="0"/>
-    <w:lsdException w:name="Colorful Shading Accent 3" w:semiHidden="0" w:uiPriority="71" w:unhideWhenUsed="0"/>
-    <w:lsdException w:name="Colorful List Accent 3" w:semiHidden="0" w:uiPriority="72" w:unhideWhenUsed="0"/>
-    <w:lsdException w:name="Colorful Grid Accent 3" w:semiHidden="0" w:uiPriority="73" w:unhideWhenUsed="0"/>
-    <w:lsdException w:name="Light Shading Accent 4" w:semiHidden="0" w:uiPriority="60" w:unhideWhenUsed="0"/>
-    <w:lsdException w:name="Light List Accent 4" w:semiHidden="0" w:uiPriority="61" w:unhideWhenUsed="0"/>
-    <w:lsdException w:name="Light Grid Accent 4" w:semiHidden="0" w:uiPriority="62" w:unhideWhenUsed="0"/>
-    <w:lsdException w:name="Medium Shading 1 Accent 4" w:semiHidden="0" w:uiPriority="63" w:unhideWhenUsed="0"/>
-    <w:lsdException w:name="Medium Shading 2 Accent 4" w:semiHidden="0" w:uiPriority="64" w:unhideWhenUsed="0"/>
-    <w:lsdException w:name="Medium List 1 Accent 4" w:semiHidden="0" w:uiPriority="65" w:unhideWhenUsed="0"/>
-    <w:lsdException w:name="Medium List 2 Accent 4" w:semiHidden="0" w:uiPriority="66" w:unhideWhenUsed="0"/>
-    <w:lsdException w:name="Medium Grid 1 Accent 4" w:semiHidden="0" w:uiPriority="67" w:unhideWhenUsed="0"/>
-    <w:lsdException w:name="Medium Grid 2 Accent 4" w:semiHidden="0" w:uiPriority="68" w:unhideWhenUsed="0"/>
-    <w:lsdException w:name="Medium Grid 3 Accent 4" w:semiHidden="0" w:uiPriority="69" w:unhideWhenUsed="0"/>
-    <w:lsdException w:name="Dark List Accent 4" w:semiHidden="0" w:uiPriority="70" w:unhideWhenUsed="0"/>
-    <w:lsdException w:name="Colorful Shading Accent 4" w:semiHidden="0" w:uiPriority="71" w:unhideWhenUsed="0"/>
-    <w:lsdException w:name="Colorful List Accent 4" w:semiHidden="0" w:uiPriority="72" w:unhideWhenUsed="0"/>
-    <w:lsdException w:name="Colorful Grid Accent 4" w:semiHidden="0" w:uiPriority="73" w:unhideWhenUsed="0"/>
-    <w:lsdException w:name="Light Shading Accent 5" w:semiHidden="0" w:uiPriority="60" w:unhideWhenUsed="0"/>
-    <w:lsdException w:name="Light List Accent 5" w:semiHidden="0" w:uiPriority="61" w:unhideWhenUsed="0"/>
-    <w:lsdException w:name="Light Grid Accent 5" w:semiHidden="0" w:uiPriority="62" w:unhideWhenUsed="0"/>
-    <w:lsdException w:name="Medium Shading 1 Accent 5" w:semiHidden="0" w:uiPriority="63" w:unhideWhenUsed="0"/>
-    <w:lsdException w:name="Medium Shading 2 Accent 5" w:semiHidden="0" w:uiPriority="64" w:unhideWhenUsed="0"/>
-    <w:lsdException w:name="Medium List 1 Accent 5" w:semiHidden="0" w:uiPriority="65" w:unhideWhenUsed="0"/>
-    <w:lsdException w:name="Medium List 2 Accent 5" w:semiHidden="0" w:uiPriority="66" w:unhideWhenUsed="0"/>
-    <w:lsdException w:name="Medium Grid 1 Accent 5" w:semiHidden="0" w:uiPriority="67" w:unhideWhenUsed="0"/>
-    <w:lsdException w:name="Medium Grid 2 Accent 5" w:semiHidden="0" w:uiPriority="68" w:unhideWhenUsed="0"/>
-    <w:lsdException w:name="Medium Grid 3 Accent 5" w:semiHidden="0" w:uiPriority="69" w:unhideWhenUsed="0"/>
-    <w:lsdException w:name="Dark List Accent 5" w:semiHidden="0" w:uiPriority="70" w:unhideWhenUsed="0"/>
-    <w:lsdException w:name="Colorful Shading Accent 5" w:semiHidden="0" w:uiPriority="71" w:unhideWhenUsed="0"/>
-    <w:lsdException w:name="Colorful List Accent 5" w:semiHidden="0" w:uiPriority="72" w:unhideWhenUsed="0"/>
-    <w:lsdException w:name="Colorful Grid Accent 5" w:semiHidden="0" w:uiPriority="73" w:unhideWhenUsed="0"/>
-    <w:lsdException w:name="Light Shading Accent 6" w:semiHidden="0" w:uiPriority="60" w:unhideWhenUsed="0"/>
-    <w:lsdException w:name="Light List Accent 6" w:semiHidden="0" w:uiPriority="61" w:unhideWhenUsed="0"/>
-    <w:lsdException w:name="Light Grid Accent 6" w:semiHidden="0" w:uiPriority="62" w:unhideWhenUsed="0"/>
-    <w:lsdException w:name="Medium Shading 1 Accent 6" w:semiHidden="0" w:uiPriority="63" w:unhideWhenUsed="0"/>
-    <w:lsdException w:name="Medium Shading 2 Accent 6" w:semiHidden="0" w:uiPriority="64" w:unhideWhenUsed="0"/>
-    <w:lsdException w:name="Medium List 1 Accent 6" w:semiHidden="0" w:uiPriority="65" w:unhideWhenUsed="0"/>
-    <w:lsdException w:name="Medium List 2 Accent 6" w:semiHidden="0" w:uiPriority="66" w:unhideWhenUsed="0"/>
-    <w:lsdException w:name="Medium Grid 1 Accent 6" w:semiHidden="0" w:uiPriority="67" w:unhideWhenUsed="0"/>
-    <w:lsdException w:name="Medium Grid 2 Accent 6" w:semiHidden="0" w:uiPriority="68" w:unhideWhenUsed="0"/>
-    <w:lsdException w:name="Medium Grid 3 Accent 6" w:semiHidden="0" w:uiPriority="69" w:unhideWhenUsed="0"/>
-    <w:lsdException w:name="Dark List Accent 6" w:semiHidden="0" w:uiPriority="70" w:unhideWhenUsed="0"/>
-    <w:lsdException w:name="Colorful Shading Accent 6" w:semiHidden="0" w:uiPriority="71" w:unhideWhenUsed="0"/>
-    <w:lsdException w:name="Colorful List Accent 6" w:semiHidden="0" w:uiPriority="72" w:unhideWhenUsed="0"/>
-    <w:lsdException w:name="Colorful Grid Accent 6" w:semiHidden="0" w:uiPriority="73" w:unhideWhenUsed="0"/>
-    <w:lsdException w:name="Subtle Emphasis" w:semiHidden="0" w:uiPriority="19" w:unhideWhenUsed="0" w:qFormat="1"/>
-    <w:lsdException w:name="Intense Emphasis" w:semiHidden="0" w:uiPriority="21" w:unhideWhenUsed="0" w:qFormat="1"/>
-    <w:lsdException w:name="Subtle Reference" w:semiHidden="0" w:uiPriority="31" w:unhideWhenUsed="0" w:qFormat="1"/>
-    <w:lsdException w:name="Intense Reference" w:semiHidden="0" w:uiPriority="32" w:unhideWhenUsed="0" w:qFormat="1"/>
-    <w:lsdException w:name="Book Title" w:semiHidden="0" w:uiPriority="33" w:unhideWhenUsed="0" w:qFormat="1"/>
-    <w:lsdException w:name="Bibliography" w:uiPriority="37"/>
-    <w:lsdException w:name="TOC Heading" w:uiPriority="39" w:qFormat="1"/>
+  <w:latentStyles w:defLockedState="0" w:defUIPriority="99" w:defSemiHidden="0" w:defUnhideWhenUsed="0" w:defQFormat="0" w:count="371">
+    <w:lsdException w:name="Normal" w:uiPriority="0" w:qFormat="1"/>
+    <w:lsdException w:name="heading 1" w:uiPriority="9" w:qFormat="1"/>
+    <w:lsdException w:name="heading 2" w:semiHidden="1" w:uiPriority="9" w:unhideWhenUsed="1" w:qFormat="1"/>
+    <w:lsdException w:name="heading 3" w:semiHidden="1" w:uiPriority="9" w:unhideWhenUsed="1" w:qFormat="1"/>
+    <w:lsdException w:name="heading 4" w:semiHidden="1" w:uiPriority="9" w:unhideWhenUsed="1" w:qFormat="1"/>
+    <w:lsdException w:name="heading 5" w:semiHidden="1" w:uiPriority="9" w:unhideWhenUsed="1" w:qFormat="1"/>
+    <w:lsdException w:name="heading 6" w:semiHidden="1" w:uiPriority="9" w:unhideWhenUsed="1" w:qFormat="1"/>
+    <w:lsdException w:name="heading 7" w:semiHidden="1" w:uiPriority="9" w:unhideWhenUsed="1" w:qFormat="1"/>
+    <w:lsdException w:name="heading 8" w:semiHidden="1" w:uiPriority="9" w:unhideWhenUsed="1" w:qFormat="1"/>
+    <w:lsdException w:name="heading 9" w:semiHidden="1" w:uiPriority="9" w:unhideWhenUsed="1" w:qFormat="1"/>
+    <w:lsdException w:name="index 1" w:semiHidden="1" w:unhideWhenUsed="1"/>
+    <w:lsdException w:name="index 2" w:semiHidden="1" w:unhideWhenUsed="1"/>
+    <w:lsdException w:name="index 3" w:semiHidden="1" w:unhideWhenUsed="1"/>
+    <w:lsdException w:name="index 4" w:semiHidden="1" w:unhideWhenUsed="1"/>
+    <w:lsdException w:name="index 5" w:semiHidden="1" w:unhideWhenUsed="1"/>
+    <w:lsdException w:name="index 6" w:semiHidden="1" w:unhideWhenUsed="1"/>
+    <w:lsdException w:name="index 7" w:semiHidden="1" w:unhideWhenUsed="1"/>
+    <w:lsdException w:name="index 8" w:semiHidden="1" w:unhideWhenUsed="1"/>
+    <w:lsdException w:name="index 9" w:semiHidden="1" w:unhideWhenUsed="1"/>
+    <w:lsdException w:name="toc 1" w:semiHidden="1" w:uiPriority="39" w:unhideWhenUsed="1"/>
+    <w:lsdException w:name="toc 2" w:semiHidden="1" w:uiPriority="39" w:unhideWhenUsed="1"/>
+    <w:lsdException w:name="toc 3" w:semiHidden="1" w:uiPriority="39" w:unhideWhenUsed="1"/>
+    <w:lsdException w:name="toc 4" w:semiHidden="1" w:uiPriority="39" w:unhideWhenUsed="1"/>
+    <w:lsdException w:name="toc 5" w:semiHidden="1" w:uiPriority="39" w:unhideWhenUsed="1"/>
+    <w:lsdException w:name="toc 6" w:semiHidden="1" w:uiPriority="39" w:unhideWhenUsed="1"/>
+    <w:lsdException w:name="toc 7" w:semiHidden="1" w:uiPriority="39" w:unhideWhenUsed="1"/>
+    <w:lsdException w:name="toc 8" w:semiHidden="1" w:uiPriority="39" w:unhideWhenUsed="1"/>
+    <w:lsdException w:name="toc 9" w:semiHidden="1" w:uiPriority="39" w:unhideWhenUsed="1"/>
+    <w:lsdException w:name="Normal Indent" w:semiHidden="1" w:unhideWhenUsed="1"/>
+    <w:lsdException w:name="footnote text" w:semiHidden="1" w:unhideWhenUsed="1"/>
+    <w:lsdException w:name="annotation text" w:semiHidden="1" w:unhideWhenUsed="1"/>
+    <w:lsdException w:name="header" w:semiHidden="1" w:unhideWhenUsed="1"/>
+    <w:lsdException w:name="footer" w:semiHidden="1" w:unhideWhenUsed="1"/>
+    <w:lsdException w:name="index heading" w:semiHidden="1" w:unhideWhenUsed="1"/>
+    <w:lsdException w:name="caption" w:semiHidden="1" w:uiPriority="35" w:unhideWhenUsed="1" w:qFormat="1"/>
+    <w:lsdException w:name="table of figures" w:semiHidden="1" w:unhideWhenUsed="1"/>
+    <w:lsdException w:name="envelope address" w:semiHidden="1" w:unhideWhenUsed="1"/>
+    <w:lsdException w:name="envelope return" w:semiHidden="1" w:unhideWhenUsed="1"/>
+    <w:lsdException w:name="footnote reference" w:semiHidden="1" w:unhideWhenUsed="1"/>
+    <w:lsdException w:name="annotation reference" w:semiHidden="1" w:unhideWhenUsed="1"/>
+    <w:lsdException w:name="line number" w:semiHidden="1" w:unhideWhenUsed="1"/>
+    <w:lsdException w:name="page number" w:semiHidden="1" w:unhideWhenUsed="1"/>
+    <w:lsdException w:name="endnote reference" w:semiHidden="1" w:unhideWhenUsed="1"/>
+    <w:lsdException w:name="endnote text" w:semiHidden="1" w:unhideWhenUsed="1"/>
+    <w:lsdException w:name="table of authorities" w:semiHidden="1" w:unhideWhenUsed="1"/>
+    <w:lsdException w:name="macro" w:semiHidden="1" w:unhideWhenUsed="1"/>
+    <w:lsdException w:name="toa heading" w:semiHidden="1" w:unhideWhenUsed="1"/>
+    <w:lsdException w:name="List" w:semiHidden="1" w:unhideWhenUsed="1"/>
+    <w:lsdException w:name="List Bullet" w:semiHidden="1" w:unhideWhenUsed="1"/>
+    <w:lsdException w:name="List Number" w:semiHidden="1" w:unhideWhenUsed="1"/>
+    <w:lsdException w:name="List 2" w:semiHidden="1" w:unhideWhenUsed="1"/>
+    <w:lsdException w:name="List 3" w:semiHidden="1" w:unhideWhenUsed="1"/>
+    <w:lsdException w:name="List 4" w:semiHidden="1" w:unhideWhenUsed="1"/>
+    <w:lsdException w:name="List 5" w:semiHidden="1" w:unhideWhenUsed="1"/>
+    <w:lsdException w:name="List Bullet 2" w:semiHidden="1" w:unhideWhenUsed="1"/>
+    <w:lsdException w:name="List Bullet 3" w:semiHidden="1" w:unhideWhenUsed="1"/>
+    <w:lsdException w:name="List Bullet 4" w:semiHidden="1" w:unhideWhenUsed="1"/>
+    <w:lsdException w:name="List Bullet 5" w:semiHidden="1" w:unhideWhenUsed="1"/>
+    <w:lsdException w:name="List Number 2" w:semiHidden="1" w:unhideWhenUsed="1"/>
+    <w:lsdException w:name="List Number 3" w:semiHidden="1" w:unhideWhenUsed="1"/>
+    <w:lsdException w:name="List Number 4" w:semiHidden="1" w:unhideWhenUsed="1"/>
+    <w:lsdException w:name="List Number 5" w:semiHidden="1" w:unhideWhenUsed="1"/>
+    <w:lsdException w:name="Title" w:uiPriority="10" w:qFormat="1"/>
+    <w:lsdException w:name="Closing" w:semiHidden="1" w:unhideWhenUsed="1"/>
+    <w:lsdException w:name="Signature" w:semiHidden="1" w:unhideWhenUsed="1"/>
+    <w:lsdException w:name="Default Paragraph Font" w:semiHidden="1" w:uiPriority="1" w:unhideWhenUsed="1"/>
+    <w:lsdException w:name="Body Text" w:semiHidden="1" w:unhideWhenUsed="1"/>
+    <w:lsdException w:name="Body Text Indent" w:semiHidden="1" w:unhideWhenUsed="1"/>
+    <w:lsdException w:name="List Continue" w:semiHidden="1" w:unhideWhenUsed="1"/>
+    <w:lsdException w:name="List Continue 2" w:semiHidden="1" w:unhideWhenUsed="1"/>
+    <w:lsdException w:name="List Continue 3" w:semiHidden="1" w:unhideWhenUsed="1"/>
+    <w:lsdException w:name="List Continue 4" w:semiHidden="1" w:unhideWhenUsed="1"/>
+    <w:lsdException w:name="List Continue 5" w:semiHidden="1" w:unhideWhenUsed="1"/>
+    <w:lsdException w:name="Message Header" w:semiHidden="1" w:unhideWhenUsed="1"/>
+    <w:lsdException w:name="Subtitle" w:uiPriority="11" w:qFormat="1"/>
+    <w:lsdException w:name="Salutation" w:semiHidden="1" w:unhideWhenUsed="1"/>
+    <w:lsdException w:name="Date" w:semiHidden="1" w:unhideWhenUsed="1"/>
+    <w:lsdException w:name="Body Text First Indent" w:semiHidden="1" w:unhideWhenUsed="1"/>
+    <w:lsdException w:name="Body Text First Indent 2" w:semiHidden="1" w:unhideWhenUsed="1"/>
+    <w:lsdException w:name="Note Heading" w:semiHidden="1" w:unhideWhenUsed="1"/>
+    <w:lsdException w:name="Body Text 2" w:semiHidden="1" w:unhideWhenUsed="1"/>
+    <w:lsdException w:name="Body Text 3" w:semiHidden="1" w:unhideWhenUsed="1"/>
+    <w:lsdException w:name="Body Text Indent 2" w:semiHidden="1" w:unhideWhenUsed="1"/>
+    <w:lsdException w:name="Body Text Indent 3" w:semiHidden="1" w:unhideWhenUsed="1"/>
+    <w:lsdException w:name="Block Text" w:semiHidden="1" w:unhideWhenUsed="1"/>
+    <w:lsdException w:name="Hyperlink" w:semiHidden="1" w:unhideWhenUsed="1"/>
+    <w:lsdException w:name="FollowedHyperlink" w:semiHidden="1" w:unhideWhenUsed="1"/>
+    <w:lsdException w:name="Strong" w:uiPriority="22" w:qFormat="1"/>
+    <w:lsdException w:name="Emphasis" w:uiPriority="20" w:qFormat="1"/>
+    <w:lsdException w:name="Document Map" w:semiHidden="1" w:unhideWhenUsed="1"/>
+    <w:lsdException w:name="Plain Text" w:semiHidden="1" w:unhideWhenUsed="1"/>
+    <w:lsdException w:name="E-mail Signature" w:semiHidden="1" w:unhideWhenUsed="1"/>
+    <w:lsdException w:name="HTML Top of Form" w:semiHidden="1" w:unhideWhenUsed="1"/>
+    <w:lsdException w:name="HTML Bottom of Form" w:semiHidden="1" w:unhideWhenUsed="1"/>
+    <w:lsdException w:name="Normal (Web)" w:semiHidden="1" w:unhideWhenUsed="1"/>
+    <w:lsdException w:name="HTML Acronym" w:semiHidden="1" w:unhideWhenUsed="1"/>
+    <w:lsdException w:name="HTML Address" w:semiHidden="1" w:unhideWhenUsed="1"/>
+    <w:lsdException w:name="HTML Cite" w:semiHidden="1" w:unhideWhenUsed="1"/>
+    <w:lsdException w:name="HTML Code" w:semiHidden="1" w:unhideWhenUsed="1"/>
+    <w:lsdException w:name="HTML Definition" w:semiHidden="1" w:unhideWhenUsed="1"/>
+    <w:lsdException w:name="HTML Keyboard" w:semiHidden="1" w:unhideWhenUsed="1"/>
+    <w:lsdException w:name="HTML Preformatted" w:semiHidden="1" w:unhideWhenUsed="1"/>
+    <w:lsdException w:name="HTML Sample" w:semiHidden="1" w:unhideWhenUsed="1"/>
+    <w:lsdException w:name="HTML Typewriter" w:semiHidden="1" w:unhideWhenUsed="1"/>
+    <w:lsdException w:name="HTML Variable" w:semiHidden="1" w:unhideWhenUsed="1"/>
+    <w:lsdException w:name="Normal Table" w:semiHidden="1" w:unhideWhenUsed="1"/>
+    <w:lsdException w:name="annotation subject" w:semiHidden="1" w:unhideWhenUsed="1"/>
+    <w:lsdException w:name="No List" w:semiHidden="1" w:unhideWhenUsed="1"/>
+    <w:lsdException w:name="Outline List 1" w:semiHidden="1" w:unhideWhenUsed="1"/>
+    <w:lsdException w:name="Outline List 2" w:semiHidden="1" w:unhideWhenUsed="1"/>
+    <w:lsdException w:name="Outline List 3" w:semiHidden="1" w:unhideWhenUsed="1"/>
+    <w:lsdException w:name="Table Simple 1" w:semiHidden="1" w:unhideWhenUsed="1"/>
+    <w:lsdException w:name="Table Simple 2" w:semiHidden="1" w:unhideWhenUsed="1"/>
+    <w:lsdException w:name="Table Simple 3" w:semiHidden="1" w:unhideWhenUsed="1"/>
+    <w:lsdException w:name="Table Classic 1" w:semiHidden="1" w:unhideWhenUsed="1"/>
+    <w:lsdException w:name="Table Classic 2" w:semiHidden="1" w:unhideWhenUsed="1"/>
+    <w:lsdException w:name="Table Classic 3" w:semiHidden="1" w:unhideWhenUsed="1"/>
+    <w:lsdException w:name="Table Classic 4" w:semiHidden="1" w:unhideWhenUsed="1"/>
+    <w:lsdException w:name="Table Colorful 1" w:semiHidden="1" w:unhideWhenUsed="1"/>
+    <w:lsdException w:name="Table Colorful 2" w:semiHidden="1" w:unhideWhenUsed="1"/>
+    <w:lsdException w:name="Table Colorful 3" w:semiHidden="1" w:unhideWhenUsed="1"/>
+    <w:lsdException w:name="Table Columns 1" w:semiHidden="1" w:unhideWhenUsed="1"/>
+    <w:lsdException w:name="Table Columns 2" w:semiHidden="1" w:unhideWhenUsed="1"/>
+    <w:lsdException w:name="Table Columns 3" w:semiHidden="1" w:unhideWhenUsed="1"/>
+    <w:lsdException w:name="Table Columns 4" w:semiHidden="1" w:unhideWhenUsed="1"/>
+    <w:lsdException w:name="Table Columns 5" w:semiHidden="1" w:unhideWhenUsed="1"/>
+    <w:lsdException w:name="Table Grid 1" w:semiHidden="1" w:unhideWhenUsed="1"/>
+    <w:lsdException w:name="Table Grid 2" w:semiHidden="1" w:unhideWhenUsed="1"/>
+    <w:lsdException w:name="Table Grid 3" w:semiHidden="1" w:unhideWhenUsed="1"/>
+    <w:lsdException w:name="Table Grid 4" w:semiHidden="1" w:unhideWhenUsed="1"/>
+    <w:lsdException w:name="Table Grid 5" w:semiHidden="1" w:unhideWhenUsed="1"/>
+    <w:lsdException w:name="Table Grid 6" w:semiHidden="1" w:unhideWhenUsed="1"/>
+    <w:lsdException w:name="Table Grid 7" w:semiHidden="1" w:unhideWhenUsed="1"/>
+    <w:lsdException w:name="Table Grid 8" w:semiHidden="1" w:unhideWhenUsed="1"/>
+    <w:lsdException w:name="Table List 1" w:semiHidden="1" w:unhideWhenUsed="1"/>
+    <w:lsdException w:name="Table List 2" w:semiHidden="1" w:unhideWhenUsed="1"/>
+    <w:lsdException w:name="Table List 3" w:semiHidden="1" w:unhideWhenUsed="1"/>
+    <w:lsdException w:name="Table List 4" w:semiHidden="1" w:unhideWhenUsed="1"/>
+    <w:lsdException w:name="Table List 5" w:semiHidden="1" w:unhideWhenUsed="1"/>
+    <w:lsdException w:name="Table List 6" w:semiHidden="1" w:unhideWhenUsed="1"/>
+    <w:lsdException w:name="Table List 7" w:semiHidden="1" w:unhideWhenUsed="1"/>
+    <w:lsdException w:name="Table List 8" w:semiHidden="1" w:unhideWhenUsed="1"/>
+    <w:lsdException w:name="Table 3D effects 1" w:semiHidden="1" w:unhideWhenUsed="1"/>
+    <w:lsdException w:name="Table 3D effects 2" w:semiHidden="1" w:unhideWhenUsed="1"/>
+    <w:lsdException w:name="Table 3D effects 3" w:semiHidden="1" w:unhideWhenUsed="1"/>
+    <w:lsdException w:name="Table Contemporary" w:semiHidden="1" w:unhideWhenUsed="1"/>
+    <w:lsdException w:name="Table Elegant" w:semiHidden="1" w:unhideWhenUsed="1"/>
+    <w:lsdException w:name="Table Professional" w:semiHidden="1" w:unhideWhenUsed="1"/>
+    <w:lsdException w:name="Table Subtle 1" w:semiHidden="1" w:unhideWhenUsed="1"/>
+    <w:lsdException w:name="Table Subtle 2" w:semiHidden="1" w:unhideWhenUsed="1"/>
+    <w:lsdException w:name="Table Web 1" w:semiHidden="1" w:unhideWhenUsed="1"/>
+    <w:lsdException w:name="Table Web 2" w:semiHidden="1" w:unhideWhenUsed="1"/>
+    <w:lsdException w:name="Table Web 3" w:semiHidden="1" w:unhideWhenUsed="1"/>
+    <w:lsdException w:name="Balloon Text" w:semiHidden="1" w:unhideWhenUsed="1"/>
+    <w:lsdException w:name="Table Grid" w:uiPriority="0"/>
+    <w:lsdException w:name="Table Theme" w:semiHidden="1" w:unhideWhenUsed="1"/>
+    <w:lsdException w:name="Placeholder Text" w:semiHidden="1"/>
+    <w:lsdException w:name="No Spacing" w:uiPriority="1" w:qFormat="1"/>
+    <w:lsdException w:name="Light Shading" w:uiPriority="60"/>
+    <w:lsdException w:name="Light List" w:uiPriority="61"/>
+    <w:lsdException w:name="Light Grid" w:uiPriority="62"/>
+    <w:lsdException w:name="Medium Shading 1" w:uiPriority="63"/>
+    <w:lsdException w:name="Medium Shading 2" w:uiPriority="64"/>
+    <w:lsdException w:name="Medium List 1" w:uiPriority="65"/>
+    <w:lsdException w:name="Medium List 2" w:uiPriority="66"/>
+    <w:lsdException w:name="Medium Grid 1" w:uiPriority="67"/>
+    <w:lsdException w:name="Medium Grid 2" w:uiPriority="68"/>
+    <w:lsdException w:name="Medium Grid 3" w:uiPriority="69"/>
+    <w:lsdException w:name="Dark List" w:uiPriority="70"/>
+    <w:lsdException w:name="Colorful Shading" w:uiPriority="71"/>
+    <w:lsdException w:name="Colorful List" w:uiPriority="72"/>
+    <w:lsdException w:name="Colorful Grid" w:uiPriority="73"/>
+    <w:lsdException w:name="Light Shading Accent 1" w:uiPriority="60"/>
+    <w:lsdException w:name="Light List Accent 1" w:uiPriority="61"/>
+    <w:lsdException w:name="Light Grid Accent 1" w:uiPriority="62"/>
+    <w:lsdException w:name="Medium Shading 1 Accent 1" w:uiPriority="63"/>
+    <w:lsdException w:name="Medium Shading 2 Accent 1" w:uiPriority="64"/>
+    <w:lsdException w:name="Medium List 1 Accent 1" w:uiPriority="65"/>
+    <w:lsdException w:name="Revision" w:semiHidden="1"/>
+    <w:lsdException w:name="List Paragraph" w:uiPriority="34" w:qFormat="1"/>
+    <w:lsdException w:name="Quote" w:uiPriority="29" w:qFormat="1"/>
+    <w:lsdException w:name="Intense Quote" w:uiPriority="30" w:qFormat="1"/>
+    <w:lsdException w:name="Medium List 2 Accent 1" w:uiPriority="66"/>
+    <w:lsdException w:name="Medium Grid 1 Accent 1" w:uiPriority="67"/>
+    <w:lsdException w:name="Medium Grid 2 Accent 1" w:uiPriority="68"/>
+    <w:lsdException w:name="Medium Grid 3 Accent 1" w:uiPriority="69"/>
+    <w:lsdException w:name="Dark List Accent 1" w:uiPriority="70"/>
+    <w:lsdException w:name="Colorful Shading Accent 1" w:uiPriority="71"/>
+    <w:lsdException w:name="Colorful List Accent 1" w:uiPriority="72"/>
+    <w:lsdException w:name="Colorful Grid Accent 1" w:uiPriority="73"/>
+    <w:lsdException w:name="Light Shading Accent 2" w:uiPriority="60"/>
+    <w:lsdException w:name="Light List Accent 2" w:uiPriority="61"/>
+    <w:lsdException w:name="Light Grid Accent 2" w:uiPriority="62"/>
+    <w:lsdException w:name="Medium Shading 1 Accent 2" w:uiPriority="63"/>
+    <w:lsdException w:name="Medium Shading 2 Accent 2" w:uiPriority="64"/>
+    <w:lsdException w:name="Medium List 1 Accent 2" w:uiPriority="65"/>
+    <w:lsdException w:name="Medium List 2 Accent 2" w:uiPriority="66"/>
+    <w:lsdException w:name="Medium Grid 1 Accent 2" w:uiPriority="67"/>
+    <w:lsdException w:name="Medium Grid 2 Accent 2" w:uiPriority="68"/>
+    <w:lsdException w:name="Medium Grid 3 Accent 2" w:uiPriority="69"/>
+    <w:lsdException w:name="Dark List Accent 2" w:uiPriority="70"/>
+    <w:lsdException w:name="Colorful Shading Accent 2" w:uiPriority="71"/>
+    <w:lsdException w:name="Colorful List Accent 2" w:uiPriority="72"/>
+    <w:lsdException w:name="Colorful Grid Accent 2" w:uiPriority="73"/>
+    <w:lsdException w:name="Light Shading Accent 3" w:uiPriority="60"/>
+    <w:lsdException w:name="Light List Accent 3" w:uiPriority="61"/>
+    <w:lsdException w:name="Light Grid Accent 3" w:uiPriority="62"/>
+    <w:lsdException w:name="Medium Shading 1 Accent 3" w:uiPriority="63"/>
+    <w:lsdException w:name="Medium Shading 2 Accent 3" w:uiPriority="64"/>
+    <w:lsdException w:name="Medium List 1 Accent 3" w:uiPriority="65"/>
+    <w:lsdException w:name="Medium List 2 Accent 3" w:uiPriority="66"/>
+    <w:lsdException w:name="Medium Grid 1 Accent 3" w:uiPriority="67"/>
+    <w:lsdException w:name="Medium Grid 2 Accent 3" w:uiPriority="68"/>
+    <w:lsdException w:name="Medium Grid 3 Accent 3" w:uiPriority="69"/>
+    <w:lsdException w:name="Dark List Accent 3" w:uiPriority="70"/>
+    <w:lsdException w:name="Colorful Shading Accent 3" w:uiPriority="71"/>
+    <w:lsdException w:name="Colorful List Accent 3" w:uiPriority="72"/>
+    <w:lsdException w:name="Colorful Grid Accent 3" w:uiPriority="73"/>
+    <w:lsdException w:name="Light Shading Accent 4" w:uiPriority="60"/>
+    <w:lsdException w:name="Light List Accent 4" w:uiPriority="61"/>
+    <w:lsdException w:name="Light Grid Accent 4" w:uiPriority="62"/>
+    <w:lsdException w:name="Medium Shading 1 Accent 4" w:uiPriority="63"/>
+    <w:lsdException w:name="Medium Shading 2 Accent 4" w:uiPriority="64"/>
+    <w:lsdException w:name="Medium List 1 Accent 4" w:uiPriority="65"/>
+    <w:lsdException w:name="Medium List 2 Accent 4" w:uiPriority="66"/>
+    <w:lsdException w:name="Medium Grid 1 Accent 4" w:uiPriority="67"/>
+    <w:lsdException w:name="Medium Grid 2 Accent 4" w:uiPriority="68"/>
+    <w:lsdException w:name="Medium Grid 3 Accent 4" w:uiPriority="69"/>
+    <w:lsdException w:name="Dark List Accent 4" w:uiPriority="70"/>
+    <w:lsdException w:name="Colorful Shading Accent 4" w:uiPriority="71"/>
+    <w:lsdException w:name="Colorful List Accent 4" w:uiPriority="72"/>
+    <w:lsdException w:name="Colorful Grid Accent 4" w:uiPriority="73"/>
+    <w:lsdException w:name="Light Shading Accent 5" w:uiPriority="60"/>
+    <w:lsdException w:name="Light List Accent 5" w:uiPriority="61"/>
+    <w:lsdException w:name="Light Grid Accent 5" w:uiPriority="62"/>
+    <w:lsdException w:name="Medium Shading 1 Accent 5" w:uiPriority="63"/>
+    <w:lsdException w:name="Medium Shading 2 Accent 5" w:uiPriority="64"/>
+    <w:lsdException w:name="Medium List 1 Accent 5" w:uiPriority="65"/>
+    <w:lsdException w:name="Medium List 2 Accent 5" w:uiPriority="66"/>
+    <w:lsdException w:name="Medium Grid 1 Accent 5" w:uiPriority="67"/>
+    <w:lsdException w:name="Medium Grid 2 Accent 5" w:uiPriority="68"/>
+    <w:lsdException w:name="Medium Grid 3 Accent 5" w:uiPriority="69"/>
+    <w:lsdException w:name="Dark List Accent 5" w:uiPriority="70"/>
+    <w:lsdException w:name="Colorful Shading Accent 5" w:uiPriority="71"/>
+    <w:lsdException w:name="Colorful List Accent 5" w:uiPriority="72"/>
+    <w:lsdException w:name="Colorful Grid Accent 5" w:uiPriority="73"/>
+    <w:lsdException w:name="Light Shading Accent 6" w:uiPriority="60"/>
+    <w:lsdException w:name="Light List Accent 6" w:uiPriority="61"/>
+    <w:lsdException w:name="Light Grid Accent 6" w:uiPriority="62"/>
+    <w:lsdException w:name="Medium Shading 1 Accent 6" w:uiPriority="63"/>
+    <w:lsdException w:name="Medium Shading 2 Accent 6" w:uiPriority="64"/>
+    <w:lsdException w:name="Medium List 1 Accent 6" w:uiPriority="65"/>
+    <w:lsdException w:name="Medium List 2 Accent 6" w:uiPriority="66"/>
+    <w:lsdException w:name="Medium Grid 1 Accent 6" w:uiPriority="67"/>
+    <w:lsdException w:name="Medium Grid 2 Accent 6" w:uiPriority="68"/>
+    <w:lsdException w:name="Medium Grid 3 Accent 6" w:uiPriority="69"/>
+    <w:lsdException w:name="Dark List Accent 6" w:uiPriority="70"/>
+    <w:lsdException w:name="Colorful Shading Accent 6" w:uiPriority="71"/>
+    <w:lsdException w:name="Colorful List Accent 6" w:uiPriority="72"/>
+    <w:lsdException w:name="Colorful Grid Accent 6" w:uiPriority="73"/>
+    <w:lsdException w:name="Subtle Emphasis" w:uiPriority="19" w:qFormat="1"/>
+    <w:lsdException w:name="Intense Emphasis" w:uiPriority="21" w:qFormat="1"/>
+    <w:lsdException w:name="Subtle Reference" w:uiPriority="31" w:qFormat="1"/>
+    <w:lsdException w:name="Intense Reference" w:uiPriority="32" w:qFormat="1"/>
+    <w:lsdException w:name="Book Title" w:uiPriority="33" w:qFormat="1"/>
+    <w:lsdException w:name="Bibliography" w:semiHidden="1" w:uiPriority="37" w:unhideWhenUsed="1"/>
+    <w:lsdException w:name="TOC Heading" w:semiHidden="1" w:uiPriority="39" w:unhideWhenUsed="1" w:qFormat="1"/>
+    <w:lsdException w:name="Plain Table 1" w:uiPriority="41"/>
+    <w:lsdException w:name="Plain Table 2" w:uiPriority="42"/>
+    <w:lsdException w:name="Plain Table 3" w:uiPriority="43"/>
+    <w:lsdException w:name="Plain Table 4" w:uiPriority="44"/>
+    <w:lsdException w:name="Plain Table 5" w:uiPriority="45"/>
+    <w:lsdException w:name="Grid Table Light" w:uiPriority="40"/>
+    <w:lsdException w:name="Grid Table 1 Light" w:uiPriority="46"/>
+    <w:lsdException w:name="Grid Table 2" w:uiPriority="47"/>
+    <w:lsdException w:name="Grid Table 3" w:uiPriority="48"/>
+    <w:lsdException w:name="Grid Table 4" w:uiPriority="49"/>
+    <w:lsdException w:name="Grid Table 5 Dark" w:uiPriority="50"/>
+    <w:lsdException w:name="Grid Table 6 Colorful" w:uiPriority="51"/>
+    <w:lsdException w:name="Grid Table 7 Colorful" w:uiPriority="52"/>
+    <w:lsdException w:name="Grid Table 1 Light Accent 1" w:uiPriority="46"/>
+    <w:lsdException w:name="Grid Table 2 Accent 1" w:uiPriority="47"/>
+    <w:lsdException w:name="Grid Table 3 Accent 1" w:uiPriority="48"/>
+    <w:lsdException w:name="Grid Table 4 Accent 1" w:uiPriority="49"/>
+    <w:lsdException w:name="Grid Table 5 Dark Accent 1" w:uiPriority="50"/>
+    <w:lsdException w:name="Grid Table 6 Colorful Accent 1" w:uiPriority="51"/>
+    <w:lsdException w:name="Grid Table 7 Colorful Accent 1" w:uiPriority="52"/>
+    <w:lsdException w:name="Grid Table 1 Light Accent 2" w:uiPriority="46"/>
+    <w:lsdException w:name="Grid Table 2 Accent 2" w:uiPriority="47"/>
+    <w:lsdException w:name="Grid Table 3 Accent 2" w:uiPriority="48"/>
+    <w:lsdException w:name="Grid Table 4 Accent 2" w:uiPriority="49"/>
+    <w:lsdException w:name="Grid Table 5 Dark Accent 2" w:uiPriority="50"/>
+    <w:lsdException w:name="Grid Table 6 Colorful Accent 2" w:uiPriority="51"/>
+    <w:lsdException w:name="Grid Table 7 Colorful Accent 2" w:uiPriority="52"/>
+    <w:lsdException w:name="Grid Table 1 Light Accent 3" w:uiPriority="46"/>
+    <w:lsdException w:name="Grid Table 2 Accent 3" w:uiPriority="47"/>
+    <w:lsdException w:name="Grid Table 3 Accent 3" w:uiPriority="48"/>
+    <w:lsdException w:name="Grid Table 4 Accent 3" w:uiPriority="49"/>
+    <w:lsdException w:name="Grid Table 5 Dark Accent 3" w:uiPriority="50"/>
+    <w:lsdException w:name="Grid Table 6 Colorful Accent 3" w:uiPriority="51"/>
+    <w:lsdException w:name="Grid Table 7 Colorful Accent 3" w:uiPriority="52"/>
+    <w:lsdException w:name="Grid Table 1 Light Accent 4" w:uiPriority="46"/>
+    <w:lsdException w:name="Grid Table 2 Accent 4" w:uiPriority="47"/>
+    <w:lsdException w:name="Grid Table 3 Accent 4" w:uiPriority="48"/>
+    <w:lsdException w:name="Grid Table 4 Accent 4" w:uiPriority="49"/>
+    <w:lsdException w:name="Grid Table 5 Dark Accent 4" w:uiPriority="50"/>
+    <w:lsdException w:name="Grid Table 6 Colorful Accent 4" w:uiPriority="51"/>
+    <w:lsdException w:name="Grid Table 7 Colorful Accent 4" w:uiPriority="52"/>
+    <w:lsdException w:name="Grid Table 1 Light Accent 5" w:uiPriority="46"/>
+    <w:lsdException w:name="Grid Table 2 Accent 5" w:uiPriority="47"/>
+    <w:lsdException w:name="Grid Table 3 Accent 5" w:uiPriority="48"/>
+    <w:lsdException w:name="Grid Table 4 Accent 5" w:uiPriority="49"/>
+    <w:lsdException w:name="Grid Table 5 Dark Accent 5" w:uiPriority="50"/>
+    <w:lsdException w:name="Grid Table 6 Colorful Accent 5" w:uiPriority="51"/>
+    <w:lsdException w:name="Grid Table 7 Colorful Accent 5" w:uiPriority="52"/>
+    <w:lsdException w:name="Grid Table 1 Light Accent 6" w:uiPriority="46"/>
+    <w:lsdException w:name="Grid Table 2 Accent 6" w:uiPriority="47"/>
+    <w:lsdException w:name="Grid Table 3 Accent 6" w:uiPriority="48"/>
+    <w:lsdException w:name="Grid Table 4 Accent 6" w:uiPriority="49"/>
+    <w:lsdException w:name="Grid Table 5 Dark Accent 6" w:uiPriority="50"/>
+    <w:lsdException w:name="Grid Table 6 Colorful Accent 6" w:uiPriority="51"/>
+    <w:lsdException w:name="Grid Table 7 Colorful Accent 6" w:uiPriority="52"/>
+    <w:lsdException w:name="List Table 1 Light" w:uiPriority="46"/>
+    <w:lsdException w:name="List Table 2" w:uiPriority="47"/>
+    <w:lsdException w:name="List Table 3" w:uiPriority="48"/>
+    <w:lsdException w:name="List Table 4" w:uiPriority="49"/>
+    <w:lsdException w:name="List Table 5 Dark" w:uiPriority="50"/>
+    <w:lsdException w:name="List Table 6 Colorful" w:uiPriority="51"/>
+    <w:lsdException w:name="List Table 7 Colorful" w:uiPriority="52"/>
+    <w:lsdException w:name="List Table 1 Light Accent 1" w:uiPriority="46"/>
+    <w:lsdException w:name="List Table 2 Accent 1" w:uiPriority="47"/>
+    <w:lsdException w:name="List Table 3 Accent 1" w:uiPriority="48"/>
+    <w:lsdException w:name="List Table 4 Accent 1" w:uiPriority="49"/>
+    <w:lsdException w:name="List Table 5 Dark Accent 1" w:uiPriority="50"/>
+    <w:lsdException w:name="List Table 6 Colorful Accent 1" w:uiPriority="51"/>
+    <w:lsdException w:name="List Table 7 Colorful Accent 1" w:uiPriority="52"/>
+    <w:lsdException w:name="List Table 1 Light Accent 2" w:uiPriority="46"/>
+    <w:lsdException w:name="List Table 2 Accent 2" w:uiPriority="47"/>
+    <w:lsdException w:name="List Table 3 Accent 2" w:uiPriority="48"/>
+    <w:lsdException w:name="List Table 4 Accent 2" w:uiPriority="49"/>
+    <w:lsdException w:name="List Table 5 Dark Accent 2" w:uiPriority="50"/>
+    <w:lsdException w:name="List Table 6 Colorful Accent 2" w:uiPriority="51"/>
+    <w:lsdException w:name="List Table 7 Colorful Accent 2" w:uiPriority="52"/>
+    <w:lsdException w:name="List Table 1 Light Accent 3" w:uiPriority="46"/>
+    <w:lsdException w:name="List Table 2 Accent 3" w:uiPriority="47"/>
+    <w:lsdException w:name="List Table 3 Accent 3" w:uiPriority="48"/>
+    <w:lsdException w:name="List Table 4 Accent 3" w:uiPriority="49"/>
+    <w:lsdException w:name="List Table 5 Dark Accent 3" w:uiPriority="50"/>
+    <w:lsdException w:name="List Table 6 Colorful Accent 3" w:uiPriority="51"/>
+    <w:lsdException w:name="List Table 7 Colorful Accent 3" w:uiPriority="52"/>
+    <w:lsdException w:name="List Table 1 Light Accent 4" w:uiPriority="46"/>
+    <w:lsdException w:name="List Table 2 Accent 4" w:uiPriority="47"/>
+    <w:lsdException w:name="List Table 3 Accent 4" w:uiPriority="48"/>
+    <w:lsdException w:name="List Table 4 Accent 4" w:uiPriority="49"/>
+    <w:lsdException w:name="List Table 5 Dark Accent 4" w:uiPriority="50"/>
+    <w:lsdException w:name="List Table 6 Colorful Accent 4" w:uiPriority="51"/>
+    <w:lsdException w:name="List Table 7 Colorful Accent 4" w:uiPriority="52"/>
+    <w:lsdException w:name="List Table 1 Light Accent 5" w:uiPriority="46"/>
+    <w:lsdException w:name="List Table 2 Accent 5" w:uiPriority="47"/>
+    <w:lsdException w:name="List Table 3 Accent 5" w:uiPriority="48"/>
+    <w:lsdException w:name="List Table 4 Accent 5" w:uiPriority="49"/>
+    <w:lsdException w:name="List Table 5 Dark Accent 5" w:uiPriority="50"/>
+    <w:lsdException w:name="List Table 6 Colorful Accent 5" w:uiPriority="51"/>
+    <w:lsdException w:name="List Table 7 Colorful Accent 5" w:uiPriority="52"/>
+    <w:lsdException w:name="List Table 1 Light Accent 6" w:uiPriority="46"/>
+    <w:lsdException w:name="List Table 2 Accent 6" w:uiPriority="47"/>
+    <w:lsdException w:name="List Table 3 Accent 6" w:uiPriority="48"/>
+    <w:lsdException w:name="List Table 4 Accent 6" w:uiPriority="49"/>
+    <w:lsdException w:name="List Table 5 Dark Accent 6" w:uiPriority="50"/>
+    <w:lsdException w:name="List Table 6 Colorful Accent 6" w:uiPriority="51"/>
+    <w:lsdException w:name="List Table 7 Colorful Accent 6" w:uiPriority="52"/>
   </w:latentStyles>
   <w:style w:type="paragraph" w:default="1" w:styleId="Normal">
     <w:name w:val="Normal"/>
@@ -1588,7 +1500,6 @@
       <w:spacing w:after="0" w:line="240" w:lineRule="auto"/>
     </w:pPr>
     <w:tblPr>
-      <w:tblInd w:w="0" w:type="dxa"/>
       <w:tblBorders>
         <w:top w:val="single" w:sz="4" w:space="0" w:color="auto"/>
         <w:left w:val="single" w:sz="4" w:space="0" w:color="auto"/>
@@ -1597,203 +1508,7 @@
         <w:insideH w:val="single" w:sz="4" w:space="0" w:color="auto"/>
         <w:insideV w:val="single" w:sz="4" w:space="0" w:color="auto"/>
       </w:tblBorders>
-      <w:tblCellMar>
-        <w:top w:w="0" w:type="dxa"/>
-        <w:left w:w="108" w:type="dxa"/>
-        <w:bottom w:w="0" w:type="dxa"/>
-        <w:right w:w="108" w:type="dxa"/>
-      </w:tblCellMar>
     </w:tblPr>
-  </w:style>
-</w:styles>
-</file>
-
-<file path=word/stylesWithEffects.xml><?xml version="1.0" encoding="utf-8"?>
-<w:styles xmlns:wpc="http://schemas.microsoft.com/office/word/2010/wordprocessingCanvas" xmlns:mc="http://schemas.openxmlformats.org/markup-compatibility/2006" xmlns:o="urn:schemas-microsoft-com:office:office" xmlns:r="http://schemas.openxmlformats.org/officeDocument/2006/relationships" xmlns:m="http://schemas.openxmlformats.org/officeDocument/2006/math" xmlns:v="urn:schemas-microsoft-com:vml" xmlns:wp14="http://schemas.microsoft.com/office/word/2010/wordprocessingDrawing" xmlns:wp="http://schemas.openxmlformats.org/drawingml/2006/wordprocessingDrawing" xmlns:w10="urn:schemas-microsoft-com:office:word" xmlns:w="http://schemas.openxmlformats.org/wordprocessingml/2006/main" xmlns:w14="http://schemas.microsoft.com/office/word/2010/wordml" xmlns:wpg="http://schemas.microsoft.com/office/word/2010/wordprocessingGroup" xmlns:wpi="http://schemas.microsoft.com/office/word/2010/wordprocessingInk" xmlns:wne="http://schemas.microsoft.com/office/word/2006/wordml" xmlns:wps="http://schemas.microsoft.com/office/word/2010/wordprocessingShape" mc:Ignorable="w14 wp14">
-  <w:docDefaults>
-    <w:rPrDefault>
-      <w:rPr>
-        <w:rFonts w:asciiTheme="minorHAnsi" w:eastAsiaTheme="minorEastAsia" w:hAnsiTheme="minorHAnsi" w:cstheme="minorBidi"/>
-        <w:sz w:val="22"/>
-        <w:szCs w:val="22"/>
-        <w:lang w:val="pt-BR" w:eastAsia="pt-BR" w:bidi="ar-SA"/>
-      </w:rPr>
-    </w:rPrDefault>
-    <w:pPrDefault>
-      <w:pPr>
-        <w:spacing w:after="200" w:line="276" w:lineRule="auto"/>
-      </w:pPr>
-    </w:pPrDefault>
-  </w:docDefaults>
-  <w:latentStyles w:defLockedState="0" w:defUIPriority="99" w:defSemiHidden="1" w:defUnhideWhenUsed="1" w:defQFormat="0" w:count="267">
-    <w:lsdException w:name="Normal" w:semiHidden="0" w:uiPriority="0" w:unhideWhenUsed="0" w:qFormat="1"/>
-    <w:lsdException w:name="heading 1" w:semiHidden="0" w:uiPriority="9" w:unhideWhenUsed="0" w:qFormat="1"/>
-    <w:lsdException w:name="heading 2" w:uiPriority="9" w:qFormat="1"/>
-    <w:lsdException w:name="heading 3" w:uiPriority="9" w:qFormat="1"/>
-    <w:lsdException w:name="heading 4" w:uiPriority="9" w:qFormat="1"/>
-    <w:lsdException w:name="heading 5" w:uiPriority="9" w:qFormat="1"/>
-    <w:lsdException w:name="heading 6" w:uiPriority="9" w:qFormat="1"/>
-    <w:lsdException w:name="heading 7" w:uiPriority="9" w:qFormat="1"/>
-    <w:lsdException w:name="heading 8" w:uiPriority="9" w:qFormat="1"/>
-    <w:lsdException w:name="heading 9" w:uiPriority="9" w:qFormat="1"/>
-    <w:lsdException w:name="toc 1" w:uiPriority="39"/>
-    <w:lsdException w:name="toc 2" w:uiPriority="39"/>
-    <w:lsdException w:name="toc 3" w:uiPriority="39"/>
-    <w:lsdException w:name="toc 4" w:uiPriority="39"/>
-    <w:lsdException w:name="toc 5" w:uiPriority="39"/>
-    <w:lsdException w:name="toc 6" w:uiPriority="39"/>
-    <w:lsdException w:name="toc 7" w:uiPriority="39"/>
-    <w:lsdException w:name="toc 8" w:uiPriority="39"/>
-    <w:lsdException w:name="toc 9" w:uiPriority="39"/>
-    <w:lsdException w:name="caption" w:uiPriority="35" w:qFormat="1"/>
-    <w:lsdException w:name="Title" w:semiHidden="0" w:uiPriority="10" w:unhideWhenUsed="0" w:qFormat="1"/>
-    <w:lsdException w:name="Default Paragraph Font" w:uiPriority="1"/>
-    <w:lsdException w:name="Subtitle" w:semiHidden="0" w:uiPriority="11" w:unhideWhenUsed="0" w:qFormat="1"/>
-    <w:lsdException w:name="Strong" w:semiHidden="0" w:uiPriority="22" w:unhideWhenUsed="0" w:qFormat="1"/>
-    <w:lsdException w:name="Emphasis" w:semiHidden="0" w:uiPriority="20" w:unhideWhenUsed="0" w:qFormat="1"/>
-    <w:lsdException w:name="Table Grid" w:semiHidden="0" w:uiPriority="59" w:unhideWhenUsed="0"/>
-    <w:lsdException w:name="Placeholder Text" w:unhideWhenUsed="0"/>
-    <w:lsdException w:name="No Spacing" w:semiHidden="0" w:uiPriority="1" w:unhideWhenUsed="0" w:qFormat="1"/>
-    <w:lsdException w:name="Light Shading" w:semiHidden="0" w:uiPriority="60" w:unhideWhenUsed="0"/>
-    <w:lsdException w:name="Light List" w:semiHidden="0" w:uiPriority="61" w:unhideWhenUsed="0"/>
-    <w:lsdException w:name="Light Grid" w:semiHidden="0" w:uiPriority="62" w:unhideWhenUsed="0"/>
-    <w:lsdException w:name="Medium Shading 1" w:semiHidden="0" w:uiPriority="63" w:unhideWhenUsed="0"/>
-    <w:lsdException w:name="Medium Shading 2" w:semiHidden="0" w:uiPriority="64" w:unhideWhenUsed="0"/>
-    <w:lsdException w:name="Medium List 1" w:semiHidden="0" w:uiPriority="65" w:unhideWhenUsed="0"/>
-    <w:lsdException w:name="Medium List 2" w:semiHidden="0" w:uiPriority="66" w:unhideWhenUsed="0"/>
-    <w:lsdException w:name="Medium Grid 1" w:semiHidden="0" w:uiPriority="67" w:unhideWhenUsed="0"/>
-    <w:lsdException w:name="Medium Grid 2" w:semiHidden="0" w:uiPriority="68" w:unhideWhenUsed="0"/>
-    <w:lsdException w:name="Medium Grid 3" w:semiHidden="0" w:uiPriority="69" w:unhideWhenUsed="0"/>
-    <w:lsdException w:name="Dark List" w:semiHidden="0" w:uiPriority="70" w:unhideWhenUsed="0"/>
-    <w:lsdException w:name="Colorful Shading" w:semiHidden="0" w:uiPriority="71" w:unhideWhenUsed="0"/>
-    <w:lsdException w:name="Colorful List" w:semiHidden="0" w:uiPriority="72" w:unhideWhenUsed="0"/>
-    <w:lsdException w:name="Colorful Grid" w:semiHidden="0" w:uiPriority="73" w:unhideWhenUsed="0"/>
-    <w:lsdException w:name="Light Shading Accent 1" w:semiHidden="0" w:uiPriority="60" w:unhideWhenUsed="0"/>
-    <w:lsdException w:name="Light List Accent 1" w:semiHidden="0" w:uiPriority="61" w:unhideWhenUsed="0"/>
-    <w:lsdException w:name="Light Grid Accent 1" w:semiHidden="0" w:uiPriority="62" w:unhideWhenUsed="0"/>
-    <w:lsdException w:name="Medium Shading 1 Accent 1" w:semiHidden="0" w:uiPriority="63" w:unhideWhenUsed="0"/>
-    <w:lsdException w:name="Medium Shading 2 Accent 1" w:semiHidden="0" w:uiPriority="64" w:unhideWhenUsed="0"/>
-    <w:lsdException w:name="Medium List 1 Accent 1" w:semiHidden="0" w:uiPriority="65" w:unhideWhenUsed="0"/>
-    <w:lsdException w:name="Revision" w:unhideWhenUsed="0"/>
-    <w:lsdException w:name="List Paragraph" w:semiHidden="0" w:uiPriority="34" w:unhideWhenUsed="0" w:qFormat="1"/>
-    <w:lsdException w:name="Quote" w:semiHidden="0" w:uiPriority="29" w:unhideWhenUsed="0" w:qFormat="1"/>
-    <w:lsdException w:name="Intense Quote" w:semiHidden="0" w:uiPriority="30" w:unhideWhenUsed="0" w:qFormat="1"/>
-    <w:lsdException w:name="Medium List 2 Accent 1" w:semiHidden="0" w:uiPriority="66" w:unhideWhenUsed="0"/>
-    <w:lsdException w:name="Medium Grid 1 Accent 1" w:semiHidden="0" w:uiPriority="67" w:unhideWhenUsed="0"/>
-    <w:lsdException w:name="Medium Grid 2 Accent 1" w:semiHidden="0" w:uiPriority="68" w:unhideWhenUsed="0"/>
-    <w:lsdException w:name="Medium Grid 3 Accent 1" w:semiHidden="0" w:uiPriority="69" w:unhideWhenUsed="0"/>
-    <w:lsdException w:name="Dark List Accent 1" w:semiHidden="0" w:uiPriority="70" w:unhideWhenUsed="0"/>
-    <w:lsdException w:name="Colorful Shading Accent 1" w:semiHidden="0" w:uiPriority="71" w:unhideWhenUsed="0"/>
-    <w:lsdException w:name="Colorful List Accent 1" w:semiHidden="0" w:uiPriority="72" w:unhideWhenUsed="0"/>
-    <w:lsdException w:name="Colorful Grid Accent 1" w:semiHidden="0" w:uiPriority="73" w:unhideWhenUsed="0"/>
-    <w:lsdException w:name="Light Shading Accent 2" w:semiHidden="0" w:uiPriority="60" w:unhideWhenUsed="0"/>
-    <w:lsdException w:name="Light List Accent 2" w:semiHidden="0" w:uiPriority="61" w:unhideWhenUsed="0"/>
-    <w:lsdException w:name="Light Grid Accent 2" w:semiHidden="0" w:uiPriority="62" w:unhideWhenUsed="0"/>
-    <w:lsdException w:name="Medium Shading 1 Accent 2" w:semiHidden="0" w:uiPriority="63" w:unhideWhenUsed="0"/>
-    <w:lsdException w:name="Medium Shading 2 Accent 2" w:semiHidden="0" w:uiPriority="64" w:unhideWhenUsed="0"/>
-    <w:lsdException w:name="Medium List 1 Accent 2" w:semiHidden="0" w:uiPriority="65" w:unhideWhenUsed="0"/>
-    <w:lsdException w:name="Medium List 2 Accent 2" w:semiHidden="0" w:uiPriority="66" w:unhideWhenUsed="0"/>
-    <w:lsdException w:name="Medium Grid 1 Accent 2" w:semiHidden="0" w:uiPriority="67" w:unhideWhenUsed="0"/>
-    <w:lsdException w:name="Medium Grid 2 Accent 2" w:semiHidden="0" w:uiPriority="68" w:unhideWhenUsed="0"/>
-    <w:lsdException w:name="Medium Grid 3 Accent 2" w:semiHidden="0" w:uiPriority="69" w:unhideWhenUsed="0"/>
-    <w:lsdException w:name="Dark List Accent 2" w:semiHidden="0" w:uiPriority="70" w:unhideWhenUsed="0"/>
-    <w:lsdException w:name="Colorful Shading Accent 2" w:semiHidden="0" w:uiPriority="71" w:unhideWhenUsed="0"/>
-    <w:lsdException w:name="Colorful List Accent 2" w:semiHidden="0" w:uiPriority="72" w:unhideWhenUsed="0"/>
-    <w:lsdException w:name="Colorful Grid Accent 2" w:semiHidden="0" w:uiPriority="73" w:unhideWhenUsed="0"/>
-    <w:lsdException w:name="Light Shading Accent 3" w:semiHidden="0" w:uiPriority="60" w:unhideWhenUsed="0"/>
-    <w:lsdException w:name="Light List Accent 3" w:semiHidden="0" w:uiPriority="61" w:unhideWhenUsed="0"/>
-    <w:lsdException w:name="Light Grid Accent 3" w:semiHidden="0" w:uiPriority="62" w:unhideWhenUsed="0"/>
-    <w:lsdException w:name="Medium Shading 1 Accent 3" w:semiHidden="0" w:uiPriority="63" w:unhideWhenUsed="0"/>
-    <w:lsdException w:name="Medium Shading 2 Accent 3" w:semiHidden="0" w:uiPriority="64" w:unhideWhenUsed="0"/>
-    <w:lsdException w:name="Medium List 1 Accent 3" w:semiHidden="0" w:uiPriority="65" w:unhideWhenUsed="0"/>
-    <w:lsdException w:name="Medium List 2 Accent 3" w:semiHidden="0" w:uiPriority="66" w:unhideWhenUsed="0"/>
-    <w:lsdException w:name="Medium Grid 1 Accent 3" w:semiHidden="0" w:uiPriority="67" w:unhideWhenUsed="0"/>
-    <w:lsdException w:name="Medium Grid 2 Accent 3" w:semiHidden="0" w:uiPriority="68" w:unhideWhenUsed="0"/>
-    <w:lsdException w:name="Medium Grid 3 Accent 3" w:semiHidden="0" w:uiPriority="69" w:unhideWhenUsed="0"/>
-    <w:lsdException w:name="Dark List Accent 3" w:semiHidden="0" w:uiPriority="70" w:unhideWhenUsed="0"/>
-    <w:lsdException w:name="Colorful Shading Accent 3" w:semiHidden="0" w:uiPriority="71" w:unhideWhenUsed="0"/>
-    <w:lsdException w:name="Colorful List Accent 3" w:semiHidden="0" w:uiPriority="72" w:unhideWhenUsed="0"/>
-    <w:lsdException w:name="Colorful Grid Accent 3" w:semiHidden="0" w:uiPriority="73" w:unhideWhenUsed="0"/>
-    <w:lsdException w:name="Light Shading Accent 4" w:semiHidden="0" w:uiPriority="60" w:unhideWhenUsed="0"/>
-    <w:lsdException w:name="Light List Accent 4" w:semiHidden="0" w:uiPriority="61" w:unhideWhenUsed="0"/>
-    <w:lsdException w:name="Light Grid Accent 4" w:semiHidden="0" w:uiPriority="62" w:unhideWhenUsed="0"/>
-    <w:lsdException w:name="Medium Shading 1 Accent 4" w:semiHidden="0" w:uiPriority="63" w:unhideWhenUsed="0"/>
-    <w:lsdException w:name="Medium Shading 2 Accent 4" w:semiHidden="0" w:uiPriority="64" w:unhideWhenUsed="0"/>
-    <w:lsdException w:name="Medium List 1 Accent 4" w:semiHidden="0" w:uiPriority="65" w:unhideWhenUsed="0"/>
-    <w:lsdException w:name="Medium List 2 Accent 4" w:semiHidden="0" w:uiPriority="66" w:unhideWhenUsed="0"/>
-    <w:lsdException w:name="Medium Grid 1 Accent 4" w:semiHidden="0" w:uiPriority="67" w:unhideWhenUsed="0"/>
-    <w:lsdException w:name="Medium Grid 2 Accent 4" w:semiHidden="0" w:uiPriority="68" w:unhideWhenUsed="0"/>
-    <w:lsdException w:name="Medium Grid 3 Accent 4" w:semiHidden="0" w:uiPriority="69" w:unhideWhenUsed="0"/>
-    <w:lsdException w:name="Dark List Accent 4" w:semiHidden="0" w:uiPriority="70" w:unhideWhenUsed="0"/>
-    <w:lsdException w:name="Colorful Shading Accent 4" w:semiHidden="0" w:uiPriority="71" w:unhideWhenUsed="0"/>
-    <w:lsdException w:name="Colorful List Accent 4" w:semiHidden="0" w:uiPriority="72" w:unhideWhenUsed="0"/>
-    <w:lsdException w:name="Colorful Grid Accent 4" w:semiHidden="0" w:uiPriority="73" w:unhideWhenUsed="0"/>
-    <w:lsdException w:name="Light Shading Accent 5" w:semiHidden="0" w:uiPriority="60" w:unhideWhenUsed="0"/>
-    <w:lsdException w:name="Light List Accent 5" w:semiHidden="0" w:uiPriority="61" w:unhideWhenUsed="0"/>
-    <w:lsdException w:name="Light Grid Accent 5" w:semiHidden="0" w:uiPriority="62" w:unhideWhenUsed="0"/>
-    <w:lsdException w:name="Medium Shading 1 Accent 5" w:semiHidden="0" w:uiPriority="63" w:unhideWhenUsed="0"/>
-    <w:lsdException w:name="Medium Shading 2 Accent 5" w:semiHidden="0" w:uiPriority="64" w:unhideWhenUsed="0"/>
-    <w:lsdException w:name="Medium List 1 Accent 5" w:semiHidden="0" w:uiPriority="65" w:unhideWhenUsed="0"/>
-    <w:lsdException w:name="Medium List 2 Accent 5" w:semiHidden="0" w:uiPriority="66" w:unhideWhenUsed="0"/>
-    <w:lsdException w:name="Medium Grid 1 Accent 5" w:semiHidden="0" w:uiPriority="67" w:unhideWhenUsed="0"/>
-    <w:lsdException w:name="Medium Grid 2 Accent 5" w:semiHidden="0" w:uiPriority="68" w:unhideWhenUsed="0"/>
-    <w:lsdException w:name="Medium Grid 3 Accent 5" w:semiHidden="0" w:uiPriority="69" w:unhideWhenUsed="0"/>
-    <w:lsdException w:name="Dark List Accent 5" w:semiHidden="0" w:uiPriority="70" w:unhideWhenUsed="0"/>
-    <w:lsdException w:name="Colorful Shading Accent 5" w:semiHidden="0" w:uiPriority="71" w:unhideWhenUsed="0"/>
-    <w:lsdException w:name="Colorful List Accent 5" w:semiHidden="0" w:uiPriority="72" w:unhideWhenUsed="0"/>
-    <w:lsdException w:name="Colorful Grid Accent 5" w:semiHidden="0" w:uiPriority="73" w:unhideWhenUsed="0"/>
-    <w:lsdException w:name="Light Shading Accent 6" w:semiHidden="0" w:uiPriority="60" w:unhideWhenUsed="0"/>
-    <w:lsdException w:name="Light List Accent 6" w:semiHidden="0" w:uiPriority="61" w:unhideWhenUsed="0"/>
-    <w:lsdException w:name="Light Grid Accent 6" w:semiHidden="0" w:uiPriority="62" w:unhideWhenUsed="0"/>
-    <w:lsdException w:name="Medium Shading 1 Accent 6" w:semiHidden="0" w:uiPriority="63" w:unhideWhenUsed="0"/>
-    <w:lsdException w:name="Medium Shading 2 Accent 6" w:semiHidden="0" w:uiPriority="64" w:unhideWhenUsed="0"/>
-    <w:lsdException w:name="Medium List 1 Accent 6" w:semiHidden="0" w:uiPriority="65" w:unhideWhenUsed="0"/>
-    <w:lsdException w:name="Medium List 2 Accent 6" w:semiHidden="0" w:uiPriority="66" w:unhideWhenUsed="0"/>
-    <w:lsdException w:name="Medium Grid 1 Accent 6" w:semiHidden="0" w:uiPriority="67" w:unhideWhenUsed="0"/>
-    <w:lsdException w:name="Medium Grid 2 Accent 6" w:semiHidden="0" w:uiPriority="68" w:unhideWhenUsed="0"/>
-    <w:lsdException w:name="Medium Grid 3 Accent 6" w:semiHidden="0" w:uiPriority="69" w:unhideWhenUsed="0"/>
-    <w:lsdException w:name="Dark List Accent 6" w:semiHidden="0" w:uiPriority="70" w:unhideWhenUsed="0"/>
-    <w:lsdException w:name="Colorful Shading Accent 6" w:semiHidden="0" w:uiPriority="71" w:unhideWhenUsed="0"/>
-    <w:lsdException w:name="Colorful List Accent 6" w:semiHidden="0" w:uiPriority="72" w:unhideWhenUsed="0"/>
-    <w:lsdException w:name="Colorful Grid Accent 6" w:semiHidden="0" w:uiPriority="73" w:unhideWhenUsed="0"/>
-    <w:lsdException w:name="Subtle Emphasis" w:semiHidden="0" w:uiPriority="19" w:unhideWhenUsed="0" w:qFormat="1"/>
-    <w:lsdException w:name="Intense Emphasis" w:semiHidden="0" w:uiPriority="21" w:unhideWhenUsed="0" w:qFormat="1"/>
-    <w:lsdException w:name="Subtle Reference" w:semiHidden="0" w:uiPriority="31" w:unhideWhenUsed="0" w:qFormat="1"/>
-    <w:lsdException w:name="Intense Reference" w:semiHidden="0" w:uiPriority="32" w:unhideWhenUsed="0" w:qFormat="1"/>
-    <w:lsdException w:name="Book Title" w:semiHidden="0" w:uiPriority="33" w:unhideWhenUsed="0" w:qFormat="1"/>
-    <w:lsdException w:name="Bibliography" w:uiPriority="37"/>
-    <w:lsdException w:name="TOC Heading" w:uiPriority="39" w:qFormat="1"/>
-  </w:latentStyles>
-  <w:style w:type="paragraph" w:default="1" w:styleId="Normal">
-    <w:name w:val="Normal"/>
-    <w:qFormat/>
-  </w:style>
-  <w:style w:type="character" w:default="1" w:styleId="Fontepargpadro">
-    <w:name w:val="Default Paragraph Font"/>
-    <w:uiPriority w:val="1"/>
-    <w:semiHidden/>
-    <w:unhideWhenUsed/>
-  </w:style>
-  <w:style w:type="table" w:default="1" w:styleId="Tabelanormal">
-    <w:name w:val="Normal Table"/>
-    <w:uiPriority w:val="99"/>
-    <w:semiHidden/>
-    <w:unhideWhenUsed/>
-    <w:tblPr>
-      <w:tblInd w:w="0" w:type="dxa"/>
-      <w:tblCellMar>
-        <w:top w:w="0" w:type="dxa"/>
-        <w:left w:w="108" w:type="dxa"/>
-        <w:bottom w:w="0" w:type="dxa"/>
-        <w:right w:w="108" w:type="dxa"/>
-      </w:tblCellMar>
-    </w:tblPr>
-  </w:style>
-  <w:style w:type="numbering" w:default="1" w:styleId="Semlista">
-    <w:name w:val="No List"/>
-    <w:uiPriority w:val="99"/>
-    <w:semiHidden/>
-    <w:unhideWhenUsed/>
   </w:style>
 </w:styles>
 </file>
@@ -2086,7 +1801,7 @@
 </file>
 
 <file path=customXml/itemProps1.xml><?xml version="1.0" encoding="utf-8"?>
-<ds:datastoreItem xmlns:ds="http://schemas.openxmlformats.org/officeDocument/2006/customXml" ds:itemID="{FACAD32E-2D69-4003-9861-E4DC5F38FAD5}">
+<ds:datastoreItem xmlns:ds="http://schemas.openxmlformats.org/officeDocument/2006/customXml" ds:itemID="{0977D94D-B7D0-4482-8ED9-7B3F18967CF7}">
   <ds:schemaRefs>
     <ds:schemaRef ds:uri="http://schemas.openxmlformats.org/officeDocument/2006/bibliography"/>
   </ds:schemaRefs>

</xml_diff>